<commit_message>
lab1 - update on scenarios and creation of Consideration
</commit_message>
<xml_diff>
--- a/Lab 1/1-2 Item definition - HARA One pedal - students.docx
+++ b/Lab 1/1-2 Item definition - HARA One pedal - students.docx
@@ -2122,19 +2122,6 @@
     </w:p>
     <w:p>
       <w:pPr>
-        <w:pStyle w:val="Titolo1"/>
-        <w:rPr>
-          <w:lang w:val="en-GB" w:eastAsia="en-US" w:bidi="ar-SA"/>
-        </w:rPr>
-      </w:pPr>
-      <w:r>
-        <w:rPr>
-          <w:lang w:val="en-GB" w:eastAsia="en-US" w:bidi="ar-SA"/>
-        </w:rPr>
-      </w:r>
-    </w:p>
-    <w:p>
-      <w:pPr>
         <w:pStyle w:val="Normal"/>
         <w:jc w:val="left"/>
         <w:rPr>
@@ -2215,6 +2202,7 @@
           <w:lang w:val="en-GB" w:eastAsia="en-US" w:bidi="ar-SA"/>
         </w:rPr>
         <w:t xml:space="preserve">In particular, </w:t>
+        <w:br/>
       </w:r>
     </w:p>
     <w:p>
@@ -2278,7 +2266,9 @@
         </w:rPr>
       </w:pPr>
       <w:r>
-        <w:rPr/>
+        <w:rPr>
+          <w:lang w:val="en-GB" w:eastAsia="en-US" w:bidi="ar-SA"/>
+        </w:rPr>
       </w:r>
     </w:p>
     <w:p>
@@ -2306,7 +2296,9 @@
         </w:rPr>
       </w:pPr>
       <w:r>
-        <w:rPr/>
+        <w:rPr>
+          <w:lang w:val="en-GB" w:eastAsia="en-US" w:bidi="ar-SA"/>
+        </w:rPr>
       </w:r>
     </w:p>
     <w:p>
@@ -2368,7 +2360,9 @@
         </w:rPr>
       </w:pPr>
       <w:r>
-        <w:rPr/>
+        <w:rPr>
+          <w:lang w:val="en-GB" w:eastAsia="en-US" w:bidi="ar-SA"/>
+        </w:rPr>
       </w:r>
     </w:p>
     <w:p>
@@ -2400,42 +2394,7 @@
           <w:sz w:val="24"/>
           <w:lang w:val="en-GB" w:eastAsia="en-US" w:bidi="ar-SA"/>
         </w:rPr>
-        <w:t xml:space="preserve">if </w:t>
-      </w:r>
-      <w:r>
-        <w:rPr>
-          <w:sz w:val="24"/>
-          <w:lang w:val="en-GB" w:eastAsia="en-US" w:bidi="ar-SA"/>
-        </w:rPr>
-        <w:t xml:space="preserve"> p is </w:t>
-      </w:r>
-      <w:r>
-        <w:rPr>
-          <w:sz w:val="24"/>
-          <w:lang w:val="en-GB" w:eastAsia="en-US" w:bidi="ar-SA"/>
-        </w:rPr>
-        <w:t>from complete relase up to the</w:t>
-      </w:r>
-      <w:r>
-        <w:rPr>
-          <w:sz w:val="24"/>
-          <w:lang w:val="en-GB" w:eastAsia="en-US" w:bidi="ar-SA"/>
-        </w:rPr>
-        <w:t xml:space="preserve"> 1/3 </w:t>
-      </w:r>
-      <w:r>
-        <w:rPr>
-          <w:sz w:val="24"/>
-          <w:lang w:val="en-GB" w:eastAsia="en-US" w:bidi="ar-SA"/>
-        </w:rPr>
-        <w:t>travel angle(neutral point)</w:t>
-      </w:r>
-      <w:r>
-        <w:rPr>
-          <w:sz w:val="24"/>
-          <w:lang w:val="en-GB" w:eastAsia="en-US" w:bidi="ar-SA"/>
-        </w:rPr>
-        <w:t>;</w:t>
+        <w:t>if  p is from complete relase up to the 1/3 travel angle(neutral point);</w:t>
       </w:r>
     </w:p>
     <w:p>
@@ -2467,35 +2426,8 @@
           <w:sz w:val="24"/>
           <w:lang w:val="en-GB" w:eastAsia="en-US" w:bidi="ar-SA"/>
         </w:rPr>
-        <w:t>If p from1/3(neutral) up to the end of travel</w:t>
-      </w:r>
-      <w:r>
-        <w:rPr>
-          <w:sz w:val="24"/>
-          <w:lang w:val="en-GB" w:eastAsia="en-US" w:bidi="ar-SA"/>
-        </w:rPr>
-        <w:t xml:space="preserve"> </w:t>
-      </w:r>
-      <w:r>
-        <w:rPr>
-          <w:sz w:val="24"/>
-          <w:lang w:val="en-GB" w:eastAsia="en-US" w:bidi="ar-SA"/>
-        </w:rPr>
-        <w:t>(called acceleration region)</w:t>
-      </w:r>
-      <w:r>
-        <w:rPr>
-          <w:sz w:val="24"/>
-          <w:lang w:val="en-GB" w:eastAsia="en-US" w:bidi="ar-SA"/>
-        </w:rPr>
-        <w:t xml:space="preserve"> should be imposed higher torque to accelerate. </w:t>
+        <w:t xml:space="preserve">If p from1/3(neutral) up to the end of travel (called acceleration region) should be imposed higher torque to accelerate. </w:t>
         <w:br/>
-      </w:r>
-      <w:r>
-        <w:rPr>
-          <w:sz w:val="24"/>
-          <w:lang w:val="en-GB" w:eastAsia="en-US" w:bidi="ar-SA"/>
-        </w:rPr>
         <w:br/>
         <w:t xml:space="preserve">When the breaking is higher then </w:t>
       </w:r>
@@ -2652,7 +2584,8 @@
       </w:pPr>
       <w:r>
         <w:rPr>
-          <w:lang w:val="en-GB" w:eastAsia="en-US" w:bidi="ar-SA"/>
+          <w:i/>
+          <w:iCs/>
         </w:rPr>
       </w:r>
     </w:p>
@@ -2964,7 +2897,7 @@
                 <w:sz w:val="24"/>
                 <w:lang w:val="en-GB" w:eastAsia="en-US" w:bidi="ar-SA"/>
               </w:rPr>
-              <w:t xml:space="preserve">Becholar degree in Mechanical Engineering </w:t>
+              <w:t>Becholar degree in Mechanical Engineering</w:t>
             </w:r>
           </w:p>
         </w:tc>
@@ -3112,14 +3045,14 @@
         <w:tblLook w:firstRow="1" w:noVBand="1" w:lastRow="0" w:firstColumn="1" w:lastColumn="0" w:noHBand="0" w:val="04a0"/>
       </w:tblPr>
       <w:tblGrid>
-        <w:gridCol w:w="1125"/>
-        <w:gridCol w:w="8496"/>
+        <w:gridCol w:w="1124"/>
+        <w:gridCol w:w="8497"/>
       </w:tblGrid>
       <w:tr>
         <w:trPr/>
         <w:tc>
           <w:tcPr>
-            <w:tcW w:w="1125" w:type="dxa"/>
+            <w:tcW w:w="1124" w:type="dxa"/>
             <w:tcBorders/>
           </w:tcPr>
           <w:p>
@@ -3147,7 +3080,7 @@
         </w:tc>
         <w:tc>
           <w:tcPr>
-            <w:tcW w:w="8496" w:type="dxa"/>
+            <w:tcW w:w="8497" w:type="dxa"/>
             <w:tcBorders/>
           </w:tcPr>
           <w:p>
@@ -3178,7 +3111,7 @@
         <w:trPr/>
         <w:tc>
           <w:tcPr>
-            <w:tcW w:w="1125" w:type="dxa"/>
+            <w:tcW w:w="1124" w:type="dxa"/>
             <w:tcBorders/>
           </w:tcPr>
           <w:p>
@@ -3206,7 +3139,7 @@
         </w:tc>
         <w:tc>
           <w:tcPr>
-            <w:tcW w:w="8496" w:type="dxa"/>
+            <w:tcW w:w="8497" w:type="dxa"/>
             <w:tcBorders/>
           </w:tcPr>
           <w:p>
@@ -3227,7 +3160,7 @@
                 <w:sz w:val="24"/>
                 <w:lang w:val="en-GB" w:eastAsia="en-US" w:bidi="ar-SA"/>
               </w:rPr>
-              <w:t xml:space="preserve">Unintended vehicle break </w:t>
+              <w:t>Unintended vehicle break</w:t>
             </w:r>
           </w:p>
         </w:tc>
@@ -3236,7 +3169,7 @@
         <w:trPr/>
         <w:tc>
           <w:tcPr>
-            <w:tcW w:w="1125" w:type="dxa"/>
+            <w:tcW w:w="1124" w:type="dxa"/>
             <w:tcBorders/>
           </w:tcPr>
           <w:p>
@@ -3264,7 +3197,7 @@
         </w:tc>
         <w:tc>
           <w:tcPr>
-            <w:tcW w:w="8496" w:type="dxa"/>
+            <w:tcW w:w="8497" w:type="dxa"/>
             <w:tcBorders/>
           </w:tcPr>
           <w:p>
@@ -3295,7 +3228,7 @@
         <w:trPr/>
         <w:tc>
           <w:tcPr>
-            <w:tcW w:w="1125" w:type="dxa"/>
+            <w:tcW w:w="1124" w:type="dxa"/>
             <w:tcBorders/>
           </w:tcPr>
           <w:p>
@@ -3323,7 +3256,7 @@
         </w:tc>
         <w:tc>
           <w:tcPr>
-            <w:tcW w:w="8496" w:type="dxa"/>
+            <w:tcW w:w="8497" w:type="dxa"/>
             <w:tcBorders/>
           </w:tcPr>
           <w:p>
@@ -3344,7 +3277,7 @@
                 <w:sz w:val="24"/>
                 <w:lang w:val="en-GB" w:eastAsia="en-US" w:bidi="ar-SA"/>
               </w:rPr>
-              <w:t xml:space="preserve">Insufficient vehicle break </w:t>
+              <w:t>Insufficient vehicle break</w:t>
             </w:r>
           </w:p>
         </w:tc>
@@ -3353,7 +3286,7 @@
         <w:trPr/>
         <w:tc>
           <w:tcPr>
-            <w:tcW w:w="1125" w:type="dxa"/>
+            <w:tcW w:w="1124" w:type="dxa"/>
             <w:tcBorders/>
           </w:tcPr>
           <w:p>
@@ -3381,7 +3314,7 @@
         </w:tc>
         <w:tc>
           <w:tcPr>
-            <w:tcW w:w="8496" w:type="dxa"/>
+            <w:tcW w:w="8497" w:type="dxa"/>
             <w:tcBorders/>
           </w:tcPr>
           <w:p>
@@ -3440,21 +3373,7 @@
           <w:color w:val="808080"/>
           <w:lang w:val="en-GB" w:eastAsia="en-US" w:bidi="ar-SA"/>
         </w:rPr>
-        <w:t xml:space="preserve">This hazard potentially could cause the vehicle to </w:t>
-      </w:r>
-      <w:r>
-        <w:rPr>
-          <w:color w:val="808080"/>
-          <w:lang w:val="en-GB" w:eastAsia="en-US" w:bidi="ar-SA"/>
-        </w:rPr>
-        <w:t>speed up and</w:t>
-      </w:r>
-      <w:r>
-        <w:rPr>
-          <w:color w:val="808080"/>
-          <w:lang w:val="en-GB" w:eastAsia="en-US" w:bidi="ar-SA"/>
-        </w:rPr>
-        <w:t xml:space="preserve"> a worsen handling, causing the driver to lose control of the vehicle, leave the road and collide with other vehicles, pedestrians, or environmental parts.</w:t>
+        <w:t>This hazard potentially could cause the vehicle to speed up and a worsen handling, causing the driver to lose control of the vehicle, leave the road and collide with other vehicles, pedestrians, or environmental parts.</w:t>
       </w:r>
     </w:p>
     <w:p>
@@ -3485,7 +3404,6 @@
           <w:ilvl w:val="0"/>
           <w:numId w:val="6"/>
         </w:numPr>
-        <w:pBdr/>
         <w:shd w:val="clear" w:fill="auto"/>
         <w:spacing w:lineRule="auto" w:line="240" w:before="0" w:after="0"/>
         <w:ind w:left="720" w:right="0" w:hanging="360"/>
@@ -3528,7 +3446,7 @@
           <w:shd w:fill="auto" w:val="clear"/>
           <w:vertAlign w:val="baseline"/>
         </w:rPr>
-        <w:t xml:space="preserve">The effects are perceived </w:t>
+        <w:t>The effects are perceived in every scenario</w:t>
       </w:r>
       <w:r>
         <w:rPr>
@@ -3547,9 +3465,71 @@
           <w:u w:val="none"/>
           <w:shd w:fill="auto" w:val="clear"/>
           <w:vertAlign w:val="baseline"/>
-        </w:rPr>
-        <w:t>in every scenario</w:t>
-      </w:r>
+          <w:lang w:val="en-GB" w:eastAsia="en-US" w:bidi="ar-SA"/>
+        </w:rPr>
+        <w:t xml:space="preserve">, the driver shall reduce its speed regardless the presence of this functionality. </w:t>
+      </w:r>
+    </w:p>
+    <w:p>
+      <w:pPr>
+        <w:pStyle w:val="Normal"/>
+        <w:rPr>
+          <w:color w:val="808080" w:themeColor="background1" w:themeShade="80"/>
+          <w:lang w:val="en-GB" w:eastAsia="en-US" w:bidi="ar-SA"/>
+        </w:rPr>
+      </w:pPr>
+      <w:r>
+        <w:rPr>
+          <w:color w:val="808080" w:themeColor="background1" w:themeShade="80"/>
+          <w:lang w:val="en-GB" w:eastAsia="en-US" w:bidi="ar-SA"/>
+        </w:rPr>
+      </w:r>
+    </w:p>
+    <w:p>
+      <w:pPr>
+        <w:pStyle w:val="Titolo2"/>
+        <w:rPr>
+          <w:lang w:val="en-GB" w:eastAsia="en-US" w:bidi="ar-SA"/>
+        </w:rPr>
+      </w:pPr>
+      <w:r>
+        <w:rPr>
+          <w:lang w:val="en-GB" w:eastAsia="en-US" w:bidi="ar-SA"/>
+        </w:rPr>
+        <w:t xml:space="preserve">H2 </w:t>
+      </w:r>
+      <w:r>
+        <w:rPr>
+          <w:color w:val="808080"/>
+          <w:lang w:val="en-GB" w:eastAsia="en-US" w:bidi="ar-SA"/>
+        </w:rPr>
+        <w:t>This hazard potentially could cause the vehicle to slow down and stop handling,  may stuck middle of the road and in instant occurrence of hazard may cause other drivers to crash on vehicle collide with other vehicles.</w:t>
+      </w:r>
+    </w:p>
+    <w:p>
+      <w:pPr>
+        <w:pStyle w:val="Normal"/>
+        <w:rPr>
+          <w:b/>
+          <w:b/>
+          <w:color w:val="808080"/>
+        </w:rPr>
+      </w:pPr>
+      <w:r>
+        <w:rPr>
+          <w:b/>
+          <w:color w:val="808080"/>
+        </w:rPr>
+        <w:t>Exceptions and Boundary Conditions to H2:</w:t>
+      </w:r>
+    </w:p>
+    <w:p>
+      <w:pPr>
+        <w:pStyle w:val="Normal"/>
+        <w:rPr>
+          <w:lang w:val="en-GB" w:eastAsia="en-US" w:bidi="ar-SA"/>
+        </w:rPr>
+      </w:pPr>
       <w:r>
         <w:rPr>
           <w:rFonts w:eastAsia="Calibri" w:cs="Calibri"/>
@@ -3569,7 +3549,7 @@
           <w:vertAlign w:val="baseline"/>
           <w:lang w:val="en-GB" w:eastAsia="en-US" w:bidi="ar-SA"/>
         </w:rPr>
-        <w:t xml:space="preserve">, the driver shall reduce its speed regardless the presence of this functionality. </w:t>
+        <w:t>The effects are perceived in driving scenario, in this case driver should call for a help and put and attention sign 100m behind of the vehicle</w:t>
       </w:r>
     </w:p>
     <w:p>
@@ -3598,56 +3578,14 @@
         <w:rPr>
           <w:lang w:val="en-GB" w:eastAsia="en-US" w:bidi="ar-SA"/>
         </w:rPr>
-        <w:t xml:space="preserve">H2 </w:t>
+        <w:t xml:space="preserve">H3 </w:t>
       </w:r>
       <w:r>
         <w:rPr>
           <w:color w:val="808080"/>
           <w:lang w:val="en-GB" w:eastAsia="en-US" w:bidi="ar-SA"/>
         </w:rPr>
-        <w:t xml:space="preserve">This hazard potentially could cause the vehicle to </w:t>
-      </w:r>
-      <w:r>
-        <w:rPr>
-          <w:color w:val="808080"/>
-          <w:lang w:val="en-GB" w:eastAsia="en-US" w:bidi="ar-SA"/>
-        </w:rPr>
-        <w:t>slow down and stop</w:t>
-      </w:r>
-      <w:r>
-        <w:rPr>
-          <w:color w:val="808080"/>
-          <w:lang w:val="en-GB" w:eastAsia="en-US" w:bidi="ar-SA"/>
-        </w:rPr>
-        <w:t xml:space="preserve"> handling,  </w:t>
-      </w:r>
-      <w:r>
-        <w:rPr>
-          <w:color w:val="808080"/>
-          <w:lang w:val="en-GB" w:eastAsia="en-US" w:bidi="ar-SA"/>
-        </w:rPr>
-        <w:t>may stuck middle of</w:t>
-      </w:r>
-      <w:r>
-        <w:rPr>
-          <w:color w:val="808080"/>
-          <w:lang w:val="en-GB" w:eastAsia="en-US" w:bidi="ar-SA"/>
-        </w:rPr>
-        <w:t xml:space="preserve"> the road and </w:t>
-      </w:r>
-      <w:r>
-        <w:rPr>
-          <w:color w:val="808080"/>
-          <w:lang w:val="en-GB" w:eastAsia="en-US" w:bidi="ar-SA"/>
-        </w:rPr>
-        <w:t>in instant occurrence of hazard may cause other drivers to crash on vehicle</w:t>
-      </w:r>
-      <w:r>
-        <w:rPr>
-          <w:color w:val="808080"/>
-          <w:lang w:val="en-GB" w:eastAsia="en-US" w:bidi="ar-SA"/>
-        </w:rPr>
-        <w:t xml:space="preserve"> collide with other vehicles.</w:t>
+        <w:t>This hazard potentially could cause the vehicle to not speed up and s, causing the driver to lose control of the vehicle, leave the road and collide with other vehicles, pedestrians, or environmental parts.</w:t>
       </w:r>
     </w:p>
     <w:p>
@@ -3664,21 +3602,7 @@
           <w:b/>
           <w:color w:val="808080"/>
         </w:rPr>
-        <w:t>Exceptions and Boundary Conditions to H</w:t>
-      </w:r>
-      <w:r>
-        <w:rPr>
-          <w:b/>
-          <w:color w:val="808080"/>
-        </w:rPr>
-        <w:t>2</w:t>
-      </w:r>
-      <w:r>
-        <w:rPr>
-          <w:b/>
-          <w:color w:val="808080"/>
-        </w:rPr>
-        <w:t>:</w:t>
+        <w:t>Exceptions and Boundary Conditions to H3:</w:t>
       </w:r>
     </w:p>
     <w:p>
@@ -3707,8 +3631,67 @@
           <w:vertAlign w:val="baseline"/>
           <w:lang w:val="en-GB" w:eastAsia="en-US" w:bidi="ar-SA"/>
         </w:rPr>
-        <w:t xml:space="preserve">The effects are perceived </w:t>
-      </w:r>
+        <w:t xml:space="preserve">The effects are perceived in fast driving scenario, the driver shall reduce its speed regardless the presence of this functionality and stop.  </w:t>
+      </w:r>
+    </w:p>
+    <w:p>
+      <w:pPr>
+        <w:pStyle w:val="Normal"/>
+        <w:rPr>
+          <w:lang w:val="en-GB" w:eastAsia="en-US" w:bidi="ar-SA"/>
+        </w:rPr>
+      </w:pPr>
+      <w:r>
+        <w:rPr>
+          <w:lang w:val="en-GB" w:eastAsia="en-US" w:bidi="ar-SA"/>
+        </w:rPr>
+      </w:r>
+    </w:p>
+    <w:p>
+      <w:pPr>
+        <w:pStyle w:val="Titolo2"/>
+        <w:rPr>
+          <w:lang w:val="en-GB" w:eastAsia="en-US" w:bidi="ar-SA"/>
+        </w:rPr>
+      </w:pPr>
+      <w:r>
+        <w:rPr>
+          <w:lang w:val="en-GB" w:eastAsia="en-US" w:bidi="ar-SA"/>
+        </w:rPr>
+        <w:t xml:space="preserve">H4 </w:t>
+      </w:r>
+      <w:r>
+        <w:rPr>
+          <w:color w:val="808080"/>
+          <w:lang w:val="en-GB" w:eastAsia="en-US" w:bidi="ar-SA"/>
+        </w:rPr>
+        <w:t>This hazard potentially could cause the vehicle to not stop properly, causing the driver to not stop vehicle properly, may cause, leave the road and collide with other vehicles, pedestrians, or environmental parts.</w:t>
+      </w:r>
+    </w:p>
+    <w:p>
+      <w:pPr>
+        <w:pStyle w:val="Normal"/>
+        <w:rPr>
+          <w:b/>
+          <w:b/>
+          <w:color w:val="808080"/>
+        </w:rPr>
+      </w:pPr>
+      <w:r>
+        <w:rPr>
+          <w:b/>
+          <w:color w:val="808080"/>
+        </w:rPr>
+        <w:t>Exceptions and Boundary Conditions to H4:</w:t>
+      </w:r>
+    </w:p>
+    <w:p>
+      <w:pPr>
+        <w:pStyle w:val="Normal"/>
+        <w:rPr>
+          <w:lang w:val="en-GB" w:eastAsia="en-US" w:bidi="ar-SA"/>
+        </w:rPr>
+      </w:pPr>
       <w:r>
         <w:rPr>
           <w:rFonts w:eastAsia="Calibri" w:cs="Calibri"/>
@@ -3728,8 +3711,67 @@
           <w:vertAlign w:val="baseline"/>
           <w:lang w:val="en-GB" w:eastAsia="en-US" w:bidi="ar-SA"/>
         </w:rPr>
-        <w:t>in driving scenario</w:t>
-      </w:r>
+        <w:t xml:space="preserve">The effects are perceived in fast driving scenario, the driver shall reduce its speed regardless the presence of this functionality and stop.  </w:t>
+      </w:r>
+    </w:p>
+    <w:p>
+      <w:pPr>
+        <w:pStyle w:val="Normal"/>
+        <w:rPr>
+          <w:lang w:val="en-GB" w:eastAsia="en-US" w:bidi="ar-SA"/>
+        </w:rPr>
+      </w:pPr>
+      <w:r>
+        <w:rPr>
+          <w:lang w:val="en-GB" w:eastAsia="en-US" w:bidi="ar-SA"/>
+        </w:rPr>
+      </w:r>
+    </w:p>
+    <w:p>
+      <w:pPr>
+        <w:pStyle w:val="Titolo2"/>
+        <w:rPr>
+          <w:lang w:val="en-GB" w:eastAsia="en-US" w:bidi="ar-SA"/>
+        </w:rPr>
+      </w:pPr>
+      <w:r>
+        <w:rPr>
+          <w:lang w:val="en-GB" w:eastAsia="en-US" w:bidi="ar-SA"/>
+        </w:rPr>
+        <w:t xml:space="preserve">H5 </w:t>
+      </w:r>
+      <w:r>
+        <w:rPr>
+          <w:color w:val="808080"/>
+          <w:lang w:val="en-GB" w:eastAsia="en-US" w:bidi="ar-SA"/>
+        </w:rPr>
+        <w:t>This hazard potentially could cause the vehicle to not control causing the driver to not may cause, leave the road and collide with other vehicles, pedestrians, or environmental parts.</w:t>
+      </w:r>
+    </w:p>
+    <w:p>
+      <w:pPr>
+        <w:pStyle w:val="Normal"/>
+        <w:rPr>
+          <w:b/>
+          <w:b/>
+          <w:color w:val="808080"/>
+        </w:rPr>
+      </w:pPr>
+      <w:r>
+        <w:rPr>
+          <w:b/>
+          <w:color w:val="808080"/>
+        </w:rPr>
+        <w:t>Exceptions and Boundary Conditions to H5:</w:t>
+      </w:r>
+    </w:p>
+    <w:p>
+      <w:pPr>
+        <w:pStyle w:val="Normal"/>
+        <w:rPr>
+          <w:lang w:val="en-GB" w:eastAsia="en-US" w:bidi="ar-SA"/>
+        </w:rPr>
+      </w:pPr>
       <w:r>
         <w:rPr>
           <w:rFonts w:eastAsia="Calibri" w:cs="Calibri"/>
@@ -3749,740 +3791,33 @@
           <w:vertAlign w:val="baseline"/>
           <w:lang w:val="en-GB" w:eastAsia="en-US" w:bidi="ar-SA"/>
         </w:rPr>
-        <w:t xml:space="preserve">, </w:t>
-      </w:r>
-      <w:r>
-        <w:rPr>
-          <w:rFonts w:eastAsia="Calibri" w:cs="Calibri"/>
-          <w:b w:val="false"/>
-          <w:i w:val="false"/>
-          <w:caps w:val="false"/>
-          <w:smallCaps w:val="false"/>
-          <w:strike w:val="false"/>
-          <w:dstrike w:val="false"/>
-          <w:color w:val="808080"/>
-          <w:position w:val="0"/>
-          <w:sz w:val="24"/>
-          <w:sz w:val="24"/>
-          <w:szCs w:val="24"/>
-          <w:u w:val="none"/>
-          <w:shd w:fill="auto" w:val="clear"/>
-          <w:vertAlign w:val="baseline"/>
-          <w:lang w:val="en-GB" w:eastAsia="en-US" w:bidi="ar-SA"/>
-        </w:rPr>
-        <w:t>in this case driver should call for a help and put and attention sign 100m behind of the vehicle</w:t>
+        <w:t xml:space="preserve">The effects are perceived driving scenario, the driver shall reduce its speed regardless the presence of this functionality and stop.  </w:t>
       </w:r>
     </w:p>
     <w:p>
       <w:pPr>
         <w:pStyle w:val="Normal"/>
         <w:rPr>
-          <w:color w:val="808080" w:themeColor="background1" w:themeShade="80"/>
-          <w:lang w:val="en-GB" w:eastAsia="en-US" w:bidi="ar-SA"/>
-        </w:rPr>
-      </w:pPr>
-      <w:r>
-        <w:rPr>
-          <w:color w:val="808080" w:themeColor="background1" w:themeShade="80"/>
-          <w:lang w:val="en-GB" w:eastAsia="en-US" w:bidi="ar-SA"/>
-        </w:rPr>
-      </w:r>
-    </w:p>
-    <w:p>
-      <w:pPr>
-        <w:pStyle w:val="Titolo2"/>
-        <w:rPr>
-          <w:lang w:val="en-GB" w:eastAsia="en-US" w:bidi="ar-SA"/>
-        </w:rPr>
-      </w:pPr>
-      <w:r>
-        <w:rPr>
-          <w:lang w:val="en-GB" w:eastAsia="en-US" w:bidi="ar-SA"/>
-        </w:rPr>
-        <w:t xml:space="preserve">H3 </w:t>
-      </w:r>
-      <w:r>
-        <w:rPr>
-          <w:color w:val="808080"/>
-          <w:lang w:val="en-GB" w:eastAsia="en-US" w:bidi="ar-SA"/>
-        </w:rPr>
-        <w:t xml:space="preserve">This hazard potentially could cause the vehicle to </w:t>
-      </w:r>
-      <w:r>
-        <w:rPr>
-          <w:color w:val="808080"/>
-          <w:lang w:val="en-GB" w:eastAsia="en-US" w:bidi="ar-SA"/>
-        </w:rPr>
-        <w:t>not</w:t>
-      </w:r>
-      <w:r>
-        <w:rPr>
-          <w:color w:val="808080"/>
-          <w:lang w:val="en-GB" w:eastAsia="en-US" w:bidi="ar-SA"/>
-        </w:rPr>
-        <w:t xml:space="preserve"> </w:t>
-      </w:r>
-      <w:r>
-        <w:rPr>
-          <w:color w:val="808080"/>
-          <w:lang w:val="en-GB" w:eastAsia="en-US" w:bidi="ar-SA"/>
-        </w:rPr>
-        <w:t>speed up and</w:t>
-      </w:r>
-      <w:r>
-        <w:rPr>
-          <w:color w:val="808080"/>
-          <w:lang w:val="en-GB" w:eastAsia="en-US" w:bidi="ar-SA"/>
-        </w:rPr>
-        <w:t xml:space="preserve"> </w:t>
-      </w:r>
-      <w:r>
-        <w:rPr>
-          <w:color w:val="808080"/>
-          <w:lang w:val="en-GB" w:eastAsia="en-US" w:bidi="ar-SA"/>
-        </w:rPr>
-        <w:t>s</w:t>
-      </w:r>
-      <w:r>
-        <w:rPr>
-          <w:color w:val="808080"/>
-          <w:lang w:val="en-GB" w:eastAsia="en-US" w:bidi="ar-SA"/>
-        </w:rPr>
-        <w:t>, causing the driver to lose control of the vehicle, leave the road and collide with other vehicles, pedestrians, or environmental parts.</w:t>
+          <w:lang w:val="en-GB" w:eastAsia="en-US" w:bidi="ar-SA"/>
+        </w:rPr>
+      </w:pPr>
+      <w:r>
+        <w:rPr>
+          <w:lang w:val="en-GB" w:eastAsia="en-US" w:bidi="ar-SA"/>
+        </w:rPr>
       </w:r>
     </w:p>
     <w:p>
       <w:pPr>
         <w:pStyle w:val="Normal"/>
         <w:rPr>
-          <w:b/>
-          <w:b/>
-          <w:color w:val="808080"/>
-        </w:rPr>
-      </w:pPr>
-      <w:r>
-        <w:rPr>
-          <w:b/>
-          <w:color w:val="808080"/>
-        </w:rPr>
-        <w:t>Exceptions and Boundary Conditions to H</w:t>
-      </w:r>
-      <w:r>
-        <w:rPr>
-          <w:b/>
-          <w:color w:val="808080"/>
-        </w:rPr>
-        <w:t>3</w:t>
-      </w:r>
-      <w:r>
-        <w:rPr>
-          <w:b/>
-          <w:color w:val="808080"/>
-        </w:rPr>
-        <w:t>:</w:t>
-      </w:r>
-    </w:p>
-    <w:p>
-      <w:pPr>
-        <w:pStyle w:val="Normal"/>
-        <w:rPr>
-          <w:lang w:val="en-GB" w:eastAsia="en-US" w:bidi="ar-SA"/>
-        </w:rPr>
-      </w:pPr>
-      <w:r>
-        <w:rPr>
-          <w:rFonts w:eastAsia="Calibri" w:cs="Calibri"/>
-          <w:b w:val="false"/>
-          <w:i w:val="false"/>
-          <w:caps w:val="false"/>
-          <w:smallCaps w:val="false"/>
-          <w:strike w:val="false"/>
-          <w:dstrike w:val="false"/>
-          <w:color w:val="808080"/>
-          <w:position w:val="0"/>
-          <w:sz w:val="24"/>
-          <w:sz w:val="24"/>
-          <w:szCs w:val="24"/>
-          <w:u w:val="none"/>
-          <w:shd w:fill="auto" w:val="clear"/>
-          <w:vertAlign w:val="baseline"/>
-          <w:lang w:val="en-GB" w:eastAsia="en-US" w:bidi="ar-SA"/>
-        </w:rPr>
-        <w:t xml:space="preserve">The effects are perceived </w:t>
-      </w:r>
-      <w:r>
-        <w:rPr>
-          <w:rFonts w:eastAsia="Calibri" w:cs="Calibri"/>
-          <w:b w:val="false"/>
-          <w:i w:val="false"/>
-          <w:caps w:val="false"/>
-          <w:smallCaps w:val="false"/>
-          <w:strike w:val="false"/>
-          <w:dstrike w:val="false"/>
-          <w:color w:val="808080"/>
-          <w:position w:val="0"/>
-          <w:sz w:val="24"/>
-          <w:sz w:val="24"/>
-          <w:szCs w:val="24"/>
-          <w:u w:val="none"/>
-          <w:shd w:fill="auto" w:val="clear"/>
-          <w:vertAlign w:val="baseline"/>
-          <w:lang w:val="en-GB" w:eastAsia="en-US" w:bidi="ar-SA"/>
-        </w:rPr>
-        <w:t>in fast driving scenario</w:t>
-      </w:r>
-      <w:r>
-        <w:rPr>
-          <w:rFonts w:eastAsia="Calibri" w:cs="Calibri"/>
-          <w:b w:val="false"/>
-          <w:i w:val="false"/>
-          <w:caps w:val="false"/>
-          <w:smallCaps w:val="false"/>
-          <w:strike w:val="false"/>
-          <w:dstrike w:val="false"/>
-          <w:color w:val="808080"/>
-          <w:position w:val="0"/>
-          <w:sz w:val="24"/>
-          <w:sz w:val="24"/>
-          <w:szCs w:val="24"/>
-          <w:u w:val="none"/>
-          <w:shd w:fill="auto" w:val="clear"/>
-          <w:vertAlign w:val="baseline"/>
-          <w:lang w:val="en-GB" w:eastAsia="en-US" w:bidi="ar-SA"/>
-        </w:rPr>
-        <w:t xml:space="preserve">, the driver shall reduce its speed regardless the presence of this functionality </w:t>
-      </w:r>
-      <w:r>
-        <w:rPr>
-          <w:rFonts w:eastAsia="Calibri" w:cs="Calibri"/>
-          <w:b w:val="false"/>
-          <w:i w:val="false"/>
-          <w:caps w:val="false"/>
-          <w:smallCaps w:val="false"/>
-          <w:strike w:val="false"/>
-          <w:dstrike w:val="false"/>
-          <w:color w:val="808080"/>
-          <w:position w:val="0"/>
-          <w:sz w:val="24"/>
-          <w:sz w:val="24"/>
-          <w:szCs w:val="24"/>
-          <w:u w:val="none"/>
-          <w:shd w:fill="auto" w:val="clear"/>
-          <w:vertAlign w:val="baseline"/>
-          <w:lang w:val="en-GB" w:eastAsia="en-US" w:bidi="ar-SA"/>
-        </w:rPr>
-        <w:t>and stop</w:t>
-      </w:r>
-      <w:r>
-        <w:rPr>
-          <w:rFonts w:eastAsia="Calibri" w:cs="Calibri"/>
-          <w:b w:val="false"/>
-          <w:i w:val="false"/>
-          <w:caps w:val="false"/>
-          <w:smallCaps w:val="false"/>
-          <w:strike w:val="false"/>
-          <w:dstrike w:val="false"/>
-          <w:color w:val="808080"/>
-          <w:position w:val="0"/>
-          <w:sz w:val="24"/>
-          <w:sz w:val="24"/>
-          <w:szCs w:val="24"/>
-          <w:u w:val="none"/>
-          <w:shd w:fill="auto" w:val="clear"/>
-          <w:vertAlign w:val="baseline"/>
-          <w:lang w:val="en-GB" w:eastAsia="en-US" w:bidi="ar-SA"/>
-        </w:rPr>
-        <w:t xml:space="preserve">.  </w:t>
-      </w:r>
-    </w:p>
-    <w:p>
-      <w:pPr>
-        <w:pStyle w:val="Normal"/>
-        <w:rPr>
-          <w:lang w:val="en-GB" w:eastAsia="en-US" w:bidi="ar-SA"/>
-        </w:rPr>
-      </w:pPr>
-      <w:r>
-        <w:rPr>
-          <w:lang w:val="en-GB" w:eastAsia="en-US" w:bidi="ar-SA"/>
-        </w:rPr>
-      </w:r>
-    </w:p>
-    <w:p>
-      <w:pPr>
-        <w:pStyle w:val="Titolo2"/>
-        <w:rPr>
-          <w:lang w:val="en-GB" w:eastAsia="en-US" w:bidi="ar-SA"/>
-        </w:rPr>
-      </w:pPr>
-      <w:r>
-        <w:rPr>
-          <w:lang w:val="en-GB" w:eastAsia="en-US" w:bidi="ar-SA"/>
-        </w:rPr>
-        <w:t xml:space="preserve">H4 </w:t>
-      </w:r>
-      <w:r>
-        <w:rPr>
-          <w:color w:val="808080"/>
-          <w:lang w:val="en-GB" w:eastAsia="en-US" w:bidi="ar-SA"/>
-        </w:rPr>
-        <w:t xml:space="preserve">This hazard potentially could cause the vehicle to </w:t>
-      </w:r>
-      <w:r>
-        <w:rPr>
-          <w:color w:val="808080"/>
-          <w:lang w:val="en-GB" w:eastAsia="en-US" w:bidi="ar-SA"/>
-        </w:rPr>
-        <w:t>not</w:t>
-      </w:r>
-      <w:r>
-        <w:rPr>
-          <w:color w:val="808080"/>
-          <w:lang w:val="en-GB" w:eastAsia="en-US" w:bidi="ar-SA"/>
-        </w:rPr>
-        <w:t xml:space="preserve"> </w:t>
-      </w:r>
-      <w:r>
-        <w:rPr>
-          <w:color w:val="808080"/>
-          <w:lang w:val="en-GB" w:eastAsia="en-US" w:bidi="ar-SA"/>
-        </w:rPr>
-        <w:t>stop properly</w:t>
-      </w:r>
-      <w:r>
-        <w:rPr>
-          <w:color w:val="808080"/>
-          <w:lang w:val="en-GB" w:eastAsia="en-US" w:bidi="ar-SA"/>
-        </w:rPr>
-        <w:t xml:space="preserve">, causing the driver to </w:t>
-      </w:r>
-      <w:r>
-        <w:rPr>
-          <w:color w:val="808080"/>
-          <w:lang w:val="en-GB" w:eastAsia="en-US" w:bidi="ar-SA"/>
-        </w:rPr>
-        <w:t>not stop</w:t>
-      </w:r>
-      <w:r>
-        <w:rPr>
-          <w:color w:val="808080"/>
-          <w:lang w:val="en-GB" w:eastAsia="en-US" w:bidi="ar-SA"/>
-        </w:rPr>
-        <w:t xml:space="preserve"> vehicle </w:t>
-      </w:r>
-      <w:r>
-        <w:rPr>
-          <w:color w:val="808080"/>
-          <w:lang w:val="en-GB" w:eastAsia="en-US" w:bidi="ar-SA"/>
-        </w:rPr>
-        <w:t>properly</w:t>
-      </w:r>
-      <w:r>
-        <w:rPr>
-          <w:color w:val="808080"/>
-          <w:lang w:val="en-GB" w:eastAsia="en-US" w:bidi="ar-SA"/>
-        </w:rPr>
-        <w:t xml:space="preserve">, </w:t>
-      </w:r>
-      <w:r>
-        <w:rPr>
-          <w:color w:val="808080"/>
-          <w:lang w:val="en-GB" w:eastAsia="en-US" w:bidi="ar-SA"/>
-        </w:rPr>
-        <w:t xml:space="preserve">may cause, </w:t>
-      </w:r>
-      <w:r>
-        <w:rPr>
-          <w:color w:val="808080"/>
-          <w:lang w:val="en-GB" w:eastAsia="en-US" w:bidi="ar-SA"/>
-        </w:rPr>
-        <w:t>leave the road and collide with other vehicles, pedestrians, or environmental parts.</w:t>
-      </w:r>
-    </w:p>
-    <w:p>
-      <w:pPr>
-        <w:pStyle w:val="Normal"/>
-        <w:rPr>
-          <w:b/>
-          <w:b/>
-          <w:color w:val="808080"/>
-        </w:rPr>
-      </w:pPr>
-      <w:r>
-        <w:rPr>
-          <w:b/>
-          <w:color w:val="808080"/>
-        </w:rPr>
-        <w:t>Exceptions and Boundary Conditions to H</w:t>
-      </w:r>
-      <w:r>
-        <w:rPr>
-          <w:b/>
-          <w:color w:val="808080"/>
-        </w:rPr>
-        <w:t>4</w:t>
-      </w:r>
-      <w:r>
-        <w:rPr>
-          <w:b/>
-          <w:color w:val="808080"/>
-        </w:rPr>
-        <w:t>:</w:t>
-      </w:r>
-    </w:p>
-    <w:p>
-      <w:pPr>
-        <w:pStyle w:val="Normal"/>
-        <w:rPr>
-          <w:lang w:val="en-GB" w:eastAsia="en-US" w:bidi="ar-SA"/>
-        </w:rPr>
-      </w:pPr>
-      <w:r>
-        <w:rPr>
-          <w:rFonts w:eastAsia="Calibri" w:cs="Calibri"/>
-          <w:b w:val="false"/>
-          <w:i w:val="false"/>
-          <w:caps w:val="false"/>
-          <w:smallCaps w:val="false"/>
-          <w:strike w:val="false"/>
-          <w:dstrike w:val="false"/>
-          <w:color w:val="808080"/>
-          <w:position w:val="0"/>
-          <w:sz w:val="24"/>
-          <w:sz w:val="24"/>
-          <w:szCs w:val="24"/>
-          <w:u w:val="none"/>
-          <w:shd w:fill="auto" w:val="clear"/>
-          <w:vertAlign w:val="baseline"/>
-          <w:lang w:val="en-GB" w:eastAsia="en-US" w:bidi="ar-SA"/>
-        </w:rPr>
-        <w:t xml:space="preserve">The effects are perceived </w:t>
-      </w:r>
-      <w:r>
-        <w:rPr>
-          <w:rFonts w:eastAsia="Calibri" w:cs="Calibri"/>
-          <w:b w:val="false"/>
-          <w:i w:val="false"/>
-          <w:caps w:val="false"/>
-          <w:smallCaps w:val="false"/>
-          <w:strike w:val="false"/>
-          <w:dstrike w:val="false"/>
-          <w:color w:val="808080"/>
-          <w:position w:val="0"/>
-          <w:sz w:val="24"/>
-          <w:sz w:val="24"/>
-          <w:szCs w:val="24"/>
-          <w:u w:val="none"/>
-          <w:shd w:fill="auto" w:val="clear"/>
-          <w:vertAlign w:val="baseline"/>
-          <w:lang w:val="en-GB" w:eastAsia="en-US" w:bidi="ar-SA"/>
-        </w:rPr>
-        <w:t>in fast driving scenario</w:t>
-      </w:r>
-      <w:r>
-        <w:rPr>
-          <w:rFonts w:eastAsia="Calibri" w:cs="Calibri"/>
-          <w:b w:val="false"/>
-          <w:i w:val="false"/>
-          <w:caps w:val="false"/>
-          <w:smallCaps w:val="false"/>
-          <w:strike w:val="false"/>
-          <w:dstrike w:val="false"/>
-          <w:color w:val="808080"/>
-          <w:position w:val="0"/>
-          <w:sz w:val="24"/>
-          <w:sz w:val="24"/>
-          <w:szCs w:val="24"/>
-          <w:u w:val="none"/>
-          <w:shd w:fill="auto" w:val="clear"/>
-          <w:vertAlign w:val="baseline"/>
-          <w:lang w:val="en-GB" w:eastAsia="en-US" w:bidi="ar-SA"/>
-        </w:rPr>
-        <w:t xml:space="preserve">, the driver shall reduce its speed regardless the presence of this functionality </w:t>
-      </w:r>
-      <w:r>
-        <w:rPr>
-          <w:rFonts w:eastAsia="Calibri" w:cs="Calibri"/>
-          <w:b w:val="false"/>
-          <w:i w:val="false"/>
-          <w:caps w:val="false"/>
-          <w:smallCaps w:val="false"/>
-          <w:strike w:val="false"/>
-          <w:dstrike w:val="false"/>
-          <w:color w:val="808080"/>
-          <w:position w:val="0"/>
-          <w:sz w:val="24"/>
-          <w:sz w:val="24"/>
-          <w:szCs w:val="24"/>
-          <w:u w:val="none"/>
-          <w:shd w:fill="auto" w:val="clear"/>
-          <w:vertAlign w:val="baseline"/>
-          <w:lang w:val="en-GB" w:eastAsia="en-US" w:bidi="ar-SA"/>
-        </w:rPr>
-        <w:t>and stop</w:t>
-      </w:r>
-      <w:r>
-        <w:rPr>
-          <w:rFonts w:eastAsia="Calibri" w:cs="Calibri"/>
-          <w:b w:val="false"/>
-          <w:i w:val="false"/>
-          <w:caps w:val="false"/>
-          <w:smallCaps w:val="false"/>
-          <w:strike w:val="false"/>
-          <w:dstrike w:val="false"/>
-          <w:color w:val="808080"/>
-          <w:position w:val="0"/>
-          <w:sz w:val="24"/>
-          <w:sz w:val="24"/>
-          <w:szCs w:val="24"/>
-          <w:u w:val="none"/>
-          <w:shd w:fill="auto" w:val="clear"/>
-          <w:vertAlign w:val="baseline"/>
-          <w:lang w:val="en-GB" w:eastAsia="en-US" w:bidi="ar-SA"/>
-        </w:rPr>
-        <w:t xml:space="preserve">.  </w:t>
-      </w:r>
-    </w:p>
-    <w:p>
-      <w:pPr>
-        <w:pStyle w:val="Normal"/>
-        <w:rPr>
-          <w:lang w:val="en-GB" w:eastAsia="en-US" w:bidi="ar-SA"/>
-        </w:rPr>
-      </w:pPr>
-      <w:r>
-        <w:rPr>
-          <w:lang w:val="en-GB" w:eastAsia="en-US" w:bidi="ar-SA"/>
-        </w:rPr>
-      </w:r>
-    </w:p>
-    <w:p>
-      <w:pPr>
-        <w:pStyle w:val="Titolo2"/>
-        <w:rPr>
-          <w:lang w:val="en-GB" w:eastAsia="en-US" w:bidi="ar-SA"/>
-        </w:rPr>
-      </w:pPr>
-      <w:r>
-        <w:rPr>
-          <w:lang w:val="en-GB" w:eastAsia="en-US" w:bidi="ar-SA"/>
-        </w:rPr>
-        <w:t xml:space="preserve">H5 </w:t>
-      </w:r>
-      <w:r>
-        <w:rPr>
-          <w:color w:val="808080"/>
-          <w:lang w:val="en-GB" w:eastAsia="en-US" w:bidi="ar-SA"/>
-        </w:rPr>
-        <w:t xml:space="preserve">This hazard potentially could cause the vehicle to </w:t>
-      </w:r>
-      <w:r>
-        <w:rPr>
-          <w:color w:val="808080"/>
-          <w:lang w:val="en-GB" w:eastAsia="en-US" w:bidi="ar-SA"/>
-        </w:rPr>
-        <w:t>not</w:t>
-      </w:r>
-      <w:r>
-        <w:rPr>
-          <w:color w:val="808080"/>
-          <w:lang w:val="en-GB" w:eastAsia="en-US" w:bidi="ar-SA"/>
-        </w:rPr>
-        <w:t xml:space="preserve"> </w:t>
-      </w:r>
-      <w:r>
-        <w:rPr>
-          <w:color w:val="808080"/>
-          <w:lang w:val="en-GB" w:eastAsia="en-US" w:bidi="ar-SA"/>
-        </w:rPr>
-        <w:t xml:space="preserve">control </w:t>
-      </w:r>
-      <w:r>
-        <w:rPr>
-          <w:color w:val="808080"/>
-          <w:lang w:val="en-GB" w:eastAsia="en-US" w:bidi="ar-SA"/>
-        </w:rPr>
-        <w:t xml:space="preserve">causing the driver to </w:t>
-      </w:r>
-      <w:r>
-        <w:rPr>
-          <w:color w:val="808080"/>
-          <w:lang w:val="en-GB" w:eastAsia="en-US" w:bidi="ar-SA"/>
-        </w:rPr>
-        <w:t xml:space="preserve">not may cause, </w:t>
-      </w:r>
-      <w:r>
-        <w:rPr>
-          <w:color w:val="808080"/>
-          <w:lang w:val="en-GB" w:eastAsia="en-US" w:bidi="ar-SA"/>
-        </w:rPr>
-        <w:t>leave the road and collide with other vehicles, pedestrians, or environmental parts.</w:t>
-      </w:r>
-    </w:p>
-    <w:p>
-      <w:pPr>
-        <w:pStyle w:val="Normal"/>
-        <w:rPr>
-          <w:b/>
-          <w:b/>
-          <w:color w:val="808080"/>
-        </w:rPr>
-      </w:pPr>
-      <w:r>
-        <w:rPr>
-          <w:b/>
-          <w:color w:val="808080"/>
-        </w:rPr>
-        <w:t>Exceptions and Boundary Conditions to H</w:t>
-      </w:r>
-      <w:r>
-        <w:rPr>
-          <w:b/>
-          <w:color w:val="808080"/>
-        </w:rPr>
-        <w:t>5</w:t>
-      </w:r>
-      <w:r>
-        <w:rPr>
-          <w:b/>
-          <w:color w:val="808080"/>
-        </w:rPr>
-        <w:t>:</w:t>
-      </w:r>
-    </w:p>
-    <w:p>
-      <w:pPr>
-        <w:pStyle w:val="Normal"/>
-        <w:rPr>
-          <w:lang w:val="en-GB" w:eastAsia="en-US" w:bidi="ar-SA"/>
-        </w:rPr>
-      </w:pPr>
-      <w:r>
-        <w:rPr>
-          <w:rFonts w:eastAsia="Calibri" w:cs="Calibri"/>
-          <w:b w:val="false"/>
-          <w:i w:val="false"/>
-          <w:caps w:val="false"/>
-          <w:smallCaps w:val="false"/>
-          <w:strike w:val="false"/>
-          <w:dstrike w:val="false"/>
-          <w:color w:val="808080"/>
-          <w:position w:val="0"/>
-          <w:sz w:val="24"/>
-          <w:sz w:val="24"/>
-          <w:szCs w:val="24"/>
-          <w:u w:val="none"/>
-          <w:shd w:fill="auto" w:val="clear"/>
-          <w:vertAlign w:val="baseline"/>
-          <w:lang w:val="en-GB" w:eastAsia="en-US" w:bidi="ar-SA"/>
-        </w:rPr>
-        <w:t>The effects are perceived</w:t>
-      </w:r>
-      <w:r>
-        <w:rPr>
-          <w:rFonts w:eastAsia="Calibri" w:cs="Calibri"/>
-          <w:b w:val="false"/>
-          <w:i w:val="false"/>
-          <w:caps w:val="false"/>
-          <w:smallCaps w:val="false"/>
-          <w:strike w:val="false"/>
-          <w:dstrike w:val="false"/>
-          <w:color w:val="808080"/>
-          <w:position w:val="0"/>
-          <w:sz w:val="24"/>
-          <w:sz w:val="24"/>
-          <w:szCs w:val="24"/>
-          <w:u w:val="none"/>
-          <w:shd w:fill="auto" w:val="clear"/>
-          <w:vertAlign w:val="baseline"/>
-          <w:lang w:val="en-GB" w:eastAsia="en-US" w:bidi="ar-SA"/>
-        </w:rPr>
-        <w:t xml:space="preserve"> driving scenario</w:t>
-      </w:r>
-      <w:r>
-        <w:rPr>
-          <w:rFonts w:eastAsia="Calibri" w:cs="Calibri"/>
-          <w:b w:val="false"/>
-          <w:i w:val="false"/>
-          <w:caps w:val="false"/>
-          <w:smallCaps w:val="false"/>
-          <w:strike w:val="false"/>
-          <w:dstrike w:val="false"/>
-          <w:color w:val="808080"/>
-          <w:position w:val="0"/>
-          <w:sz w:val="24"/>
-          <w:sz w:val="24"/>
-          <w:szCs w:val="24"/>
-          <w:u w:val="none"/>
-          <w:shd w:fill="auto" w:val="clear"/>
-          <w:vertAlign w:val="baseline"/>
-          <w:lang w:val="en-GB" w:eastAsia="en-US" w:bidi="ar-SA"/>
-        </w:rPr>
-        <w:t xml:space="preserve">, the driver shall reduce its speed regardless the presence of this functionality </w:t>
-      </w:r>
-      <w:r>
-        <w:rPr>
-          <w:rFonts w:eastAsia="Calibri" w:cs="Calibri"/>
-          <w:b w:val="false"/>
-          <w:i w:val="false"/>
-          <w:caps w:val="false"/>
-          <w:smallCaps w:val="false"/>
-          <w:strike w:val="false"/>
-          <w:dstrike w:val="false"/>
-          <w:color w:val="808080"/>
-          <w:position w:val="0"/>
-          <w:sz w:val="24"/>
-          <w:sz w:val="24"/>
-          <w:szCs w:val="24"/>
-          <w:u w:val="none"/>
-          <w:shd w:fill="auto" w:val="clear"/>
-          <w:vertAlign w:val="baseline"/>
-          <w:lang w:val="en-GB" w:eastAsia="en-US" w:bidi="ar-SA"/>
-        </w:rPr>
-        <w:t>and stop</w:t>
-      </w:r>
-      <w:r>
-        <w:rPr>
-          <w:rFonts w:eastAsia="Calibri" w:cs="Calibri"/>
-          <w:b w:val="false"/>
-          <w:i w:val="false"/>
-          <w:caps w:val="false"/>
-          <w:smallCaps w:val="false"/>
-          <w:strike w:val="false"/>
-          <w:dstrike w:val="false"/>
-          <w:color w:val="808080"/>
-          <w:position w:val="0"/>
-          <w:sz w:val="24"/>
-          <w:sz w:val="24"/>
-          <w:szCs w:val="24"/>
-          <w:u w:val="none"/>
-          <w:shd w:fill="auto" w:val="clear"/>
-          <w:vertAlign w:val="baseline"/>
-          <w:lang w:val="en-GB" w:eastAsia="en-US" w:bidi="ar-SA"/>
-        </w:rPr>
-        <w:t xml:space="preserve">.  </w:t>
-      </w:r>
-    </w:p>
-    <w:p>
-      <w:pPr>
-        <w:pStyle w:val="Normal"/>
-        <w:rPr>
-          <w:lang w:val="en-GB" w:eastAsia="en-US" w:bidi="ar-SA"/>
-        </w:rPr>
-      </w:pPr>
-      <w:r>
-        <w:rPr/>
-      </w:r>
-    </w:p>
-    <w:p>
-      <w:pPr>
-        <w:pStyle w:val="Normal"/>
-        <w:rPr>
-          <w:lang w:val="en-GB" w:eastAsia="en-US" w:bidi="ar-SA"/>
-        </w:rPr>
-      </w:pPr>
-      <w:r>
-        <w:rPr/>
+          <w:lang w:val="en-GB" w:eastAsia="en-US" w:bidi="ar-SA"/>
+        </w:rPr>
+      </w:pPr>
+      <w:r>
+        <w:rPr>
+          <w:lang w:val="en-GB" w:eastAsia="en-US" w:bidi="ar-SA"/>
+        </w:rPr>
       </w:r>
     </w:p>
     <w:p>
@@ -4855,7 +4190,6 @@
         <w:keepLines/>
         <w:pageBreakBefore w:val="false"/>
         <w:widowControl/>
-        <w:pBdr/>
         <w:shd w:val="clear" w:fill="auto"/>
         <w:spacing w:lineRule="auto" w:line="240" w:before="40" w:after="0"/>
         <w:ind w:left="0" w:right="0" w:hanging="0"/>
@@ -4897,7 +4231,6 @@
           <w:ilvl w:val="0"/>
           <w:numId w:val="4"/>
         </w:numPr>
-        <w:pBdr/>
         <w:shd w:val="clear" w:fill="auto"/>
         <w:spacing w:lineRule="auto" w:line="240" w:before="0" w:after="0"/>
         <w:ind w:left="720" w:right="0" w:hanging="360"/>
@@ -4939,7 +4272,6 @@
           <w:ilvl w:val="0"/>
           <w:numId w:val="4"/>
         </w:numPr>
-        <w:pBdr/>
         <w:shd w:val="clear" w:fill="auto"/>
         <w:spacing w:lineRule="auto" w:line="240" w:before="0" w:after="0"/>
         <w:ind w:left="720" w:right="0" w:hanging="360"/>
@@ -5031,7 +4363,6 @@
           <w:ilvl w:val="0"/>
           <w:numId w:val="5"/>
         </w:numPr>
-        <w:pBdr/>
         <w:shd w:val="clear" w:fill="auto"/>
         <w:spacing w:lineRule="auto" w:line="240" w:before="0" w:after="0"/>
         <w:ind w:left="720" w:right="0" w:hanging="360"/>
@@ -5059,29 +4390,8 @@
           <w:vertAlign w:val="baseline"/>
           <w:lang w:val="en-GB" w:eastAsia="en-US" w:bidi="ar-SA"/>
         </w:rPr>
-        <w:t>VS1 Driving at high speed</w:t>
-      </w:r>
-    </w:p>
-    <w:p>
-      <w:pPr>
-        <w:pStyle w:val="Normal"/>
-        <w:keepNext w:val="false"/>
-        <w:keepLines w:val="false"/>
-        <w:pageBreakBefore w:val="false"/>
-        <w:widowControl/>
-        <w:numPr>
-          <w:ilvl w:val="0"/>
-          <w:numId w:val="5"/>
-        </w:numPr>
-        <w:pBdr/>
-        <w:shd w:val="clear" w:fill="auto"/>
-        <w:spacing w:lineRule="auto" w:line="240" w:before="0" w:after="0"/>
-        <w:ind w:left="720" w:right="0" w:hanging="360"/>
-        <w:jc w:val="left"/>
-        <w:rPr>
-          <w:lang w:val="en-GB" w:eastAsia="en-US" w:bidi="ar-SA"/>
-        </w:rPr>
-      </w:pPr>
+        <w:t xml:space="preserve">VS1 </w:t>
+      </w:r>
       <w:r>
         <w:rPr>
           <w:rFonts w:eastAsia="Calibri" w:cs="Calibri"/>
@@ -5101,7 +4411,7 @@
           <w:vertAlign w:val="baseline"/>
           <w:lang w:val="en-GB" w:eastAsia="en-US" w:bidi="ar-SA"/>
         </w:rPr>
-        <w:t>VS2 Driving at low speed</w:t>
+        <w:t>Accelerating</w:t>
       </w:r>
     </w:p>
     <w:p>
@@ -5114,7 +4424,6 @@
           <w:ilvl w:val="0"/>
           <w:numId w:val="5"/>
         </w:numPr>
-        <w:pBdr/>
         <w:shd w:val="clear" w:fill="auto"/>
         <w:spacing w:lineRule="auto" w:line="240" w:before="0" w:after="0"/>
         <w:ind w:left="720" w:right="0" w:hanging="360"/>
@@ -5142,7 +4451,7 @@
           <w:vertAlign w:val="baseline"/>
           <w:lang w:val="en-GB" w:eastAsia="en-US" w:bidi="ar-SA"/>
         </w:rPr>
-        <w:t>VS3 Performing an evasive maneuver</w:t>
+        <w:t xml:space="preserve">VS3 Performing an  </w:t>
       </w:r>
       <w:r>
         <w:rPr>
@@ -5163,26 +4472,8 @@
           <w:vertAlign w:val="baseline"/>
           <w:lang w:val="en-GB" w:eastAsia="en-US" w:bidi="ar-SA"/>
         </w:rPr>
-        <w:t>(?)</w:t>
-      </w:r>
-    </w:p>
-    <w:p>
-      <w:pPr>
-        <w:pStyle w:val="Normal"/>
-        <w:widowControl/>
-        <w:numPr>
-          <w:ilvl w:val="0"/>
-          <w:numId w:val="5"/>
-        </w:numPr>
-        <w:pBdr/>
-        <w:shd w:val="clear" w:fill="auto"/>
-        <w:spacing w:lineRule="auto" w:line="240" w:before="0" w:after="0"/>
-        <w:ind w:left="720" w:right="0" w:hanging="360"/>
-        <w:jc w:val="left"/>
-        <w:rPr>
-          <w:lang w:val="en-GB" w:eastAsia="en-US" w:bidi="ar-SA"/>
-        </w:rPr>
-      </w:pPr>
+        <w:t>reg break</w:t>
+      </w:r>
       <w:r>
         <w:rPr>
           <w:rFonts w:eastAsia="Calibri" w:cs="Calibri"/>
@@ -5202,6 +4493,82 @@
           <w:vertAlign w:val="baseline"/>
           <w:lang w:val="en-GB" w:eastAsia="en-US" w:bidi="ar-SA"/>
         </w:rPr>
+        <w:t>(?)</w:t>
+      </w:r>
+    </w:p>
+    <w:p>
+      <w:pPr>
+        <w:pStyle w:val="Normal"/>
+        <w:widowControl/>
+        <w:numPr>
+          <w:ilvl w:val="0"/>
+          <w:numId w:val="5"/>
+        </w:numPr>
+        <w:shd w:val="clear" w:fill="auto"/>
+        <w:spacing w:lineRule="auto" w:line="240" w:before="0" w:after="0"/>
+        <w:ind w:left="720" w:right="0" w:hanging="360"/>
+        <w:jc w:val="left"/>
+        <w:rPr>
+          <w:lang w:val="en-GB" w:eastAsia="en-US" w:bidi="ar-SA"/>
+        </w:rPr>
+      </w:pPr>
+      <w:r>
+        <w:rPr>
+          <w:rFonts w:eastAsia="Calibri" w:cs="Calibri"/>
+          <w:b w:val="false"/>
+          <w:i w:val="false"/>
+          <w:caps w:val="false"/>
+          <w:smallCaps w:val="false"/>
+          <w:strike w:val="false"/>
+          <w:dstrike w:val="false"/>
+          <w:color w:val="808080"/>
+          <w:position w:val="0"/>
+          <w:sz w:val="24"/>
+          <w:sz w:val="24"/>
+          <w:szCs w:val="24"/>
+          <w:u w:val="none"/>
+          <w:shd w:fill="auto" w:val="clear"/>
+          <w:vertAlign w:val="baseline"/>
+          <w:lang w:val="en-GB" w:eastAsia="en-US" w:bidi="ar-SA"/>
+        </w:rPr>
+        <w:t>VS4 Performing full break</w:t>
+      </w:r>
+    </w:p>
+    <w:p>
+      <w:pPr>
+        <w:pStyle w:val="Normal"/>
+        <w:widowControl/>
+        <w:numPr>
+          <w:ilvl w:val="0"/>
+          <w:numId w:val="5"/>
+        </w:numPr>
+        <w:shd w:val="clear" w:fill="auto"/>
+        <w:spacing w:lineRule="auto" w:line="240" w:before="0" w:after="0"/>
+        <w:ind w:left="720" w:right="0" w:hanging="360"/>
+        <w:jc w:val="left"/>
+        <w:rPr>
+          <w:lang w:val="en-GB" w:eastAsia="en-US" w:bidi="ar-SA"/>
+        </w:rPr>
+      </w:pPr>
+      <w:r>
+        <w:rPr>
+          <w:rFonts w:eastAsia="Calibri" w:cs="Calibri"/>
+          <w:b w:val="false"/>
+          <w:i w:val="false"/>
+          <w:caps w:val="false"/>
+          <w:smallCaps w:val="false"/>
+          <w:strike w:val="false"/>
+          <w:dstrike w:val="false"/>
+          <w:color w:val="808080"/>
+          <w:position w:val="0"/>
+          <w:sz w:val="24"/>
+          <w:sz w:val="24"/>
+          <w:szCs w:val="24"/>
+          <w:u w:val="none"/>
+          <w:shd w:fill="auto" w:val="clear"/>
+          <w:vertAlign w:val="baseline"/>
+          <w:lang w:val="en-GB" w:eastAsia="en-US" w:bidi="ar-SA"/>
+        </w:rPr>
         <w:t xml:space="preserve">VS4 Parking </w:t>
       </w:r>
     </w:p>
@@ -5213,7 +4580,6 @@
           <w:ilvl w:val="0"/>
           <w:numId w:val="0"/>
         </w:numPr>
-        <w:pBdr/>
         <w:shd w:val="clear" w:fill="auto"/>
         <w:spacing w:lineRule="auto" w:line="240" w:before="0" w:after="0"/>
         <w:ind w:left="360" w:right="0" w:hanging="0"/>
@@ -5239,7 +4605,6 @@
           <w:ilvl w:val="0"/>
           <w:numId w:val="5"/>
         </w:numPr>
-        <w:pBdr/>
         <w:shd w:val="clear" w:fill="auto"/>
         <w:spacing w:lineRule="auto" w:line="240" w:before="0" w:after="0"/>
         <w:ind w:left="360" w:right="0" w:hanging="0"/>
@@ -5443,23 +4808,34 @@
           <w:p>
             <w:pPr>
               <w:pStyle w:val="Normal"/>
-              <w:widowControl w:val="false"/>
-              <w:suppressAutoHyphens w:val="true"/>
-              <w:spacing w:before="0" w:after="0"/>
-              <w:rPr>
-                <w:strike/>
-                <w:color w:val="808080" w:themeColor="background1" w:themeShade="80"/>
-                <w:sz w:val="24"/>
-                <w:lang w:val="en-US"/>
-              </w:rPr>
-            </w:pPr>
-            <w:r>
-              <w:rPr>
-                <w:strike/>
-                <w:color w:val="808080" w:themeColor="background1" w:themeShade="80"/>
-                <w:sz w:val="24"/>
-                <w:lang w:val="en-US"/>
-              </w:rPr>
+              <w:keepNext w:val="false"/>
+              <w:keepLines w:val="false"/>
+              <w:pageBreakBefore w:val="false"/>
+              <w:widowControl/>
+              <w:shd w:val="clear" w:fill="auto"/>
+              <w:spacing w:lineRule="auto" w:line="240" w:before="0" w:after="0"/>
+              <w:ind w:right="0" w:hanging="0"/>
+              <w:jc w:val="center"/>
+              <w:rPr/>
+            </w:pPr>
+            <w:r>
+              <w:rPr>
+                <w:rFonts w:eastAsia="Calibri" w:cs="Calibri"/>
+                <w:b w:val="false"/>
+                <w:i w:val="false"/>
+                <w:caps w:val="false"/>
+                <w:smallCaps w:val="false"/>
+                <w:strike w:val="false"/>
+                <w:dstrike w:val="false"/>
+                <w:position w:val="0"/>
+                <w:sz w:val="24"/>
+                <w:szCs w:val="24"/>
+                <w:u w:val="none"/>
+                <w:shd w:fill="auto" w:val="clear"/>
+                <w:vertAlign w:val="baseline"/>
+                <w:lang w:val="en-GB" w:eastAsia="en-US" w:bidi="ar-SA"/>
+              </w:rPr>
+              <w:t>Driving in city road</w:t>
             </w:r>
           </w:p>
         </w:tc>
@@ -5471,23 +4847,34 @@
           <w:p>
             <w:pPr>
               <w:pStyle w:val="Normal"/>
-              <w:widowControl w:val="false"/>
-              <w:suppressAutoHyphens w:val="true"/>
-              <w:spacing w:before="0" w:after="0"/>
-              <w:rPr>
-                <w:strike/>
-                <w:color w:val="808080" w:themeColor="background1" w:themeShade="80"/>
-                <w:sz w:val="24"/>
-                <w:lang w:val="en-US"/>
-              </w:rPr>
-            </w:pPr>
-            <w:r>
-              <w:rPr>
-                <w:strike/>
-                <w:color w:val="808080" w:themeColor="background1" w:themeShade="80"/>
-                <w:sz w:val="24"/>
-                <w:lang w:val="en-US"/>
-              </w:rPr>
+              <w:keepNext w:val="false"/>
+              <w:keepLines w:val="false"/>
+              <w:pageBreakBefore w:val="false"/>
+              <w:widowControl/>
+              <w:shd w:val="clear" w:fill="auto"/>
+              <w:spacing w:lineRule="auto" w:line="240" w:before="0" w:after="0"/>
+              <w:ind w:right="0" w:hanging="0"/>
+              <w:jc w:val="center"/>
+              <w:rPr/>
+            </w:pPr>
+            <w:r>
+              <w:rPr>
+                <w:rFonts w:eastAsia="Calibri" w:cs="Calibri"/>
+                <w:b w:val="false"/>
+                <w:i w:val="false"/>
+                <w:caps w:val="false"/>
+                <w:smallCaps w:val="false"/>
+                <w:strike w:val="false"/>
+                <w:dstrike w:val="false"/>
+                <w:position w:val="0"/>
+                <w:sz w:val="24"/>
+                <w:szCs w:val="24"/>
+                <w:u w:val="none"/>
+                <w:shd w:fill="auto" w:val="clear"/>
+                <w:vertAlign w:val="baseline"/>
+                <w:lang w:val="en-GB" w:eastAsia="en-US" w:bidi="ar-SA"/>
+              </w:rPr>
+              <w:t>Accelerating</w:t>
             </w:r>
           </w:p>
         </w:tc>
@@ -5527,9 +4914,49 @@
           <w:p>
             <w:pPr>
               <w:pStyle w:val="Normal"/>
-              <w:widowControl w:val="false"/>
-              <w:suppressAutoHyphens w:val="true"/>
-              <w:spacing w:before="0" w:after="0"/>
+              <w:keepNext w:val="false"/>
+              <w:keepLines w:val="false"/>
+              <w:pageBreakBefore w:val="false"/>
+              <w:widowControl/>
+              <w:shd w:val="clear" w:fill="auto"/>
+              <w:spacing w:lineRule="auto" w:line="240" w:before="0" w:after="0"/>
+              <w:ind w:right="0" w:hanging="0"/>
+              <w:jc w:val="center"/>
+              <w:rPr/>
+            </w:pPr>
+            <w:r>
+              <w:rPr>
+                <w:rFonts w:eastAsia="Calibri" w:cs="Calibri"/>
+                <w:b w:val="false"/>
+                <w:i w:val="false"/>
+                <w:caps w:val="false"/>
+                <w:smallCaps w:val="false"/>
+                <w:strike w:val="false"/>
+                <w:dstrike w:val="false"/>
+                <w:position w:val="0"/>
+                <w:sz w:val="24"/>
+                <w:szCs w:val="24"/>
+                <w:u w:val="none"/>
+                <w:shd w:fill="auto" w:val="clear"/>
+                <w:vertAlign w:val="baseline"/>
+                <w:lang w:val="en-GB" w:eastAsia="en-US" w:bidi="ar-SA"/>
+              </w:rPr>
+              <w:t>Driving in city road</w:t>
+            </w:r>
+          </w:p>
+        </w:tc>
+        <w:tc>
+          <w:tcPr>
+            <w:tcW w:w="4099" w:type="dxa"/>
+            <w:tcBorders/>
+          </w:tcPr>
+          <w:p>
+            <w:pPr>
+              <w:pStyle w:val="Normal"/>
+              <w:widowControl w:val="false"/>
+              <w:suppressAutoHyphens w:val="true"/>
+              <w:spacing w:before="0" w:after="0"/>
+              <w:jc w:val="center"/>
               <w:rPr>
                 <w:color w:val="808080" w:themeColor="background1" w:themeShade="80"/>
                 <w:sz w:val="24"/>
@@ -5542,32 +4969,7 @@
                 <w:sz w:val="24"/>
                 <w:lang w:val="en-US"/>
               </w:rPr>
-            </w:r>
-          </w:p>
-        </w:tc>
-        <w:tc>
-          <w:tcPr>
-            <w:tcW w:w="4099" w:type="dxa"/>
-            <w:tcBorders/>
-          </w:tcPr>
-          <w:p>
-            <w:pPr>
-              <w:pStyle w:val="Normal"/>
-              <w:widowControl w:val="false"/>
-              <w:suppressAutoHyphens w:val="true"/>
-              <w:spacing w:before="0" w:after="0"/>
-              <w:rPr>
-                <w:color w:val="808080" w:themeColor="background1" w:themeShade="80"/>
-                <w:sz w:val="24"/>
-                <w:lang w:val="en-US"/>
-              </w:rPr>
-            </w:pPr>
-            <w:r>
-              <w:rPr>
-                <w:color w:val="808080" w:themeColor="background1" w:themeShade="80"/>
-                <w:sz w:val="24"/>
-                <w:lang w:val="en-US"/>
-              </w:rPr>
+              <w:t>Reg Breaking</w:t>
             </w:r>
           </w:p>
         </w:tc>
@@ -5607,9 +5009,49 @@
           <w:p>
             <w:pPr>
               <w:pStyle w:val="Normal"/>
-              <w:widowControl w:val="false"/>
-              <w:suppressAutoHyphens w:val="true"/>
-              <w:spacing w:before="0" w:after="0"/>
+              <w:keepNext w:val="false"/>
+              <w:keepLines w:val="false"/>
+              <w:pageBreakBefore w:val="false"/>
+              <w:widowControl/>
+              <w:shd w:val="clear" w:fill="auto"/>
+              <w:spacing w:lineRule="auto" w:line="240" w:before="0" w:after="0"/>
+              <w:ind w:right="0" w:hanging="0"/>
+              <w:jc w:val="center"/>
+              <w:rPr/>
+            </w:pPr>
+            <w:r>
+              <w:rPr>
+                <w:rFonts w:eastAsia="Calibri" w:cs="Calibri"/>
+                <w:b w:val="false"/>
+                <w:i w:val="false"/>
+                <w:caps w:val="false"/>
+                <w:smallCaps w:val="false"/>
+                <w:strike w:val="false"/>
+                <w:dstrike w:val="false"/>
+                <w:position w:val="0"/>
+                <w:sz w:val="24"/>
+                <w:szCs w:val="24"/>
+                <w:u w:val="none"/>
+                <w:shd w:fill="auto" w:val="clear"/>
+                <w:vertAlign w:val="baseline"/>
+                <w:lang w:val="en-GB" w:eastAsia="en-US" w:bidi="ar-SA"/>
+              </w:rPr>
+              <w:t>Driving in city road</w:t>
+            </w:r>
+          </w:p>
+        </w:tc>
+        <w:tc>
+          <w:tcPr>
+            <w:tcW w:w="4099" w:type="dxa"/>
+            <w:tcBorders/>
+          </w:tcPr>
+          <w:p>
+            <w:pPr>
+              <w:pStyle w:val="Normal"/>
+              <w:widowControl w:val="false"/>
+              <w:suppressAutoHyphens w:val="true"/>
+              <w:spacing w:before="0" w:after="0"/>
+              <w:jc w:val="center"/>
               <w:rPr>
                 <w:color w:val="1F4E79" w:themeColor="accent5" w:themeShade="80"/>
                 <w:sz w:val="24"/>
@@ -5622,32 +5064,7 @@
                 <w:sz w:val="24"/>
                 <w:lang w:val="en-US"/>
               </w:rPr>
-            </w:r>
-          </w:p>
-        </w:tc>
-        <w:tc>
-          <w:tcPr>
-            <w:tcW w:w="4099" w:type="dxa"/>
-            <w:tcBorders/>
-          </w:tcPr>
-          <w:p>
-            <w:pPr>
-              <w:pStyle w:val="Normal"/>
-              <w:widowControl w:val="false"/>
-              <w:suppressAutoHyphens w:val="true"/>
-              <w:spacing w:before="0" w:after="0"/>
-              <w:rPr>
-                <w:color w:val="1F4E79" w:themeColor="accent5" w:themeShade="80"/>
-                <w:sz w:val="24"/>
-                <w:lang w:val="en-US"/>
-              </w:rPr>
-            </w:pPr>
-            <w:r>
-              <w:rPr>
-                <w:color w:val="1F4E79" w:themeColor="accent5" w:themeShade="80"/>
-                <w:sz w:val="24"/>
-                <w:lang w:val="en-US"/>
-              </w:rPr>
+              <w:t>Full   Breaking</w:t>
             </w:r>
           </w:p>
         </w:tc>
@@ -5687,9 +5104,49 @@
           <w:p>
             <w:pPr>
               <w:pStyle w:val="Normal"/>
-              <w:widowControl w:val="false"/>
-              <w:suppressAutoHyphens w:val="true"/>
-              <w:spacing w:before="0" w:after="0"/>
+              <w:keepNext w:val="false"/>
+              <w:keepLines w:val="false"/>
+              <w:pageBreakBefore w:val="false"/>
+              <w:widowControl/>
+              <w:shd w:val="clear" w:fill="auto"/>
+              <w:spacing w:lineRule="auto" w:line="240" w:before="0" w:after="0"/>
+              <w:ind w:right="0" w:hanging="0"/>
+              <w:jc w:val="center"/>
+              <w:rPr/>
+            </w:pPr>
+            <w:r>
+              <w:rPr>
+                <w:rFonts w:eastAsia="Calibri" w:cs="Calibri"/>
+                <w:b w:val="false"/>
+                <w:i w:val="false"/>
+                <w:caps w:val="false"/>
+                <w:smallCaps w:val="false"/>
+                <w:strike w:val="false"/>
+                <w:dstrike w:val="false"/>
+                <w:position w:val="0"/>
+                <w:sz w:val="24"/>
+                <w:szCs w:val="24"/>
+                <w:u w:val="none"/>
+                <w:shd w:fill="auto" w:val="clear"/>
+                <w:vertAlign w:val="baseline"/>
+                <w:lang w:val="en-GB" w:eastAsia="en-US" w:bidi="ar-SA"/>
+              </w:rPr>
+              <w:t>Driving in city road</w:t>
+            </w:r>
+          </w:p>
+        </w:tc>
+        <w:tc>
+          <w:tcPr>
+            <w:tcW w:w="4099" w:type="dxa"/>
+            <w:tcBorders/>
+          </w:tcPr>
+          <w:p>
+            <w:pPr>
+              <w:pStyle w:val="Normal"/>
+              <w:widowControl w:val="false"/>
+              <w:suppressAutoHyphens w:val="true"/>
+              <w:spacing w:before="0" w:after="0"/>
+              <w:jc w:val="center"/>
               <w:rPr>
                 <w:sz w:val="24"/>
                 <w:lang w:val="en-US"/>
@@ -5700,30 +5157,7 @@
                 <w:sz w:val="24"/>
                 <w:lang w:val="en-US"/>
               </w:rPr>
-            </w:r>
-          </w:p>
-        </w:tc>
-        <w:tc>
-          <w:tcPr>
-            <w:tcW w:w="4099" w:type="dxa"/>
-            <w:tcBorders/>
-          </w:tcPr>
-          <w:p>
-            <w:pPr>
-              <w:pStyle w:val="Normal"/>
-              <w:widowControl w:val="false"/>
-              <w:suppressAutoHyphens w:val="true"/>
-              <w:spacing w:before="0" w:after="0"/>
-              <w:rPr>
-                <w:sz w:val="24"/>
-                <w:lang w:val="en-US"/>
-              </w:rPr>
-            </w:pPr>
-            <w:r>
-              <w:rPr>
-                <w:sz w:val="24"/>
-                <w:lang w:val="en-US"/>
-              </w:rPr>
+              <w:t>Parking</w:t>
             </w:r>
           </w:p>
         </w:tc>
@@ -5763,45 +5197,60 @@
           <w:p>
             <w:pPr>
               <w:pStyle w:val="Normal"/>
-              <w:widowControl w:val="false"/>
-              <w:suppressAutoHyphens w:val="true"/>
-              <w:spacing w:before="0" w:after="0"/>
-              <w:rPr>
-                <w:color w:val="4472C4" w:themeColor="accent1"/>
+              <w:keepNext w:val="false"/>
+              <w:keepLines w:val="false"/>
+              <w:pageBreakBefore w:val="false"/>
+              <w:widowControl/>
+              <w:shd w:val="clear" w:fill="auto"/>
+              <w:spacing w:lineRule="auto" w:line="240" w:before="0" w:after="0"/>
+              <w:ind w:right="0" w:hanging="0"/>
+              <w:jc w:val="center"/>
+              <w:rPr/>
+            </w:pPr>
+            <w:r>
+              <w:rPr>
+                <w:rFonts w:eastAsia="Calibri" w:cs="Calibri"/>
+                <w:b w:val="false"/>
+                <w:i w:val="false"/>
+                <w:caps w:val="false"/>
+                <w:smallCaps w:val="false"/>
+                <w:strike w:val="false"/>
+                <w:dstrike w:val="false"/>
+                <w:position w:val="0"/>
+                <w:sz w:val="24"/>
+                <w:szCs w:val="24"/>
+                <w:u w:val="none"/>
+                <w:shd w:fill="auto" w:val="clear"/>
+                <w:vertAlign w:val="baseline"/>
+                <w:lang w:val="en-GB" w:eastAsia="en-US" w:bidi="ar-SA"/>
+              </w:rPr>
+              <w:t>Driving in city road</w:t>
+            </w:r>
+          </w:p>
+        </w:tc>
+        <w:tc>
+          <w:tcPr>
+            <w:tcW w:w="4099" w:type="dxa"/>
+            <w:tcBorders/>
+          </w:tcPr>
+          <w:p>
+            <w:pPr>
+              <w:pStyle w:val="Normal"/>
+              <w:widowControl w:val="false"/>
+              <w:suppressAutoHyphens w:val="true"/>
+              <w:spacing w:before="0" w:after="0"/>
+              <w:jc w:val="center"/>
+              <w:rPr>
                 <w:sz w:val="24"/>
                 <w:lang w:val="en-US"/>
               </w:rPr>
             </w:pPr>
             <w:r>
               <w:rPr>
-                <w:color w:val="4472C4" w:themeColor="accent1"/>
                 <w:sz w:val="24"/>
                 <w:lang w:val="en-US"/>
               </w:rPr>
-            </w:r>
-          </w:p>
-        </w:tc>
-        <w:tc>
-          <w:tcPr>
-            <w:tcW w:w="4099" w:type="dxa"/>
-            <w:tcBorders/>
-          </w:tcPr>
-          <w:p>
-            <w:pPr>
-              <w:pStyle w:val="Normal"/>
-              <w:widowControl w:val="false"/>
-              <w:suppressAutoHyphens w:val="true"/>
-              <w:spacing w:before="0" w:after="0"/>
-              <w:rPr>
-                <w:sz w:val="24"/>
-                <w:lang w:val="en-US"/>
-              </w:rPr>
-            </w:pPr>
-            <w:r>
-              <w:rPr>
-                <w:sz w:val="24"/>
-                <w:lang w:val="en-US"/>
-              </w:rPr>
+              <w:t>Neutral</w:t>
             </w:r>
           </w:p>
         </w:tc>
@@ -5841,19 +5290,36 @@
           <w:p>
             <w:pPr>
               <w:pStyle w:val="Normal"/>
-              <w:widowControl w:val="false"/>
-              <w:suppressAutoHyphens w:val="true"/>
-              <w:spacing w:before="0" w:after="0"/>
-              <w:rPr>
-                <w:sz w:val="24"/>
-                <w:lang w:val="en-US"/>
-              </w:rPr>
-            </w:pPr>
-            <w:r>
-              <w:rPr>
-                <w:sz w:val="24"/>
-                <w:lang w:val="en-US"/>
-              </w:rPr>
+              <w:keepNext w:val="false"/>
+              <w:keepLines w:val="false"/>
+              <w:pageBreakBefore w:val="false"/>
+              <w:widowControl/>
+              <w:shd w:val="clear" w:fill="auto"/>
+              <w:spacing w:lineRule="auto" w:line="240" w:before="0" w:after="0"/>
+              <w:ind w:right="0" w:hanging="0"/>
+              <w:jc w:val="center"/>
+              <w:rPr/>
+            </w:pPr>
+            <w:r>
+              <w:rPr>
+                <w:rFonts w:eastAsia="Calibri" w:cs="Calibri"/>
+                <w:b w:val="false"/>
+                <w:i w:val="false"/>
+                <w:caps w:val="false"/>
+                <w:smallCaps w:val="false"/>
+                <w:strike w:val="false"/>
+                <w:dstrike w:val="false"/>
+                <w:color w:val="808080"/>
+                <w:position w:val="0"/>
+                <w:sz w:val="24"/>
+                <w:sz w:val="24"/>
+                <w:szCs w:val="24"/>
+                <w:u w:val="none"/>
+                <w:shd w:fill="auto" w:val="clear"/>
+                <w:vertAlign w:val="baseline"/>
+                <w:lang w:val="en-GB" w:eastAsia="en-US" w:bidi="ar-SA"/>
+              </w:rPr>
+              <w:t>Driving in a country road</w:t>
             </w:r>
           </w:p>
         </w:tc>
@@ -5865,19 +5331,34 @@
           <w:p>
             <w:pPr>
               <w:pStyle w:val="Normal"/>
-              <w:widowControl w:val="false"/>
-              <w:suppressAutoHyphens w:val="true"/>
-              <w:spacing w:before="0" w:after="0"/>
-              <w:rPr>
-                <w:sz w:val="24"/>
-                <w:lang w:val="en-US"/>
-              </w:rPr>
-            </w:pPr>
-            <w:r>
-              <w:rPr>
-                <w:sz w:val="24"/>
-                <w:lang w:val="en-US"/>
-              </w:rPr>
+              <w:keepNext w:val="false"/>
+              <w:keepLines w:val="false"/>
+              <w:pageBreakBefore w:val="false"/>
+              <w:widowControl/>
+              <w:shd w:val="clear" w:fill="auto"/>
+              <w:spacing w:lineRule="auto" w:line="240" w:before="0" w:after="0"/>
+              <w:ind w:right="0" w:hanging="0"/>
+              <w:jc w:val="center"/>
+              <w:rPr/>
+            </w:pPr>
+            <w:r>
+              <w:rPr>
+                <w:rFonts w:eastAsia="Calibri" w:cs="Calibri"/>
+                <w:b w:val="false"/>
+                <w:i w:val="false"/>
+                <w:caps w:val="false"/>
+                <w:smallCaps w:val="false"/>
+                <w:strike w:val="false"/>
+                <w:dstrike w:val="false"/>
+                <w:position w:val="0"/>
+                <w:sz w:val="24"/>
+                <w:szCs w:val="24"/>
+                <w:u w:val="none"/>
+                <w:shd w:fill="auto" w:val="clear"/>
+                <w:vertAlign w:val="baseline"/>
+                <w:lang w:val="en-GB" w:eastAsia="en-US" w:bidi="ar-SA"/>
+              </w:rPr>
+              <w:t>Accelerating</w:t>
             </w:r>
           </w:p>
         </w:tc>
@@ -5917,43 +5398,64 @@
           <w:p>
             <w:pPr>
               <w:pStyle w:val="Normal"/>
-              <w:widowControl w:val="false"/>
-              <w:suppressAutoHyphens w:val="true"/>
-              <w:spacing w:before="0" w:after="0"/>
-              <w:rPr>
+              <w:keepNext w:val="false"/>
+              <w:keepLines w:val="false"/>
+              <w:pageBreakBefore w:val="false"/>
+              <w:widowControl/>
+              <w:shd w:val="clear" w:fill="auto"/>
+              <w:spacing w:lineRule="auto" w:line="240" w:before="0" w:after="0"/>
+              <w:ind w:right="0" w:hanging="0"/>
+              <w:jc w:val="center"/>
+              <w:rPr/>
+            </w:pPr>
+            <w:r>
+              <w:rPr>
+                <w:rFonts w:eastAsia="Calibri" w:cs="Calibri"/>
+                <w:b w:val="false"/>
+                <w:i w:val="false"/>
+                <w:caps w:val="false"/>
+                <w:smallCaps w:val="false"/>
+                <w:strike w:val="false"/>
+                <w:dstrike w:val="false"/>
+                <w:color w:val="808080"/>
+                <w:position w:val="0"/>
+                <w:sz w:val="24"/>
+                <w:sz w:val="24"/>
+                <w:szCs w:val="24"/>
+                <w:u w:val="none"/>
+                <w:shd w:fill="auto" w:val="clear"/>
+                <w:vertAlign w:val="baseline"/>
+                <w:lang w:val="en-GB" w:eastAsia="en-US" w:bidi="ar-SA"/>
+              </w:rPr>
+              <w:t>Driving in a country road</w:t>
+            </w:r>
+          </w:p>
+        </w:tc>
+        <w:tc>
+          <w:tcPr>
+            <w:tcW w:w="4099" w:type="dxa"/>
+            <w:tcBorders/>
+          </w:tcPr>
+          <w:p>
+            <w:pPr>
+              <w:pStyle w:val="Normal"/>
+              <w:widowControl w:val="false"/>
+              <w:suppressAutoHyphens w:val="true"/>
+              <w:spacing w:before="0" w:after="0"/>
+              <w:jc w:val="center"/>
+              <w:rPr>
+                <w:color w:val="808080" w:themeColor="background1" w:themeShade="80"/>
                 <w:sz w:val="24"/>
                 <w:lang w:val="en-US"/>
               </w:rPr>
             </w:pPr>
             <w:r>
               <w:rPr>
+                <w:color w:val="808080" w:themeColor="background1" w:themeShade="80"/>
                 <w:sz w:val="24"/>
                 <w:lang w:val="en-US"/>
               </w:rPr>
-            </w:r>
-          </w:p>
-        </w:tc>
-        <w:tc>
-          <w:tcPr>
-            <w:tcW w:w="4099" w:type="dxa"/>
-            <w:tcBorders/>
-          </w:tcPr>
-          <w:p>
-            <w:pPr>
-              <w:pStyle w:val="Normal"/>
-              <w:widowControl w:val="false"/>
-              <w:suppressAutoHyphens w:val="true"/>
-              <w:spacing w:before="0" w:after="0"/>
-              <w:rPr>
-                <w:sz w:val="24"/>
-                <w:lang w:val="en-US"/>
-              </w:rPr>
-            </w:pPr>
-            <w:r>
-              <w:rPr>
-                <w:sz w:val="24"/>
-                <w:lang w:val="en-US"/>
-              </w:rPr>
+              <w:t>Reg Breaking</w:t>
             </w:r>
           </w:p>
         </w:tc>
@@ -5993,43 +5495,64 @@
           <w:p>
             <w:pPr>
               <w:pStyle w:val="Normal"/>
-              <w:widowControl w:val="false"/>
-              <w:suppressAutoHyphens w:val="true"/>
-              <w:spacing w:before="0" w:after="0"/>
-              <w:rPr>
+              <w:keepNext w:val="false"/>
+              <w:keepLines w:val="false"/>
+              <w:pageBreakBefore w:val="false"/>
+              <w:widowControl/>
+              <w:shd w:val="clear" w:fill="auto"/>
+              <w:spacing w:lineRule="auto" w:line="240" w:before="0" w:after="0"/>
+              <w:ind w:right="0" w:hanging="0"/>
+              <w:jc w:val="center"/>
+              <w:rPr/>
+            </w:pPr>
+            <w:r>
+              <w:rPr>
+                <w:rFonts w:eastAsia="Calibri" w:cs="Calibri"/>
+                <w:b w:val="false"/>
+                <w:i w:val="false"/>
+                <w:caps w:val="false"/>
+                <w:smallCaps w:val="false"/>
+                <w:strike w:val="false"/>
+                <w:dstrike w:val="false"/>
+                <w:color w:val="808080"/>
+                <w:position w:val="0"/>
+                <w:sz w:val="24"/>
+                <w:sz w:val="24"/>
+                <w:szCs w:val="24"/>
+                <w:u w:val="none"/>
+                <w:shd w:fill="auto" w:val="clear"/>
+                <w:vertAlign w:val="baseline"/>
+                <w:lang w:val="en-GB" w:eastAsia="en-US" w:bidi="ar-SA"/>
+              </w:rPr>
+              <w:t>Driving in a country road</w:t>
+            </w:r>
+          </w:p>
+        </w:tc>
+        <w:tc>
+          <w:tcPr>
+            <w:tcW w:w="4099" w:type="dxa"/>
+            <w:tcBorders/>
+          </w:tcPr>
+          <w:p>
+            <w:pPr>
+              <w:pStyle w:val="Normal"/>
+              <w:widowControl w:val="false"/>
+              <w:suppressAutoHyphens w:val="true"/>
+              <w:spacing w:before="0" w:after="0"/>
+              <w:jc w:val="center"/>
+              <w:rPr>
+                <w:color w:val="1F4E79" w:themeColor="accent5" w:themeShade="80"/>
                 <w:sz w:val="24"/>
                 <w:lang w:val="en-US"/>
               </w:rPr>
             </w:pPr>
             <w:r>
               <w:rPr>
+                <w:color w:val="1F4E79" w:themeColor="accent5" w:themeShade="80"/>
                 <w:sz w:val="24"/>
                 <w:lang w:val="en-US"/>
               </w:rPr>
-            </w:r>
-          </w:p>
-        </w:tc>
-        <w:tc>
-          <w:tcPr>
-            <w:tcW w:w="4099" w:type="dxa"/>
-            <w:tcBorders/>
-          </w:tcPr>
-          <w:p>
-            <w:pPr>
-              <w:pStyle w:val="Normal"/>
-              <w:widowControl w:val="false"/>
-              <w:suppressAutoHyphens w:val="true"/>
-              <w:spacing w:before="0" w:after="0"/>
-              <w:rPr>
-                <w:sz w:val="24"/>
-                <w:lang w:val="en-US"/>
-              </w:rPr>
-            </w:pPr>
-            <w:r>
-              <w:rPr>
-                <w:sz w:val="24"/>
-                <w:lang w:val="en-US"/>
-              </w:rPr>
+              <w:t>Full   Breaking</w:t>
             </w:r>
           </w:p>
         </w:tc>
@@ -6069,49 +5592,639 @@
           <w:p>
             <w:pPr>
               <w:pStyle w:val="Normal"/>
-              <w:widowControl w:val="false"/>
-              <w:suppressAutoHyphens w:val="true"/>
-              <w:spacing w:before="0" w:after="0"/>
-              <w:rPr>
-                <w:strike/>
-                <w:color w:val="4472C4" w:themeColor="accent1"/>
+              <w:keepNext w:val="false"/>
+              <w:keepLines w:val="false"/>
+              <w:pageBreakBefore w:val="false"/>
+              <w:widowControl/>
+              <w:shd w:val="clear" w:fill="auto"/>
+              <w:spacing w:lineRule="auto" w:line="240" w:before="0" w:after="0"/>
+              <w:ind w:right="0" w:hanging="0"/>
+              <w:jc w:val="center"/>
+              <w:rPr/>
+            </w:pPr>
+            <w:r>
+              <w:rPr>
+                <w:rFonts w:eastAsia="Calibri" w:cs="Calibri"/>
+                <w:b w:val="false"/>
+                <w:i w:val="false"/>
+                <w:caps w:val="false"/>
+                <w:smallCaps w:val="false"/>
+                <w:strike w:val="false"/>
+                <w:dstrike w:val="false"/>
+                <w:color w:val="808080"/>
+                <w:position w:val="0"/>
+                <w:sz w:val="24"/>
+                <w:sz w:val="24"/>
+                <w:szCs w:val="24"/>
+                <w:u w:val="none"/>
+                <w:shd w:fill="auto" w:val="clear"/>
+                <w:vertAlign w:val="baseline"/>
+                <w:lang w:val="en-GB" w:eastAsia="en-US" w:bidi="ar-SA"/>
+              </w:rPr>
+              <w:t>Driving in a country road</w:t>
+            </w:r>
+          </w:p>
+        </w:tc>
+        <w:tc>
+          <w:tcPr>
+            <w:tcW w:w="4099" w:type="dxa"/>
+            <w:tcBorders/>
+          </w:tcPr>
+          <w:p>
+            <w:pPr>
+              <w:pStyle w:val="Normal"/>
+              <w:widowControl w:val="false"/>
+              <w:suppressAutoHyphens w:val="true"/>
+              <w:spacing w:before="0" w:after="0"/>
+              <w:jc w:val="center"/>
+              <w:rPr>
                 <w:sz w:val="24"/>
                 <w:lang w:val="en-US"/>
               </w:rPr>
             </w:pPr>
             <w:r>
               <w:rPr>
-                <w:strike/>
-                <w:color w:val="4472C4" w:themeColor="accent1"/>
                 <w:sz w:val="24"/>
                 <w:lang w:val="en-US"/>
               </w:rPr>
+              <w:t>Parking</w:t>
+            </w:r>
+          </w:p>
+        </w:tc>
+      </w:tr>
+      <w:tr>
+        <w:trPr/>
+        <w:tc>
+          <w:tcPr>
+            <w:tcW w:w="1980" w:type="dxa"/>
+            <w:tcBorders>
+              <w:top w:val="nil"/>
+            </w:tcBorders>
+          </w:tcPr>
+          <w:p>
+            <w:pPr>
+              <w:pStyle w:val="Normal"/>
+              <w:widowControl w:val="false"/>
+              <w:suppressAutoHyphens w:val="true"/>
+              <w:spacing w:before="0" w:after="0"/>
+              <w:rPr/>
+            </w:pPr>
+            <w:r>
+              <w:rPr/>
+              <w:t>S10</w:t>
+            </w:r>
+          </w:p>
+        </w:tc>
+        <w:tc>
+          <w:tcPr>
+            <w:tcW w:w="3543" w:type="dxa"/>
+            <w:tcBorders>
+              <w:top w:val="nil"/>
+            </w:tcBorders>
+          </w:tcPr>
+          <w:p>
+            <w:pPr>
+              <w:pStyle w:val="Normal"/>
+              <w:keepNext w:val="false"/>
+              <w:keepLines w:val="false"/>
+              <w:pageBreakBefore w:val="false"/>
+              <w:widowControl/>
+              <w:shd w:val="clear" w:fill="auto"/>
+              <w:spacing w:lineRule="auto" w:line="240" w:before="0" w:after="0"/>
+              <w:ind w:right="0" w:hanging="0"/>
+              <w:jc w:val="center"/>
+              <w:rPr/>
+            </w:pPr>
+            <w:r>
+              <w:rPr>
+                <w:rFonts w:eastAsia="Calibri" w:cs="Calibri"/>
+                <w:b w:val="false"/>
+                <w:i w:val="false"/>
+                <w:caps w:val="false"/>
+                <w:smallCaps w:val="false"/>
+                <w:strike w:val="false"/>
+                <w:dstrike w:val="false"/>
+                <w:color w:val="808080"/>
+                <w:position w:val="0"/>
+                <w:sz w:val="24"/>
+                <w:sz w:val="24"/>
+                <w:szCs w:val="24"/>
+                <w:u w:val="none"/>
+                <w:shd w:fill="auto" w:val="clear"/>
+                <w:vertAlign w:val="baseline"/>
+                <w:lang w:val="en-GB" w:eastAsia="en-US" w:bidi="ar-SA"/>
+              </w:rPr>
+              <w:t>Driving in a country road</w:t>
             </w:r>
           </w:p>
         </w:tc>
         <w:tc>
           <w:tcPr>
             <w:tcW w:w="4099" w:type="dxa"/>
-            <w:tcBorders/>
-          </w:tcPr>
-          <w:p>
-            <w:pPr>
-              <w:pStyle w:val="Normal"/>
-              <w:widowControl w:val="false"/>
-              <w:suppressAutoHyphens w:val="true"/>
-              <w:spacing w:before="0" w:after="0"/>
-              <w:rPr>
-                <w:strike/>
+            <w:tcBorders>
+              <w:top w:val="nil"/>
+            </w:tcBorders>
+          </w:tcPr>
+          <w:p>
+            <w:pPr>
+              <w:pStyle w:val="Normal"/>
+              <w:widowControl w:val="false"/>
+              <w:suppressAutoHyphens w:val="true"/>
+              <w:spacing w:before="0" w:after="0"/>
+              <w:jc w:val="center"/>
+              <w:rPr>
                 <w:sz w:val="24"/>
                 <w:lang w:val="en-US"/>
               </w:rPr>
             </w:pPr>
             <w:r>
               <w:rPr>
-                <w:strike/>
                 <w:sz w:val="24"/>
                 <w:lang w:val="en-US"/>
               </w:rPr>
+              <w:t>Neutral</w:t>
+            </w:r>
+          </w:p>
+        </w:tc>
+      </w:tr>
+      <w:tr>
+        <w:trPr/>
+        <w:tc>
+          <w:tcPr>
+            <w:tcW w:w="1980" w:type="dxa"/>
+            <w:tcBorders>
+              <w:top w:val="nil"/>
+            </w:tcBorders>
+          </w:tcPr>
+          <w:p>
+            <w:pPr>
+              <w:pStyle w:val="Normal"/>
+              <w:widowControl w:val="false"/>
+              <w:suppressAutoHyphens w:val="true"/>
+              <w:spacing w:before="0" w:after="0"/>
+              <w:rPr/>
+            </w:pPr>
+            <w:r>
+              <w:rPr/>
+              <w:t>S11</w:t>
+            </w:r>
+          </w:p>
+        </w:tc>
+        <w:tc>
+          <w:tcPr>
+            <w:tcW w:w="3543" w:type="dxa"/>
+            <w:tcBorders>
+              <w:top w:val="nil"/>
+            </w:tcBorders>
+          </w:tcPr>
+          <w:p>
+            <w:pPr>
+              <w:pStyle w:val="Normal"/>
+              <w:pageBreakBefore w:val="false"/>
+              <w:numPr>
+                <w:ilvl w:val="0"/>
+                <w:numId w:val="0"/>
+              </w:numPr>
+              <w:ind w:hanging="0"/>
+              <w:jc w:val="center"/>
+              <w:rPr/>
+            </w:pPr>
+            <w:r>
+              <w:rPr>
+                <w:rFonts w:eastAsia="Calibri" w:cs="Calibri"/>
+                <w:b w:val="false"/>
+                <w:i w:val="false"/>
+                <w:caps w:val="false"/>
+                <w:smallCaps w:val="false"/>
+                <w:strike w:val="false"/>
+                <w:dstrike w:val="false"/>
+                <w:color w:val="808080"/>
+                <w:position w:val="0"/>
+                <w:sz w:val="24"/>
+                <w:szCs w:val="24"/>
+                <w:u w:val="none"/>
+                <w:shd w:fill="auto" w:val="clear"/>
+                <w:vertAlign w:val="baseline"/>
+                <w:lang w:val="en-GB" w:eastAsia="en-US" w:bidi="ar-SA"/>
+              </w:rPr>
+              <w:t>Driving in a highway</w:t>
+            </w:r>
+          </w:p>
+        </w:tc>
+        <w:tc>
+          <w:tcPr>
+            <w:tcW w:w="4099" w:type="dxa"/>
+            <w:tcBorders>
+              <w:top w:val="nil"/>
+            </w:tcBorders>
+          </w:tcPr>
+          <w:p>
+            <w:pPr>
+              <w:pStyle w:val="Normal"/>
+              <w:keepNext w:val="false"/>
+              <w:keepLines w:val="false"/>
+              <w:pageBreakBefore w:val="false"/>
+              <w:widowControl/>
+              <w:shd w:val="clear" w:fill="auto"/>
+              <w:spacing w:lineRule="auto" w:line="240" w:before="0" w:after="0"/>
+              <w:ind w:right="0" w:hanging="0"/>
+              <w:jc w:val="center"/>
+              <w:rPr/>
+            </w:pPr>
+            <w:r>
+              <w:rPr>
+                <w:rFonts w:eastAsia="Calibri" w:cs="Calibri"/>
+                <w:b w:val="false"/>
+                <w:i w:val="false"/>
+                <w:caps w:val="false"/>
+                <w:smallCaps w:val="false"/>
+                <w:strike w:val="false"/>
+                <w:dstrike w:val="false"/>
+                <w:position w:val="0"/>
+                <w:sz w:val="24"/>
+                <w:szCs w:val="24"/>
+                <w:u w:val="none"/>
+                <w:shd w:fill="auto" w:val="clear"/>
+                <w:vertAlign w:val="baseline"/>
+                <w:lang w:val="en-GB" w:eastAsia="en-US" w:bidi="ar-SA"/>
+              </w:rPr>
+              <w:t>Accelerating</w:t>
+            </w:r>
+          </w:p>
+        </w:tc>
+      </w:tr>
+      <w:tr>
+        <w:trPr/>
+        <w:tc>
+          <w:tcPr>
+            <w:tcW w:w="1980" w:type="dxa"/>
+            <w:tcBorders>
+              <w:top w:val="nil"/>
+            </w:tcBorders>
+          </w:tcPr>
+          <w:p>
+            <w:pPr>
+              <w:pStyle w:val="Normal"/>
+              <w:widowControl w:val="false"/>
+              <w:suppressAutoHyphens w:val="true"/>
+              <w:spacing w:before="0" w:after="0"/>
+              <w:rPr/>
+            </w:pPr>
+            <w:r>
+              <w:rPr/>
+              <w:t>S12</w:t>
+            </w:r>
+          </w:p>
+        </w:tc>
+        <w:tc>
+          <w:tcPr>
+            <w:tcW w:w="3543" w:type="dxa"/>
+            <w:tcBorders>
+              <w:top w:val="nil"/>
+            </w:tcBorders>
+          </w:tcPr>
+          <w:p>
+            <w:pPr>
+              <w:pStyle w:val="Normal"/>
+              <w:pageBreakBefore w:val="false"/>
+              <w:numPr>
+                <w:ilvl w:val="0"/>
+                <w:numId w:val="0"/>
+              </w:numPr>
+              <w:ind w:hanging="0"/>
+              <w:jc w:val="center"/>
+              <w:rPr/>
+            </w:pPr>
+            <w:r>
+              <w:rPr>
+                <w:rFonts w:eastAsia="Calibri" w:cs="Calibri"/>
+                <w:b w:val="false"/>
+                <w:i w:val="false"/>
+                <w:caps w:val="false"/>
+                <w:smallCaps w:val="false"/>
+                <w:strike w:val="false"/>
+                <w:dstrike w:val="false"/>
+                <w:color w:val="808080"/>
+                <w:position w:val="0"/>
+                <w:sz w:val="24"/>
+                <w:szCs w:val="24"/>
+                <w:u w:val="none"/>
+                <w:shd w:fill="auto" w:val="clear"/>
+                <w:vertAlign w:val="baseline"/>
+                <w:lang w:val="en-GB" w:eastAsia="en-US" w:bidi="ar-SA"/>
+              </w:rPr>
+              <w:t>Driving in a highway</w:t>
+            </w:r>
+          </w:p>
+        </w:tc>
+        <w:tc>
+          <w:tcPr>
+            <w:tcW w:w="4099" w:type="dxa"/>
+            <w:tcBorders>
+              <w:top w:val="nil"/>
+            </w:tcBorders>
+          </w:tcPr>
+          <w:p>
+            <w:pPr>
+              <w:pStyle w:val="Normal"/>
+              <w:widowControl w:val="false"/>
+              <w:suppressAutoHyphens w:val="true"/>
+              <w:spacing w:before="0" w:after="0"/>
+              <w:jc w:val="center"/>
+              <w:rPr>
+                <w:color w:val="808080" w:themeColor="background1" w:themeShade="80"/>
+                <w:sz w:val="24"/>
+                <w:lang w:val="en-US"/>
+              </w:rPr>
+            </w:pPr>
+            <w:r>
+              <w:rPr>
+                <w:color w:val="808080" w:themeColor="background1" w:themeShade="80"/>
+                <w:sz w:val="24"/>
+                <w:lang w:val="en-US"/>
+              </w:rPr>
+              <w:t>Reg Breaking</w:t>
+            </w:r>
+          </w:p>
+        </w:tc>
+      </w:tr>
+      <w:tr>
+        <w:trPr/>
+        <w:tc>
+          <w:tcPr>
+            <w:tcW w:w="1980" w:type="dxa"/>
+            <w:tcBorders>
+              <w:top w:val="nil"/>
+            </w:tcBorders>
+          </w:tcPr>
+          <w:p>
+            <w:pPr>
+              <w:pStyle w:val="Normal"/>
+              <w:widowControl w:val="false"/>
+              <w:suppressAutoHyphens w:val="true"/>
+              <w:spacing w:before="0" w:after="0"/>
+              <w:rPr/>
+            </w:pPr>
+            <w:r>
+              <w:rPr/>
+              <w:t>S13</w:t>
+            </w:r>
+          </w:p>
+        </w:tc>
+        <w:tc>
+          <w:tcPr>
+            <w:tcW w:w="3543" w:type="dxa"/>
+            <w:tcBorders>
+              <w:top w:val="nil"/>
+            </w:tcBorders>
+          </w:tcPr>
+          <w:p>
+            <w:pPr>
+              <w:pStyle w:val="Normal"/>
+              <w:pageBreakBefore w:val="false"/>
+              <w:numPr>
+                <w:ilvl w:val="0"/>
+                <w:numId w:val="0"/>
+              </w:numPr>
+              <w:ind w:hanging="0"/>
+              <w:jc w:val="center"/>
+              <w:rPr/>
+            </w:pPr>
+            <w:r>
+              <w:rPr>
+                <w:rFonts w:eastAsia="Calibri" w:cs="Calibri"/>
+                <w:b w:val="false"/>
+                <w:i w:val="false"/>
+                <w:caps w:val="false"/>
+                <w:smallCaps w:val="false"/>
+                <w:strike w:val="false"/>
+                <w:dstrike w:val="false"/>
+                <w:color w:val="808080"/>
+                <w:position w:val="0"/>
+                <w:sz w:val="24"/>
+                <w:szCs w:val="24"/>
+                <w:u w:val="none"/>
+                <w:shd w:fill="auto" w:val="clear"/>
+                <w:vertAlign w:val="baseline"/>
+                <w:lang w:val="en-GB" w:eastAsia="en-US" w:bidi="ar-SA"/>
+              </w:rPr>
+              <w:t>Driving in a highway</w:t>
+            </w:r>
+          </w:p>
+        </w:tc>
+        <w:tc>
+          <w:tcPr>
+            <w:tcW w:w="4099" w:type="dxa"/>
+            <w:tcBorders>
+              <w:top w:val="nil"/>
+            </w:tcBorders>
+          </w:tcPr>
+          <w:p>
+            <w:pPr>
+              <w:pStyle w:val="Normal"/>
+              <w:widowControl w:val="false"/>
+              <w:suppressAutoHyphens w:val="true"/>
+              <w:spacing w:before="0" w:after="0"/>
+              <w:jc w:val="center"/>
+              <w:rPr>
+                <w:color w:val="1F4E79" w:themeColor="accent5" w:themeShade="80"/>
+                <w:sz w:val="24"/>
+                <w:lang w:val="en-US"/>
+              </w:rPr>
+            </w:pPr>
+            <w:r>
+              <w:rPr>
+                <w:color w:val="1F4E79" w:themeColor="accent5" w:themeShade="80"/>
+                <w:sz w:val="24"/>
+                <w:lang w:val="en-US"/>
+              </w:rPr>
+              <w:t>Full   Breaking</w:t>
+            </w:r>
+          </w:p>
+        </w:tc>
+      </w:tr>
+      <w:tr>
+        <w:trPr/>
+        <w:tc>
+          <w:tcPr>
+            <w:tcW w:w="1980" w:type="dxa"/>
+            <w:tcBorders>
+              <w:top w:val="nil"/>
+            </w:tcBorders>
+          </w:tcPr>
+          <w:p>
+            <w:pPr>
+              <w:pStyle w:val="Normal"/>
+              <w:widowControl w:val="false"/>
+              <w:suppressAutoHyphens w:val="true"/>
+              <w:spacing w:before="0" w:after="0"/>
+              <w:rPr/>
+            </w:pPr>
+            <w:r>
+              <w:rPr/>
+              <w:t>S14</w:t>
+            </w:r>
+          </w:p>
+        </w:tc>
+        <w:tc>
+          <w:tcPr>
+            <w:tcW w:w="3543" w:type="dxa"/>
+            <w:tcBorders>
+              <w:top w:val="nil"/>
+            </w:tcBorders>
+          </w:tcPr>
+          <w:p>
+            <w:pPr>
+              <w:pStyle w:val="Normal"/>
+              <w:pageBreakBefore w:val="false"/>
+              <w:numPr>
+                <w:ilvl w:val="0"/>
+                <w:numId w:val="0"/>
+              </w:numPr>
+              <w:ind w:hanging="0"/>
+              <w:jc w:val="center"/>
+              <w:rPr/>
+            </w:pPr>
+            <w:r>
+              <w:rPr>
+                <w:rFonts w:eastAsia="Calibri" w:cs="Calibri"/>
+                <w:b w:val="false"/>
+                <w:i w:val="false"/>
+                <w:caps w:val="false"/>
+                <w:smallCaps w:val="false"/>
+                <w:strike w:val="false"/>
+                <w:dstrike w:val="false"/>
+                <w:color w:val="808080"/>
+                <w:position w:val="0"/>
+                <w:sz w:val="24"/>
+                <w:szCs w:val="24"/>
+                <w:u w:val="none"/>
+                <w:shd w:fill="auto" w:val="clear"/>
+                <w:vertAlign w:val="baseline"/>
+                <w:lang w:val="en-GB" w:eastAsia="en-US" w:bidi="ar-SA"/>
+              </w:rPr>
+              <w:t>Driving in a highway</w:t>
+            </w:r>
+          </w:p>
+        </w:tc>
+        <w:tc>
+          <w:tcPr>
+            <w:tcW w:w="4099" w:type="dxa"/>
+            <w:tcBorders>
+              <w:top w:val="nil"/>
+            </w:tcBorders>
+          </w:tcPr>
+          <w:p>
+            <w:pPr>
+              <w:pStyle w:val="Normal"/>
+              <w:widowControl w:val="false"/>
+              <w:suppressAutoHyphens w:val="true"/>
+              <w:spacing w:before="0" w:after="0"/>
+              <w:jc w:val="center"/>
+              <w:rPr>
+                <w:sz w:val="24"/>
+                <w:lang w:val="en-US"/>
+              </w:rPr>
+            </w:pPr>
+            <w:r>
+              <w:rPr>
+                <w:sz w:val="24"/>
+                <w:lang w:val="en-US"/>
+              </w:rPr>
+              <w:t>Parking</w:t>
+            </w:r>
+          </w:p>
+        </w:tc>
+      </w:tr>
+      <w:tr>
+        <w:trPr/>
+        <w:tc>
+          <w:tcPr>
+            <w:tcW w:w="1980" w:type="dxa"/>
+            <w:tcBorders>
+              <w:top w:val="nil"/>
+            </w:tcBorders>
+          </w:tcPr>
+          <w:p>
+            <w:pPr>
+              <w:pStyle w:val="Normal"/>
+              <w:widowControl w:val="false"/>
+              <w:suppressAutoHyphens w:val="true"/>
+              <w:spacing w:before="0" w:after="0"/>
+              <w:rPr/>
+            </w:pPr>
+            <w:r>
+              <w:rPr/>
+              <w:t>S15</w:t>
+            </w:r>
+          </w:p>
+        </w:tc>
+        <w:tc>
+          <w:tcPr>
+            <w:tcW w:w="3543" w:type="dxa"/>
+            <w:tcBorders>
+              <w:top w:val="nil"/>
+            </w:tcBorders>
+          </w:tcPr>
+          <w:p>
+            <w:pPr>
+              <w:pStyle w:val="Normal"/>
+              <w:pageBreakBefore w:val="false"/>
+              <w:numPr>
+                <w:ilvl w:val="0"/>
+                <w:numId w:val="0"/>
+              </w:numPr>
+              <w:ind w:hanging="0"/>
+              <w:jc w:val="center"/>
+              <w:rPr/>
+            </w:pPr>
+            <w:r>
+              <w:rPr>
+                <w:rFonts w:eastAsia="Calibri" w:cs="Calibri"/>
+                <w:b w:val="false"/>
+                <w:i w:val="false"/>
+                <w:caps w:val="false"/>
+                <w:smallCaps w:val="false"/>
+                <w:strike w:val="false"/>
+                <w:dstrike w:val="false"/>
+                <w:color w:val="808080"/>
+                <w:position w:val="0"/>
+                <w:sz w:val="24"/>
+                <w:szCs w:val="24"/>
+                <w:u w:val="none"/>
+                <w:shd w:fill="auto" w:val="clear"/>
+                <w:vertAlign w:val="baseline"/>
+                <w:lang w:val="en-GB" w:eastAsia="en-US" w:bidi="ar-SA"/>
+              </w:rPr>
+              <w:t>Driving in a highway</w:t>
+            </w:r>
+          </w:p>
+        </w:tc>
+        <w:tc>
+          <w:tcPr>
+            <w:tcW w:w="4099" w:type="dxa"/>
+            <w:tcBorders>
+              <w:top w:val="nil"/>
+            </w:tcBorders>
+          </w:tcPr>
+          <w:p>
+            <w:pPr>
+              <w:pStyle w:val="Normal"/>
+              <w:widowControl w:val="false"/>
+              <w:suppressAutoHyphens w:val="true"/>
+              <w:spacing w:before="0" w:after="0"/>
+              <w:jc w:val="center"/>
+              <w:rPr>
+                <w:sz w:val="24"/>
+                <w:lang w:val="en-US"/>
+              </w:rPr>
+            </w:pPr>
+            <w:r>
+              <w:rPr>
+                <w:sz w:val="24"/>
+                <w:lang w:val="en-US"/>
+              </w:rPr>
+              <w:t>Neutral</w:t>
             </w:r>
           </w:p>
         </w:tc>
@@ -8883,6 +8996,132 @@
     </w:p>
     <w:p>
       <w:pPr>
+        <w:pStyle w:val="Normal"/>
+        <w:rPr>
+          <w:rFonts w:ascii="Calibri Light" w:hAnsi="Calibri Light" w:eastAsia="" w:cs="" w:asciiTheme="majorHAnsi" w:cstheme="majorBidi" w:eastAsiaTheme="majorEastAsia" w:hAnsiTheme="majorHAnsi"/>
+          <w:color w:val="2F5496" w:themeColor="accent1" w:themeShade="bf"/>
+          <w:sz w:val="26"/>
+          <w:szCs w:val="26"/>
+          <w:lang w:val="en-US"/>
+        </w:rPr>
+      </w:pPr>
+      <w:r>
+        <w:rPr>
+          <w:rFonts w:eastAsia="" w:cs="" w:cstheme="majorBidi" w:eastAsiaTheme="majorEastAsia" w:ascii="Calibri Light" w:hAnsi="Calibri Light"/>
+          <w:color w:val="2F5496" w:themeColor="accent1" w:themeShade="bf"/>
+          <w:sz w:val="26"/>
+          <w:szCs w:val="26"/>
+          <w:lang w:val="en-US"/>
+        </w:rPr>
+      </w:r>
+    </w:p>
+    <w:p>
+      <w:pPr>
+        <w:pStyle w:val="Normal"/>
+        <w:rPr>
+          <w:rFonts w:ascii="Calibri Light" w:hAnsi="Calibri Light" w:eastAsia="" w:cs="" w:asciiTheme="majorHAnsi" w:cstheme="majorBidi" w:eastAsiaTheme="majorEastAsia" w:hAnsiTheme="majorHAnsi"/>
+          <w:color w:val="2F5496" w:themeColor="accent1" w:themeShade="bf"/>
+          <w:sz w:val="26"/>
+          <w:szCs w:val="26"/>
+          <w:lang w:val="en-US"/>
+        </w:rPr>
+      </w:pPr>
+      <w:r>
+        <w:rPr>
+          <w:rFonts w:eastAsia="" w:cs="" w:cstheme="majorBidi" w:eastAsiaTheme="majorEastAsia" w:ascii="Calibri Light" w:hAnsi="Calibri Light"/>
+          <w:color w:val="2F5496" w:themeColor="accent1" w:themeShade="bf"/>
+          <w:sz w:val="26"/>
+          <w:szCs w:val="26"/>
+          <w:lang w:val="en-US"/>
+        </w:rPr>
+      </w:r>
+    </w:p>
+    <w:p>
+      <w:pPr>
+        <w:pStyle w:val="Normal"/>
+        <w:rPr>
+          <w:rFonts w:ascii="Calibri Light" w:hAnsi="Calibri Light" w:eastAsia="" w:cs="" w:asciiTheme="majorHAnsi" w:cstheme="majorBidi" w:eastAsiaTheme="majorEastAsia" w:hAnsiTheme="majorHAnsi"/>
+          <w:color w:val="2F5496" w:themeColor="accent1" w:themeShade="bf"/>
+          <w:sz w:val="26"/>
+          <w:szCs w:val="26"/>
+          <w:lang w:val="en-US"/>
+        </w:rPr>
+      </w:pPr>
+      <w:r>
+        <w:rPr>
+          <w:rFonts w:eastAsia="" w:cs="" w:cstheme="majorBidi" w:eastAsiaTheme="majorEastAsia" w:ascii="Calibri Light" w:hAnsi="Calibri Light"/>
+          <w:color w:val="2F5496" w:themeColor="accent1" w:themeShade="bf"/>
+          <w:sz w:val="26"/>
+          <w:szCs w:val="26"/>
+          <w:lang w:val="en-US"/>
+        </w:rPr>
+      </w:r>
+    </w:p>
+    <w:p>
+      <w:pPr>
+        <w:pStyle w:val="Normal"/>
+        <w:rPr>
+          <w:rFonts w:ascii="Calibri Light" w:hAnsi="Calibri Light" w:eastAsia="" w:cs="" w:asciiTheme="majorHAnsi" w:cstheme="majorBidi" w:eastAsiaTheme="majorEastAsia" w:hAnsiTheme="majorHAnsi"/>
+          <w:color w:val="2F5496" w:themeColor="accent1" w:themeShade="bf"/>
+          <w:sz w:val="26"/>
+          <w:szCs w:val="26"/>
+          <w:lang w:val="en-US"/>
+        </w:rPr>
+      </w:pPr>
+      <w:r>
+        <w:rPr>
+          <w:rFonts w:eastAsia="" w:cs="" w:cstheme="majorBidi" w:eastAsiaTheme="majorEastAsia" w:ascii="Calibri Light" w:hAnsi="Calibri Light"/>
+          <w:color w:val="2F5496" w:themeColor="accent1" w:themeShade="bf"/>
+          <w:sz w:val="26"/>
+          <w:szCs w:val="26"/>
+          <w:lang w:val="en-US"/>
+        </w:rPr>
+      </w:r>
+    </w:p>
+    <w:p>
+      <w:pPr>
+        <w:pStyle w:val="Normal"/>
+        <w:rPr>
+          <w:rFonts w:ascii="Calibri Light" w:hAnsi="Calibri Light" w:eastAsia="" w:cs="" w:asciiTheme="majorHAnsi" w:cstheme="majorBidi" w:eastAsiaTheme="majorEastAsia" w:hAnsiTheme="majorHAnsi"/>
+          <w:color w:val="2F5496" w:themeColor="accent1" w:themeShade="bf"/>
+          <w:sz w:val="26"/>
+          <w:szCs w:val="26"/>
+          <w:lang w:val="en-US"/>
+        </w:rPr>
+      </w:pPr>
+      <w:r>
+        <w:rPr>
+          <w:rFonts w:eastAsia="" w:cs="" w:cstheme="majorBidi" w:eastAsiaTheme="majorEastAsia" w:ascii="Calibri Light" w:hAnsi="Calibri Light"/>
+          <w:color w:val="2F5496" w:themeColor="accent1" w:themeShade="bf"/>
+          <w:sz w:val="26"/>
+          <w:szCs w:val="26"/>
+          <w:lang w:val="en-US"/>
+        </w:rPr>
+      </w:r>
+    </w:p>
+    <w:p>
+      <w:pPr>
+        <w:pStyle w:val="Normal"/>
+        <w:rPr>
+          <w:rFonts w:ascii="Calibri Light" w:hAnsi="Calibri Light" w:eastAsia="" w:cs="" w:asciiTheme="majorHAnsi" w:cstheme="majorBidi" w:eastAsiaTheme="majorEastAsia" w:hAnsiTheme="majorHAnsi"/>
+          <w:color w:val="2F5496" w:themeColor="accent1" w:themeShade="bf"/>
+          <w:sz w:val="26"/>
+          <w:szCs w:val="26"/>
+          <w:lang w:val="en-US"/>
+        </w:rPr>
+      </w:pPr>
+      <w:r>
+        <w:rPr>
+          <w:rFonts w:eastAsia="" w:cs="" w:cstheme="majorBidi" w:eastAsiaTheme="majorEastAsia" w:ascii="Calibri Light" w:hAnsi="Calibri Light"/>
+          <w:color w:val="2F5496" w:themeColor="accent1" w:themeShade="bf"/>
+          <w:sz w:val="26"/>
+          <w:szCs w:val="26"/>
+          <w:lang w:val="en-US"/>
+        </w:rPr>
+      </w:r>
+    </w:p>
+    <w:p>
+      <w:pPr>
         <w:pStyle w:val="Titolo2"/>
         <w:rPr/>
       </w:pPr>
@@ -9693,14 +9932,14 @@
         <w:tblLook w:firstRow="1" w:noVBand="1" w:lastRow="0" w:firstColumn="1" w:lastColumn="0" w:noHBand="0" w:val="04a0"/>
       </w:tblPr>
       <w:tblGrid>
-        <w:gridCol w:w="1125"/>
-        <w:gridCol w:w="8496"/>
+        <w:gridCol w:w="1124"/>
+        <w:gridCol w:w="8497"/>
       </w:tblGrid>
       <w:tr>
         <w:trPr/>
         <w:tc>
           <w:tcPr>
-            <w:tcW w:w="1125" w:type="dxa"/>
+            <w:tcW w:w="1124" w:type="dxa"/>
             <w:tcBorders/>
           </w:tcPr>
           <w:p>
@@ -9725,7 +9964,7 @@
         </w:tc>
         <w:tc>
           <w:tcPr>
-            <w:tcW w:w="8496" w:type="dxa"/>
+            <w:tcW w:w="8497" w:type="dxa"/>
             <w:tcBorders/>
           </w:tcPr>
           <w:p>
@@ -9754,7 +9993,7 @@
         <w:trPr/>
         <w:tc>
           <w:tcPr>
-            <w:tcW w:w="1125" w:type="dxa"/>
+            <w:tcW w:w="1124" w:type="dxa"/>
             <w:tcBorders/>
           </w:tcPr>
           <w:p>
@@ -9779,7 +10018,7 @@
         </w:tc>
         <w:tc>
           <w:tcPr>
-            <w:tcW w:w="8496" w:type="dxa"/>
+            <w:tcW w:w="8497" w:type="dxa"/>
             <w:tcBorders/>
           </w:tcPr>
           <w:p>
@@ -9808,7 +10047,7 @@
         <w:trPr/>
         <w:tc>
           <w:tcPr>
-            <w:tcW w:w="1125" w:type="dxa"/>
+            <w:tcW w:w="1124" w:type="dxa"/>
             <w:tcBorders/>
           </w:tcPr>
           <w:p>
@@ -9833,7 +10072,7 @@
         </w:tc>
         <w:tc>
           <w:tcPr>
-            <w:tcW w:w="8496" w:type="dxa"/>
+            <w:tcW w:w="8497" w:type="dxa"/>
             <w:tcBorders/>
           </w:tcPr>
           <w:p>
@@ -9862,7 +10101,7 @@
         <w:trPr/>
         <w:tc>
           <w:tcPr>
-            <w:tcW w:w="1125" w:type="dxa"/>
+            <w:tcW w:w="1124" w:type="dxa"/>
             <w:tcBorders/>
           </w:tcPr>
           <w:p>
@@ -9887,7 +10126,7 @@
         </w:tc>
         <w:tc>
           <w:tcPr>
-            <w:tcW w:w="8496" w:type="dxa"/>
+            <w:tcW w:w="8497" w:type="dxa"/>
             <w:tcBorders/>
           </w:tcPr>
           <w:p>
@@ -9955,10 +10194,10 @@
       </w:tblPr>
       <w:tblGrid>
         <w:gridCol w:w="2208"/>
+        <w:gridCol w:w="1847"/>
         <w:gridCol w:w="1848"/>
-        <w:gridCol w:w="1847"/>
-        <w:gridCol w:w="1841"/>
-        <w:gridCol w:w="1878"/>
+        <w:gridCol w:w="1840"/>
+        <w:gridCol w:w="1879"/>
       </w:tblGrid>
       <w:tr>
         <w:trPr/>
@@ -9991,7 +10230,7 @@
         </w:tc>
         <w:tc>
           <w:tcPr>
-            <w:tcW w:w="1848" w:type="dxa"/>
+            <w:tcW w:w="1847" w:type="dxa"/>
             <w:tcBorders/>
           </w:tcPr>
           <w:p>
@@ -10018,7 +10257,7 @@
         </w:tc>
         <w:tc>
           <w:tcPr>
-            <w:tcW w:w="1847" w:type="dxa"/>
+            <w:tcW w:w="1848" w:type="dxa"/>
             <w:tcBorders/>
           </w:tcPr>
           <w:p>
@@ -10045,7 +10284,7 @@
         </w:tc>
         <w:tc>
           <w:tcPr>
-            <w:tcW w:w="1841" w:type="dxa"/>
+            <w:tcW w:w="1840" w:type="dxa"/>
             <w:tcBorders/>
           </w:tcPr>
           <w:p>
@@ -10072,7 +10311,7 @@
         </w:tc>
         <w:tc>
           <w:tcPr>
-            <w:tcW w:w="1878" w:type="dxa"/>
+            <w:tcW w:w="1879" w:type="dxa"/>
             <w:tcBorders/>
           </w:tcPr>
           <w:p>
@@ -10128,6 +10367,32 @@
         </w:tc>
         <w:tc>
           <w:tcPr>
+            <w:tcW w:w="1847" w:type="dxa"/>
+            <w:tcBorders/>
+          </w:tcPr>
+          <w:p>
+            <w:pPr>
+              <w:pStyle w:val="Normal"/>
+              <w:widowControl w:val="false"/>
+              <w:suppressAutoHyphens w:val="true"/>
+              <w:spacing w:before="0" w:after="0"/>
+              <w:rPr>
+                <w:color w:val="808080" w:themeColor="background1" w:themeShade="80"/>
+                <w:sz w:val="24"/>
+                <w:lang w:val="en-US"/>
+              </w:rPr>
+            </w:pPr>
+            <w:r>
+              <w:rPr>
+                <w:color w:val="808080" w:themeColor="background1" w:themeShade="80"/>
+                <w:sz w:val="24"/>
+                <w:lang w:val="en-US"/>
+              </w:rPr>
+            </w:r>
+          </w:p>
+        </w:tc>
+        <w:tc>
+          <w:tcPr>
             <w:tcW w:w="1848" w:type="dxa"/>
             <w:tcBorders/>
           </w:tcPr>
@@ -10154,7 +10419,7 @@
         </w:tc>
         <w:tc>
           <w:tcPr>
-            <w:tcW w:w="1847" w:type="dxa"/>
+            <w:tcW w:w="1840" w:type="dxa"/>
             <w:tcBorders/>
           </w:tcPr>
           <w:p>
@@ -10180,33 +10445,7 @@
         </w:tc>
         <w:tc>
           <w:tcPr>
-            <w:tcW w:w="1841" w:type="dxa"/>
-            <w:tcBorders/>
-          </w:tcPr>
-          <w:p>
-            <w:pPr>
-              <w:pStyle w:val="Normal"/>
-              <w:widowControl w:val="false"/>
-              <w:suppressAutoHyphens w:val="true"/>
-              <w:spacing w:before="0" w:after="0"/>
-              <w:rPr>
-                <w:color w:val="808080" w:themeColor="background1" w:themeShade="80"/>
-                <w:sz w:val="24"/>
-                <w:lang w:val="en-US"/>
-              </w:rPr>
-            </w:pPr>
-            <w:r>
-              <w:rPr>
-                <w:color w:val="808080" w:themeColor="background1" w:themeShade="80"/>
-                <w:sz w:val="24"/>
-                <w:lang w:val="en-US"/>
-              </w:rPr>
-            </w:r>
-          </w:p>
-        </w:tc>
-        <w:tc>
-          <w:tcPr>
-            <w:tcW w:w="1878" w:type="dxa"/>
+            <w:tcW w:w="1879" w:type="dxa"/>
             <w:tcBorders/>
           </w:tcPr>
           <w:p>
@@ -10261,6 +10500,32 @@
         </w:tc>
         <w:tc>
           <w:tcPr>
+            <w:tcW w:w="1847" w:type="dxa"/>
+            <w:tcBorders/>
+          </w:tcPr>
+          <w:p>
+            <w:pPr>
+              <w:pStyle w:val="Normal"/>
+              <w:widowControl w:val="false"/>
+              <w:suppressAutoHyphens w:val="true"/>
+              <w:spacing w:before="0" w:after="0"/>
+              <w:rPr>
+                <w:color w:val="808080" w:themeColor="background1" w:themeShade="80"/>
+                <w:sz w:val="24"/>
+                <w:lang w:val="en-US"/>
+              </w:rPr>
+            </w:pPr>
+            <w:r>
+              <w:rPr>
+                <w:color w:val="808080" w:themeColor="background1" w:themeShade="80"/>
+                <w:sz w:val="24"/>
+                <w:lang w:val="en-US"/>
+              </w:rPr>
+            </w:r>
+          </w:p>
+        </w:tc>
+        <w:tc>
+          <w:tcPr>
             <w:tcW w:w="1848" w:type="dxa"/>
             <w:tcBorders/>
           </w:tcPr>
@@ -10287,7 +10552,7 @@
         </w:tc>
         <w:tc>
           <w:tcPr>
-            <w:tcW w:w="1847" w:type="dxa"/>
+            <w:tcW w:w="1840" w:type="dxa"/>
             <w:tcBorders/>
           </w:tcPr>
           <w:p>
@@ -10313,33 +10578,7 @@
         </w:tc>
         <w:tc>
           <w:tcPr>
-            <w:tcW w:w="1841" w:type="dxa"/>
-            <w:tcBorders/>
-          </w:tcPr>
-          <w:p>
-            <w:pPr>
-              <w:pStyle w:val="Normal"/>
-              <w:widowControl w:val="false"/>
-              <w:suppressAutoHyphens w:val="true"/>
-              <w:spacing w:before="0" w:after="0"/>
-              <w:rPr>
-                <w:color w:val="808080" w:themeColor="background1" w:themeShade="80"/>
-                <w:sz w:val="24"/>
-                <w:lang w:val="en-US"/>
-              </w:rPr>
-            </w:pPr>
-            <w:r>
-              <w:rPr>
-                <w:color w:val="808080" w:themeColor="background1" w:themeShade="80"/>
-                <w:sz w:val="24"/>
-                <w:lang w:val="en-US"/>
-              </w:rPr>
-            </w:r>
-          </w:p>
-        </w:tc>
-        <w:tc>
-          <w:tcPr>
-            <w:tcW w:w="1878" w:type="dxa"/>
+            <w:tcW w:w="1879" w:type="dxa"/>
             <w:tcBorders/>
           </w:tcPr>
           <w:p>
@@ -10394,6 +10633,32 @@
         </w:tc>
         <w:tc>
           <w:tcPr>
+            <w:tcW w:w="1847" w:type="dxa"/>
+            <w:tcBorders/>
+          </w:tcPr>
+          <w:p>
+            <w:pPr>
+              <w:pStyle w:val="Normal"/>
+              <w:widowControl w:val="false"/>
+              <w:suppressAutoHyphens w:val="true"/>
+              <w:spacing w:before="0" w:after="0"/>
+              <w:rPr>
+                <w:color w:val="808080" w:themeColor="background1" w:themeShade="80"/>
+                <w:sz w:val="24"/>
+                <w:lang w:val="en-US"/>
+              </w:rPr>
+            </w:pPr>
+            <w:r>
+              <w:rPr>
+                <w:color w:val="808080" w:themeColor="background1" w:themeShade="80"/>
+                <w:sz w:val="24"/>
+                <w:lang w:val="en-US"/>
+              </w:rPr>
+            </w:r>
+          </w:p>
+        </w:tc>
+        <w:tc>
+          <w:tcPr>
             <w:tcW w:w="1848" w:type="dxa"/>
             <w:tcBorders/>
           </w:tcPr>
@@ -10420,7 +10685,7 @@
         </w:tc>
         <w:tc>
           <w:tcPr>
-            <w:tcW w:w="1847" w:type="dxa"/>
+            <w:tcW w:w="1840" w:type="dxa"/>
             <w:tcBorders/>
           </w:tcPr>
           <w:p>
@@ -10446,33 +10711,7 @@
         </w:tc>
         <w:tc>
           <w:tcPr>
-            <w:tcW w:w="1841" w:type="dxa"/>
-            <w:tcBorders/>
-          </w:tcPr>
-          <w:p>
-            <w:pPr>
-              <w:pStyle w:val="Normal"/>
-              <w:widowControl w:val="false"/>
-              <w:suppressAutoHyphens w:val="true"/>
-              <w:spacing w:before="0" w:after="0"/>
-              <w:rPr>
-                <w:color w:val="808080" w:themeColor="background1" w:themeShade="80"/>
-                <w:sz w:val="24"/>
-                <w:lang w:val="en-US"/>
-              </w:rPr>
-            </w:pPr>
-            <w:r>
-              <w:rPr>
-                <w:color w:val="808080" w:themeColor="background1" w:themeShade="80"/>
-                <w:sz w:val="24"/>
-                <w:lang w:val="en-US"/>
-              </w:rPr>
-            </w:r>
-          </w:p>
-        </w:tc>
-        <w:tc>
-          <w:tcPr>
-            <w:tcW w:w="1878" w:type="dxa"/>
+            <w:tcW w:w="1879" w:type="dxa"/>
             <w:tcBorders/>
           </w:tcPr>
           <w:p>
@@ -12462,6 +12701,29 @@
       <w:color w:val="4472C4" w:themeColor="accent1"/>
     </w:rPr>
   </w:style>
+  <w:style w:type="paragraph" w:styleId="Contenutotabella">
+    <w:name w:val="Contenuto tabella"/>
+    <w:basedOn w:val="Normal"/>
+    <w:qFormat/>
+    <w:pPr>
+      <w:widowControl w:val="false"/>
+      <w:suppressLineNumbers/>
+    </w:pPr>
+    <w:rPr/>
+  </w:style>
+  <w:style w:type="paragraph" w:styleId="Titolotabella">
+    <w:name w:val="Titolo tabella"/>
+    <w:basedOn w:val="Contenutotabella"/>
+    <w:qFormat/>
+    <w:pPr>
+      <w:suppressLineNumbers/>
+      <w:jc w:val="center"/>
+    </w:pPr>
+    <w:rPr>
+      <w:b/>
+      <w:bCs/>
+    </w:rPr>
+  </w:style>
   <w:style w:type="numbering" w:styleId="NoList" w:default="1">
     <w:name w:val="No List"/>
     <w:uiPriority w:val="99"/>

</xml_diff>

<commit_message>
The HARA analysis is finished until SG
</commit_message>
<xml_diff>
--- a/Lab 1/1-2 Item definition - HARA One pedal - students.docx
+++ b/Lab 1/1-2 Item definition - HARA One pedal - students.docx
@@ -1,6 +1,6 @@
 
 <file path=word/document.xml><?xml version="1.0" encoding="utf-8"?>
-<w:document xmlns:o="urn:schemas-microsoft-com:office:office" xmlns:r="http://schemas.openxmlformats.org/officeDocument/2006/relationships" xmlns:v="urn:schemas-microsoft-com:vml" xmlns:w="http://schemas.openxmlformats.org/wordprocessingml/2006/main" xmlns:w10="urn:schemas-microsoft-com:office:word" xmlns:wp="http://schemas.openxmlformats.org/drawingml/2006/wordprocessingDrawing" xmlns:wps="http://schemas.microsoft.com/office/word/2010/wordprocessingShape" xmlns:wpg="http://schemas.microsoft.com/office/word/2010/wordprocessingGroup" xmlns:mc="http://schemas.openxmlformats.org/markup-compatibility/2006" xmlns:wp14="http://schemas.microsoft.com/office/word/2010/wordprocessingDrawing" xmlns:w14="http://schemas.microsoft.com/office/word/2010/wordml" mc:Ignorable="w14 wp14">
+<w:document xmlns:o="urn:schemas-microsoft-com:office:office" xmlns:r="http://schemas.openxmlformats.org/officeDocument/2006/relationships" xmlns:v="urn:schemas-microsoft-com:vml" xmlns:w="http://schemas.openxmlformats.org/wordprocessingml/2006/main" xmlns:w10="urn:schemas-microsoft-com:office:word" xmlns:wp="http://schemas.openxmlformats.org/drawingml/2006/wordprocessingDrawing" xmlns:wps="http://schemas.microsoft.com/office/word/2010/wordprocessingShape" xmlns:wpg="http://schemas.microsoft.com/office/word/2010/wordprocessingGroup" xmlns:mc="http://schemas.openxmlformats.org/markup-compatibility/2006" xmlns:wp14="http://schemas.microsoft.com/office/word/2010/wordprocessingDrawing" xmlns:w14="http://schemas.microsoft.com/office/word/2010/wordml" xmlns:w15="http://schemas.microsoft.com/office/word/2012/wordml" mc:Ignorable="w14 wp14 w15">
   <w:body>
     <w:p>
       <w:pPr>
@@ -17,7 +17,7 @@
     </w:p>
     <w:p>
       <w:pPr>
-        <w:pStyle w:val="Heading1"/>
+        <w:pStyle w:val="Titolo1"/>
         <w:rPr/>
       </w:pPr>
       <w:r>
@@ -42,7 +42,7 @@
     </w:p>
     <w:p>
       <w:pPr>
-        <w:pStyle w:val="Heading1"/>
+        <w:pStyle w:val="Titolo1"/>
         <w:rPr/>
       </w:pPr>
       <w:r>
@@ -80,7 +80,7 @@
     </w:p>
     <w:p>
       <w:pPr>
-        <w:pStyle w:val="Heading2"/>
+        <w:pStyle w:val="Titolo2"/>
         <w:rPr/>
       </w:pPr>
       <w:r>
@@ -127,7 +127,7 @@
     </w:p>
     <w:p>
       <w:pPr>
-        <w:pStyle w:val="Title"/>
+        <w:pStyle w:val="Titoloprincipale"/>
         <w:rPr/>
       </w:pPr>
       <w:r>
@@ -164,7 +164,7 @@
     </w:p>
     <w:p>
       <w:pPr>
-        <w:pStyle w:val="Heading1"/>
+        <w:pStyle w:val="Titolo1"/>
         <w:rPr/>
       </w:pPr>
       <w:r>
@@ -259,7 +259,7 @@
     </w:p>
     <w:p>
       <w:pPr>
-        <w:pStyle w:val="Heading1"/>
+        <w:pStyle w:val="Titolo1"/>
         <w:rPr/>
       </w:pPr>
       <w:r>
@@ -406,7 +406,7 @@
     </w:p>
     <w:p>
       <w:pPr>
-        <w:pStyle w:val="Heading2"/>
+        <w:pStyle w:val="Titolo2"/>
         <w:rPr/>
       </w:pPr>
       <w:r>
@@ -1300,7 +1300,7 @@
           <w:bottom w:w="0" w:type="dxa"/>
           <w:right w:w="108" w:type="dxa"/>
         </w:tblCellMar>
-        <w:tblLook w:val="04a0" w:noHBand="0" w:noVBand="1" w:firstColumn="1" w:lastRow="0" w:lastColumn="0" w:firstRow="1"/>
+        <w:tblLook w:firstRow="1" w:noVBand="1" w:lastRow="0" w:firstColumn="1" w:lastColumn="0" w:noHBand="0" w:val="04a0"/>
       </w:tblPr>
       <w:tblGrid>
         <w:gridCol w:w="4102"/>
@@ -1639,7 +1639,7 @@
     </w:p>
     <w:p>
       <w:pPr>
-        <w:pStyle w:val="Heading1"/>
+        <w:pStyle w:val="Titolo1"/>
         <w:rPr/>
       </w:pPr>
       <w:r>
@@ -1742,7 +1742,7 @@
     </w:p>
     <w:p>
       <w:pPr>
-        <w:pStyle w:val="Heading1"/>
+        <w:pStyle w:val="Titolo1"/>
         <w:rPr/>
       </w:pPr>
       <w:r>
@@ -1994,7 +1994,7 @@
     </w:p>
     <w:p>
       <w:pPr>
-        <w:pStyle w:val="Heading1"/>
+        <w:pStyle w:val="Titolo1"/>
         <w:rPr/>
       </w:pPr>
       <w:r>
@@ -2063,37 +2063,22 @@
           <w:iCs/>
           <w:lang w:val="en-US"/>
         </w:rPr>
-        <w:t xml:space="preserve">- </w:t>
-      </w:r>
+        <w:t>- Mechanical damages to the sensor pedal.</w:t>
+        <w:br/>
+        <w:t xml:space="preserve">- Driver error; which can be cause by wrong command on the vehicle that leads an accident. </w:t>
+      </w:r>
+    </w:p>
+    <w:p>
+      <w:pPr>
+        <w:pStyle w:val="Normal"/>
+        <w:rPr>
+          <w:lang w:val="en-GB" w:eastAsia="en-US" w:bidi="ar-SA"/>
+        </w:rPr>
+      </w:pPr>
       <w:r>
         <w:rPr>
           <w:i/>
           <w:iCs/>
-          <w:lang w:val="en-US"/>
-        </w:rPr>
-        <w:t>Mechanical damages to the sensor pedal.</w:t>
-      </w:r>
-      <w:r>
-        <w:rPr>
-          <w:i/>
-          <w:iCs/>
-          <w:lang w:val="en-US"/>
-        </w:rPr>
-        <w:br/>
-        <w:t xml:space="preserve">- Driver error; which can be cause by wrong command on the vehicle that leads an accident. </w:t>
-      </w:r>
-    </w:p>
-    <w:p>
-      <w:pPr>
-        <w:pStyle w:val="Normal"/>
-        <w:rPr>
-          <w:lang w:val="en-GB" w:eastAsia="en-US" w:bidi="ar-SA"/>
-        </w:rPr>
-      </w:pPr>
-      <w:r>
-        <w:rPr>
-          <w:i/>
-          <w:iCs/>
           <w:lang w:val="en-GB" w:eastAsia="en-US" w:bidi="ar-SA"/>
         </w:rPr>
         <w:t>- Out source effect; Electrical/Magnetic(external sources) power disturbance on the transmission selector mechanism.</w:t>
@@ -2101,7 +2086,7 @@
     </w:p>
     <w:p>
       <w:pPr>
-        <w:pStyle w:val="Heading1"/>
+        <w:pStyle w:val="Titolo1"/>
         <w:rPr>
           <w:lang w:val="en-GB" w:eastAsia="en-US" w:bidi="ar-SA"/>
         </w:rPr>
@@ -2229,14 +2214,7 @@
         </w:rPr>
         <w:t xml:space="preserve">- The auto-trans-selector can be position on  P, R, N, D, B mods. </w:t>
         <w:br/>
-        <w:t xml:space="preserve">- Driver should be able to change the transmission mod position </w:t>
-      </w:r>
-      <w:r>
-        <w:rPr>
-          <w:sz w:val="24"/>
-          <w:lang w:val="en-GB" w:eastAsia="en-US" w:bidi="ar-SA"/>
-        </w:rPr>
-        <w:t>only at very low speed.</w:t>
+        <w:t>- Driver should be able to change the transmission mod position only at very low speed.</w:t>
       </w:r>
     </w:p>
     <w:p>
@@ -2252,29 +2230,9 @@
           <w:sz w:val="24"/>
           <w:lang w:val="en-GB" w:eastAsia="en-US" w:bidi="ar-SA"/>
         </w:rPr>
-        <w:t xml:space="preserve">- Driver should be  informed from the  dashboard screen </w:t>
-      </w:r>
-      <w:r>
-        <w:rPr>
-          <w:sz w:val="24"/>
-          <w:lang w:val="en-GB" w:eastAsia="en-US" w:bidi="ar-SA"/>
-        </w:rPr>
-        <w:t>of the currently enabled mode</w:t>
-      </w:r>
-      <w:r>
-        <w:rPr>
-          <w:sz w:val="24"/>
-          <w:lang w:val="en-GB" w:eastAsia="en-US" w:bidi="ar-SA"/>
-        </w:rPr>
+        <w:t>- Driver should be  informed from the  dashboard screen of the currently enabled mode</w:t>
         <w:br/>
-        <w:t xml:space="preserve">- The torque request should be determined by the throttle pedal </w:t>
-      </w:r>
-      <w:r>
-        <w:rPr>
-          <w:sz w:val="24"/>
-          <w:lang w:val="en-GB" w:eastAsia="en-US" w:bidi="ar-SA"/>
-        </w:rPr>
-        <w:t>according the control law of the selected mode</w:t>
+        <w:t>- The torque request should be determined by the throttle pedal according the control law of the selected mode</w:t>
       </w:r>
     </w:p>
     <w:p>
@@ -2350,35 +2308,7 @@
           <w:sz w:val="24"/>
           <w:lang w:val="en-GB" w:eastAsia="en-US" w:bidi="ar-SA"/>
         </w:rPr>
-        <w:t>When the Auto tr</w:t>
-      </w:r>
-      <w:r>
-        <w:rPr>
-          <w:sz w:val="24"/>
-          <w:lang w:val="en-GB" w:eastAsia="en-US" w:bidi="ar-SA"/>
-        </w:rPr>
-        <w:t>ans</w:t>
-      </w:r>
-      <w:r>
-        <w:rPr>
-          <w:sz w:val="24"/>
-          <w:lang w:val="en-GB" w:eastAsia="en-US" w:bidi="ar-SA"/>
-        </w:rPr>
-        <w:t xml:space="preserve"> select</w:t>
-      </w:r>
-      <w:r>
-        <w:rPr>
-          <w:sz w:val="24"/>
-          <w:lang w:val="en-GB" w:eastAsia="en-US" w:bidi="ar-SA"/>
-        </w:rPr>
-        <w:t>or</w:t>
-      </w:r>
-      <w:r>
-        <w:rPr>
-          <w:sz w:val="24"/>
-          <w:lang w:val="en-GB" w:eastAsia="en-US" w:bidi="ar-SA"/>
-        </w:rPr>
-        <w:t xml:space="preserve"> on the D position;</w:t>
+        <w:t>When the Auto trans selector on the D position;</w:t>
       </w:r>
     </w:p>
     <w:p>
@@ -2458,14 +2388,7 @@
           <w:sz w:val="24"/>
           <w:lang w:val="en-GB" w:eastAsia="en-US" w:bidi="ar-SA"/>
         </w:rPr>
-        <w:t>-</w:t>
-      </w:r>
-      <w:r>
-        <w:rPr>
-          <w:sz w:val="24"/>
-          <w:lang w:val="en-GB" w:eastAsia="en-US" w:bidi="ar-SA"/>
-        </w:rPr>
-        <w:t>reads the throttle pedal and</w:t>
+        <w:t>-reads the throttle pedal and</w:t>
       </w:r>
     </w:p>
     <w:p>
@@ -2513,20 +2436,7 @@
           <w:sz w:val="24"/>
           <w:lang w:val="en-GB" w:eastAsia="en-US" w:bidi="ar-SA"/>
         </w:rPr>
-        <w:t xml:space="preserve">if the position is strictly greater than 1/3 of the travel angle apply a forward torque </w:t>
-      </w:r>
-      <w:r>
-        <w:rPr>
-          <w:sz w:val="24"/>
-          <w:lang w:val="en-GB" w:eastAsia="en-US" w:bidi="ar-SA"/>
-        </w:rPr>
-        <w:t>proportional to that range</w:t>
-      </w:r>
-      <w:r>
-        <w:rPr>
-          <w:sz w:val="24"/>
-          <w:lang w:val="en-GB" w:eastAsia="en-US" w:bidi="ar-SA"/>
-        </w:rPr>
+        <w:t>if the position is strictly greater than 1/3 of the travel angle apply a forward torque proportional to that range</w:t>
         <w:br/>
         <w:br/>
         <w:t xml:space="preserve">When the breaking is higher then </w:t>
@@ -2549,7 +2459,7 @@
     </w:p>
     <w:p>
       <w:pPr>
-        <w:pStyle w:val="Heading1"/>
+        <w:pStyle w:val="Titolo1"/>
         <w:rPr>
           <w:lang w:val="en-GB" w:eastAsia="en-US" w:bidi="ar-SA"/>
         </w:rPr>
@@ -2597,7 +2507,7 @@
     </w:p>
     <w:p>
       <w:pPr>
-        <w:pStyle w:val="Heading1"/>
+        <w:pStyle w:val="Titolo1"/>
         <w:rPr>
           <w:lang w:val="en-GB" w:eastAsia="en-US" w:bidi="ar-SA"/>
         </w:rPr>
@@ -2645,7 +2555,7 @@
     </w:p>
     <w:p>
       <w:pPr>
-        <w:pStyle w:val="Heading1"/>
+        <w:pStyle w:val="Titolo1"/>
         <w:rPr>
           <w:lang w:val="en-GB" w:eastAsia="en-US" w:bidi="ar-SA"/>
         </w:rPr>
@@ -2668,19 +2578,7 @@
         <w:rPr>
           <w:lang w:val="en-GB" w:eastAsia="en-US" w:bidi="ar-SA"/>
         </w:rPr>
-        <w:t>The vehicle operator is required by law to be properly trained and to obtain a driving license, he/she should verify, at the start of the engine, the absence of dashboard info about the position of the driving mod</w:t>
-      </w:r>
-      <w:r>
-        <w:rPr>
-          <w:lang w:val="en-GB" w:eastAsia="en-US" w:bidi="ar-SA"/>
-        </w:rPr>
-        <w:t>e</w:t>
-      </w:r>
-      <w:r>
-        <w:rPr>
-          <w:lang w:val="en-GB" w:eastAsia="en-US" w:bidi="ar-SA"/>
-        </w:rPr>
-        <w:t xml:space="preserve"> signaling a malfunction in the one pedal acceleration/braking system.</w:t>
+        <w:t>The vehicle operator is required by law to be properly trained and to obtain a driving license, he/she should verify, at the start of the engine, the absence of dashboard info about the position of the driving mode signaling a malfunction in the one pedal acceleration/braking system.</w:t>
       </w:r>
       <w:r>
         <w:br w:type="page"/>
@@ -2688,7 +2586,7 @@
     </w:p>
     <w:p>
       <w:pPr>
-        <w:pStyle w:val="Title"/>
+        <w:pStyle w:val="Titoloprincipale"/>
         <w:rPr>
           <w:lang w:val="en-GB" w:eastAsia="en-US" w:bidi="ar-SA"/>
         </w:rPr>
@@ -2729,7 +2627,7 @@
     </w:p>
     <w:p>
       <w:pPr>
-        <w:pStyle w:val="Heading1"/>
+        <w:pStyle w:val="Titolo1"/>
         <w:rPr>
           <w:lang w:val="en-GB" w:eastAsia="en-US" w:bidi="ar-SA"/>
         </w:rPr>
@@ -2754,7 +2652,7 @@
           <w:bottom w:w="0" w:type="dxa"/>
           <w:right w:w="108" w:type="dxa"/>
         </w:tblCellMar>
-        <w:tblLook w:val="04a0" w:noHBand="0" w:noVBand="1" w:firstColumn="1" w:lastRow="0" w:lastColumn="0" w:firstRow="1"/>
+        <w:tblLook w:firstRow="1" w:noVBand="1" w:lastRow="0" w:firstColumn="1" w:lastColumn="0" w:noHBand="0" w:val="04a0"/>
       </w:tblPr>
       <w:tblGrid>
         <w:gridCol w:w="3207"/>
@@ -3097,7 +2995,7 @@
     </w:p>
     <w:p>
       <w:pPr>
-        <w:pStyle w:val="Heading1"/>
+        <w:pStyle w:val="Titolo1"/>
         <w:rPr>
           <w:lang w:val="en-GB" w:eastAsia="en-US" w:bidi="ar-SA"/>
         </w:rPr>
@@ -3122,17 +3020,17 @@
           <w:bottom w:w="0" w:type="dxa"/>
           <w:right w:w="108" w:type="dxa"/>
         </w:tblCellMar>
-        <w:tblLook w:val="04a0" w:noHBand="0" w:noVBand="1" w:firstColumn="1" w:lastRow="0" w:lastColumn="0" w:firstRow="1"/>
+        <w:tblLook w:firstRow="1" w:noVBand="1" w:lastRow="0" w:firstColumn="1" w:lastColumn="0" w:noHBand="0" w:val="04a0"/>
       </w:tblPr>
       <w:tblGrid>
-        <w:gridCol w:w="1122"/>
-        <w:gridCol w:w="8499"/>
+        <w:gridCol w:w="1121"/>
+        <w:gridCol w:w="8500"/>
       </w:tblGrid>
       <w:tr>
         <w:trPr/>
         <w:tc>
           <w:tcPr>
-            <w:tcW w:w="1122" w:type="dxa"/>
+            <w:tcW w:w="1121" w:type="dxa"/>
             <w:tcBorders/>
           </w:tcPr>
           <w:p>
@@ -3160,7 +3058,7 @@
         </w:tc>
         <w:tc>
           <w:tcPr>
-            <w:tcW w:w="8499" w:type="dxa"/>
+            <w:tcW w:w="8500" w:type="dxa"/>
             <w:tcBorders/>
           </w:tcPr>
           <w:p>
@@ -3191,7 +3089,7 @@
         <w:trPr/>
         <w:tc>
           <w:tcPr>
-            <w:tcW w:w="1122" w:type="dxa"/>
+            <w:tcW w:w="1121" w:type="dxa"/>
             <w:tcBorders/>
           </w:tcPr>
           <w:p>
@@ -3219,7 +3117,7 @@
         </w:tc>
         <w:tc>
           <w:tcPr>
-            <w:tcW w:w="8499" w:type="dxa"/>
+            <w:tcW w:w="8500" w:type="dxa"/>
             <w:tcBorders/>
           </w:tcPr>
           <w:p>
@@ -3249,7 +3147,7 @@
         <w:trPr/>
         <w:tc>
           <w:tcPr>
-            <w:tcW w:w="1122" w:type="dxa"/>
+            <w:tcW w:w="1121" w:type="dxa"/>
             <w:tcBorders/>
           </w:tcPr>
           <w:p>
@@ -3277,7 +3175,7 @@
         </w:tc>
         <w:tc>
           <w:tcPr>
-            <w:tcW w:w="8499" w:type="dxa"/>
+            <w:tcW w:w="8500" w:type="dxa"/>
             <w:tcBorders/>
           </w:tcPr>
           <w:p>
@@ -3308,7 +3206,7 @@
         <w:trPr/>
         <w:tc>
           <w:tcPr>
-            <w:tcW w:w="1122" w:type="dxa"/>
+            <w:tcW w:w="1121" w:type="dxa"/>
             <w:tcBorders/>
           </w:tcPr>
           <w:p>
@@ -3336,7 +3234,7 @@
         </w:tc>
         <w:tc>
           <w:tcPr>
-            <w:tcW w:w="8499" w:type="dxa"/>
+            <w:tcW w:w="8500" w:type="dxa"/>
             <w:tcBorders/>
           </w:tcPr>
           <w:p>
@@ -3366,7 +3264,7 @@
         <w:trPr/>
         <w:tc>
           <w:tcPr>
-            <w:tcW w:w="1122" w:type="dxa"/>
+            <w:tcW w:w="1121" w:type="dxa"/>
             <w:tcBorders/>
           </w:tcPr>
           <w:p>
@@ -3394,7 +3292,7 @@
         </w:tc>
         <w:tc>
           <w:tcPr>
-            <w:tcW w:w="8499" w:type="dxa"/>
+            <w:tcW w:w="8500" w:type="dxa"/>
             <w:tcBorders/>
           </w:tcPr>
           <w:p>
@@ -3437,7 +3335,7 @@
     </w:p>
     <w:p>
       <w:pPr>
-        <w:pStyle w:val="Heading2"/>
+        <w:pStyle w:val="Titolo2"/>
         <w:rPr>
           <w:lang w:val="en-GB" w:eastAsia="en-US" w:bidi="ar-SA"/>
         </w:rPr>
@@ -3473,7 +3371,7 @@
     </w:p>
     <w:p>
       <w:pPr>
-        <w:pStyle w:val="Heading2"/>
+        <w:pStyle w:val="Titolo2"/>
         <w:rPr>
           <w:lang w:val="en-GB" w:eastAsia="en-US" w:bidi="ar-SA"/>
         </w:rPr>
@@ -3547,14 +3445,13 @@
       </w:pPr>
       <w:r>
         <w:rPr>
-          <w:color w:val="808080" w:themeColor="background1" w:themeShade="80"/>
-          <w:lang w:val="en-GB" w:eastAsia="en-US" w:bidi="ar-SA"/>
-        </w:rPr>
-      </w:r>
-    </w:p>
-    <w:p>
-      <w:pPr>
-        <w:pStyle w:val="Heading2"/>
+          <w:lang w:val="en-GB" w:eastAsia="en-US" w:bidi="ar-SA"/>
+        </w:rPr>
+      </w:r>
+    </w:p>
+    <w:p>
+      <w:pPr>
+        <w:pStyle w:val="Titolo2"/>
         <w:rPr>
           <w:lang w:val="en-GB" w:eastAsia="en-US" w:bidi="ar-SA"/>
         </w:rPr>
@@ -3570,21 +3467,7 @@
           <w:color w:val="808080"/>
           <w:lang w:val="en-GB" w:eastAsia="en-US" w:bidi="ar-SA"/>
         </w:rPr>
-        <w:t xml:space="preserve">This hazard potentially could cause the vehicle to not speed up, causing the </w:t>
-      </w:r>
-      <w:r>
-        <w:rPr>
-          <w:color w:val="808080"/>
-          <w:lang w:val="en-GB" w:eastAsia="en-US" w:bidi="ar-SA"/>
-        </w:rPr>
-        <w:t xml:space="preserve">vehicle not behaving as expected </w:t>
-      </w:r>
-      <w:r>
-        <w:rPr>
-          <w:color w:val="808080"/>
-          <w:lang w:val="en-GB" w:eastAsia="en-US" w:bidi="ar-SA"/>
-        </w:rPr>
-        <w:t>and collide with other vehicles, pedestrians, or environmental parts.</w:t>
+        <w:t>This hazard potentially could cause the vehicle to not speed up, causing the vehicle not behaving as expected and collide with other vehicles, pedestrians, or environmental parts.</w:t>
       </w:r>
     </w:p>
     <w:p>
@@ -3602,7 +3485,7 @@
     </w:p>
     <w:p>
       <w:pPr>
-        <w:pStyle w:val="Heading2"/>
+        <w:pStyle w:val="Titolo2"/>
         <w:rPr>
           <w:lang w:val="en-GB" w:eastAsia="en-US" w:bidi="ar-SA"/>
         </w:rPr>
@@ -3669,7 +3552,7 @@
     </w:p>
     <w:p>
       <w:pPr>
-        <w:pStyle w:val="Heading2"/>
+        <w:pStyle w:val="Titolo2"/>
         <w:rPr>
           <w:lang w:val="en-GB" w:eastAsia="en-US" w:bidi="ar-SA"/>
         </w:rPr>
@@ -3716,7 +3599,7 @@
     </w:p>
     <w:p>
       <w:pPr>
-        <w:pStyle w:val="Heading1"/>
+        <w:pStyle w:val="Titolo1"/>
         <w:rPr>
           <w:lang w:val="en-GB" w:eastAsia="en-US" w:bidi="ar-SA"/>
         </w:rPr>
@@ -3730,7 +3613,7 @@
     </w:p>
     <w:p>
       <w:pPr>
-        <w:pStyle w:val="Heading2"/>
+        <w:pStyle w:val="Titolo2"/>
         <w:rPr>
           <w:lang w:val="en-GB" w:eastAsia="en-US" w:bidi="ar-SA"/>
         </w:rPr>
@@ -3768,7 +3651,7 @@
           <w:bottom w:w="0" w:type="dxa"/>
           <w:right w:w="108" w:type="dxa"/>
         </w:tblCellMar>
-        <w:tblLook w:val="04a0" w:noHBand="0" w:noVBand="1" w:firstColumn="1" w:lastRow="0" w:lastColumn="0" w:firstRow="1"/>
+        <w:tblLook w:firstRow="1" w:noVBand="1" w:lastRow="0" w:firstColumn="1" w:lastColumn="0" w:noHBand="0" w:val="04a0"/>
       </w:tblPr>
       <w:tblGrid>
         <w:gridCol w:w="4811"/>
@@ -3906,7 +3789,23 @@
                 <w:sz w:val="24"/>
                 <w:lang w:val="en-GB" w:eastAsia="en-US" w:bidi="ar-SA"/>
               </w:rPr>
-              <w:t xml:space="preserve"> torque when it should non positive</w:t>
+              <w:t xml:space="preserve"> torque when it should </w:t>
+            </w:r>
+            <w:r>
+              <w:rPr>
+                <w:color w:val="808080" w:themeColor="background1" w:themeShade="80"/>
+                <w:sz w:val="24"/>
+                <w:lang w:val="en-GB" w:eastAsia="en-US" w:bidi="ar-SA"/>
+              </w:rPr>
+              <w:t>be</w:t>
+            </w:r>
+            <w:r>
+              <w:rPr>
+                <w:color w:val="808080" w:themeColor="background1" w:themeShade="80"/>
+                <w:sz w:val="24"/>
+                <w:lang w:val="en-GB" w:eastAsia="en-US" w:bidi="ar-SA"/>
+              </w:rPr>
+              <w:t xml:space="preserve"> non positive</w:t>
             </w:r>
           </w:p>
         </w:tc>
@@ -3988,7 +3887,9 @@
         </w:tc>
       </w:tr>
       <w:tr>
-        <w:trPr/>
+        <w:trPr>
+          <w:trHeight w:val="472" w:hRule="atLeast"/>
+        </w:trPr>
         <w:tc>
           <w:tcPr>
             <w:tcW w:w="4811" w:type="dxa"/>
@@ -4006,6 +3907,7 @@
             </w:pPr>
             <w:r>
               <w:rPr>
+                <w:sz w:val="24"/>
                 <w:lang w:val="en-GB" w:eastAsia="en-US" w:bidi="ar-SA"/>
               </w:rPr>
               <w:t>F</w:t>
@@ -4083,7 +3985,7 @@
     </w:p>
     <w:p>
       <w:pPr>
-        <w:pStyle w:val="Heading2"/>
+        <w:pStyle w:val="Titolo2"/>
         <w:rPr>
           <w:lang w:val="en-GB" w:eastAsia="en-US" w:bidi="ar-SA"/>
         </w:rPr>
@@ -4252,7 +4154,7 @@
     </w:p>
     <w:p>
       <w:pPr>
-        <w:pStyle w:val="Heading3"/>
+        <w:pStyle w:val="Titolo3"/>
         <w:pageBreakBefore w:val="false"/>
         <w:rPr>
           <w:lang w:val="en-GB" w:eastAsia="en-US" w:bidi="ar-SA"/>
@@ -4396,28 +4298,7 @@
           <w:vertAlign w:val="baseline"/>
           <w:lang w:val="en-GB" w:eastAsia="en-US" w:bidi="ar-SA"/>
         </w:rPr>
-        <w:t>VS</w:t>
-      </w:r>
-      <w:r>
-        <w:rPr>
-          <w:rFonts w:eastAsia="Calibri" w:cs="Calibri"/>
-          <w:b w:val="false"/>
-          <w:i w:val="false"/>
-          <w:caps w:val="false"/>
-          <w:smallCaps w:val="false"/>
-          <w:strike w:val="false"/>
-          <w:dstrike w:val="false"/>
-          <w:color w:val="808080"/>
-          <w:position w:val="0"/>
-          <w:sz w:val="24"/>
-          <w:sz w:val="24"/>
-          <w:szCs w:val="24"/>
-          <w:u w:val="none"/>
-          <w:shd w:fill="auto" w:val="clear"/>
-          <w:vertAlign w:val="baseline"/>
-          <w:lang w:val="en-GB" w:eastAsia="en-US" w:bidi="ar-SA"/>
-        </w:rPr>
-        <w:t xml:space="preserve">3 </w:t>
+        <w:t xml:space="preserve">VS3 </w:t>
       </w:r>
       <w:r>
         <w:rPr>
@@ -4507,7 +4388,7 @@
     </w:p>
     <w:p>
       <w:pPr>
-        <w:pStyle w:val="Heading2"/>
+        <w:pStyle w:val="Titolo2"/>
         <w:tabs>
           <w:tab w:val="clear" w:pos="708"/>
           <w:tab w:val="left" w:pos="6804" w:leader="none"/>
@@ -4548,7 +4429,7 @@
           <w:bottom w:w="0" w:type="dxa"/>
           <w:right w:w="108" w:type="dxa"/>
         </w:tblCellMar>
-        <w:tblLook w:val="04a0" w:noHBand="0" w:noVBand="1" w:firstColumn="1" w:lastRow="0" w:lastColumn="0" w:firstRow="1"/>
+        <w:tblLook w:firstRow="1" w:noVBand="1" w:lastRow="0" w:firstColumn="1" w:lastColumn="0" w:noHBand="0" w:val="04a0"/>
       </w:tblPr>
       <w:tblGrid>
         <w:gridCol w:w="1980"/>
@@ -4970,17 +4851,7 @@
                 <w:szCs w:val="24"/>
                 <w:lang w:val="en-US" w:eastAsia="en-US" w:bidi="ar-SA"/>
               </w:rPr>
-              <w:t>S</w:t>
-            </w:r>
-            <w:r>
-              <w:rPr>
-                <w:rFonts w:eastAsia="Calibri" w:cs=""/>
-                <w:kern w:val="0"/>
-                <w:sz w:val="24"/>
-                <w:szCs w:val="24"/>
-                <w:lang w:val="en-US" w:eastAsia="en-US" w:bidi="ar-SA"/>
-              </w:rPr>
-              <w:t>4</w:t>
+              <w:t>S4</w:t>
             </w:r>
           </w:p>
         </w:tc>
@@ -5087,17 +4958,7 @@
                 <w:szCs w:val="24"/>
                 <w:lang w:val="en-US" w:eastAsia="en-US" w:bidi="ar-SA"/>
               </w:rPr>
-              <w:t>S</w:t>
-            </w:r>
-            <w:r>
-              <w:rPr>
-                <w:rFonts w:eastAsia="Calibri" w:cs=""/>
-                <w:kern w:val="0"/>
-                <w:sz w:val="24"/>
-                <w:szCs w:val="24"/>
-                <w:lang w:val="en-US" w:eastAsia="en-US" w:bidi="ar-SA"/>
-              </w:rPr>
-              <w:t>5</w:t>
+              <w:t>S5</w:t>
             </w:r>
           </w:p>
         </w:tc>
@@ -5199,17 +5060,7 @@
                 <w:szCs w:val="24"/>
                 <w:lang w:val="en-US" w:eastAsia="en-US" w:bidi="ar-SA"/>
               </w:rPr>
-              <w:t>S</w:t>
-            </w:r>
-            <w:r>
-              <w:rPr>
-                <w:rFonts w:eastAsia="Calibri" w:cs=""/>
-                <w:kern w:val="0"/>
-                <w:sz w:val="24"/>
-                <w:szCs w:val="24"/>
-                <w:lang w:val="en-US" w:eastAsia="en-US" w:bidi="ar-SA"/>
-              </w:rPr>
-              <w:t>6</w:t>
+              <w:t>S6</w:t>
             </w:r>
           </w:p>
         </w:tc>
@@ -5311,13 +5162,7 @@
               <w:rPr>
                 <w:sz w:val="24"/>
               </w:rPr>
-              <w:t>S</w:t>
-            </w:r>
-            <w:r>
-              <w:rPr>
-                <w:sz w:val="24"/>
-              </w:rPr>
-              <w:t>7</w:t>
+              <w:t>S7</w:t>
             </w:r>
           </w:p>
         </w:tc>
@@ -5380,7 +5225,9 @@
               <w:spacing w:lineRule="auto" w:line="240" w:before="0" w:after="0"/>
               <w:ind w:right="0" w:hanging="0"/>
               <w:jc w:val="center"/>
-              <w:rPr/>
+              <w:rPr>
+                <w:lang w:val="it-IT"/>
+              </w:rPr>
             </w:pPr>
             <w:r>
               <w:rPr>
@@ -5398,7 +5245,7 @@
                 <w:u w:val="none"/>
                 <w:shd w:fill="auto" w:val="clear"/>
                 <w:vertAlign w:val="baseline"/>
-                <w:lang w:val="en-GB" w:eastAsia="en-US" w:bidi="ar-SA"/>
+                <w:lang w:val="it-IT" w:eastAsia="en-US" w:bidi="ar-SA"/>
               </w:rPr>
               <w:t>Accelerating</w:t>
             </w:r>
@@ -5534,13 +5381,7 @@
               <w:rPr>
                 <w:sz w:val="24"/>
               </w:rPr>
-              <w:t>S</w:t>
-            </w:r>
-            <w:r>
-              <w:rPr>
-                <w:sz w:val="24"/>
-              </w:rPr>
-              <w:t>9</w:t>
+              <w:t>S9</w:t>
             </w:r>
           </w:p>
         </w:tc>
@@ -5639,7 +5480,7 @@
     </w:p>
     <w:p>
       <w:pPr>
-        <w:pStyle w:val="Heading1"/>
+        <w:pStyle w:val="Titolo1"/>
         <w:rPr/>
       </w:pPr>
       <w:r>
@@ -5651,7 +5492,7 @@
     </w:p>
     <w:p>
       <w:pPr>
-        <w:pStyle w:val="Heading2"/>
+        <w:pStyle w:val="Titolo2"/>
         <w:rPr/>
       </w:pPr>
       <w:r>
@@ -5674,7 +5515,7 @@
           <w:bottom w:w="0" w:type="dxa"/>
           <w:right w:w="108" w:type="dxa"/>
         </w:tblCellMar>
-        <w:tblLook w:val="04a0" w:noHBand="0" w:noVBand="1" w:firstColumn="1" w:lastRow="0" w:lastColumn="0" w:firstRow="1"/>
+        <w:tblLook w:firstRow="1" w:noVBand="1" w:lastRow="0" w:firstColumn="1" w:lastColumn="0" w:noHBand="0" w:val="04a0"/>
       </w:tblPr>
       <w:tblGrid>
         <w:gridCol w:w="524"/>
@@ -5799,19 +5640,23 @@
               <w:widowControl w:val="false"/>
               <w:suppressAutoHyphens w:val="true"/>
               <w:spacing w:before="0" w:after="0"/>
-              <w:rPr/>
-            </w:pPr>
-            <w:r>
-              <w:rPr>
-                <w:rFonts w:eastAsia="Calibri" w:cs=""/>
-                <w:strike/>
-                <w:color w:val="808080" w:themeColor="background1" w:themeShade="80"/>
-                <w:kern w:val="0"/>
-                <w:sz w:val="24"/>
-                <w:szCs w:val="24"/>
-                <w:lang w:val="en-US" w:eastAsia="en-US" w:bidi="ar-SA"/>
-              </w:rPr>
-              <w:t>S1</w:t>
+              <w:rPr>
+                <w:strike w:val="false"/>
+                <w:dstrike w:val="false"/>
+              </w:rPr>
+            </w:pPr>
+            <w:r>
+              <w:rPr>
+                <w:rFonts w:eastAsia="Calibri" w:cs=""/>
+                <w:strike w:val="false"/>
+                <w:dstrike w:val="false"/>
+                <w:color w:val="808080" w:themeColor="background1" w:themeShade="80"/>
+                <w:kern w:val="0"/>
+                <w:sz w:val="24"/>
+                <w:szCs w:val="24"/>
+                <w:lang w:val="en-US" w:eastAsia="en-US" w:bidi="ar-SA"/>
+              </w:rPr>
+              <w:t>S0</w:t>
             </w:r>
           </w:p>
         </w:tc>
@@ -6088,7 +5933,7 @@
             </w:r>
             <w:r>
               <w:rPr>
-                <w:rStyle w:val="FootnoteAnchor"/>
+                <w:rStyle w:val="Richiamoallanotaapidipagina"/>
                 <w:rFonts w:eastAsia="Calibri" w:cs=""/>
                 <w:b/>
                 <w:bCs/>
@@ -6187,6 +6032,17 @@
               </w:rPr>
               <w:t>S:</w:t>
             </w:r>
+            <w:r>
+              <w:rPr>
+                <w:rFonts w:eastAsia="Calibri" w:cs=""/>
+                <w:color w:val="808080" w:themeColor="background1" w:themeShade="80"/>
+                <w:kern w:val="0"/>
+                <w:sz w:val="24"/>
+                <w:szCs w:val="24"/>
+                <w:lang w:val="en-US" w:eastAsia="en-US" w:bidi="ar-SA"/>
+              </w:rPr>
+              <w:t>0</w:t>
+            </w:r>
           </w:p>
           <w:p>
             <w:pPr>
@@ -6207,6 +6063,17 @@
               </w:rPr>
               <w:t>E:</w:t>
             </w:r>
+            <w:r>
+              <w:rPr>
+                <w:rFonts w:eastAsia="Calibri" w:cs=""/>
+                <w:color w:val="808080" w:themeColor="background1" w:themeShade="80"/>
+                <w:kern w:val="0"/>
+                <w:sz w:val="24"/>
+                <w:szCs w:val="24"/>
+                <w:lang w:val="en-US" w:eastAsia="en-US" w:bidi="ar-SA"/>
+              </w:rPr>
+              <w:t>4</w:t>
+            </w:r>
           </w:p>
           <w:p>
             <w:pPr>
@@ -6227,6 +6094,17 @@
               </w:rPr>
               <w:t>C:</w:t>
             </w:r>
+            <w:r>
+              <w:rPr>
+                <w:rFonts w:eastAsia="Calibri" w:cs=""/>
+                <w:color w:val="808080" w:themeColor="background1" w:themeShade="80"/>
+                <w:kern w:val="0"/>
+                <w:sz w:val="24"/>
+                <w:szCs w:val="24"/>
+                <w:lang w:val="en-US" w:eastAsia="en-US" w:bidi="ar-SA"/>
+              </w:rPr>
+              <w:t>2</w:t>
+            </w:r>
           </w:p>
         </w:tc>
         <w:tc>
@@ -6254,6 +6132,17 @@
               </w:rPr>
               <w:t>S:</w:t>
             </w:r>
+            <w:r>
+              <w:rPr>
+                <w:rFonts w:eastAsia="Calibri" w:cs=""/>
+                <w:color w:val="808080" w:themeColor="background1" w:themeShade="80"/>
+                <w:kern w:val="0"/>
+                <w:sz w:val="24"/>
+                <w:szCs w:val="24"/>
+                <w:lang w:val="en-US" w:eastAsia="en-US" w:bidi="ar-SA"/>
+              </w:rPr>
+              <w:t>3</w:t>
+            </w:r>
           </w:p>
           <w:p>
             <w:pPr>
@@ -6274,6 +6163,17 @@
               </w:rPr>
               <w:t>E:</w:t>
             </w:r>
+            <w:r>
+              <w:rPr>
+                <w:rFonts w:eastAsia="Calibri" w:cs=""/>
+                <w:color w:val="808080" w:themeColor="background1" w:themeShade="80"/>
+                <w:kern w:val="0"/>
+                <w:sz w:val="24"/>
+                <w:szCs w:val="24"/>
+                <w:lang w:val="en-US" w:eastAsia="en-US" w:bidi="ar-SA"/>
+              </w:rPr>
+              <w:t>4</w:t>
+            </w:r>
           </w:p>
           <w:p>
             <w:pPr>
@@ -6294,6 +6194,17 @@
               </w:rPr>
               <w:t>C:</w:t>
             </w:r>
+            <w:r>
+              <w:rPr>
+                <w:rFonts w:eastAsia="Calibri" w:cs=""/>
+                <w:color w:val="808080" w:themeColor="background1" w:themeShade="80"/>
+                <w:kern w:val="0"/>
+                <w:sz w:val="24"/>
+                <w:szCs w:val="24"/>
+                <w:lang w:val="en-US" w:eastAsia="en-US" w:bidi="ar-SA"/>
+              </w:rPr>
+              <w:t>2</w:t>
+            </w:r>
           </w:p>
         </w:tc>
         <w:tc>
@@ -6321,6 +6232,17 @@
               </w:rPr>
               <w:t>S:</w:t>
             </w:r>
+            <w:r>
+              <w:rPr>
+                <w:rFonts w:eastAsia="Calibri" w:cs=""/>
+                <w:color w:val="808080" w:themeColor="background1" w:themeShade="80"/>
+                <w:kern w:val="0"/>
+                <w:sz w:val="24"/>
+                <w:szCs w:val="24"/>
+                <w:lang w:val="en-US" w:eastAsia="en-US" w:bidi="ar-SA"/>
+              </w:rPr>
+              <w:t>2</w:t>
+            </w:r>
           </w:p>
           <w:p>
             <w:pPr>
@@ -6341,6 +6263,17 @@
               </w:rPr>
               <w:t>E:</w:t>
             </w:r>
+            <w:r>
+              <w:rPr>
+                <w:rFonts w:eastAsia="Calibri" w:cs=""/>
+                <w:color w:val="808080" w:themeColor="background1" w:themeShade="80"/>
+                <w:kern w:val="0"/>
+                <w:sz w:val="24"/>
+                <w:szCs w:val="24"/>
+                <w:lang w:val="en-US" w:eastAsia="en-US" w:bidi="ar-SA"/>
+              </w:rPr>
+              <w:t>3</w:t>
+            </w:r>
           </w:p>
           <w:p>
             <w:pPr>
@@ -6361,6 +6294,17 @@
               </w:rPr>
               <w:t>C:</w:t>
             </w:r>
+            <w:r>
+              <w:rPr>
+                <w:rFonts w:eastAsia="Calibri" w:cs=""/>
+                <w:color w:val="808080" w:themeColor="background1" w:themeShade="80"/>
+                <w:kern w:val="0"/>
+                <w:sz w:val="24"/>
+                <w:szCs w:val="24"/>
+                <w:lang w:val="en-US" w:eastAsia="en-US" w:bidi="ar-SA"/>
+              </w:rPr>
+              <w:t>0</w:t>
+            </w:r>
           </w:p>
         </w:tc>
         <w:tc>
@@ -6388,6 +6332,17 @@
               </w:rPr>
               <w:t>S:</w:t>
             </w:r>
+            <w:r>
+              <w:rPr>
+                <w:rFonts w:eastAsia="Calibri" w:cs=""/>
+                <w:color w:val="808080" w:themeColor="background1" w:themeShade="80"/>
+                <w:kern w:val="0"/>
+                <w:sz w:val="24"/>
+                <w:szCs w:val="24"/>
+                <w:lang w:val="en-US" w:eastAsia="en-US" w:bidi="ar-SA"/>
+              </w:rPr>
+              <w:t>1</w:t>
+            </w:r>
           </w:p>
           <w:p>
             <w:pPr>
@@ -6408,6 +6363,17 @@
               </w:rPr>
               <w:t>E:</w:t>
             </w:r>
+            <w:r>
+              <w:rPr>
+                <w:rFonts w:eastAsia="Calibri" w:cs=""/>
+                <w:color w:val="808080" w:themeColor="background1" w:themeShade="80"/>
+                <w:kern w:val="0"/>
+                <w:sz w:val="24"/>
+                <w:szCs w:val="24"/>
+                <w:lang w:val="en-US" w:eastAsia="en-US" w:bidi="ar-SA"/>
+              </w:rPr>
+              <w:t>4</w:t>
+            </w:r>
           </w:p>
           <w:p>
             <w:pPr>
@@ -6428,6 +6394,17 @@
               </w:rPr>
               <w:t>C:</w:t>
             </w:r>
+            <w:r>
+              <w:rPr>
+                <w:rFonts w:eastAsia="Calibri" w:cs=""/>
+                <w:color w:val="808080" w:themeColor="background1" w:themeShade="80"/>
+                <w:kern w:val="0"/>
+                <w:sz w:val="24"/>
+                <w:szCs w:val="24"/>
+                <w:lang w:val="en-US" w:eastAsia="en-US" w:bidi="ar-SA"/>
+              </w:rPr>
+              <w:t>1</w:t>
+            </w:r>
           </w:p>
         </w:tc>
         <w:tc>
@@ -6455,6 +6432,17 @@
               </w:rPr>
               <w:t>S:</w:t>
             </w:r>
+            <w:r>
+              <w:rPr>
+                <w:rFonts w:eastAsia="Calibri" w:cs=""/>
+                <w:color w:val="808080" w:themeColor="background1" w:themeShade="80"/>
+                <w:kern w:val="0"/>
+                <w:sz w:val="24"/>
+                <w:szCs w:val="24"/>
+                <w:lang w:val="en-US" w:eastAsia="en-US" w:bidi="ar-SA"/>
+              </w:rPr>
+              <w:t>3</w:t>
+            </w:r>
           </w:p>
           <w:p>
             <w:pPr>
@@ -6475,6 +6463,17 @@
               </w:rPr>
               <w:t>E:</w:t>
             </w:r>
+            <w:r>
+              <w:rPr>
+                <w:rFonts w:eastAsia="Calibri" w:cs=""/>
+                <w:color w:val="808080" w:themeColor="background1" w:themeShade="80"/>
+                <w:kern w:val="0"/>
+                <w:sz w:val="24"/>
+                <w:szCs w:val="24"/>
+                <w:lang w:val="en-US" w:eastAsia="en-US" w:bidi="ar-SA"/>
+              </w:rPr>
+              <w:t>4</w:t>
+            </w:r>
           </w:p>
           <w:p>
             <w:pPr>
@@ -6495,6 +6494,17 @@
               </w:rPr>
               <w:t>C:</w:t>
             </w:r>
+            <w:r>
+              <w:rPr>
+                <w:rFonts w:eastAsia="Calibri" w:cs=""/>
+                <w:color w:val="808080" w:themeColor="background1" w:themeShade="80"/>
+                <w:kern w:val="0"/>
+                <w:sz w:val="24"/>
+                <w:szCs w:val="24"/>
+                <w:lang w:val="en-US" w:eastAsia="en-US" w:bidi="ar-SA"/>
+              </w:rPr>
+              <w:t>2</w:t>
+            </w:r>
           </w:p>
         </w:tc>
         <w:tc>
@@ -6522,6 +6532,17 @@
               </w:rPr>
               <w:t>S:</w:t>
             </w:r>
+            <w:r>
+              <w:rPr>
+                <w:rFonts w:eastAsia="Calibri" w:cs=""/>
+                <w:color w:val="808080" w:themeColor="background1" w:themeShade="80"/>
+                <w:kern w:val="0"/>
+                <w:sz w:val="24"/>
+                <w:szCs w:val="24"/>
+                <w:lang w:val="en-US" w:eastAsia="en-US" w:bidi="ar-SA"/>
+              </w:rPr>
+              <w:t>1</w:t>
+            </w:r>
           </w:p>
           <w:p>
             <w:pPr>
@@ -6542,6 +6563,17 @@
               </w:rPr>
               <w:t>E:</w:t>
             </w:r>
+            <w:r>
+              <w:rPr>
+                <w:rFonts w:eastAsia="Calibri" w:cs=""/>
+                <w:color w:val="808080" w:themeColor="background1" w:themeShade="80"/>
+                <w:kern w:val="0"/>
+                <w:sz w:val="24"/>
+                <w:szCs w:val="24"/>
+                <w:lang w:val="en-US" w:eastAsia="en-US" w:bidi="ar-SA"/>
+              </w:rPr>
+              <w:t>4</w:t>
+            </w:r>
           </w:p>
           <w:p>
             <w:pPr>
@@ -6562,6 +6594,17 @@
               </w:rPr>
               <w:t>C:</w:t>
             </w:r>
+            <w:r>
+              <w:rPr>
+                <w:rFonts w:eastAsia="Calibri" w:cs=""/>
+                <w:color w:val="808080" w:themeColor="background1" w:themeShade="80"/>
+                <w:kern w:val="0"/>
+                <w:sz w:val="24"/>
+                <w:szCs w:val="24"/>
+                <w:lang w:val="en-US" w:eastAsia="en-US" w:bidi="ar-SA"/>
+              </w:rPr>
+              <w:t>0</w:t>
+            </w:r>
           </w:p>
         </w:tc>
         <w:tc>
@@ -6589,6 +6632,17 @@
               </w:rPr>
               <w:t>S:</w:t>
             </w:r>
+            <w:r>
+              <w:rPr>
+                <w:rFonts w:eastAsia="Calibri" w:cs=""/>
+                <w:color w:val="808080" w:themeColor="background1" w:themeShade="80"/>
+                <w:kern w:val="0"/>
+                <w:sz w:val="24"/>
+                <w:szCs w:val="24"/>
+                <w:lang w:val="en-US" w:eastAsia="en-US" w:bidi="ar-SA"/>
+              </w:rPr>
+              <w:t>2</w:t>
+            </w:r>
           </w:p>
           <w:p>
             <w:pPr>
@@ -6609,6 +6663,17 @@
               </w:rPr>
               <w:t>E:</w:t>
             </w:r>
+            <w:r>
+              <w:rPr>
+                <w:rFonts w:eastAsia="Calibri" w:cs=""/>
+                <w:color w:val="808080" w:themeColor="background1" w:themeShade="80"/>
+                <w:kern w:val="0"/>
+                <w:sz w:val="24"/>
+                <w:szCs w:val="24"/>
+                <w:lang w:val="en-US" w:eastAsia="en-US" w:bidi="ar-SA"/>
+              </w:rPr>
+              <w:t>4</w:t>
+            </w:r>
           </w:p>
           <w:p>
             <w:pPr>
@@ -6629,6 +6694,17 @@
               </w:rPr>
               <w:t>C:</w:t>
             </w:r>
+            <w:r>
+              <w:rPr>
+                <w:rFonts w:eastAsia="Calibri" w:cs=""/>
+                <w:color w:val="808080" w:themeColor="background1" w:themeShade="80"/>
+                <w:kern w:val="0"/>
+                <w:sz w:val="24"/>
+                <w:szCs w:val="24"/>
+                <w:lang w:val="en-US" w:eastAsia="en-US" w:bidi="ar-SA"/>
+              </w:rPr>
+              <w:t>1</w:t>
+            </w:r>
           </w:p>
         </w:tc>
         <w:tc>
@@ -6656,6 +6732,17 @@
               </w:rPr>
               <w:t>S:</w:t>
             </w:r>
+            <w:r>
+              <w:rPr>
+                <w:rFonts w:eastAsia="Calibri" w:cs=""/>
+                <w:color w:val="808080" w:themeColor="background1" w:themeShade="80"/>
+                <w:kern w:val="0"/>
+                <w:sz w:val="24"/>
+                <w:szCs w:val="24"/>
+                <w:lang w:val="en-US" w:eastAsia="en-US" w:bidi="ar-SA"/>
+              </w:rPr>
+              <w:t>3</w:t>
+            </w:r>
           </w:p>
           <w:p>
             <w:pPr>
@@ -6676,6 +6763,17 @@
               </w:rPr>
               <w:t>E:</w:t>
             </w:r>
+            <w:r>
+              <w:rPr>
+                <w:rFonts w:eastAsia="Calibri" w:cs=""/>
+                <w:color w:val="808080" w:themeColor="background1" w:themeShade="80"/>
+                <w:kern w:val="0"/>
+                <w:sz w:val="24"/>
+                <w:szCs w:val="24"/>
+                <w:lang w:val="en-US" w:eastAsia="en-US" w:bidi="ar-SA"/>
+              </w:rPr>
+              <w:t>4</w:t>
+            </w:r>
           </w:p>
           <w:p>
             <w:pPr>
@@ -6696,6 +6794,17 @@
               </w:rPr>
               <w:t>C:</w:t>
             </w:r>
+            <w:r>
+              <w:rPr>
+                <w:rFonts w:eastAsia="Calibri" w:cs=""/>
+                <w:color w:val="808080" w:themeColor="background1" w:themeShade="80"/>
+                <w:kern w:val="0"/>
+                <w:sz w:val="24"/>
+                <w:szCs w:val="24"/>
+                <w:lang w:val="en-US" w:eastAsia="en-US" w:bidi="ar-SA"/>
+              </w:rPr>
+              <w:t>3</w:t>
+            </w:r>
           </w:p>
         </w:tc>
         <w:tc>
@@ -6790,6 +6899,17 @@
               </w:rPr>
               <w:t>S:</w:t>
             </w:r>
+            <w:r>
+              <w:rPr>
+                <w:rFonts w:eastAsia="Calibri" w:cs=""/>
+                <w:color w:val="808080" w:themeColor="background1" w:themeShade="80"/>
+                <w:kern w:val="0"/>
+                <w:sz w:val="24"/>
+                <w:szCs w:val="24"/>
+                <w:lang w:val="en-US" w:eastAsia="en-US" w:bidi="ar-SA"/>
+              </w:rPr>
+              <w:t>3</w:t>
+            </w:r>
           </w:p>
           <w:p>
             <w:pPr>
@@ -6810,6 +6930,17 @@
               </w:rPr>
               <w:t>E:</w:t>
             </w:r>
+            <w:r>
+              <w:rPr>
+                <w:rFonts w:eastAsia="Calibri" w:cs=""/>
+                <w:color w:val="808080" w:themeColor="background1" w:themeShade="80"/>
+                <w:kern w:val="0"/>
+                <w:sz w:val="24"/>
+                <w:szCs w:val="24"/>
+                <w:lang w:val="en-US" w:eastAsia="en-US" w:bidi="ar-SA"/>
+              </w:rPr>
+              <w:t>4</w:t>
+            </w:r>
           </w:p>
           <w:p>
             <w:pPr>
@@ -6830,6 +6961,17 @@
               </w:rPr>
               <w:t>C:</w:t>
             </w:r>
+            <w:r>
+              <w:rPr>
+                <w:rFonts w:eastAsia="Calibri" w:cs=""/>
+                <w:color w:val="808080" w:themeColor="background1" w:themeShade="80"/>
+                <w:kern w:val="0"/>
+                <w:sz w:val="24"/>
+                <w:szCs w:val="24"/>
+                <w:lang w:val="en-US" w:eastAsia="en-US" w:bidi="ar-SA"/>
+              </w:rPr>
+              <w:t>3</w:t>
+            </w:r>
           </w:p>
         </w:tc>
         <w:tc>
@@ -6856,6 +6998,7 @@
                 <w:sz w:val="24"/>
                 <w:lang w:val="en-US"/>
               </w:rPr>
+              <w:t>D</w:t>
             </w:r>
           </w:p>
         </w:tc>
@@ -6940,6 +7083,17 @@
               </w:rPr>
               <w:t>S:</w:t>
             </w:r>
+            <w:r>
+              <w:rPr>
+                <w:rFonts w:eastAsia="Calibri" w:cs=""/>
+                <w:color w:val="808080" w:themeColor="background1" w:themeShade="80"/>
+                <w:kern w:val="0"/>
+                <w:sz w:val="24"/>
+                <w:szCs w:val="24"/>
+                <w:lang w:val="en-US" w:eastAsia="en-US" w:bidi="ar-SA"/>
+              </w:rPr>
+              <w:t>3</w:t>
+            </w:r>
           </w:p>
           <w:p>
             <w:pPr>
@@ -6960,6 +7114,17 @@
               </w:rPr>
               <w:t>E:</w:t>
             </w:r>
+            <w:r>
+              <w:rPr>
+                <w:rFonts w:eastAsia="Calibri" w:cs=""/>
+                <w:color w:val="808080" w:themeColor="background1" w:themeShade="80"/>
+                <w:kern w:val="0"/>
+                <w:sz w:val="24"/>
+                <w:szCs w:val="24"/>
+                <w:lang w:val="en-US" w:eastAsia="en-US" w:bidi="ar-SA"/>
+              </w:rPr>
+              <w:t>4</w:t>
+            </w:r>
           </w:p>
           <w:p>
             <w:pPr>
@@ -6980,6 +7145,17 @@
               </w:rPr>
               <w:t>C:</w:t>
             </w:r>
+            <w:r>
+              <w:rPr>
+                <w:rFonts w:eastAsia="Calibri" w:cs=""/>
+                <w:color w:val="808080" w:themeColor="background1" w:themeShade="80"/>
+                <w:kern w:val="0"/>
+                <w:sz w:val="24"/>
+                <w:szCs w:val="24"/>
+                <w:lang w:val="en-US" w:eastAsia="en-US" w:bidi="ar-SA"/>
+              </w:rPr>
+              <w:t>2</w:t>
+            </w:r>
           </w:p>
         </w:tc>
         <w:tc>
@@ -7007,6 +7183,17 @@
               </w:rPr>
               <w:t>S:</w:t>
             </w:r>
+            <w:r>
+              <w:rPr>
+                <w:rFonts w:eastAsia="Calibri" w:cs=""/>
+                <w:color w:val="808080" w:themeColor="background1" w:themeShade="80"/>
+                <w:kern w:val="0"/>
+                <w:sz w:val="24"/>
+                <w:szCs w:val="24"/>
+                <w:lang w:val="en-US" w:eastAsia="en-US" w:bidi="ar-SA"/>
+              </w:rPr>
+              <w:t>1</w:t>
+            </w:r>
           </w:p>
           <w:p>
             <w:pPr>
@@ -7027,6 +7214,17 @@
               </w:rPr>
               <w:t>E:</w:t>
             </w:r>
+            <w:r>
+              <w:rPr>
+                <w:rFonts w:eastAsia="Calibri" w:cs=""/>
+                <w:color w:val="808080" w:themeColor="background1" w:themeShade="80"/>
+                <w:kern w:val="0"/>
+                <w:sz w:val="24"/>
+                <w:szCs w:val="24"/>
+                <w:lang w:val="en-US" w:eastAsia="en-US" w:bidi="ar-SA"/>
+              </w:rPr>
+              <w:t>4</w:t>
+            </w:r>
           </w:p>
           <w:p>
             <w:pPr>
@@ -7047,6 +7245,17 @@
               </w:rPr>
               <w:t>C:</w:t>
             </w:r>
+            <w:r>
+              <w:rPr>
+                <w:rFonts w:eastAsia="Calibri" w:cs=""/>
+                <w:color w:val="808080" w:themeColor="background1" w:themeShade="80"/>
+                <w:kern w:val="0"/>
+                <w:sz w:val="24"/>
+                <w:szCs w:val="24"/>
+                <w:lang w:val="en-US" w:eastAsia="en-US" w:bidi="ar-SA"/>
+              </w:rPr>
+              <w:t>0</w:t>
+            </w:r>
           </w:p>
         </w:tc>
         <w:tc>
@@ -7074,6 +7283,17 @@
               </w:rPr>
               <w:t>S:</w:t>
             </w:r>
+            <w:r>
+              <w:rPr>
+                <w:rFonts w:eastAsia="Calibri" w:cs=""/>
+                <w:color w:val="808080" w:themeColor="background1" w:themeShade="80"/>
+                <w:kern w:val="0"/>
+                <w:sz w:val="24"/>
+                <w:szCs w:val="24"/>
+                <w:lang w:val="en-US" w:eastAsia="en-US" w:bidi="ar-SA"/>
+              </w:rPr>
+              <w:t>0</w:t>
+            </w:r>
           </w:p>
           <w:p>
             <w:pPr>
@@ -7094,6 +7314,17 @@
               </w:rPr>
               <w:t>E:</w:t>
             </w:r>
+            <w:r>
+              <w:rPr>
+                <w:rFonts w:eastAsia="Calibri" w:cs=""/>
+                <w:color w:val="808080" w:themeColor="background1" w:themeShade="80"/>
+                <w:kern w:val="0"/>
+                <w:sz w:val="24"/>
+                <w:szCs w:val="24"/>
+                <w:lang w:val="en-US" w:eastAsia="en-US" w:bidi="ar-SA"/>
+              </w:rPr>
+              <w:t>3</w:t>
+            </w:r>
           </w:p>
           <w:p>
             <w:pPr>
@@ -7114,6 +7345,17 @@
               </w:rPr>
               <w:t>C:</w:t>
             </w:r>
+            <w:r>
+              <w:rPr>
+                <w:rFonts w:eastAsia="Calibri" w:cs=""/>
+                <w:color w:val="808080" w:themeColor="background1" w:themeShade="80"/>
+                <w:kern w:val="0"/>
+                <w:sz w:val="24"/>
+                <w:szCs w:val="24"/>
+                <w:lang w:val="en-US" w:eastAsia="en-US" w:bidi="ar-SA"/>
+              </w:rPr>
+              <w:t>0</w:t>
+            </w:r>
           </w:p>
         </w:tc>
         <w:tc>
@@ -7141,6 +7383,17 @@
               </w:rPr>
               <w:t>S:</w:t>
             </w:r>
+            <w:r>
+              <w:rPr>
+                <w:rFonts w:eastAsia="Calibri" w:cs=""/>
+                <w:color w:val="808080" w:themeColor="background1" w:themeShade="80"/>
+                <w:kern w:val="0"/>
+                <w:sz w:val="24"/>
+                <w:szCs w:val="24"/>
+                <w:lang w:val="en-US" w:eastAsia="en-US" w:bidi="ar-SA"/>
+              </w:rPr>
+              <w:t>3</w:t>
+            </w:r>
           </w:p>
           <w:p>
             <w:pPr>
@@ -7161,6 +7414,17 @@
               </w:rPr>
               <w:t>E:</w:t>
             </w:r>
+            <w:r>
+              <w:rPr>
+                <w:rFonts w:eastAsia="Calibri" w:cs=""/>
+                <w:color w:val="808080" w:themeColor="background1" w:themeShade="80"/>
+                <w:kern w:val="0"/>
+                <w:sz w:val="24"/>
+                <w:szCs w:val="24"/>
+                <w:lang w:val="en-US" w:eastAsia="en-US" w:bidi="ar-SA"/>
+              </w:rPr>
+              <w:t>4</w:t>
+            </w:r>
           </w:p>
           <w:p>
             <w:pPr>
@@ -7181,6 +7445,17 @@
               </w:rPr>
               <w:t>C:</w:t>
             </w:r>
+            <w:r>
+              <w:rPr>
+                <w:rFonts w:eastAsia="Calibri" w:cs=""/>
+                <w:color w:val="808080" w:themeColor="background1" w:themeShade="80"/>
+                <w:kern w:val="0"/>
+                <w:sz w:val="24"/>
+                <w:szCs w:val="24"/>
+                <w:lang w:val="en-US" w:eastAsia="en-US" w:bidi="ar-SA"/>
+              </w:rPr>
+              <w:t>2</w:t>
+            </w:r>
           </w:p>
         </w:tc>
         <w:tc>
@@ -7208,6 +7483,17 @@
               </w:rPr>
               <w:t>S:</w:t>
             </w:r>
+            <w:r>
+              <w:rPr>
+                <w:rFonts w:eastAsia="Calibri" w:cs=""/>
+                <w:color w:val="808080" w:themeColor="background1" w:themeShade="80"/>
+                <w:kern w:val="0"/>
+                <w:sz w:val="24"/>
+                <w:szCs w:val="24"/>
+                <w:lang w:val="en-US" w:eastAsia="en-US" w:bidi="ar-SA"/>
+              </w:rPr>
+              <w:t>1</w:t>
+            </w:r>
           </w:p>
           <w:p>
             <w:pPr>
@@ -7228,6 +7514,17 @@
               </w:rPr>
               <w:t>E:</w:t>
             </w:r>
+            <w:r>
+              <w:rPr>
+                <w:rFonts w:eastAsia="Calibri" w:cs=""/>
+                <w:color w:val="808080" w:themeColor="background1" w:themeShade="80"/>
+                <w:kern w:val="0"/>
+                <w:sz w:val="24"/>
+                <w:szCs w:val="24"/>
+                <w:lang w:val="en-US" w:eastAsia="en-US" w:bidi="ar-SA"/>
+              </w:rPr>
+              <w:t>4</w:t>
+            </w:r>
           </w:p>
           <w:p>
             <w:pPr>
@@ -7248,6 +7545,17 @@
               </w:rPr>
               <w:t>C:</w:t>
             </w:r>
+            <w:r>
+              <w:rPr>
+                <w:rFonts w:eastAsia="Calibri" w:cs=""/>
+                <w:color w:val="808080" w:themeColor="background1" w:themeShade="80"/>
+                <w:kern w:val="0"/>
+                <w:sz w:val="24"/>
+                <w:szCs w:val="24"/>
+                <w:lang w:val="en-US" w:eastAsia="en-US" w:bidi="ar-SA"/>
+              </w:rPr>
+              <w:t>1</w:t>
+            </w:r>
           </w:p>
         </w:tc>
         <w:tc>
@@ -7275,6 +7583,17 @@
               </w:rPr>
               <w:t>S:</w:t>
             </w:r>
+            <w:r>
+              <w:rPr>
+                <w:rFonts w:eastAsia="Calibri" w:cs=""/>
+                <w:color w:val="808080" w:themeColor="background1" w:themeShade="80"/>
+                <w:kern w:val="0"/>
+                <w:sz w:val="24"/>
+                <w:szCs w:val="24"/>
+                <w:lang w:val="en-US" w:eastAsia="en-US" w:bidi="ar-SA"/>
+              </w:rPr>
+              <w:t>0</w:t>
+            </w:r>
           </w:p>
           <w:p>
             <w:pPr>
@@ -7295,6 +7614,17 @@
               </w:rPr>
               <w:t>E:</w:t>
             </w:r>
+            <w:r>
+              <w:rPr>
+                <w:rFonts w:eastAsia="Calibri" w:cs=""/>
+                <w:color w:val="808080" w:themeColor="background1" w:themeShade="80"/>
+                <w:kern w:val="0"/>
+                <w:sz w:val="24"/>
+                <w:szCs w:val="24"/>
+                <w:lang w:val="en-US" w:eastAsia="en-US" w:bidi="ar-SA"/>
+              </w:rPr>
+              <w:t>3</w:t>
+            </w:r>
           </w:p>
           <w:p>
             <w:pPr>
@@ -7315,6 +7645,17 @@
               </w:rPr>
               <w:t>C:</w:t>
             </w:r>
+            <w:r>
+              <w:rPr>
+                <w:rFonts w:eastAsia="Calibri" w:cs=""/>
+                <w:color w:val="808080" w:themeColor="background1" w:themeShade="80"/>
+                <w:kern w:val="0"/>
+                <w:sz w:val="24"/>
+                <w:szCs w:val="24"/>
+                <w:lang w:val="en-US" w:eastAsia="en-US" w:bidi="ar-SA"/>
+              </w:rPr>
+              <w:t>0</w:t>
+            </w:r>
           </w:p>
         </w:tc>
         <w:tc>
@@ -7342,6 +7683,17 @@
               </w:rPr>
               <w:t>S:</w:t>
             </w:r>
+            <w:r>
+              <w:rPr>
+                <w:rFonts w:eastAsia="Calibri" w:cs=""/>
+                <w:color w:val="808080" w:themeColor="background1" w:themeShade="80"/>
+                <w:kern w:val="0"/>
+                <w:sz w:val="24"/>
+                <w:szCs w:val="24"/>
+                <w:lang w:val="en-US" w:eastAsia="en-US" w:bidi="ar-SA"/>
+              </w:rPr>
+              <w:t>3</w:t>
+            </w:r>
           </w:p>
           <w:p>
             <w:pPr>
@@ -7362,6 +7714,17 @@
               </w:rPr>
               <w:t>E:</w:t>
             </w:r>
+            <w:r>
+              <w:rPr>
+                <w:rFonts w:eastAsia="Calibri" w:cs=""/>
+                <w:color w:val="808080" w:themeColor="background1" w:themeShade="80"/>
+                <w:kern w:val="0"/>
+                <w:sz w:val="24"/>
+                <w:szCs w:val="24"/>
+                <w:lang w:val="en-US" w:eastAsia="en-US" w:bidi="ar-SA"/>
+              </w:rPr>
+              <w:t>4</w:t>
+            </w:r>
           </w:p>
           <w:p>
             <w:pPr>
@@ -7382,6 +7745,17 @@
               </w:rPr>
               <w:t>C:</w:t>
             </w:r>
+            <w:r>
+              <w:rPr>
+                <w:rFonts w:eastAsia="Calibri" w:cs=""/>
+                <w:color w:val="808080" w:themeColor="background1" w:themeShade="80"/>
+                <w:kern w:val="0"/>
+                <w:sz w:val="24"/>
+                <w:szCs w:val="24"/>
+                <w:lang w:val="en-US" w:eastAsia="en-US" w:bidi="ar-SA"/>
+              </w:rPr>
+              <w:t>2</w:t>
+            </w:r>
           </w:p>
         </w:tc>
         <w:tc>
@@ -7389,6 +7763,7 @@
             <w:tcW w:w="663" w:type="dxa"/>
             <w:tcBorders/>
             <w:shd w:color="auto" w:fill="E2EFD9" w:themeFill="accent6" w:themeFillTint="33" w:val="clear"/>
+            <w:vAlign w:val="center"/>
           </w:tcPr>
           <w:p>
             <w:pPr>
@@ -7409,6 +7784,17 @@
               </w:rPr>
               <w:t>S:</w:t>
             </w:r>
+            <w:r>
+              <w:rPr>
+                <w:rFonts w:eastAsia="Calibri" w:cs=""/>
+                <w:color w:val="808080" w:themeColor="background1" w:themeShade="80"/>
+                <w:kern w:val="0"/>
+                <w:sz w:val="24"/>
+                <w:szCs w:val="24"/>
+                <w:lang w:val="en-US" w:eastAsia="en-US" w:bidi="ar-SA"/>
+              </w:rPr>
+              <w:t>1</w:t>
+            </w:r>
           </w:p>
           <w:p>
             <w:pPr>
@@ -7429,6 +7815,17 @@
               </w:rPr>
               <w:t>E:</w:t>
             </w:r>
+            <w:r>
+              <w:rPr>
+                <w:rFonts w:eastAsia="Calibri" w:cs=""/>
+                <w:color w:val="808080" w:themeColor="background1" w:themeShade="80"/>
+                <w:kern w:val="0"/>
+                <w:sz w:val="24"/>
+                <w:szCs w:val="24"/>
+                <w:lang w:val="en-US" w:eastAsia="en-US" w:bidi="ar-SA"/>
+              </w:rPr>
+              <w:t>4</w:t>
+            </w:r>
           </w:p>
           <w:p>
             <w:pPr>
@@ -7449,6 +7846,17 @@
               </w:rPr>
               <w:t>C:</w:t>
             </w:r>
+            <w:r>
+              <w:rPr>
+                <w:rFonts w:eastAsia="Calibri" w:cs=""/>
+                <w:color w:val="808080" w:themeColor="background1" w:themeShade="80"/>
+                <w:kern w:val="0"/>
+                <w:sz w:val="24"/>
+                <w:szCs w:val="24"/>
+                <w:lang w:val="en-US" w:eastAsia="en-US" w:bidi="ar-SA"/>
+              </w:rPr>
+              <w:t>1</w:t>
+            </w:r>
           </w:p>
         </w:tc>
         <w:tc>
@@ -7543,6 +7951,17 @@
               </w:rPr>
               <w:t>S:</w:t>
             </w:r>
+            <w:r>
+              <w:rPr>
+                <w:rFonts w:eastAsia="Calibri" w:cs=""/>
+                <w:color w:val="808080" w:themeColor="background1" w:themeShade="80"/>
+                <w:kern w:val="0"/>
+                <w:sz w:val="24"/>
+                <w:szCs w:val="24"/>
+                <w:lang w:val="en-US" w:eastAsia="en-US" w:bidi="ar-SA"/>
+              </w:rPr>
+              <w:t>3</w:t>
+            </w:r>
           </w:p>
           <w:p>
             <w:pPr>
@@ -7563,6 +7982,17 @@
               </w:rPr>
               <w:t>E:</w:t>
             </w:r>
+            <w:r>
+              <w:rPr>
+                <w:rFonts w:eastAsia="Calibri" w:cs=""/>
+                <w:color w:val="808080" w:themeColor="background1" w:themeShade="80"/>
+                <w:kern w:val="0"/>
+                <w:sz w:val="24"/>
+                <w:szCs w:val="24"/>
+                <w:lang w:val="en-US" w:eastAsia="en-US" w:bidi="ar-SA"/>
+              </w:rPr>
+              <w:t>4</w:t>
+            </w:r>
           </w:p>
           <w:p>
             <w:pPr>
@@ -7583,6 +8013,17 @@
               </w:rPr>
               <w:t>C:</w:t>
             </w:r>
+            <w:r>
+              <w:rPr>
+                <w:rFonts w:eastAsia="Calibri" w:cs=""/>
+                <w:color w:val="808080" w:themeColor="background1" w:themeShade="80"/>
+                <w:kern w:val="0"/>
+                <w:sz w:val="24"/>
+                <w:szCs w:val="24"/>
+                <w:lang w:val="en-US" w:eastAsia="en-US" w:bidi="ar-SA"/>
+              </w:rPr>
+              <w:t>2</w:t>
+            </w:r>
           </w:p>
         </w:tc>
         <w:tc>
@@ -7609,6 +8050,7 @@
                 <w:sz w:val="24"/>
                 <w:lang w:val="en-US"/>
               </w:rPr>
+              <w:t>C</w:t>
             </w:r>
           </w:p>
         </w:tc>
@@ -7693,6 +8135,17 @@
               </w:rPr>
               <w:t>S:</w:t>
             </w:r>
+            <w:r>
+              <w:rPr>
+                <w:rFonts w:eastAsia="Calibri" w:cs=""/>
+                <w:color w:val="808080" w:themeColor="background1" w:themeShade="80"/>
+                <w:kern w:val="0"/>
+                <w:sz w:val="24"/>
+                <w:szCs w:val="24"/>
+                <w:lang w:val="en-US" w:eastAsia="en-US" w:bidi="ar-SA"/>
+              </w:rPr>
+              <w:t>1</w:t>
+            </w:r>
           </w:p>
           <w:p>
             <w:pPr>
@@ -7713,6 +8166,17 @@
               </w:rPr>
               <w:t>E:</w:t>
             </w:r>
+            <w:r>
+              <w:rPr>
+                <w:rFonts w:eastAsia="Calibri" w:cs=""/>
+                <w:color w:val="808080" w:themeColor="background1" w:themeShade="80"/>
+                <w:kern w:val="0"/>
+                <w:sz w:val="24"/>
+                <w:szCs w:val="24"/>
+                <w:lang w:val="en-US" w:eastAsia="en-US" w:bidi="ar-SA"/>
+              </w:rPr>
+              <w:t>4</w:t>
+            </w:r>
           </w:p>
           <w:p>
             <w:pPr>
@@ -7733,6 +8197,17 @@
               </w:rPr>
               <w:t>C:</w:t>
             </w:r>
+            <w:r>
+              <w:rPr>
+                <w:rFonts w:eastAsia="Calibri" w:cs=""/>
+                <w:color w:val="808080" w:themeColor="background1" w:themeShade="80"/>
+                <w:kern w:val="0"/>
+                <w:sz w:val="24"/>
+                <w:szCs w:val="24"/>
+                <w:lang w:val="en-US" w:eastAsia="en-US" w:bidi="ar-SA"/>
+              </w:rPr>
+              <w:t>0</w:t>
+            </w:r>
           </w:p>
         </w:tc>
         <w:tc>
@@ -7760,6 +8235,17 @@
               </w:rPr>
               <w:t>S:</w:t>
             </w:r>
+            <w:r>
+              <w:rPr>
+                <w:rFonts w:eastAsia="Calibri" w:cs=""/>
+                <w:color w:val="808080" w:themeColor="background1" w:themeShade="80"/>
+                <w:kern w:val="0"/>
+                <w:sz w:val="24"/>
+                <w:szCs w:val="24"/>
+                <w:lang w:val="en-US" w:eastAsia="en-US" w:bidi="ar-SA"/>
+              </w:rPr>
+              <w:t>1</w:t>
+            </w:r>
           </w:p>
           <w:p>
             <w:pPr>
@@ -7780,6 +8266,17 @@
               </w:rPr>
               <w:t>E:</w:t>
             </w:r>
+            <w:r>
+              <w:rPr>
+                <w:rFonts w:eastAsia="Calibri" w:cs=""/>
+                <w:color w:val="808080" w:themeColor="background1" w:themeShade="80"/>
+                <w:kern w:val="0"/>
+                <w:sz w:val="24"/>
+                <w:szCs w:val="24"/>
+                <w:lang w:val="en-US" w:eastAsia="en-US" w:bidi="ar-SA"/>
+              </w:rPr>
+              <w:t>4</w:t>
+            </w:r>
           </w:p>
           <w:p>
             <w:pPr>
@@ -7800,6 +8297,17 @@
               </w:rPr>
               <w:t>C:</w:t>
             </w:r>
+            <w:r>
+              <w:rPr>
+                <w:rFonts w:eastAsia="Calibri" w:cs=""/>
+                <w:color w:val="808080" w:themeColor="background1" w:themeShade="80"/>
+                <w:kern w:val="0"/>
+                <w:sz w:val="24"/>
+                <w:szCs w:val="24"/>
+                <w:lang w:val="en-US" w:eastAsia="en-US" w:bidi="ar-SA"/>
+              </w:rPr>
+              <w:t>0</w:t>
+            </w:r>
           </w:p>
         </w:tc>
         <w:tc>
@@ -7827,6 +8335,17 @@
               </w:rPr>
               <w:t>S:</w:t>
             </w:r>
+            <w:r>
+              <w:rPr>
+                <w:rFonts w:eastAsia="Calibri" w:cs=""/>
+                <w:color w:val="808080" w:themeColor="background1" w:themeShade="80"/>
+                <w:kern w:val="0"/>
+                <w:sz w:val="24"/>
+                <w:szCs w:val="24"/>
+                <w:lang w:val="en-US" w:eastAsia="en-US" w:bidi="ar-SA"/>
+              </w:rPr>
+              <w:t>1</w:t>
+            </w:r>
           </w:p>
           <w:p>
             <w:pPr>
@@ -7847,6 +8366,17 @@
               </w:rPr>
               <w:t>E:</w:t>
             </w:r>
+            <w:r>
+              <w:rPr>
+                <w:rFonts w:eastAsia="Calibri" w:cs=""/>
+                <w:color w:val="808080" w:themeColor="background1" w:themeShade="80"/>
+                <w:kern w:val="0"/>
+                <w:sz w:val="24"/>
+                <w:szCs w:val="24"/>
+                <w:lang w:val="en-US" w:eastAsia="en-US" w:bidi="ar-SA"/>
+              </w:rPr>
+              <w:t>3</w:t>
+            </w:r>
           </w:p>
           <w:p>
             <w:pPr>
@@ -7867,6 +8397,17 @@
               </w:rPr>
               <w:t>C:</w:t>
             </w:r>
+            <w:r>
+              <w:rPr>
+                <w:rFonts w:eastAsia="Calibri" w:cs=""/>
+                <w:color w:val="808080" w:themeColor="background1" w:themeShade="80"/>
+                <w:kern w:val="0"/>
+                <w:sz w:val="24"/>
+                <w:szCs w:val="24"/>
+                <w:lang w:val="en-US" w:eastAsia="en-US" w:bidi="ar-SA"/>
+              </w:rPr>
+              <w:t>0</w:t>
+            </w:r>
           </w:p>
         </w:tc>
         <w:tc>
@@ -7894,6 +8435,17 @@
               </w:rPr>
               <w:t>S:</w:t>
             </w:r>
+            <w:r>
+              <w:rPr>
+                <w:rFonts w:eastAsia="Calibri" w:cs=""/>
+                <w:color w:val="808080" w:themeColor="background1" w:themeShade="80"/>
+                <w:kern w:val="0"/>
+                <w:sz w:val="24"/>
+                <w:szCs w:val="24"/>
+                <w:lang w:val="en-US" w:eastAsia="en-US" w:bidi="ar-SA"/>
+              </w:rPr>
+              <w:t>0</w:t>
+            </w:r>
           </w:p>
           <w:p>
             <w:pPr>
@@ -7914,6 +8466,17 @@
               </w:rPr>
               <w:t>E:</w:t>
             </w:r>
+            <w:r>
+              <w:rPr>
+                <w:rFonts w:eastAsia="Calibri" w:cs=""/>
+                <w:color w:val="808080" w:themeColor="background1" w:themeShade="80"/>
+                <w:kern w:val="0"/>
+                <w:sz w:val="24"/>
+                <w:szCs w:val="24"/>
+                <w:lang w:val="en-US" w:eastAsia="en-US" w:bidi="ar-SA"/>
+              </w:rPr>
+              <w:t>4</w:t>
+            </w:r>
           </w:p>
           <w:p>
             <w:pPr>
@@ -7934,6 +8497,17 @@
               </w:rPr>
               <w:t>C:</w:t>
             </w:r>
+            <w:r>
+              <w:rPr>
+                <w:rFonts w:eastAsia="Calibri" w:cs=""/>
+                <w:color w:val="808080" w:themeColor="background1" w:themeShade="80"/>
+                <w:kern w:val="0"/>
+                <w:sz w:val="24"/>
+                <w:szCs w:val="24"/>
+                <w:lang w:val="en-US" w:eastAsia="en-US" w:bidi="ar-SA"/>
+              </w:rPr>
+              <w:t>0</w:t>
+            </w:r>
           </w:p>
         </w:tc>
         <w:tc>
@@ -7961,6 +8535,17 @@
               </w:rPr>
               <w:t>S:</w:t>
             </w:r>
+            <w:r>
+              <w:rPr>
+                <w:rFonts w:eastAsia="Calibri" w:cs=""/>
+                <w:color w:val="808080" w:themeColor="background1" w:themeShade="80"/>
+                <w:kern w:val="0"/>
+                <w:sz w:val="24"/>
+                <w:szCs w:val="24"/>
+                <w:lang w:val="en-US" w:eastAsia="en-US" w:bidi="ar-SA"/>
+              </w:rPr>
+              <w:t>0</w:t>
+            </w:r>
           </w:p>
           <w:p>
             <w:pPr>
@@ -7981,6 +8566,17 @@
               </w:rPr>
               <w:t>E:</w:t>
             </w:r>
+            <w:r>
+              <w:rPr>
+                <w:rFonts w:eastAsia="Calibri" w:cs=""/>
+                <w:color w:val="808080" w:themeColor="background1" w:themeShade="80"/>
+                <w:kern w:val="0"/>
+                <w:sz w:val="24"/>
+                <w:szCs w:val="24"/>
+                <w:lang w:val="en-US" w:eastAsia="en-US" w:bidi="ar-SA"/>
+              </w:rPr>
+              <w:t>4</w:t>
+            </w:r>
           </w:p>
           <w:p>
             <w:pPr>
@@ -8001,6 +8597,17 @@
               </w:rPr>
               <w:t>C:</w:t>
             </w:r>
+            <w:r>
+              <w:rPr>
+                <w:rFonts w:eastAsia="Calibri" w:cs=""/>
+                <w:color w:val="808080" w:themeColor="background1" w:themeShade="80"/>
+                <w:kern w:val="0"/>
+                <w:sz w:val="24"/>
+                <w:szCs w:val="24"/>
+                <w:lang w:val="en-US" w:eastAsia="en-US" w:bidi="ar-SA"/>
+              </w:rPr>
+              <w:t>0</w:t>
+            </w:r>
           </w:p>
         </w:tc>
         <w:tc>
@@ -8028,6 +8635,17 @@
               </w:rPr>
               <w:t>S:</w:t>
             </w:r>
+            <w:r>
+              <w:rPr>
+                <w:rFonts w:eastAsia="Calibri" w:cs=""/>
+                <w:color w:val="808080" w:themeColor="background1" w:themeShade="80"/>
+                <w:kern w:val="0"/>
+                <w:sz w:val="24"/>
+                <w:szCs w:val="24"/>
+                <w:lang w:val="en-US" w:eastAsia="en-US" w:bidi="ar-SA"/>
+              </w:rPr>
+              <w:t>0</w:t>
+            </w:r>
           </w:p>
           <w:p>
             <w:pPr>
@@ -8048,6 +8666,17 @@
               </w:rPr>
               <w:t>E:</w:t>
             </w:r>
+            <w:r>
+              <w:rPr>
+                <w:rFonts w:eastAsia="Calibri" w:cs=""/>
+                <w:color w:val="808080" w:themeColor="background1" w:themeShade="80"/>
+                <w:kern w:val="0"/>
+                <w:sz w:val="24"/>
+                <w:szCs w:val="24"/>
+                <w:lang w:val="en-US" w:eastAsia="en-US" w:bidi="ar-SA"/>
+              </w:rPr>
+              <w:t>3</w:t>
+            </w:r>
           </w:p>
           <w:p>
             <w:pPr>
@@ -8068,6 +8697,17 @@
               </w:rPr>
               <w:t>C:</w:t>
             </w:r>
+            <w:r>
+              <w:rPr>
+                <w:rFonts w:eastAsia="Calibri" w:cs=""/>
+                <w:color w:val="808080" w:themeColor="background1" w:themeShade="80"/>
+                <w:kern w:val="0"/>
+                <w:sz w:val="24"/>
+                <w:szCs w:val="24"/>
+                <w:lang w:val="en-US" w:eastAsia="en-US" w:bidi="ar-SA"/>
+              </w:rPr>
+              <w:t>0</w:t>
+            </w:r>
           </w:p>
         </w:tc>
         <w:tc>
@@ -8095,6 +8735,17 @@
               </w:rPr>
               <w:t>S:</w:t>
             </w:r>
+            <w:r>
+              <w:rPr>
+                <w:rFonts w:eastAsia="Calibri" w:cs=""/>
+                <w:color w:val="808080" w:themeColor="background1" w:themeShade="80"/>
+                <w:kern w:val="0"/>
+                <w:sz w:val="24"/>
+                <w:szCs w:val="24"/>
+                <w:lang w:val="en-US" w:eastAsia="en-US" w:bidi="ar-SA"/>
+              </w:rPr>
+              <w:t>2</w:t>
+            </w:r>
           </w:p>
           <w:p>
             <w:pPr>
@@ -8115,6 +8766,17 @@
               </w:rPr>
               <w:t>E:</w:t>
             </w:r>
+            <w:r>
+              <w:rPr>
+                <w:rFonts w:eastAsia="Calibri" w:cs=""/>
+                <w:color w:val="808080" w:themeColor="background1" w:themeShade="80"/>
+                <w:kern w:val="0"/>
+                <w:sz w:val="24"/>
+                <w:szCs w:val="24"/>
+                <w:lang w:val="en-US" w:eastAsia="en-US" w:bidi="ar-SA"/>
+              </w:rPr>
+              <w:t>4</w:t>
+            </w:r>
           </w:p>
           <w:p>
             <w:pPr>
@@ -8135,6 +8797,17 @@
               </w:rPr>
               <w:t>C:</w:t>
             </w:r>
+            <w:r>
+              <w:rPr>
+                <w:rFonts w:eastAsia="Calibri" w:cs=""/>
+                <w:color w:val="808080" w:themeColor="background1" w:themeShade="80"/>
+                <w:kern w:val="0"/>
+                <w:sz w:val="24"/>
+                <w:szCs w:val="24"/>
+                <w:lang w:val="en-US" w:eastAsia="en-US" w:bidi="ar-SA"/>
+              </w:rPr>
+              <w:t>1</w:t>
+            </w:r>
           </w:p>
         </w:tc>
         <w:tc>
@@ -8162,6 +8835,17 @@
               </w:rPr>
               <w:t>S:</w:t>
             </w:r>
+            <w:r>
+              <w:rPr>
+                <w:rFonts w:eastAsia="Calibri" w:cs=""/>
+                <w:color w:val="808080" w:themeColor="background1" w:themeShade="80"/>
+                <w:kern w:val="0"/>
+                <w:sz w:val="24"/>
+                <w:szCs w:val="24"/>
+                <w:lang w:val="en-US" w:eastAsia="en-US" w:bidi="ar-SA"/>
+              </w:rPr>
+              <w:t>2</w:t>
+            </w:r>
           </w:p>
           <w:p>
             <w:pPr>
@@ -8182,6 +8866,17 @@
               </w:rPr>
               <w:t>E:</w:t>
             </w:r>
+            <w:r>
+              <w:rPr>
+                <w:rFonts w:eastAsia="Calibri" w:cs=""/>
+                <w:color w:val="808080" w:themeColor="background1" w:themeShade="80"/>
+                <w:kern w:val="0"/>
+                <w:sz w:val="24"/>
+                <w:szCs w:val="24"/>
+                <w:lang w:val="en-US" w:eastAsia="en-US" w:bidi="ar-SA"/>
+              </w:rPr>
+              <w:t>4</w:t>
+            </w:r>
           </w:p>
           <w:p>
             <w:pPr>
@@ -8202,6 +8897,17 @@
               </w:rPr>
               <w:t>C:</w:t>
             </w:r>
+            <w:r>
+              <w:rPr>
+                <w:rFonts w:eastAsia="Calibri" w:cs=""/>
+                <w:color w:val="808080" w:themeColor="background1" w:themeShade="80"/>
+                <w:kern w:val="0"/>
+                <w:sz w:val="24"/>
+                <w:szCs w:val="24"/>
+                <w:lang w:val="en-US" w:eastAsia="en-US" w:bidi="ar-SA"/>
+              </w:rPr>
+              <w:t>1</w:t>
+            </w:r>
           </w:p>
         </w:tc>
         <w:tc>
@@ -8296,6 +9002,17 @@
               </w:rPr>
               <w:t>S:</w:t>
             </w:r>
+            <w:r>
+              <w:rPr>
+                <w:rFonts w:eastAsia="Calibri" w:cs=""/>
+                <w:color w:val="808080" w:themeColor="background1" w:themeShade="80"/>
+                <w:kern w:val="0"/>
+                <w:sz w:val="24"/>
+                <w:szCs w:val="24"/>
+                <w:lang w:val="en-US" w:eastAsia="en-US" w:bidi="ar-SA"/>
+              </w:rPr>
+              <w:t>2</w:t>
+            </w:r>
           </w:p>
           <w:p>
             <w:pPr>
@@ -8316,6 +9033,17 @@
               </w:rPr>
               <w:t>E:</w:t>
             </w:r>
+            <w:r>
+              <w:rPr>
+                <w:rFonts w:eastAsia="Calibri" w:cs=""/>
+                <w:color w:val="808080" w:themeColor="background1" w:themeShade="80"/>
+                <w:kern w:val="0"/>
+                <w:sz w:val="24"/>
+                <w:szCs w:val="24"/>
+                <w:lang w:val="en-US" w:eastAsia="en-US" w:bidi="ar-SA"/>
+              </w:rPr>
+              <w:t>4</w:t>
+            </w:r>
           </w:p>
           <w:p>
             <w:pPr>
@@ -8336,6 +9064,17 @@
               </w:rPr>
               <w:t>C:</w:t>
             </w:r>
+            <w:r>
+              <w:rPr>
+                <w:rFonts w:eastAsia="Calibri" w:cs=""/>
+                <w:color w:val="808080" w:themeColor="background1" w:themeShade="80"/>
+                <w:kern w:val="0"/>
+                <w:sz w:val="24"/>
+                <w:szCs w:val="24"/>
+                <w:lang w:val="en-US" w:eastAsia="en-US" w:bidi="ar-SA"/>
+              </w:rPr>
+              <w:t>1</w:t>
+            </w:r>
           </w:p>
         </w:tc>
         <w:tc>
@@ -8362,6 +9101,7 @@
                 <w:sz w:val="24"/>
                 <w:lang w:val="en-US"/>
               </w:rPr>
+              <w:t>A</w:t>
             </w:r>
           </w:p>
         </w:tc>
@@ -8516,7 +9256,112 @@
     </w:p>
     <w:p>
       <w:pPr>
-        <w:pStyle w:val="Heading2"/>
+        <w:pStyle w:val="Normal"/>
+        <w:rPr>
+          <w:rFonts w:ascii="Calibri Light" w:hAnsi="Calibri Light" w:eastAsia="" w:cs="" w:asciiTheme="majorHAnsi" w:cstheme="majorBidi" w:eastAsiaTheme="majorEastAsia" w:hAnsiTheme="majorHAnsi"/>
+          <w:color w:val="2F5496" w:themeColor="accent1" w:themeShade="bf"/>
+          <w:sz w:val="26"/>
+          <w:szCs w:val="26"/>
+          <w:lang w:val="en-US"/>
+        </w:rPr>
+      </w:pPr>
+      <w:r>
+        <w:rPr>
+          <w:rFonts w:eastAsia="" w:cs="" w:cstheme="majorBidi" w:eastAsiaTheme="majorEastAsia" w:ascii="Calibri Light" w:hAnsi="Calibri Light"/>
+          <w:color w:val="2F5496" w:themeColor="accent1" w:themeShade="bf"/>
+          <w:sz w:val="26"/>
+          <w:szCs w:val="26"/>
+          <w:lang w:val="en-US"/>
+        </w:rPr>
+      </w:r>
+    </w:p>
+    <w:p>
+      <w:pPr>
+        <w:pStyle w:val="Normal"/>
+        <w:rPr>
+          <w:rFonts w:ascii="Calibri Light" w:hAnsi="Calibri Light" w:eastAsia="" w:cs="" w:asciiTheme="majorHAnsi" w:cstheme="majorBidi" w:eastAsiaTheme="majorEastAsia" w:hAnsiTheme="majorHAnsi"/>
+          <w:color w:val="2F5496" w:themeColor="accent1" w:themeShade="bf"/>
+          <w:sz w:val="26"/>
+          <w:szCs w:val="26"/>
+          <w:lang w:val="en-US"/>
+        </w:rPr>
+      </w:pPr>
+      <w:r>
+        <w:rPr>
+          <w:rFonts w:eastAsia="" w:cs="" w:cstheme="majorBidi" w:eastAsiaTheme="majorEastAsia" w:ascii="Calibri Light" w:hAnsi="Calibri Light"/>
+          <w:color w:val="2F5496" w:themeColor="accent1" w:themeShade="bf"/>
+          <w:sz w:val="26"/>
+          <w:szCs w:val="26"/>
+          <w:lang w:val="en-US"/>
+        </w:rPr>
+      </w:r>
+    </w:p>
+    <w:p>
+      <w:pPr>
+        <w:pStyle w:val="Normal"/>
+        <w:rPr>
+          <w:rFonts w:ascii="Calibri Light" w:hAnsi="Calibri Light" w:eastAsia="" w:cs="" w:asciiTheme="majorHAnsi" w:cstheme="majorBidi" w:eastAsiaTheme="majorEastAsia" w:hAnsiTheme="majorHAnsi"/>
+          <w:color w:val="2F5496" w:themeColor="accent1" w:themeShade="bf"/>
+          <w:sz w:val="26"/>
+          <w:szCs w:val="26"/>
+          <w:lang w:val="en-US"/>
+        </w:rPr>
+      </w:pPr>
+      <w:r>
+        <w:rPr>
+          <w:rFonts w:eastAsia="" w:cs="" w:cstheme="majorBidi" w:eastAsiaTheme="majorEastAsia" w:ascii="Calibri Light" w:hAnsi="Calibri Light"/>
+          <w:color w:val="2F5496" w:themeColor="accent1" w:themeShade="bf"/>
+          <w:sz w:val="26"/>
+          <w:szCs w:val="26"/>
+          <w:lang w:val="en-US"/>
+        </w:rPr>
+      </w:r>
+    </w:p>
+    <w:p>
+      <w:pPr>
+        <w:pStyle w:val="Normal"/>
+        <w:rPr>
+          <w:rFonts w:ascii="Calibri Light" w:hAnsi="Calibri Light" w:eastAsia="" w:cs="" w:asciiTheme="majorHAnsi" w:cstheme="majorBidi" w:eastAsiaTheme="majorEastAsia" w:hAnsiTheme="majorHAnsi"/>
+          <w:color w:val="2F5496" w:themeColor="accent1" w:themeShade="bf"/>
+          <w:sz w:val="26"/>
+          <w:szCs w:val="26"/>
+          <w:lang w:val="en-US"/>
+        </w:rPr>
+      </w:pPr>
+      <w:r>
+        <w:rPr>
+          <w:rFonts w:eastAsia="" w:cs="" w:cstheme="majorBidi" w:eastAsiaTheme="majorEastAsia" w:ascii="Calibri Light" w:hAnsi="Calibri Light"/>
+          <w:color w:val="2F5496" w:themeColor="accent1" w:themeShade="bf"/>
+          <w:sz w:val="26"/>
+          <w:szCs w:val="26"/>
+          <w:lang w:val="en-US"/>
+        </w:rPr>
+      </w:r>
+    </w:p>
+    <w:p>
+      <w:pPr>
+        <w:pStyle w:val="Normal"/>
+        <w:rPr>
+          <w:rFonts w:ascii="Calibri Light" w:hAnsi="Calibri Light" w:eastAsia="" w:cs="" w:asciiTheme="majorHAnsi" w:cstheme="majorBidi" w:eastAsiaTheme="majorEastAsia" w:hAnsiTheme="majorHAnsi"/>
+          <w:color w:val="2F5496" w:themeColor="accent1" w:themeShade="bf"/>
+          <w:sz w:val="26"/>
+          <w:szCs w:val="26"/>
+          <w:lang w:val="en-US"/>
+        </w:rPr>
+      </w:pPr>
+      <w:r>
+        <w:rPr>
+          <w:rFonts w:eastAsia="" w:cs="" w:cstheme="majorBidi" w:eastAsiaTheme="majorEastAsia" w:ascii="Calibri Light" w:hAnsi="Calibri Light"/>
+          <w:color w:val="2F5496" w:themeColor="accent1" w:themeShade="bf"/>
+          <w:sz w:val="26"/>
+          <w:szCs w:val="26"/>
+          <w:lang w:val="en-US"/>
+        </w:rPr>
+      </w:r>
+    </w:p>
+    <w:p>
+      <w:pPr>
+        <w:pStyle w:val="Titolo2"/>
         <w:rPr/>
       </w:pPr>
       <w:r>
@@ -8591,7 +9436,7 @@
           <w:bottom w:w="0" w:type="dxa"/>
           <w:right w:w="108" w:type="dxa"/>
         </w:tblCellMar>
-        <w:tblLook w:val="04a0" w:noHBand="0" w:noVBand="1" w:firstColumn="1" w:lastRow="0" w:lastColumn="0" w:firstRow="1"/>
+        <w:tblLook w:firstRow="1" w:noVBand="1" w:lastRow="0" w:firstColumn="1" w:lastColumn="0" w:noHBand="0" w:val="04a0"/>
       </w:tblPr>
       <w:tblGrid>
         <w:gridCol w:w="3207"/>
@@ -8637,6 +9482,74 @@
             <w:pPr>
               <w:pStyle w:val="Normal"/>
               <w:widowControl w:val="false"/>
+              <w:numPr>
+                <w:ilvl w:val="0"/>
+                <w:numId w:val="0"/>
+              </w:numPr>
+              <w:ind w:left="0" w:hanging="0"/>
+              <w:jc w:val="center"/>
+              <w:rPr/>
+            </w:pPr>
+            <w:r>
+              <w:rPr>
+                <w:rFonts w:eastAsia="Calibri" w:cs="Calibri"/>
+                <w:b w:val="false"/>
+                <w:i w:val="false"/>
+                <w:caps w:val="false"/>
+                <w:smallCaps w:val="false"/>
+                <w:strike w:val="false"/>
+                <w:dstrike w:val="false"/>
+                <w:position w:val="0"/>
+                <w:sz w:val="24"/>
+                <w:szCs w:val="24"/>
+                <w:u w:val="none"/>
+                <w:shd w:fill="auto" w:val="clear"/>
+                <w:vertAlign w:val="baseline"/>
+                <w:lang w:val="en-GB" w:eastAsia="en-US" w:bidi="ar-SA"/>
+              </w:rPr>
+              <w:t>Accelerating in highway,  the  car starts to accelerate more even not requested.</w:t>
+            </w:r>
+          </w:p>
+        </w:tc>
+      </w:tr>
+      <w:tr>
+        <w:trPr/>
+        <w:tc>
+          <w:tcPr>
+            <w:tcW w:w="3207" w:type="dxa"/>
+            <w:tcBorders/>
+          </w:tcPr>
+          <w:p>
+            <w:pPr>
+              <w:pStyle w:val="Normal"/>
+              <w:widowControl w:val="false"/>
+              <w:suppressAutoHyphens w:val="true"/>
+              <w:spacing w:before="0" w:after="0"/>
+              <w:rPr/>
+            </w:pPr>
+            <w:r>
+              <w:rPr>
+                <w:rFonts w:eastAsia="Calibri" w:cs=""/>
+                <w:i/>
+                <w:iCs/>
+                <w:kern w:val="0"/>
+                <w:sz w:val="24"/>
+                <w:szCs w:val="24"/>
+                <w:lang w:val="en-US" w:eastAsia="en-US" w:bidi="ar-SA"/>
+              </w:rPr>
+              <w:t>Statement S</w:t>
+            </w:r>
+          </w:p>
+        </w:tc>
+        <w:tc>
+          <w:tcPr>
+            <w:tcW w:w="5010" w:type="dxa"/>
+            <w:tcBorders/>
+          </w:tcPr>
+          <w:p>
+            <w:pPr>
+              <w:pStyle w:val="Normal"/>
+              <w:widowControl w:val="false"/>
               <w:suppressAutoHyphens w:val="true"/>
               <w:spacing w:before="0" w:after="0"/>
               <w:rPr>
@@ -8656,6 +9569,46 @@
                 <w:sz w:val="24"/>
                 <w:lang w:val="en-US"/>
               </w:rPr>
+              <w:t xml:space="preserve">In the highway the accelerating even more may be life threatening. </w:t>
+            </w:r>
+          </w:p>
+        </w:tc>
+        <w:tc>
+          <w:tcPr>
+            <w:tcW w:w="1405" w:type="dxa"/>
+            <w:tcBorders/>
+          </w:tcPr>
+          <w:p>
+            <w:pPr>
+              <w:pStyle w:val="Normal"/>
+              <w:widowControl w:val="false"/>
+              <w:suppressAutoHyphens w:val="true"/>
+              <w:spacing w:before="0" w:after="0"/>
+              <w:rPr/>
+            </w:pPr>
+            <w:r>
+              <w:rPr>
+                <w:rFonts w:eastAsia="Calibri" w:cs=""/>
+                <w:i/>
+                <w:iCs/>
+                <w:kern w:val="0"/>
+                <w:sz w:val="24"/>
+                <w:szCs w:val="24"/>
+                <w:lang w:val="en-US" w:eastAsia="en-US" w:bidi="ar-SA"/>
+              </w:rPr>
+              <w:t>S:</w:t>
+            </w:r>
+            <w:r>
+              <w:rPr>
+                <w:rFonts w:eastAsia="Calibri" w:cs=""/>
+                <w:i/>
+                <w:iCs/>
+                <w:kern w:val="0"/>
+                <w:sz w:val="24"/>
+                <w:szCs w:val="24"/>
+                <w:lang w:val="en-US" w:eastAsia="en-US" w:bidi="ar-SA"/>
+              </w:rPr>
+              <w:t>2</w:t>
             </w:r>
           </w:p>
         </w:tc>
@@ -8685,7 +9638,7 @@
                 <w:szCs w:val="24"/>
                 <w:lang w:val="en-US" w:eastAsia="en-US" w:bidi="ar-SA"/>
               </w:rPr>
-              <w:t>Statement S</w:t>
+              <w:t>Statement E</w:t>
             </w:r>
           </w:p>
         </w:tc>
@@ -8717,6 +9670,7 @@
                 <w:sz w:val="24"/>
                 <w:lang w:val="en-US"/>
               </w:rPr>
+              <w:t xml:space="preserve">In the highway, accelerating is highly probable. </w:t>
             </w:r>
           </w:p>
         </w:tc>
@@ -8743,7 +9697,19 @@
                 <w:szCs w:val="24"/>
                 <w:lang w:val="en-US" w:eastAsia="en-US" w:bidi="ar-SA"/>
               </w:rPr>
-              <w:t>S</w:t>
+              <w:t>E:</w:t>
+            </w:r>
+            <w:r>
+              <w:rPr>
+                <w:rFonts w:eastAsia="Calibri" w:cs=""/>
+                <w:i/>
+                <w:iCs/>
+                <w:kern w:val="0"/>
+                <w:sz w:val="24"/>
+                <w:szCs w:val="24"/>
+                <w:lang w:val="en-US" w:eastAsia="en-US" w:bidi="ar-SA"/>
+              </w:rPr>
+              <w:t>4</w:t>
             </w:r>
           </w:p>
         </w:tc>
@@ -8773,7 +9739,7 @@
                 <w:szCs w:val="24"/>
                 <w:lang w:val="en-US" w:eastAsia="en-US" w:bidi="ar-SA"/>
               </w:rPr>
-              <w:t>Statement E</w:t>
+              <w:t>Statement C</w:t>
             </w:r>
           </w:p>
         </w:tc>
@@ -8805,6 +9771,7 @@
                 <w:sz w:val="24"/>
                 <w:lang w:val="en-US"/>
               </w:rPr>
+              <w:t>The accelerating on the vehicle that already accelerated is can simply controlable.</w:t>
             </w:r>
           </w:p>
         </w:tc>
@@ -8831,26 +9798,8 @@
                 <w:szCs w:val="24"/>
                 <w:lang w:val="en-US" w:eastAsia="en-US" w:bidi="ar-SA"/>
               </w:rPr>
-              <w:t>E</w:t>
-            </w:r>
-          </w:p>
-        </w:tc>
-      </w:tr>
-      <w:tr>
-        <w:trPr/>
-        <w:tc>
-          <w:tcPr>
-            <w:tcW w:w="3207" w:type="dxa"/>
-            <w:tcBorders/>
-          </w:tcPr>
-          <w:p>
-            <w:pPr>
-              <w:pStyle w:val="Normal"/>
-              <w:widowControl w:val="false"/>
-              <w:suppressAutoHyphens w:val="true"/>
-              <w:spacing w:before="0" w:after="0"/>
-              <w:rPr/>
-            </w:pPr>
+              <w:t>C:</w:t>
+            </w:r>
             <w:r>
               <w:rPr>
                 <w:rFonts w:eastAsia="Calibri" w:cs=""/>
@@ -8861,65 +9810,7 @@
                 <w:szCs w:val="24"/>
                 <w:lang w:val="en-US" w:eastAsia="en-US" w:bidi="ar-SA"/>
               </w:rPr>
-              <w:t>Statement C</w:t>
-            </w:r>
-          </w:p>
-        </w:tc>
-        <w:tc>
-          <w:tcPr>
-            <w:tcW w:w="5010" w:type="dxa"/>
-            <w:tcBorders/>
-          </w:tcPr>
-          <w:p>
-            <w:pPr>
-              <w:pStyle w:val="Normal"/>
-              <w:widowControl w:val="false"/>
-              <w:suppressAutoHyphens w:val="true"/>
-              <w:spacing w:before="0" w:after="0"/>
-              <w:rPr>
-                <w:i/>
-                <w:i/>
-                <w:iCs/>
-                <w:color w:val="808080" w:themeColor="background1" w:themeShade="80"/>
-                <w:sz w:val="24"/>
-                <w:lang w:val="en-US"/>
-              </w:rPr>
-            </w:pPr>
-            <w:r>
-              <w:rPr>
-                <w:i/>
-                <w:iCs/>
-                <w:color w:val="808080" w:themeColor="background1" w:themeShade="80"/>
-                <w:sz w:val="24"/>
-                <w:lang w:val="en-US"/>
-              </w:rPr>
-            </w:r>
-          </w:p>
-        </w:tc>
-        <w:tc>
-          <w:tcPr>
-            <w:tcW w:w="1405" w:type="dxa"/>
-            <w:tcBorders/>
-          </w:tcPr>
-          <w:p>
-            <w:pPr>
-              <w:pStyle w:val="Normal"/>
-              <w:widowControl w:val="false"/>
-              <w:suppressAutoHyphens w:val="true"/>
-              <w:spacing w:before="0" w:after="0"/>
-              <w:rPr/>
-            </w:pPr>
-            <w:r>
-              <w:rPr>
-                <w:rFonts w:eastAsia="Calibri" w:cs=""/>
-                <w:i/>
-                <w:iCs/>
-                <w:kern w:val="0"/>
-                <w:sz w:val="24"/>
-                <w:szCs w:val="24"/>
-                <w:lang w:val="en-US" w:eastAsia="en-US" w:bidi="ar-SA"/>
-              </w:rPr>
-              <w:t>C</w:t>
+              <w:t>1</w:t>
             </w:r>
           </w:p>
         </w:tc>
@@ -8951,7 +9842,7 @@
           <w:bottom w:w="0" w:type="dxa"/>
           <w:right w:w="108" w:type="dxa"/>
         </w:tblCellMar>
-        <w:tblLook w:val="04a0" w:noHBand="0" w:noVBand="1" w:firstColumn="1" w:lastRow="0" w:lastColumn="0" w:firstRow="1"/>
+        <w:tblLook w:firstRow="1" w:noVBand="1" w:lastRow="0" w:firstColumn="1" w:lastColumn="0" w:noHBand="0" w:val="04a0"/>
       </w:tblPr>
       <w:tblGrid>
         <w:gridCol w:w="3207"/>
@@ -8999,11 +9890,12 @@
               <w:widowControl w:val="false"/>
               <w:suppressAutoHyphens w:val="true"/>
               <w:spacing w:before="0" w:after="0"/>
+              <w:jc w:val="center"/>
               <w:rPr>
                 <w:i/>
                 <w:i/>
                 <w:iCs/>
-                <w:color w:val="808080" w:themeColor="background1" w:themeShade="80"/>
+                <w:color w:val="000000" w:themeShade="80"/>
                 <w:sz w:val="24"/>
                 <w:lang w:val="en-US"/>
               </w:rPr>
@@ -9012,10 +9904,11 @@
               <w:rPr>
                 <w:i/>
                 <w:iCs/>
-                <w:color w:val="808080" w:themeColor="background1" w:themeShade="80"/>
+                <w:color w:val="000000" w:themeShade="80"/>
                 <w:sz w:val="24"/>
                 <w:lang w:val="en-US"/>
               </w:rPr>
+              <w:t>In the city, breaking even its not requested.</w:t>
             </w:r>
           </w:p>
         </w:tc>
@@ -9077,6 +9970,7 @@
                 <w:sz w:val="24"/>
                 <w:lang w:val="en-US"/>
               </w:rPr>
+              <w:t>In the city breaking even its not requested would cause light and moderate injuries in the worst case.</w:t>
             </w:r>
           </w:p>
         </w:tc>
@@ -9103,7 +9997,19 @@
                 <w:szCs w:val="24"/>
                 <w:lang w:val="en-US" w:eastAsia="en-US" w:bidi="ar-SA"/>
               </w:rPr>
-              <w:t>S</w:t>
+              <w:t>S:</w:t>
+            </w:r>
+            <w:r>
+              <w:rPr>
+                <w:rFonts w:eastAsia="Calibri" w:cs=""/>
+                <w:i/>
+                <w:iCs/>
+                <w:kern w:val="0"/>
+                <w:sz w:val="24"/>
+                <w:szCs w:val="24"/>
+                <w:lang w:val="en-US" w:eastAsia="en-US" w:bidi="ar-SA"/>
+              </w:rPr>
+              <w:t>1</w:t>
             </w:r>
           </w:p>
         </w:tc>
@@ -9165,6 +10071,7 @@
                 <w:sz w:val="24"/>
                 <w:lang w:val="en-US"/>
               </w:rPr>
+              <w:t>In the city, it is highly probable that vehicles  break.</w:t>
             </w:r>
           </w:p>
         </w:tc>
@@ -9191,7 +10098,19 @@
                 <w:szCs w:val="24"/>
                 <w:lang w:val="en-US" w:eastAsia="en-US" w:bidi="ar-SA"/>
               </w:rPr>
-              <w:t>E</w:t>
+              <w:t>E:</w:t>
+            </w:r>
+            <w:r>
+              <w:rPr>
+                <w:rFonts w:eastAsia="Calibri" w:cs=""/>
+                <w:i/>
+                <w:iCs/>
+                <w:kern w:val="0"/>
+                <w:sz w:val="24"/>
+                <w:szCs w:val="24"/>
+                <w:lang w:val="en-US" w:eastAsia="en-US" w:bidi="ar-SA"/>
+              </w:rPr>
+              <w:t>4</w:t>
             </w:r>
           </w:p>
         </w:tc>
@@ -9253,6 +10172,7 @@
                 <w:sz w:val="24"/>
                 <w:lang w:val="en-US"/>
               </w:rPr>
+              <w:t xml:space="preserve">The breaking in the  city when already the car is breaking can be controllable in general. </w:t>
             </w:r>
           </w:p>
         </w:tc>
@@ -9279,7 +10199,19 @@
                 <w:szCs w:val="24"/>
                 <w:lang w:val="en-US" w:eastAsia="en-US" w:bidi="ar-SA"/>
               </w:rPr>
-              <w:t>C</w:t>
+              <w:t>C:</w:t>
+            </w:r>
+            <w:r>
+              <w:rPr>
+                <w:rFonts w:eastAsia="Calibri" w:cs=""/>
+                <w:i/>
+                <w:iCs/>
+                <w:kern w:val="0"/>
+                <w:sz w:val="24"/>
+                <w:szCs w:val="24"/>
+                <w:lang w:val="en-US" w:eastAsia="en-US" w:bidi="ar-SA"/>
+              </w:rPr>
+              <w:t>0</w:t>
             </w:r>
           </w:p>
         </w:tc>
@@ -9300,7 +10232,7 @@
     </w:p>
     <w:p>
       <w:pPr>
-        <w:pStyle w:val="Heading1"/>
+        <w:pStyle w:val="Titolo1"/>
         <w:rPr/>
       </w:pPr>
       <w:r>
@@ -9323,17 +10255,17 @@
           <w:bottom w:w="0" w:type="dxa"/>
           <w:right w:w="108" w:type="dxa"/>
         </w:tblCellMar>
-        <w:tblLook w:val="04a0" w:noHBand="0" w:noVBand="1" w:firstColumn="1" w:lastRow="0" w:lastColumn="0" w:firstRow="1"/>
+        <w:tblLook w:firstRow="1" w:noVBand="1" w:lastRow="0" w:firstColumn="1" w:lastColumn="0" w:noHBand="0" w:val="04a0"/>
       </w:tblPr>
       <w:tblGrid>
-        <w:gridCol w:w="1122"/>
-        <w:gridCol w:w="8499"/>
+        <w:gridCol w:w="1121"/>
+        <w:gridCol w:w="8500"/>
       </w:tblGrid>
       <w:tr>
         <w:trPr/>
         <w:tc>
           <w:tcPr>
-            <w:tcW w:w="1122" w:type="dxa"/>
+            <w:tcW w:w="1121" w:type="dxa"/>
             <w:tcBorders/>
           </w:tcPr>
           <w:p>
@@ -9358,7 +10290,7 @@
         </w:tc>
         <w:tc>
           <w:tcPr>
-            <w:tcW w:w="8499" w:type="dxa"/>
+            <w:tcW w:w="8500" w:type="dxa"/>
             <w:tcBorders/>
           </w:tcPr>
           <w:p>
@@ -9379,6 +10311,7 @@
                 <w:sz w:val="24"/>
                 <w:lang w:val="en-US"/>
               </w:rPr>
+              <w:t>When the pedal position request is not consistent with ECU signal we should warn the driver to use the hydraulic breaking pedal and swap to neutral to avoid accelerating.</w:t>
             </w:r>
           </w:p>
         </w:tc>
@@ -9387,7 +10320,7 @@
         <w:trPr/>
         <w:tc>
           <w:tcPr>
-            <w:tcW w:w="1122" w:type="dxa"/>
+            <w:tcW w:w="1121" w:type="dxa"/>
             <w:tcBorders/>
           </w:tcPr>
           <w:p>
@@ -9412,7 +10345,7 @@
         </w:tc>
         <w:tc>
           <w:tcPr>
-            <w:tcW w:w="8499" w:type="dxa"/>
+            <w:tcW w:w="8500" w:type="dxa"/>
             <w:tcBorders/>
           </w:tcPr>
           <w:p>
@@ -9433,6 +10366,7 @@
                 <w:sz w:val="24"/>
                 <w:lang w:val="en-US"/>
               </w:rPr>
+              <w:t>When pedal position is not in the breaking and CAN bus does not send signal and the vehicle is breaking then swap to neutral (safe state) and warn the user on the dashboard</w:t>
             </w:r>
           </w:p>
         </w:tc>
@@ -9441,7 +10375,7 @@
         <w:trPr/>
         <w:tc>
           <w:tcPr>
-            <w:tcW w:w="1122" w:type="dxa"/>
+            <w:tcW w:w="1121" w:type="dxa"/>
             <w:tcBorders/>
           </w:tcPr>
           <w:p>
@@ -9466,7 +10400,7 @@
         </w:tc>
         <w:tc>
           <w:tcPr>
-            <w:tcW w:w="8499" w:type="dxa"/>
+            <w:tcW w:w="8500" w:type="dxa"/>
             <w:tcBorders/>
           </w:tcPr>
           <w:p>
@@ -9487,6 +10421,7 @@
                 <w:sz w:val="24"/>
                 <w:lang w:val="en-US"/>
               </w:rPr>
+              <w:t>When the pedal position request is not consistent with ECU signal we should warn the driver on the dashboard.</w:t>
             </w:r>
           </w:p>
         </w:tc>
@@ -9495,7 +10430,7 @@
         <w:trPr/>
         <w:tc>
           <w:tcPr>
-            <w:tcW w:w="1122" w:type="dxa"/>
+            <w:tcW w:w="1121" w:type="dxa"/>
             <w:tcBorders/>
           </w:tcPr>
           <w:p>
@@ -9520,7 +10455,7 @@
         </w:tc>
         <w:tc>
           <w:tcPr>
-            <w:tcW w:w="8499" w:type="dxa"/>
+            <w:tcW w:w="8500" w:type="dxa"/>
             <w:tcBorders/>
           </w:tcPr>
           <w:p>
@@ -9541,6 +10476,76 @@
                 <w:sz w:val="24"/>
                 <w:lang w:val="en-US"/>
               </w:rPr>
+              <w:t>When the pedal position request and CAN Bus signal is not consistent with ECU signal we should warn the driver.When the pedal position request is not consistent with ECU signal we should warn the driver to use the hydraulic breaking pedal and swap to neutral to avoid accelerating.</w:t>
+            </w:r>
+          </w:p>
+        </w:tc>
+      </w:tr>
+      <w:tr>
+        <w:trPr/>
+        <w:tc>
+          <w:tcPr>
+            <w:tcW w:w="1121" w:type="dxa"/>
+            <w:tcBorders>
+              <w:top w:val="nil"/>
+            </w:tcBorders>
+          </w:tcPr>
+          <w:p>
+            <w:pPr>
+              <w:pStyle w:val="Normal"/>
+              <w:widowControl w:val="false"/>
+              <w:suppressAutoHyphens w:val="true"/>
+              <w:spacing w:before="0" w:after="0"/>
+              <w:rPr/>
+            </w:pPr>
+            <w:r>
+              <w:rPr>
+                <w:rFonts w:eastAsia="Calibri" w:cs=""/>
+                <w:kern w:val="0"/>
+                <w:sz w:val="24"/>
+                <w:szCs w:val="24"/>
+                <w:lang w:val="en-US" w:eastAsia="en-US" w:bidi="ar-SA"/>
+              </w:rPr>
+              <w:t>SG</w:t>
+            </w:r>
+            <w:r>
+              <w:rPr>
+                <w:rFonts w:eastAsia="Calibri" w:cs=""/>
+                <w:kern w:val="0"/>
+                <w:sz w:val="24"/>
+                <w:szCs w:val="24"/>
+                <w:lang w:val="en-US" w:eastAsia="en-US" w:bidi="ar-SA"/>
+              </w:rPr>
+              <w:t>5</w:t>
+            </w:r>
+          </w:p>
+        </w:tc>
+        <w:tc>
+          <w:tcPr>
+            <w:tcW w:w="8500" w:type="dxa"/>
+            <w:tcBorders>
+              <w:top w:val="nil"/>
+            </w:tcBorders>
+          </w:tcPr>
+          <w:p>
+            <w:pPr>
+              <w:pStyle w:val="Normal"/>
+              <w:widowControl w:val="false"/>
+              <w:suppressAutoHyphens w:val="true"/>
+              <w:spacing w:before="0" w:after="0"/>
+              <w:rPr>
+                <w:color w:val="808080" w:themeColor="background1" w:themeShade="80"/>
+                <w:sz w:val="24"/>
+                <w:lang w:val="en-US"/>
+              </w:rPr>
+            </w:pPr>
+            <w:r>
+              <w:rPr>
+                <w:color w:val="808080" w:themeColor="background1" w:themeShade="80"/>
+                <w:sz w:val="24"/>
+                <w:lang w:val="en-US"/>
+              </w:rPr>
+              <w:t>When the pedal position request is not consistent with ECU signal we should warn the driver to use the hydraulic breaking pedal and swap to neutral to avoid accelerating.</w:t>
             </w:r>
           </w:p>
         </w:tc>
@@ -9561,7 +10566,7 @@
     </w:p>
     <w:p>
       <w:pPr>
-        <w:pStyle w:val="Heading2"/>
+        <w:pStyle w:val="Titolo2"/>
         <w:rPr/>
       </w:pPr>
       <w:r>
@@ -9584,14 +10589,14 @@
           <w:bottom w:w="0" w:type="dxa"/>
           <w:right w:w="108" w:type="dxa"/>
         </w:tblCellMar>
-        <w:tblLook w:val="04a0" w:noHBand="0" w:noVBand="1" w:firstColumn="1" w:lastRow="0" w:lastColumn="0" w:firstRow="1"/>
+        <w:tblLook w:firstRow="1" w:noVBand="1" w:lastRow="0" w:firstColumn="1" w:lastColumn="0" w:noHBand="0" w:val="04a0"/>
       </w:tblPr>
       <w:tblGrid>
         <w:gridCol w:w="2208"/>
-        <w:gridCol w:w="1845"/>
-        <w:gridCol w:w="1850"/>
-        <w:gridCol w:w="1838"/>
-        <w:gridCol w:w="1881"/>
+        <w:gridCol w:w="1844"/>
+        <w:gridCol w:w="1851"/>
+        <w:gridCol w:w="1837"/>
+        <w:gridCol w:w="1882"/>
       </w:tblGrid>
       <w:tr>
         <w:trPr/>
@@ -9624,7 +10629,7 @@
         </w:tc>
         <w:tc>
           <w:tcPr>
-            <w:tcW w:w="1845" w:type="dxa"/>
+            <w:tcW w:w="1844" w:type="dxa"/>
             <w:tcBorders/>
           </w:tcPr>
           <w:p>
@@ -9651,7 +10656,7 @@
         </w:tc>
         <w:tc>
           <w:tcPr>
-            <w:tcW w:w="1850" w:type="dxa"/>
+            <w:tcW w:w="1851" w:type="dxa"/>
             <w:tcBorders/>
           </w:tcPr>
           <w:p>
@@ -9678,7 +10683,7 @@
         </w:tc>
         <w:tc>
           <w:tcPr>
-            <w:tcW w:w="1838" w:type="dxa"/>
+            <w:tcW w:w="1837" w:type="dxa"/>
             <w:tcBorders/>
           </w:tcPr>
           <w:p>
@@ -9705,7 +10710,7 @@
         </w:tc>
         <w:tc>
           <w:tcPr>
-            <w:tcW w:w="1881" w:type="dxa"/>
+            <w:tcW w:w="1882" w:type="dxa"/>
             <w:tcBorders/>
           </w:tcPr>
           <w:p>
@@ -9761,7 +10766,7 @@
         </w:tc>
         <w:tc>
           <w:tcPr>
-            <w:tcW w:w="1845" w:type="dxa"/>
+            <w:tcW w:w="1844" w:type="dxa"/>
             <w:tcBorders/>
           </w:tcPr>
           <w:p>
@@ -9787,7 +10792,7 @@
         </w:tc>
         <w:tc>
           <w:tcPr>
-            <w:tcW w:w="1850" w:type="dxa"/>
+            <w:tcW w:w="1851" w:type="dxa"/>
             <w:tcBorders/>
           </w:tcPr>
           <w:p>
@@ -9813,7 +10818,7 @@
         </w:tc>
         <w:tc>
           <w:tcPr>
-            <w:tcW w:w="1838" w:type="dxa"/>
+            <w:tcW w:w="1837" w:type="dxa"/>
             <w:tcBorders/>
           </w:tcPr>
           <w:p>
@@ -9839,7 +10844,7 @@
         </w:tc>
         <w:tc>
           <w:tcPr>
-            <w:tcW w:w="1881" w:type="dxa"/>
+            <w:tcW w:w="1882" w:type="dxa"/>
             <w:tcBorders/>
           </w:tcPr>
           <w:p>
@@ -9894,7 +10899,7 @@
         </w:tc>
         <w:tc>
           <w:tcPr>
-            <w:tcW w:w="1845" w:type="dxa"/>
+            <w:tcW w:w="1844" w:type="dxa"/>
             <w:tcBorders/>
           </w:tcPr>
           <w:p>
@@ -9920,7 +10925,7 @@
         </w:tc>
         <w:tc>
           <w:tcPr>
-            <w:tcW w:w="1850" w:type="dxa"/>
+            <w:tcW w:w="1851" w:type="dxa"/>
             <w:tcBorders/>
           </w:tcPr>
           <w:p>
@@ -9946,7 +10951,7 @@
         </w:tc>
         <w:tc>
           <w:tcPr>
-            <w:tcW w:w="1838" w:type="dxa"/>
+            <w:tcW w:w="1837" w:type="dxa"/>
             <w:tcBorders/>
           </w:tcPr>
           <w:p>
@@ -9972,7 +10977,7 @@
         </w:tc>
         <w:tc>
           <w:tcPr>
-            <w:tcW w:w="1881" w:type="dxa"/>
+            <w:tcW w:w="1882" w:type="dxa"/>
             <w:tcBorders/>
           </w:tcPr>
           <w:p>
@@ -10027,7 +11032,7 @@
         </w:tc>
         <w:tc>
           <w:tcPr>
-            <w:tcW w:w="1845" w:type="dxa"/>
+            <w:tcW w:w="1844" w:type="dxa"/>
             <w:tcBorders/>
           </w:tcPr>
           <w:p>
@@ -10053,7 +11058,7 @@
         </w:tc>
         <w:tc>
           <w:tcPr>
-            <w:tcW w:w="1850" w:type="dxa"/>
+            <w:tcW w:w="1851" w:type="dxa"/>
             <w:tcBorders/>
           </w:tcPr>
           <w:p>
@@ -10079,7 +11084,7 @@
         </w:tc>
         <w:tc>
           <w:tcPr>
-            <w:tcW w:w="1838" w:type="dxa"/>
+            <w:tcW w:w="1837" w:type="dxa"/>
             <w:tcBorders/>
           </w:tcPr>
           <w:p>
@@ -10105,7 +11110,7 @@
         </w:tc>
         <w:tc>
           <w:tcPr>
-            <w:tcW w:w="1881" w:type="dxa"/>
+            <w:tcW w:w="1882" w:type="dxa"/>
             <w:tcBorders/>
           </w:tcPr>
           <w:p>
@@ -10146,7 +11151,7 @@
     </w:p>
     <w:p>
       <w:pPr>
-        <w:pStyle w:val="Heading2"/>
+        <w:pStyle w:val="Titolo2"/>
         <w:rPr/>
       </w:pPr>
       <w:r>
@@ -10171,7 +11176,7 @@
     </w:p>
     <w:p>
       <w:pPr>
-        <w:pStyle w:val="Heading2"/>
+        <w:pStyle w:val="Titolo2"/>
         <w:rPr/>
       </w:pPr>
       <w:r>
@@ -10211,7 +11216,7 @@
       </w:footnotePr>
       <w:type w:val="nextPage"/>
       <w:pgSz w:w="11906" w:h="16838"/>
-      <w:pgMar w:left="1134" w:right="1134" w:header="0" w:top="1417" w:footer="0" w:bottom="1134" w:gutter="0"/>
+      <w:pgMar w:left="1134" w:right="1134" w:gutter="0" w:header="0" w:top="1417" w:footer="0" w:bottom="1134"/>
       <w:pgNumType w:fmt="decimal"/>
       <w:formProt w:val="false"/>
       <w:textDirection w:val="lrTb"/>
@@ -10222,7 +11227,7 @@
 </file>
 
 <file path=word/footnotes.xml><?xml version="1.0" encoding="utf-8"?>
-<w:footnotes xmlns:o="urn:schemas-microsoft-com:office:office" xmlns:r="http://schemas.openxmlformats.org/officeDocument/2006/relationships" xmlns:v="urn:schemas-microsoft-com:vml" xmlns:w="http://schemas.openxmlformats.org/wordprocessingml/2006/main" xmlns:w10="urn:schemas-microsoft-com:office:word" xmlns:wp="http://schemas.openxmlformats.org/drawingml/2006/wordprocessingDrawing" xmlns:wps="http://schemas.microsoft.com/office/word/2010/wordprocessingShape" xmlns:wpg="http://schemas.microsoft.com/office/word/2010/wordprocessingGroup" xmlns:mc="http://schemas.openxmlformats.org/markup-compatibility/2006" xmlns:wp14="http://schemas.microsoft.com/office/word/2010/wordprocessingDrawing" xmlns:w14="http://schemas.microsoft.com/office/word/2010/wordml" mc:Ignorable="w14 wp14">
+<w:footnotes xmlns:o="urn:schemas-microsoft-com:office:office" xmlns:r="http://schemas.openxmlformats.org/officeDocument/2006/relationships" xmlns:v="urn:schemas-microsoft-com:vml" xmlns:w="http://schemas.openxmlformats.org/wordprocessingml/2006/main" xmlns:w10="urn:schemas-microsoft-com:office:word" xmlns:wp="http://schemas.openxmlformats.org/drawingml/2006/wordprocessingDrawing" xmlns:wps="http://schemas.microsoft.com/office/word/2010/wordprocessingShape" xmlns:wpg="http://schemas.microsoft.com/office/word/2010/wordprocessingGroup" xmlns:mc="http://schemas.openxmlformats.org/markup-compatibility/2006" xmlns:wp14="http://schemas.microsoft.com/office/word/2010/wordprocessingDrawing" xmlns:w14="http://schemas.microsoft.com/office/word/2010/wordml" xmlns:w15="http://schemas.microsoft.com/office/word/2012/wordml" mc:Ignorable="w14 wp14 w15">
   <w:footnote w:id="0" w:type="separator">
     <w:p>
       <w:pPr>
@@ -10250,7 +11255,7 @@
   <w:footnote w:id="2">
     <w:p>
       <w:pPr>
-        <w:pStyle w:val="Footnote"/>
+        <w:pStyle w:val="Notaapidipagina"/>
         <w:widowControl w:val="false"/>
         <w:rPr>
           <w:lang w:val="en-US"/>
@@ -10258,7 +11263,7 @@
       </w:pPr>
       <w:r>
         <w:rPr>
-          <w:rStyle w:val="FootnoteCharacters"/>
+          <w:rStyle w:val="Caratterinotaapidipagina"/>
         </w:rPr>
         <w:footnoteRef/>
       </w:r>
@@ -10842,6 +11847,7 @@
         </w:tabs>
         <w:ind w:left="0" w:hanging="0"/>
       </w:pPr>
+      <w:rPr/>
     </w:lvl>
     <w:lvl w:ilvl="1">
       <w:start w:val="1"/>
@@ -10855,6 +11861,7 @@
         </w:tabs>
         <w:ind w:left="0" w:hanging="0"/>
       </w:pPr>
+      <w:rPr/>
     </w:lvl>
     <w:lvl w:ilvl="2">
       <w:start w:val="1"/>
@@ -10868,6 +11875,7 @@
         </w:tabs>
         <w:ind w:left="0" w:hanging="0"/>
       </w:pPr>
+      <w:rPr/>
     </w:lvl>
     <w:lvl w:ilvl="3">
       <w:start w:val="1"/>
@@ -10881,6 +11889,7 @@
         </w:tabs>
         <w:ind w:left="0" w:hanging="0"/>
       </w:pPr>
+      <w:rPr/>
     </w:lvl>
     <w:lvl w:ilvl="4">
       <w:start w:val="1"/>
@@ -10894,6 +11903,7 @@
         </w:tabs>
         <w:ind w:left="0" w:hanging="0"/>
       </w:pPr>
+      <w:rPr/>
     </w:lvl>
     <w:lvl w:ilvl="5">
       <w:start w:val="1"/>
@@ -10907,6 +11917,7 @@
         </w:tabs>
         <w:ind w:left="0" w:hanging="0"/>
       </w:pPr>
+      <w:rPr/>
     </w:lvl>
     <w:lvl w:ilvl="6">
       <w:start w:val="1"/>
@@ -10920,6 +11931,7 @@
         </w:tabs>
         <w:ind w:left="0" w:hanging="0"/>
       </w:pPr>
+      <w:rPr/>
     </w:lvl>
     <w:lvl w:ilvl="7">
       <w:start w:val="1"/>
@@ -10933,6 +11945,7 @@
         </w:tabs>
         <w:ind w:left="0" w:hanging="0"/>
       </w:pPr>
+      <w:rPr/>
     </w:lvl>
     <w:lvl w:ilvl="8">
       <w:start w:val="1"/>
@@ -10946,6 +11959,7 @@
         </w:tabs>
         <w:ind w:left="0" w:hanging="0"/>
       </w:pPr>
+      <w:rPr/>
     </w:lvl>
   </w:abstractNum>
   <w:abstractNum w:abstractNumId="6">
@@ -11503,7 +12517,7 @@
       <w:lang w:val="it-IT" w:eastAsia="en-US" w:bidi="ar-SA"/>
     </w:rPr>
   </w:style>
-  <w:style w:type="paragraph" w:styleId="Heading1">
+  <w:style w:type="paragraph" w:styleId="Titolo1">
     <w:name w:val="Heading 1"/>
     <w:basedOn w:val="Normal"/>
     <w:next w:val="Normal"/>
@@ -11524,7 +12538,7 @@
       <w:szCs w:val="32"/>
     </w:rPr>
   </w:style>
-  <w:style w:type="paragraph" w:styleId="Heading2">
+  <w:style w:type="paragraph" w:styleId="Titolo2">
     <w:name w:val="Heading 2"/>
     <w:basedOn w:val="Normal"/>
     <w:next w:val="Normal"/>
@@ -11546,7 +12560,7 @@
       <w:szCs w:val="26"/>
     </w:rPr>
   </w:style>
-  <w:style w:type="paragraph" w:styleId="Heading3">
+  <w:style w:type="paragraph" w:styleId="Titolo3">
     <w:name w:val="Heading 3"/>
     <w:basedOn w:val="Normal"/>
     <w:next w:val="Normal"/>
@@ -11684,6 +12698,7 @@
   </w:style>
   <w:style w:type="character" w:styleId="FootnoteAnchor">
     <w:name w:val="Footnote Anchor"/>
+    <w:qFormat/>
     <w:rPr>
       <w:vertAlign w:val="superscript"/>
     </w:rPr>
@@ -11758,26 +12773,39 @@
   </w:style>
   <w:style w:type="character" w:styleId="EndnoteAnchor">
     <w:name w:val="Endnote Anchor"/>
+    <w:qFormat/>
     <w:rPr>
       <w:vertAlign w:val="superscript"/>
     </w:rPr>
   </w:style>
-  <w:style w:type="paragraph" w:styleId="Heading">
-    <w:name w:val="Heading"/>
+  <w:style w:type="character" w:styleId="Richiamoallanotaapidipagina">
+    <w:name w:val="Footnote Reference"/>
+    <w:rPr>
+      <w:vertAlign w:val="superscript"/>
+    </w:rPr>
+  </w:style>
+  <w:style w:type="character" w:styleId="Richiamoallanotadichiusura">
+    <w:name w:val="Endnote Reference"/>
+    <w:rPr>
+      <w:vertAlign w:val="superscript"/>
+    </w:rPr>
+  </w:style>
+  <w:style w:type="paragraph" w:styleId="Titolo">
+    <w:name w:val="Titolo"/>
     <w:basedOn w:val="Normal"/>
-    <w:next w:val="TextBody"/>
+    <w:next w:val="Corpodeltesto"/>
     <w:qFormat/>
     <w:pPr>
       <w:keepNext w:val="true"/>
       <w:spacing w:before="240" w:after="120"/>
     </w:pPr>
     <w:rPr>
-      <w:rFonts w:ascii="Liberation Sans" w:hAnsi="Liberation Sans" w:eastAsia="Bitstream Vera Sans" w:cs="FreeSans"/>
+      <w:rFonts w:ascii="Liberation Sans" w:hAnsi="Liberation Sans" w:eastAsia="Microsoft YaHei" w:cs="Lucida Sans"/>
       <w:sz w:val="28"/>
       <w:szCs w:val="28"/>
     </w:rPr>
   </w:style>
-  <w:style w:type="paragraph" w:styleId="TextBody">
+  <w:style w:type="paragraph" w:styleId="Corpodeltesto">
     <w:name w:val="Body Text"/>
     <w:basedOn w:val="Normal"/>
     <w:pPr>
@@ -11785,15 +12813,15 @@
     </w:pPr>
     <w:rPr/>
   </w:style>
-  <w:style w:type="paragraph" w:styleId="List">
+  <w:style w:type="paragraph" w:styleId="Elenco">
     <w:name w:val="List"/>
-    <w:basedOn w:val="TextBody"/>
+    <w:basedOn w:val="Corpodeltesto"/>
     <w:pPr/>
     <w:rPr>
       <w:rFonts w:cs="Lucida Sans"/>
     </w:rPr>
   </w:style>
-  <w:style w:type="paragraph" w:styleId="Caption">
+  <w:style w:type="paragraph" w:styleId="Didascalia">
     <w:name w:val="Caption"/>
     <w:basedOn w:val="Normal"/>
     <w:qFormat/>
@@ -11809,32 +12837,6 @@
       <w:szCs w:val="24"/>
     </w:rPr>
   </w:style>
-  <w:style w:type="paragraph" w:styleId="Index">
-    <w:name w:val="Index"/>
-    <w:basedOn w:val="Normal"/>
-    <w:qFormat/>
-    <w:pPr>
-      <w:suppressLineNumbers/>
-    </w:pPr>
-    <w:rPr>
-      <w:rFonts w:cs="FreeSans"/>
-    </w:rPr>
-  </w:style>
-  <w:style w:type="paragraph" w:styleId="Titolo">
-    <w:name w:val="Titolo"/>
-    <w:basedOn w:val="Normal"/>
-    <w:next w:val="TextBody"/>
-    <w:qFormat/>
-    <w:pPr>
-      <w:keepNext w:val="true"/>
-      <w:spacing w:before="240" w:after="120"/>
-    </w:pPr>
-    <w:rPr>
-      <w:rFonts w:ascii="Liberation Sans" w:hAnsi="Liberation Sans" w:eastAsia="Microsoft YaHei" w:cs="Lucida Sans"/>
-      <w:sz w:val="28"/>
-      <w:szCs w:val="28"/>
-    </w:rPr>
-  </w:style>
   <w:style w:type="paragraph" w:styleId="Indice">
     <w:name w:val="Indice"/>
     <w:basedOn w:val="Normal"/>
@@ -11846,7 +12848,7 @@
       <w:rFonts w:cs="Lucida Sans"/>
     </w:rPr>
   </w:style>
-  <w:style w:type="paragraph" w:styleId="Title">
+  <w:style w:type="paragraph" w:styleId="Titoloprincipale">
     <w:name w:val="Title"/>
     <w:basedOn w:val="Normal"/>
     <w:next w:val="Normal"/>
@@ -11873,14 +12875,7 @@
     <w:pPr/>
     <w:rPr/>
   </w:style>
-  <w:style w:type="paragraph" w:styleId="HeaderandFooter">
-    <w:name w:val="Header and Footer"/>
-    <w:basedOn w:val="Normal"/>
-    <w:qFormat/>
-    <w:pPr/>
-    <w:rPr/>
-  </w:style>
-  <w:style w:type="paragraph" w:styleId="Header">
+  <w:style w:type="paragraph" w:styleId="Intestazione">
     <w:name w:val="Header"/>
     <w:basedOn w:val="Normal"/>
     <w:link w:val="HeaderChar"/>
@@ -11896,7 +12891,7 @@
     </w:pPr>
     <w:rPr/>
   </w:style>
-  <w:style w:type="paragraph" w:styleId="Footer">
+  <w:style w:type="paragraph" w:styleId="Pidipagina">
     <w:name w:val="Footer"/>
     <w:basedOn w:val="Normal"/>
     <w:link w:val="FooterChar"/>
@@ -11925,7 +12920,7 @@
     </w:pPr>
     <w:rPr/>
   </w:style>
-  <w:style w:type="paragraph" w:styleId="Footnote">
+  <w:style w:type="paragraph" w:styleId="Notaapidipagina">
     <w:name w:val="Footnote Text"/>
     <w:basedOn w:val="Normal"/>
     <w:link w:val="FootnoteTextChar"/>

</xml_diff>

<commit_message>
the hazards are used in ASIL anaylses and updated
</commit_message>
<xml_diff>
--- a/Lab 1/1-2 Item definition - HARA One pedal - students.docx
+++ b/Lab 1/1-2 Item definition - HARA One pedal - students.docx
@@ -1,6 +1,6 @@
 
 <file path=word/document.xml><?xml version="1.0" encoding="utf-8"?>
-<w:document xmlns:o="urn:schemas-microsoft-com:office:office" xmlns:r="http://schemas.openxmlformats.org/officeDocument/2006/relationships" xmlns:v="urn:schemas-microsoft-com:vml" xmlns:w="http://schemas.openxmlformats.org/wordprocessingml/2006/main" xmlns:w10="urn:schemas-microsoft-com:office:word" xmlns:wp="http://schemas.openxmlformats.org/drawingml/2006/wordprocessingDrawing" xmlns:wps="http://schemas.microsoft.com/office/word/2010/wordprocessingShape" xmlns:wpg="http://schemas.microsoft.com/office/word/2010/wordprocessingGroup" xmlns:mc="http://schemas.openxmlformats.org/markup-compatibility/2006" xmlns:wp14="http://schemas.microsoft.com/office/word/2010/wordprocessingDrawing" xmlns:w14="http://schemas.microsoft.com/office/word/2010/wordml" mc:Ignorable="w14 wp14">
+<w:document xmlns:o="urn:schemas-microsoft-com:office:office" xmlns:r="http://schemas.openxmlformats.org/officeDocument/2006/relationships" xmlns:v="urn:schemas-microsoft-com:vml" xmlns:w="http://schemas.openxmlformats.org/wordprocessingml/2006/main" xmlns:w10="urn:schemas-microsoft-com:office:word" xmlns:wp="http://schemas.openxmlformats.org/drawingml/2006/wordprocessingDrawing" xmlns:wps="http://schemas.microsoft.com/office/word/2010/wordprocessingShape" xmlns:wpg="http://schemas.microsoft.com/office/word/2010/wordprocessingGroup" xmlns:mc="http://schemas.openxmlformats.org/markup-compatibility/2006" xmlns:wp14="http://schemas.microsoft.com/office/word/2010/wordprocessingDrawing" xmlns:w14="http://schemas.microsoft.com/office/word/2010/wordml" xmlns:w15="http://schemas.microsoft.com/office/word/2012/wordml" mc:Ignorable="w14 wp14 w15">
   <w:body>
     <w:p>
       <w:pPr>
@@ -486,22 +486,15 @@
           <w:color w:val="1F4E79" w:themeColor="accent5" w:themeShade="80"/>
           <w:lang w:val="en-GB"/>
         </w:rPr>
-        <w:t xml:space="preserve">In B (brake) position mode, the </w:t>
+        <w:t xml:space="preserve">In </w:t>
       </w:r>
       <w:r>
         <w:rPr>
           <w:color w:val="1F4E79" w:themeColor="accent5" w:themeShade="80"/>
-          <w:shd w:fill="FFFF00" w:val="clear"/>
+          <w:shd w:fill="auto" w:val="clear"/>
           <w:lang w:val="en-GB"/>
         </w:rPr>
-        <w:t>throttle pedal travel is divided into two regions</w:t>
-      </w:r>
-      <w:r>
-        <w:rPr>
-          <w:color w:val="1F4E79" w:themeColor="accent5" w:themeShade="80"/>
-          <w:lang w:val="en-GB"/>
-        </w:rPr>
-        <w:t>:</w:t>
+        <w:t>B (brake) position mode, the throttle pedal travel is divided into two regions:</w:t>
       </w:r>
     </w:p>
     <w:p>
@@ -516,17 +509,17 @@
       <w:r>
         <w:rPr>
           <w:color w:val="1F4E79" w:themeColor="accent5" w:themeShade="80"/>
-          <w:shd w:fill="FFFF00" w:val="clear"/>
+          <w:shd w:fill="auto" w:val="clear"/>
           <w:lang w:val="en-GB"/>
         </w:rPr>
-        <w:t>regenerative braking</w:t>
+        <w:t>regenerative braking, from t</w:t>
       </w:r>
       <w:r>
         <w:rPr>
           <w:color w:val="1F4E79" w:themeColor="accent5" w:themeShade="80"/>
           <w:lang w:val="en-GB"/>
         </w:rPr>
-        <w:t xml:space="preserve">, from the complete release up to a certain point (for example, 1/3 of the travel angle) that we can call the </w:t>
+        <w:t xml:space="preserve">he complete release up to a certain point (for example, 1/3 of the travel angle) that we can call the </w:t>
       </w:r>
       <w:r>
         <w:rPr>
@@ -573,7 +566,7 @@
       <w:r>
         <w:rPr>
           <w:color w:val="1F4E79" w:themeColor="accent5" w:themeShade="80"/>
-          <w:shd w:fill="FFFF00" w:val="clear"/>
+          <w:shd w:fill="auto" w:val="clear"/>
           <w:lang w:val="en-GB"/>
         </w:rPr>
         <w:t>Acceleration</w:t>
@@ -608,434 +601,439 @@
       <w:r>
         <w:rPr/>
       </w:r>
-      <m:oMath xmlns:m="http://schemas.openxmlformats.org/officeDocument/2006/math">
-        <m:d>
-          <m:dPr>
-            <m:begChr m:val="{"/>
-            <m:endChr m:val=""/>
-          </m:dPr>
-          <m:e>
-            <m:eqArr>
-              <m:e>
-                <m:sSub>
-                  <m:e>
-                    <m:r>
-                      <w:rPr>
-                        <w:rFonts w:ascii="Cambria Math" w:hAnsi="Cambria Math"/>
-                      </w:rPr>
-                      <m:t xml:space="preserve">τ</m:t>
-                    </m:r>
-                  </m:e>
-                  <m:sub>
-                    <m:r>
-                      <w:rPr>
-                        <w:rFonts w:ascii="Cambria Math" w:hAnsi="Cambria Math"/>
-                      </w:rPr>
-                      <m:t xml:space="preserve">r</m:t>
-                    </m:r>
-                  </m:sub>
-                </m:sSub>
-                <m:r>
-                  <w:rPr>
-                    <w:rFonts w:ascii="Cambria Math" w:hAnsi="Cambria Math"/>
-                  </w:rPr>
-                  <m:t xml:space="preserve">=</m:t>
-                </m:r>
-                <m:r>
-                  <w:rPr>
-                    <w:rFonts w:ascii="Cambria Math" w:hAnsi="Cambria Math"/>
-                  </w:rPr>
-                  <m:t xml:space="preserve">−</m:t>
-                </m:r>
-                <m:r>
-                  <w:rPr>
-                    <w:rFonts w:ascii="Cambria Math" w:hAnsi="Cambria Math"/>
-                  </w:rPr>
-                  <m:t xml:space="preserve">max</m:t>
-                </m:r>
-                <m:d>
-                  <m:dPr>
-                    <m:begChr m:val="("/>
-                    <m:endChr m:val=")"/>
-                  </m:dPr>
-                  <m:e>
-                    <m:sSub>
-                      <m:e>
-                        <m:r>
-                          <w:rPr>
-                            <w:rFonts w:ascii="Cambria Math" w:hAnsi="Cambria Math"/>
-                          </w:rPr>
-                          <m:t xml:space="preserve">τ</m:t>
-                        </m:r>
-                      </m:e>
-                      <m:sub>
-                        <m:r>
-                          <w:rPr>
-                            <w:rFonts w:ascii="Cambria Math" w:hAnsi="Cambria Math"/>
-                          </w:rPr>
-                          <m:t xml:space="preserve">a</m:t>
-                        </m:r>
-                      </m:sub>
-                    </m:sSub>
-                  </m:e>
-                </m:d>
-                <m:r>
-                  <w:rPr>
-                    <w:rFonts w:ascii="Cambria Math" w:hAnsi="Cambria Math"/>
-                  </w:rPr>
-                  <m:t xml:space="preserve">⋅</m:t>
-                </m:r>
-                <m:d>
-                  <m:dPr>
-                    <m:begChr m:val="("/>
-                    <m:endChr m:val=")"/>
-                  </m:dPr>
-                  <m:e>
-                    <m:r>
-                      <w:rPr>
-                        <w:rFonts w:ascii="Cambria Math" w:hAnsi="Cambria Math"/>
-                      </w:rPr>
-                      <m:t xml:space="preserve">1</m:t>
-                    </m:r>
-                    <m:r>
-                      <w:rPr>
-                        <w:rFonts w:ascii="Cambria Math" w:hAnsi="Cambria Math"/>
-                      </w:rPr>
-                      <m:t xml:space="preserve">−</m:t>
-                    </m:r>
-                    <m:r>
-                      <w:rPr>
-                        <w:rFonts w:ascii="Cambria Math" w:hAnsi="Cambria Math"/>
-                      </w:rPr>
-                      <m:t xml:space="preserve">3</m:t>
-                    </m:r>
-                    <m:r>
-                      <w:rPr>
-                        <w:rFonts w:ascii="Cambria Math" w:hAnsi="Cambria Math"/>
-                      </w:rPr>
-                      <m:t xml:space="preserve">p</m:t>
-                    </m:r>
-                  </m:e>
-                </m:d>
-                <m:r>
-                  <w:rPr>
-                    <w:rFonts w:ascii="Cambria Math" w:hAnsi="Cambria Math"/>
-                  </w:rPr>
-                  <m:t xml:space="preserve">,</m:t>
-                </m:r>
-                <m:r>
-                  <w:rPr>
-                    <w:rFonts w:ascii="Cambria Math" w:hAnsi="Cambria Math"/>
-                  </w:rPr>
-                  <m:t xml:space="preserve">when</m:t>
-                </m:r>
-                <m:r>
-                  <w:rPr>
-                    <w:rFonts w:ascii="Cambria Math" w:hAnsi="Cambria Math"/>
-                  </w:rPr>
-                  <m:t xml:space="preserve">0</m:t>
-                </m:r>
-                <m:r>
-                  <w:rPr>
-                    <w:rFonts w:ascii="Cambria Math" w:hAnsi="Cambria Math"/>
-                  </w:rPr>
-                  <m:t xml:space="preserve">&lt;</m:t>
-                </m:r>
-                <m:r>
-                  <w:rPr>
-                    <w:rFonts w:ascii="Cambria Math" w:hAnsi="Cambria Math"/>
-                  </w:rPr>
-                  <m:t xml:space="preserve">p</m:t>
-                </m:r>
-                <m:r>
-                  <w:rPr>
-                    <w:rFonts w:ascii="Cambria Math" w:hAnsi="Cambria Math"/>
-                  </w:rPr>
-                  <m:t xml:space="preserve">≤</m:t>
-                </m:r>
-                <m:f>
-                  <m:num>
-                    <m:r>
-                      <w:rPr>
-                        <w:rFonts w:ascii="Cambria Math" w:hAnsi="Cambria Math"/>
-                      </w:rPr>
-                      <m:t xml:space="preserve">1</m:t>
-                    </m:r>
-                  </m:num>
-                  <m:den>
-                    <m:r>
-                      <w:rPr>
-                        <w:rFonts w:ascii="Cambria Math" w:hAnsi="Cambria Math"/>
-                      </w:rPr>
-                      <m:t xml:space="preserve">3</m:t>
-                    </m:r>
-                  </m:den>
-                </m:f>
-                <m:d>
-                  <m:dPr>
-                    <m:begChr m:val="("/>
-                    <m:endChr m:val=")"/>
-                  </m:dPr>
-                  <m:e>
-                    <m:r>
-                      <w:rPr>
-                        <w:rFonts w:ascii="Cambria Math" w:hAnsi="Cambria Math"/>
-                      </w:rPr>
-                      <m:t xml:space="preserve">braking</m:t>
-                    </m:r>
-                    <m:r>
-                      <w:rPr>
-                        <w:rFonts w:ascii="Cambria Math" w:hAnsi="Cambria Math"/>
-                      </w:rPr>
-                      <m:t xml:space="preserve">region</m:t>
-                    </m:r>
-                  </m:e>
-                </m:d>
-                <m:r>
-                  <w:rPr>
-                    <w:rFonts w:ascii="Cambria Math" w:hAnsi="Cambria Math"/>
-                  </w:rPr>
-                  <m:t xml:space="preserve">.</m:t>
-                </m:r>
-                <m:d>
-                  <m:dPr>
-                    <m:begChr m:val="("/>
-                    <m:endChr m:val=")"/>
-                  </m:dPr>
-                  <m:e>
-                    <m:r>
-                      <w:rPr>
-                        <w:rFonts w:ascii="Cambria Math" w:hAnsi="Cambria Math"/>
-                      </w:rPr>
-                      <m:t xml:space="preserve">1</m:t>
-                    </m:r>
-                  </m:e>
-                </m:d>
-              </m:e>
-              <m:e>
-                <m:sSub>
-                  <m:e>
-                    <m:r>
-                      <w:rPr>
-                        <w:rFonts w:ascii="Cambria Math" w:hAnsi="Cambria Math"/>
-                      </w:rPr>
-                      <m:t xml:space="preserve">τ</m:t>
-                    </m:r>
-                  </m:e>
-                  <m:sub>
-                    <m:r>
-                      <w:rPr>
-                        <w:rFonts w:ascii="Cambria Math" w:hAnsi="Cambria Math"/>
-                      </w:rPr>
-                      <m:t xml:space="preserve">r</m:t>
-                    </m:r>
-                  </m:sub>
-                </m:sSub>
-                <m:r>
-                  <w:rPr>
-                    <w:rFonts w:ascii="Cambria Math" w:hAnsi="Cambria Math"/>
-                  </w:rPr>
-                  <m:t xml:space="preserve">=</m:t>
-                </m:r>
-                <m:r>
-                  <w:rPr>
-                    <w:rFonts w:ascii="Cambria Math" w:hAnsi="Cambria Math"/>
-                  </w:rPr>
-                  <m:t xml:space="preserve">max</m:t>
-                </m:r>
-                <m:d>
-                  <m:dPr>
-                    <m:begChr m:val="("/>
-                    <m:endChr m:val=")"/>
-                  </m:dPr>
-                  <m:e>
-                    <m:sSub>
-                      <m:e>
-                        <m:r>
-                          <w:rPr>
-                            <w:rFonts w:ascii="Cambria Math" w:hAnsi="Cambria Math"/>
-                          </w:rPr>
-                          <m:t xml:space="preserve">τ</m:t>
-                        </m:r>
-                      </m:e>
-                      <m:sub>
-                        <m:r>
-                          <w:rPr>
-                            <w:rFonts w:ascii="Cambria Math" w:hAnsi="Cambria Math"/>
-                          </w:rPr>
-                          <m:t xml:space="preserve">a</m:t>
-                        </m:r>
-                      </m:sub>
-                    </m:sSub>
-                  </m:e>
-                </m:d>
-                <m:r>
-                  <w:rPr>
-                    <w:rFonts w:ascii="Cambria Math" w:hAnsi="Cambria Math"/>
-                  </w:rPr>
-                  <m:t xml:space="preserve">⋅</m:t>
-                </m:r>
-                <m:f>
-                  <m:num>
-                    <m:r>
-                      <w:rPr>
-                        <w:rFonts w:ascii="Cambria Math" w:hAnsi="Cambria Math"/>
-                      </w:rPr>
-                      <m:t xml:space="preserve">3</m:t>
-                    </m:r>
-                  </m:num>
-                  <m:den>
-                    <m:r>
-                      <w:rPr>
-                        <w:rFonts w:ascii="Cambria Math" w:hAnsi="Cambria Math"/>
-                      </w:rPr>
-                      <m:t xml:space="preserve">2</m:t>
-                    </m:r>
-                  </m:den>
-                </m:f>
-                <m:r>
-                  <w:rPr>
-                    <w:rFonts w:ascii="Cambria Math" w:hAnsi="Cambria Math"/>
-                  </w:rPr>
-                  <m:t xml:space="preserve">⋅</m:t>
-                </m:r>
-                <m:d>
-                  <m:dPr>
-                    <m:begChr m:val="("/>
-                    <m:endChr m:val=")"/>
-                  </m:dPr>
-                  <m:e>
-                    <m:r>
-                      <w:rPr>
-                        <w:rFonts w:ascii="Cambria Math" w:hAnsi="Cambria Math"/>
-                      </w:rPr>
-                      <m:t xml:space="preserve">p</m:t>
-                    </m:r>
-                    <m:r>
-                      <w:rPr>
-                        <w:rFonts w:ascii="Cambria Math" w:hAnsi="Cambria Math"/>
-                      </w:rPr>
-                      <m:t xml:space="preserve">−</m:t>
-                    </m:r>
-                    <m:f>
-                      <m:num>
-                        <m:r>
-                          <w:rPr>
-                            <w:rFonts w:ascii="Cambria Math" w:hAnsi="Cambria Math"/>
-                          </w:rPr>
-                          <m:t xml:space="preserve">1</m:t>
-                        </m:r>
-                      </m:num>
-                      <m:den>
-                        <m:r>
-                          <w:rPr>
-                            <w:rFonts w:ascii="Cambria Math" w:hAnsi="Cambria Math"/>
-                          </w:rPr>
-                          <m:t xml:space="preserve">3</m:t>
-                        </m:r>
-                      </m:den>
-                    </m:f>
-                  </m:e>
-                </m:d>
-                <m:r>
-                  <w:rPr>
-                    <w:rFonts w:ascii="Cambria Math" w:hAnsi="Cambria Math"/>
-                  </w:rPr>
-                  <m:t xml:space="preserve">,</m:t>
-                </m:r>
-                <m:r>
-                  <w:rPr>
-                    <w:rFonts w:ascii="Cambria Math" w:hAnsi="Cambria Math"/>
-                  </w:rPr>
-                  <m:t xml:space="preserve">when</m:t>
-                </m:r>
-                <m:f>
-                  <m:num>
-                    <m:r>
-                      <w:rPr>
-                        <w:rFonts w:ascii="Cambria Math" w:hAnsi="Cambria Math"/>
-                      </w:rPr>
-                      <m:t xml:space="preserve">1</m:t>
-                    </m:r>
-                  </m:num>
-                  <m:den>
-                    <m:r>
-                      <w:rPr>
-                        <w:rFonts w:ascii="Cambria Math" w:hAnsi="Cambria Math"/>
-                      </w:rPr>
-                      <m:t xml:space="preserve">3</m:t>
-                    </m:r>
-                  </m:den>
-                </m:f>
-                <m:r>
-                  <w:rPr>
-                    <w:rFonts w:ascii="Cambria Math" w:hAnsi="Cambria Math"/>
-                  </w:rPr>
-                  <m:t xml:space="preserve">&lt;</m:t>
-                </m:r>
-                <m:r>
-                  <w:rPr>
-                    <w:rFonts w:ascii="Cambria Math" w:hAnsi="Cambria Math"/>
-                  </w:rPr>
-                  <m:t xml:space="preserve">p</m:t>
-                </m:r>
-                <m:r>
-                  <w:rPr>
-                    <w:rFonts w:ascii="Cambria Math" w:hAnsi="Cambria Math"/>
-                  </w:rPr>
-                  <m:t xml:space="preserve">≤</m:t>
-                </m:r>
-                <m:r>
-                  <w:rPr>
-                    <w:rFonts w:ascii="Cambria Math" w:hAnsi="Cambria Math"/>
-                  </w:rPr>
-                  <m:t xml:space="preserve">1</m:t>
-                </m:r>
-                <m:d>
-                  <m:dPr>
-                    <m:begChr m:val="("/>
-                    <m:endChr m:val=")"/>
-                  </m:dPr>
-                  <m:e>
-                    <m:r>
-                      <w:rPr>
-                        <w:rFonts w:ascii="Cambria Math" w:hAnsi="Cambria Math"/>
-                      </w:rPr>
-                      <m:t xml:space="preserve">acceleration</m:t>
-                    </m:r>
-                    <m:r>
-                      <w:rPr>
-                        <w:rFonts w:ascii="Cambria Math" w:hAnsi="Cambria Math"/>
-                      </w:rPr>
-                      <m:t xml:space="preserve">region</m:t>
-                    </m:r>
-                  </m:e>
-                </m:d>
-                <m:r>
-                  <w:rPr>
-                    <w:rFonts w:ascii="Cambria Math" w:hAnsi="Cambria Math"/>
-                  </w:rPr>
-                  <m:t xml:space="preserve">.</m:t>
-                </m:r>
-                <m:d>
-                  <m:dPr>
-                    <m:begChr m:val="("/>
-                    <m:endChr m:val=")"/>
-                  </m:dPr>
-                  <m:e>
-                    <m:r>
-                      <w:rPr>
-                        <w:rFonts w:ascii="Cambria Math" w:hAnsi="Cambria Math"/>
-                      </w:rPr>
-                      <m:t xml:space="preserve">2</m:t>
-                    </m:r>
-                  </m:e>
-                </m:d>
-              </m:e>
-            </m:eqArr>
-          </m:e>
-        </m:d>
-      </m:oMath>
+      <m:oMathPara xmlns:m="http://schemas.openxmlformats.org/officeDocument/2006/math">
+        <m:oMathParaPr>
+          <m:jc m:val="center"/>
+        </m:oMathParaPr>
+        <m:oMath>
+          <m:d>
+            <m:dPr>
+              <m:begChr m:val="{"/>
+              <m:endChr m:val=""/>
+            </m:dPr>
+            <m:e>
+              <m:eqArr>
+                <m:e>
+                  <m:sSub>
+                    <m:e>
+                      <m:r>
+                        <w:rPr>
+                          <w:rFonts w:ascii="Cambria Math" w:hAnsi="Cambria Math"/>
+                        </w:rPr>
+                        <m:t xml:space="preserve">τ</m:t>
+                      </m:r>
+                    </m:e>
+                    <m:sub>
+                      <m:r>
+                        <w:rPr>
+                          <w:rFonts w:ascii="Cambria Math" w:hAnsi="Cambria Math"/>
+                        </w:rPr>
+                        <m:t xml:space="preserve">r</m:t>
+                      </m:r>
+                    </m:sub>
+                  </m:sSub>
+                  <m:r>
+                    <w:rPr>
+                      <w:rFonts w:ascii="Cambria Math" w:hAnsi="Cambria Math"/>
+                    </w:rPr>
+                    <m:t xml:space="preserve">=</m:t>
+                  </m:r>
+                  <m:r>
+                    <w:rPr>
+                      <w:rFonts w:ascii="Cambria Math" w:hAnsi="Cambria Math"/>
+                    </w:rPr>
+                    <m:t xml:space="preserve">−</m:t>
+                  </m:r>
+                  <m:r>
+                    <w:rPr>
+                      <w:rFonts w:ascii="Cambria Math" w:hAnsi="Cambria Math"/>
+                    </w:rPr>
+                    <m:t xml:space="preserve">max</m:t>
+                  </m:r>
+                  <m:d>
+                    <m:dPr>
+                      <m:begChr m:val="("/>
+                      <m:endChr m:val=")"/>
+                    </m:dPr>
+                    <m:e>
+                      <m:sSub>
+                        <m:e>
+                          <m:r>
+                            <w:rPr>
+                              <w:rFonts w:ascii="Cambria Math" w:hAnsi="Cambria Math"/>
+                            </w:rPr>
+                            <m:t xml:space="preserve">τ</m:t>
+                          </m:r>
+                        </m:e>
+                        <m:sub>
+                          <m:r>
+                            <w:rPr>
+                              <w:rFonts w:ascii="Cambria Math" w:hAnsi="Cambria Math"/>
+                            </w:rPr>
+                            <m:t xml:space="preserve">a</m:t>
+                          </m:r>
+                        </m:sub>
+                      </m:sSub>
+                    </m:e>
+                  </m:d>
+                  <m:r>
+                    <w:rPr>
+                      <w:rFonts w:ascii="Cambria Math" w:hAnsi="Cambria Math"/>
+                    </w:rPr>
+                    <m:t xml:space="preserve">⋅</m:t>
+                  </m:r>
+                  <m:d>
+                    <m:dPr>
+                      <m:begChr m:val="("/>
+                      <m:endChr m:val=")"/>
+                    </m:dPr>
+                    <m:e>
+                      <m:r>
+                        <w:rPr>
+                          <w:rFonts w:ascii="Cambria Math" w:hAnsi="Cambria Math"/>
+                        </w:rPr>
+                        <m:t xml:space="preserve">1</m:t>
+                      </m:r>
+                      <m:r>
+                        <w:rPr>
+                          <w:rFonts w:ascii="Cambria Math" w:hAnsi="Cambria Math"/>
+                        </w:rPr>
+                        <m:t xml:space="preserve">−</m:t>
+                      </m:r>
+                      <m:r>
+                        <w:rPr>
+                          <w:rFonts w:ascii="Cambria Math" w:hAnsi="Cambria Math"/>
+                        </w:rPr>
+                        <m:t xml:space="preserve">3</m:t>
+                      </m:r>
+                      <m:r>
+                        <w:rPr>
+                          <w:rFonts w:ascii="Cambria Math" w:hAnsi="Cambria Math"/>
+                        </w:rPr>
+                        <m:t xml:space="preserve">p</m:t>
+                      </m:r>
+                    </m:e>
+                  </m:d>
+                  <m:r>
+                    <w:rPr>
+                      <w:rFonts w:ascii="Cambria Math" w:hAnsi="Cambria Math"/>
+                    </w:rPr>
+                    <m:t xml:space="preserve">,</m:t>
+                  </m:r>
+                  <m:r>
+                    <w:rPr>
+                      <w:rFonts w:ascii="Cambria Math" w:hAnsi="Cambria Math"/>
+                    </w:rPr>
+                    <m:t xml:space="preserve">when</m:t>
+                  </m:r>
+                  <m:r>
+                    <w:rPr>
+                      <w:rFonts w:ascii="Cambria Math" w:hAnsi="Cambria Math"/>
+                    </w:rPr>
+                    <m:t xml:space="preserve">0</m:t>
+                  </m:r>
+                  <m:r>
+                    <w:rPr>
+                      <w:rFonts w:ascii="Cambria Math" w:hAnsi="Cambria Math"/>
+                    </w:rPr>
+                    <m:t xml:space="preserve">&lt;</m:t>
+                  </m:r>
+                  <m:r>
+                    <w:rPr>
+                      <w:rFonts w:ascii="Cambria Math" w:hAnsi="Cambria Math"/>
+                    </w:rPr>
+                    <m:t xml:space="preserve">p</m:t>
+                  </m:r>
+                  <m:r>
+                    <w:rPr>
+                      <w:rFonts w:ascii="Cambria Math" w:hAnsi="Cambria Math"/>
+                    </w:rPr>
+                    <m:t xml:space="preserve">≤</m:t>
+                  </m:r>
+                  <m:f>
+                    <m:num>
+                      <m:r>
+                        <w:rPr>
+                          <w:rFonts w:ascii="Cambria Math" w:hAnsi="Cambria Math"/>
+                        </w:rPr>
+                        <m:t xml:space="preserve">1</m:t>
+                      </m:r>
+                    </m:num>
+                    <m:den>
+                      <m:r>
+                        <w:rPr>
+                          <w:rFonts w:ascii="Cambria Math" w:hAnsi="Cambria Math"/>
+                        </w:rPr>
+                        <m:t xml:space="preserve">3</m:t>
+                      </m:r>
+                    </m:den>
+                  </m:f>
+                  <m:d>
+                    <m:dPr>
+                      <m:begChr m:val="("/>
+                      <m:endChr m:val=")"/>
+                    </m:dPr>
+                    <m:e>
+                      <m:r>
+                        <w:rPr>
+                          <w:rFonts w:ascii="Cambria Math" w:hAnsi="Cambria Math"/>
+                        </w:rPr>
+                        <m:t xml:space="preserve">braking</m:t>
+                      </m:r>
+                      <m:r>
+                        <w:rPr>
+                          <w:rFonts w:ascii="Cambria Math" w:hAnsi="Cambria Math"/>
+                        </w:rPr>
+                        <m:t xml:space="preserve">region</m:t>
+                      </m:r>
+                    </m:e>
+                  </m:d>
+                  <m:r>
+                    <w:rPr>
+                      <w:rFonts w:ascii="Cambria Math" w:hAnsi="Cambria Math"/>
+                    </w:rPr>
+                    <m:t xml:space="preserve">.</m:t>
+                  </m:r>
+                  <m:d>
+                    <m:dPr>
+                      <m:begChr m:val="("/>
+                      <m:endChr m:val=")"/>
+                    </m:dPr>
+                    <m:e>
+                      <m:r>
+                        <w:rPr>
+                          <w:rFonts w:ascii="Cambria Math" w:hAnsi="Cambria Math"/>
+                        </w:rPr>
+                        <m:t xml:space="preserve">1</m:t>
+                      </m:r>
+                    </m:e>
+                  </m:d>
+                </m:e>
+                <m:e>
+                  <m:sSub>
+                    <m:e>
+                      <m:r>
+                        <w:rPr>
+                          <w:rFonts w:ascii="Cambria Math" w:hAnsi="Cambria Math"/>
+                        </w:rPr>
+                        <m:t xml:space="preserve">τ</m:t>
+                      </m:r>
+                    </m:e>
+                    <m:sub>
+                      <m:r>
+                        <w:rPr>
+                          <w:rFonts w:ascii="Cambria Math" w:hAnsi="Cambria Math"/>
+                        </w:rPr>
+                        <m:t xml:space="preserve">r</m:t>
+                      </m:r>
+                    </m:sub>
+                  </m:sSub>
+                  <m:r>
+                    <w:rPr>
+                      <w:rFonts w:ascii="Cambria Math" w:hAnsi="Cambria Math"/>
+                    </w:rPr>
+                    <m:t xml:space="preserve">=</m:t>
+                  </m:r>
+                  <m:r>
+                    <w:rPr>
+                      <w:rFonts w:ascii="Cambria Math" w:hAnsi="Cambria Math"/>
+                    </w:rPr>
+                    <m:t xml:space="preserve">max</m:t>
+                  </m:r>
+                  <m:d>
+                    <m:dPr>
+                      <m:begChr m:val="("/>
+                      <m:endChr m:val=")"/>
+                    </m:dPr>
+                    <m:e>
+                      <m:sSub>
+                        <m:e>
+                          <m:r>
+                            <w:rPr>
+                              <w:rFonts w:ascii="Cambria Math" w:hAnsi="Cambria Math"/>
+                            </w:rPr>
+                            <m:t xml:space="preserve">τ</m:t>
+                          </m:r>
+                        </m:e>
+                        <m:sub>
+                          <m:r>
+                            <w:rPr>
+                              <w:rFonts w:ascii="Cambria Math" w:hAnsi="Cambria Math"/>
+                            </w:rPr>
+                            <m:t xml:space="preserve">a</m:t>
+                          </m:r>
+                        </m:sub>
+                      </m:sSub>
+                    </m:e>
+                  </m:d>
+                  <m:r>
+                    <w:rPr>
+                      <w:rFonts w:ascii="Cambria Math" w:hAnsi="Cambria Math"/>
+                    </w:rPr>
+                    <m:t xml:space="preserve">⋅</m:t>
+                  </m:r>
+                  <m:f>
+                    <m:num>
+                      <m:r>
+                        <w:rPr>
+                          <w:rFonts w:ascii="Cambria Math" w:hAnsi="Cambria Math"/>
+                        </w:rPr>
+                        <m:t xml:space="preserve">3</m:t>
+                      </m:r>
+                    </m:num>
+                    <m:den>
+                      <m:r>
+                        <w:rPr>
+                          <w:rFonts w:ascii="Cambria Math" w:hAnsi="Cambria Math"/>
+                        </w:rPr>
+                        <m:t xml:space="preserve">2</m:t>
+                      </m:r>
+                    </m:den>
+                  </m:f>
+                  <m:r>
+                    <w:rPr>
+                      <w:rFonts w:ascii="Cambria Math" w:hAnsi="Cambria Math"/>
+                    </w:rPr>
+                    <m:t xml:space="preserve">⋅</m:t>
+                  </m:r>
+                  <m:d>
+                    <m:dPr>
+                      <m:begChr m:val="("/>
+                      <m:endChr m:val=")"/>
+                    </m:dPr>
+                    <m:e>
+                      <m:r>
+                        <w:rPr>
+                          <w:rFonts w:ascii="Cambria Math" w:hAnsi="Cambria Math"/>
+                        </w:rPr>
+                        <m:t xml:space="preserve">p</m:t>
+                      </m:r>
+                      <m:r>
+                        <w:rPr>
+                          <w:rFonts w:ascii="Cambria Math" w:hAnsi="Cambria Math"/>
+                        </w:rPr>
+                        <m:t xml:space="preserve">−</m:t>
+                      </m:r>
+                      <m:f>
+                        <m:num>
+                          <m:r>
+                            <w:rPr>
+                              <w:rFonts w:ascii="Cambria Math" w:hAnsi="Cambria Math"/>
+                            </w:rPr>
+                            <m:t xml:space="preserve">1</m:t>
+                          </m:r>
+                        </m:num>
+                        <m:den>
+                          <m:r>
+                            <w:rPr>
+                              <w:rFonts w:ascii="Cambria Math" w:hAnsi="Cambria Math"/>
+                            </w:rPr>
+                            <m:t xml:space="preserve">3</m:t>
+                          </m:r>
+                        </m:den>
+                      </m:f>
+                    </m:e>
+                  </m:d>
+                  <m:r>
+                    <w:rPr>
+                      <w:rFonts w:ascii="Cambria Math" w:hAnsi="Cambria Math"/>
+                    </w:rPr>
+                    <m:t xml:space="preserve">,</m:t>
+                  </m:r>
+                  <m:r>
+                    <w:rPr>
+                      <w:rFonts w:ascii="Cambria Math" w:hAnsi="Cambria Math"/>
+                    </w:rPr>
+                    <m:t xml:space="preserve">when</m:t>
+                  </m:r>
+                  <m:f>
+                    <m:num>
+                      <m:r>
+                        <w:rPr>
+                          <w:rFonts w:ascii="Cambria Math" w:hAnsi="Cambria Math"/>
+                        </w:rPr>
+                        <m:t xml:space="preserve">1</m:t>
+                      </m:r>
+                    </m:num>
+                    <m:den>
+                      <m:r>
+                        <w:rPr>
+                          <w:rFonts w:ascii="Cambria Math" w:hAnsi="Cambria Math"/>
+                        </w:rPr>
+                        <m:t xml:space="preserve">3</m:t>
+                      </m:r>
+                    </m:den>
+                  </m:f>
+                  <m:r>
+                    <w:rPr>
+                      <w:rFonts w:ascii="Cambria Math" w:hAnsi="Cambria Math"/>
+                    </w:rPr>
+                    <m:t xml:space="preserve">&lt;</m:t>
+                  </m:r>
+                  <m:r>
+                    <w:rPr>
+                      <w:rFonts w:ascii="Cambria Math" w:hAnsi="Cambria Math"/>
+                    </w:rPr>
+                    <m:t xml:space="preserve">p</m:t>
+                  </m:r>
+                  <m:r>
+                    <w:rPr>
+                      <w:rFonts w:ascii="Cambria Math" w:hAnsi="Cambria Math"/>
+                    </w:rPr>
+                    <m:t xml:space="preserve">≤</m:t>
+                  </m:r>
+                  <m:r>
+                    <w:rPr>
+                      <w:rFonts w:ascii="Cambria Math" w:hAnsi="Cambria Math"/>
+                    </w:rPr>
+                    <m:t xml:space="preserve">1</m:t>
+                  </m:r>
+                  <m:d>
+                    <m:dPr>
+                      <m:begChr m:val="("/>
+                      <m:endChr m:val=")"/>
+                    </m:dPr>
+                    <m:e>
+                      <m:r>
+                        <w:rPr>
+                          <w:rFonts w:ascii="Cambria Math" w:hAnsi="Cambria Math"/>
+                        </w:rPr>
+                        <m:t xml:space="preserve">acceleration</m:t>
+                      </m:r>
+                      <m:r>
+                        <w:rPr>
+                          <w:rFonts w:ascii="Cambria Math" w:hAnsi="Cambria Math"/>
+                        </w:rPr>
+                        <m:t xml:space="preserve">region</m:t>
+                      </m:r>
+                    </m:e>
+                  </m:d>
+                  <m:r>
+                    <w:rPr>
+                      <w:rFonts w:ascii="Cambria Math" w:hAnsi="Cambria Math"/>
+                    </w:rPr>
+                    <m:t xml:space="preserve">.</m:t>
+                  </m:r>
+                  <m:d>
+                    <m:dPr>
+                      <m:begChr m:val="("/>
+                      <m:endChr m:val=")"/>
+                    </m:dPr>
+                    <m:e>
+                      <m:r>
+                        <w:rPr>
+                          <w:rFonts w:ascii="Cambria Math" w:hAnsi="Cambria Math"/>
+                        </w:rPr>
+                        <m:t xml:space="preserve">2</m:t>
+                      </m:r>
+                    </m:e>
+                  </m:d>
+                </m:e>
+              </m:eqArr>
+            </m:e>
+          </m:d>
+        </m:oMath>
+      </m:oMathPara>
     </w:p>
     <w:p>
       <w:pPr>
@@ -1288,13 +1286,14 @@
         <w:tblW w:w="9776" w:type="dxa"/>
         <w:jc w:val="left"/>
         <w:tblInd w:w="113" w:type="dxa"/>
+        <w:tblLayout w:type="fixed"/>
         <w:tblCellMar>
           <w:top w:w="0" w:type="dxa"/>
           <w:left w:w="108" w:type="dxa"/>
           <w:bottom w:w="0" w:type="dxa"/>
           <w:right w:w="108" w:type="dxa"/>
         </w:tblCellMar>
-        <w:tblLook w:val="04a0" w:noHBand="0" w:noVBand="1" w:firstColumn="1" w:lastRow="0" w:lastColumn="0" w:firstRow="1"/>
+        <w:tblLook w:firstRow="1" w:noVBand="1" w:lastRow="0" w:firstColumn="1" w:lastColumn="0" w:noHBand="0" w:val="04a0"/>
       </w:tblPr>
       <w:tblGrid>
         <w:gridCol w:w="4102"/>
@@ -2083,11 +2082,11 @@
         </w:rPr>
         <w:t>- Mechanical damages to the sensor pedal.</w:t>
         <w:br/>
-        <w:t>-</w:t>
-      </w:r>
-      <w:r>
-        <w:rPr>
-          <w:rFonts w:asciiTheme="minorHAnsi" w:cstheme="minorBidi" w:eastAsiaTheme="minorHAnsi" w:hAnsiTheme="minorHAnsi"/>
+        <w:t>//-</w:t>
+      </w:r>
+      <w:r>
+        <w:rPr>
+          <w:rFonts w:eastAsia="Calibri" w:cs="" w:cstheme="minorBidi" w:eastAsiaTheme="minorHAnsi"/>
           <w:i/>
           <w:iCs/>
           <w:highlight w:val="darkGreen"/>
@@ -2378,7 +2377,7 @@
         </w:rPr>
         <w:t>-requires a traction torque that is proportional to the pedal position.</w:t>
         <w:br/>
-        <w:t>-When there is no breaking force the car is equiped with the automatic transsmission and starts to move slowly</w:t>
+        <w:t>-When there is no breaking force the car is equiped with the automatic transmission and starts to move slowly</w:t>
       </w:r>
     </w:p>
     <w:p>
@@ -2440,7 +2439,7 @@
           <w:sz w:val="24"/>
           <w:lang w:val="en-GB" w:eastAsia="en-US" w:bidi="ar-SA"/>
         </w:rPr>
-        <w:t>if the position is lower than 1/3 of the travel angle then request a rigenerative braking torque proportional to that range</w:t>
+        <w:t>if the position is lower than 1/3 of the travel angle then request a regenerative braking torque proportional to that range</w:t>
       </w:r>
     </w:p>
     <w:p>
@@ -2478,7 +2477,7 @@
       </w:r>
       <w:r>
         <w:rPr>
-          <w:rFonts w:asciiTheme="minorHAnsi" w:cstheme="minorBidi" w:eastAsiaTheme="minorHAnsi" w:hAnsiTheme="minorHAnsi"/>
+          <w:rFonts w:eastAsia="Calibri" w:cs="" w:cstheme="minorBidi" w:eastAsiaTheme="minorHAnsi"/>
           <w:sz w:val="24"/>
           <w:highlight w:val="darkGreen"/>
           <w:lang w:val="en-GB" w:eastAsia="en-US" w:bidi="ar-SA"/>
@@ -2490,18 +2489,18 @@
       <w:pPr>
         <w:pStyle w:val="Normal"/>
         <w:rPr>
-          <w:rFonts w:asciiTheme="minorHAnsi" w:cstheme="minorBidi" w:eastAsiaTheme="minorHAnsi" w:hAnsiTheme="minorHAnsi"/>
+          <w:rFonts w:ascii="Calibri" w:hAnsi="Calibri" w:eastAsia="Calibri" w:cs="" w:asciiTheme="minorHAnsi" w:cstheme="minorBidi" w:eastAsiaTheme="minorHAnsi" w:hAnsiTheme="minorHAnsi"/>
           <w:highlight w:val="darkGreen"/>
         </w:rPr>
       </w:pPr>
       <w:r>
         <w:rPr>
-          <w:rFonts w:asciiTheme="minorHAnsi" w:cstheme="minorBidi" w:eastAsiaTheme="minorHAnsi" w:hAnsiTheme="minorHAnsi"/>
+          <w:rFonts w:eastAsia="Calibri" w:cs="" w:cstheme="minorBidi" w:eastAsiaTheme="minorHAnsi"/>
           <w:sz w:val="24"/>
           <w:highlight w:val="darkGreen"/>
           <w:lang w:val="en-GB" w:eastAsia="en-US" w:bidi="ar-SA"/>
         </w:rPr>
-        <w:t xml:space="preserve">one when it is compressing in order to obtain the maximum possible stability. </w:t>
+        <w:t xml:space="preserve">one when it is compressing in order o obtain the maximum possible stability. </w:t>
       </w:r>
     </w:p>
     <w:p>
@@ -2692,18 +2691,19 @@
         <w:tblW w:w="9622" w:type="dxa"/>
         <w:jc w:val="left"/>
         <w:tblInd w:w="113" w:type="dxa"/>
+        <w:tblLayout w:type="fixed"/>
         <w:tblCellMar>
           <w:top w:w="0" w:type="dxa"/>
           <w:left w:w="108" w:type="dxa"/>
           <w:bottom w:w="0" w:type="dxa"/>
           <w:right w:w="108" w:type="dxa"/>
         </w:tblCellMar>
-        <w:tblLook w:val="04a0" w:noHBand="0" w:noVBand="1" w:firstColumn="1" w:lastRow="0" w:lastColumn="0" w:firstRow="1"/>
+        <w:tblLook w:firstRow="1" w:noVBand="1" w:lastRow="0" w:firstColumn="1" w:lastColumn="0" w:noHBand="0" w:val="04a0"/>
       </w:tblPr>
       <w:tblGrid>
         <w:gridCol w:w="3207"/>
-        <w:gridCol w:w="3525"/>
-        <w:gridCol w:w="2890"/>
+        <w:gridCol w:w="3523"/>
+        <w:gridCol w:w="2892"/>
       </w:tblGrid>
       <w:tr>
         <w:trPr/>
@@ -2738,7 +2738,7 @@
         </w:tc>
         <w:tc>
           <w:tcPr>
-            <w:tcW w:w="3525" w:type="dxa"/>
+            <w:tcW w:w="3523" w:type="dxa"/>
             <w:tcBorders/>
           </w:tcPr>
           <w:p>
@@ -2767,7 +2767,7 @@
         </w:tc>
         <w:tc>
           <w:tcPr>
-            <w:tcW w:w="2890" w:type="dxa"/>
+            <w:tcW w:w="2892" w:type="dxa"/>
             <w:tcBorders/>
           </w:tcPr>
           <w:p>
@@ -2824,7 +2824,7 @@
         </w:tc>
         <w:tc>
           <w:tcPr>
-            <w:tcW w:w="3525" w:type="dxa"/>
+            <w:tcW w:w="3523" w:type="dxa"/>
             <w:tcBorders/>
           </w:tcPr>
           <w:p>
@@ -2850,7 +2850,7 @@
         </w:tc>
         <w:tc>
           <w:tcPr>
-            <w:tcW w:w="2890" w:type="dxa"/>
+            <w:tcW w:w="2892" w:type="dxa"/>
             <w:tcBorders/>
           </w:tcPr>
           <w:p>
@@ -2902,7 +2902,7 @@
         </w:tc>
         <w:tc>
           <w:tcPr>
-            <w:tcW w:w="3525" w:type="dxa"/>
+            <w:tcW w:w="3523" w:type="dxa"/>
             <w:tcBorders/>
           </w:tcPr>
           <w:p>
@@ -2921,88 +2921,13 @@
                 <w:sz w:val="24"/>
                 <w:lang w:val="en-GB" w:eastAsia="en-US" w:bidi="ar-SA"/>
               </w:rPr>
-              <w:t>Bachelor degree in Informatic Engineering</w:t>
-            </w:r>
-          </w:p>
-        </w:tc>
-        <w:tc>
-          <w:tcPr>
-            <w:tcW w:w="2890" w:type="dxa"/>
-            <w:tcBorders/>
-          </w:tcPr>
-          <w:p>
-            <w:pPr>
-              <w:pStyle w:val="Normal"/>
-              <w:widowControl w:val="false"/>
-              <w:suppressAutoHyphens w:val="true"/>
-              <w:spacing w:before="0" w:after="0"/>
-              <w:rPr>
-                <w:sz w:val="24"/>
-                <w:lang w:val="en-GB" w:eastAsia="en-US" w:bidi="ar-SA"/>
-              </w:rPr>
-            </w:pPr>
-            <w:r>
-              <w:rPr>
-                <w:sz w:val="24"/>
-                <w:lang w:val="en-GB" w:eastAsia="en-US" w:bidi="ar-SA"/>
-              </w:rPr>
-            </w:r>
-          </w:p>
-        </w:tc>
-      </w:tr>
-      <w:tr>
-        <w:trPr/>
-        <w:tc>
-          <w:tcPr>
-            <w:tcW w:w="3207" w:type="dxa"/>
-            <w:tcBorders/>
-          </w:tcPr>
-          <w:p>
-            <w:pPr>
-              <w:pStyle w:val="Normal"/>
-              <w:widowControl w:val="false"/>
-              <w:suppressAutoHyphens w:val="true"/>
-              <w:spacing w:before="0" w:after="0"/>
-              <w:rPr>
-                <w:sz w:val="24"/>
-                <w:lang w:val="en-GB" w:eastAsia="en-US" w:bidi="ar-SA"/>
-              </w:rPr>
-            </w:pPr>
-            <w:r>
-              <w:rPr>
-                <w:sz w:val="24"/>
-                <w:lang w:val="en-GB" w:eastAsia="en-US" w:bidi="ar-SA"/>
-              </w:rPr>
-            </w:r>
-          </w:p>
-        </w:tc>
-        <w:tc>
-          <w:tcPr>
-            <w:tcW w:w="3525" w:type="dxa"/>
-            <w:tcBorders/>
-          </w:tcPr>
-          <w:p>
-            <w:pPr>
-              <w:pStyle w:val="Normal"/>
-              <w:widowControl w:val="false"/>
-              <w:suppressAutoHyphens w:val="true"/>
-              <w:spacing w:before="0" w:after="0"/>
-              <w:rPr>
-                <w:sz w:val="24"/>
-                <w:lang w:val="en-GB" w:eastAsia="en-US" w:bidi="ar-SA"/>
-              </w:rPr>
-            </w:pPr>
-            <w:r>
-              <w:rPr>
-                <w:sz w:val="24"/>
-                <w:lang w:val="en-GB" w:eastAsia="en-US" w:bidi="ar-SA"/>
-              </w:rPr>
-            </w:r>
-          </w:p>
-        </w:tc>
-        <w:tc>
-          <w:tcPr>
-            <w:tcW w:w="2890" w:type="dxa"/>
+              <w:t>Bachelor degree in Informatics Engineering</w:t>
+            </w:r>
+          </w:p>
+        </w:tc>
+        <w:tc>
+          <w:tcPr>
+            <w:tcW w:w="2892" w:type="dxa"/>
             <w:tcBorders/>
           </w:tcPr>
           <w:p>
@@ -3059,13 +2984,14 @@
         <w:tblW w:w="9622" w:type="dxa"/>
         <w:jc w:val="left"/>
         <w:tblInd w:w="113" w:type="dxa"/>
+        <w:tblLayout w:type="fixed"/>
         <w:tblCellMar>
           <w:top w:w="0" w:type="dxa"/>
           <w:left w:w="108" w:type="dxa"/>
           <w:bottom w:w="0" w:type="dxa"/>
           <w:right w:w="108" w:type="dxa"/>
         </w:tblCellMar>
-        <w:tblLook w:val="04a0" w:noHBand="0" w:noVBand="1" w:firstColumn="1" w:lastRow="0" w:lastColumn="0" w:firstRow="1"/>
+        <w:tblLook w:firstRow="1" w:noVBand="1" w:lastRow="0" w:firstColumn="1" w:lastColumn="0" w:noHBand="0" w:val="04a0"/>
       </w:tblPr>
       <w:tblGrid>
         <w:gridCol w:w="1120"/>
@@ -3689,13 +3615,14 @@
         <w:tblW w:w="9622" w:type="dxa"/>
         <w:jc w:val="left"/>
         <w:tblInd w:w="113" w:type="dxa"/>
+        <w:tblLayout w:type="fixed"/>
         <w:tblCellMar>
           <w:top w:w="0" w:type="dxa"/>
           <w:left w:w="108" w:type="dxa"/>
           <w:bottom w:w="0" w:type="dxa"/>
           <w:right w:w="108" w:type="dxa"/>
         </w:tblCellMar>
-        <w:tblLook w:val="04a0" w:noHBand="0" w:noVBand="1" w:firstColumn="1" w:lastRow="0" w:lastColumn="0" w:firstRow="1"/>
+        <w:tblLook w:firstRow="1" w:noVBand="1" w:lastRow="0" w:firstColumn="1" w:lastColumn="0" w:noHBand="0" w:val="04a0"/>
       </w:tblPr>
       <w:tblGrid>
         <w:gridCol w:w="4811"/>
@@ -3916,7 +3843,7 @@
       </w:tr>
       <w:tr>
         <w:trPr>
-          <w:trHeight w:val="472" w:hRule="atLeast"/>
+          <w:trHeight w:val="661" w:hRule="atLeast"/>
         </w:trPr>
         <w:tc>
           <w:tcPr>
@@ -4450,13 +4377,14 @@
         <w:tblW w:w="9622" w:type="dxa"/>
         <w:jc w:val="left"/>
         <w:tblInd w:w="113" w:type="dxa"/>
+        <w:tblLayout w:type="fixed"/>
         <w:tblCellMar>
           <w:top w:w="0" w:type="dxa"/>
           <w:left w:w="108" w:type="dxa"/>
           <w:bottom w:w="0" w:type="dxa"/>
           <w:right w:w="108" w:type="dxa"/>
         </w:tblCellMar>
-        <w:tblLook w:val="04a0" w:noHBand="0" w:noVBand="1" w:firstColumn="1" w:lastRow="0" w:lastColumn="0" w:firstRow="1"/>
+        <w:tblLook w:firstRow="1" w:noVBand="1" w:lastRow="0" w:firstColumn="1" w:lastColumn="0" w:noHBand="0" w:val="04a0"/>
       </w:tblPr>
       <w:tblGrid>
         <w:gridCol w:w="1980"/>
@@ -5541,13 +5469,14 @@
         <w:tblW w:w="8960" w:type="dxa"/>
         <w:jc w:val="left"/>
         <w:tblInd w:w="113" w:type="dxa"/>
+        <w:tblLayout w:type="fixed"/>
         <w:tblCellMar>
           <w:top w:w="0" w:type="dxa"/>
           <w:left w:w="108" w:type="dxa"/>
           <w:bottom w:w="0" w:type="dxa"/>
           <w:right w:w="108" w:type="dxa"/>
         </w:tblCellMar>
-        <w:tblLook w:val="04a0" w:noHBand="0" w:noVBand="1" w:firstColumn="1" w:lastRow="0" w:lastColumn="0" w:firstRow="1"/>
+        <w:tblLook w:firstRow="1" w:noVBand="1" w:lastRow="0" w:firstColumn="1" w:lastColumn="0" w:noHBand="0" w:val="04a0"/>
       </w:tblPr>
       <w:tblGrid>
         <w:gridCol w:w="524"/>
@@ -6035,7 +5964,7 @@
                 <w:szCs w:val="24"/>
                 <w:lang w:val="en-US" w:eastAsia="en-US" w:bidi="ar-SA"/>
               </w:rPr>
-              <w:t>F1</w:t>
+              <w:t>H1</w:t>
             </w:r>
           </w:p>
         </w:tc>
@@ -6746,6 +6675,7 @@
             <w:vMerge w:val="continue"/>
             <w:tcBorders/>
             <w:shd w:color="auto" w:fill="BFBFBF" w:themeFill="background1" w:themeFillShade="bf" w:val="clear"/>
+            <w:textDirection w:val="btLr"/>
           </w:tcPr>
           <w:p>
             <w:pPr>
@@ -6789,7 +6719,7 @@
                 <w:szCs w:val="24"/>
                 <w:lang w:val="en-US" w:eastAsia="en-US" w:bidi="ar-SA"/>
               </w:rPr>
-              <w:t>F2</w:t>
+              <w:t>H2</w:t>
             </w:r>
           </w:p>
         </w:tc>
@@ -7501,6 +7431,7 @@
             <w:vMerge w:val="continue"/>
             <w:tcBorders/>
             <w:shd w:color="auto" w:fill="BFBFBF" w:themeFill="background1" w:themeFillShade="bf" w:val="clear"/>
+            <w:textDirection w:val="btLr"/>
           </w:tcPr>
           <w:p>
             <w:pPr>
@@ -7544,7 +7475,7 @@
                 <w:szCs w:val="24"/>
                 <w:lang w:val="en-US" w:eastAsia="en-US" w:bidi="ar-SA"/>
               </w:rPr>
-              <w:t>F3</w:t>
+              <w:t>H3</w:t>
             </w:r>
           </w:p>
         </w:tc>
@@ -8243,6 +8174,1729 @@
                 <w:lang w:val="en-US"/>
               </w:rPr>
               <w:t>A</w:t>
+            </w:r>
+          </w:p>
+        </w:tc>
+      </w:tr>
+      <w:tr>
+        <w:trPr/>
+        <w:tc>
+          <w:tcPr>
+            <w:tcW w:w="524" w:type="dxa"/>
+            <w:vMerge w:val="continue"/>
+            <w:tcBorders/>
+            <w:shd w:color="auto" w:fill="BFBFBF" w:themeFill="background1" w:themeFillShade="bf" w:val="clear"/>
+            <w:textDirection w:val="btLr"/>
+          </w:tcPr>
+          <w:p>
+            <w:pPr>
+              <w:pStyle w:val="Normal"/>
+              <w:widowControl w:val="false"/>
+              <w:suppressAutoHyphens w:val="true"/>
+              <w:spacing w:before="0" w:after="0"/>
+              <w:rPr>
+                <w:sz w:val="24"/>
+                <w:lang w:val="en-US"/>
+              </w:rPr>
+            </w:pPr>
+            <w:r>
+              <w:rPr>
+                <w:sz w:val="24"/>
+                <w:lang w:val="en-US"/>
+              </w:rPr>
+            </w:r>
+          </w:p>
+        </w:tc>
+        <w:tc>
+          <w:tcPr>
+            <w:tcW w:w="800" w:type="dxa"/>
+            <w:tcBorders>
+              <w:top w:val="nil"/>
+            </w:tcBorders>
+            <w:shd w:color="auto" w:fill="BFBFBF" w:themeFill="background1" w:themeFillShade="bf" w:val="clear"/>
+          </w:tcPr>
+          <w:p>
+            <w:pPr>
+              <w:pStyle w:val="Normal"/>
+              <w:widowControl w:val="false"/>
+              <w:suppressAutoHyphens w:val="true"/>
+              <w:spacing w:before="0" w:after="0"/>
+              <w:rPr/>
+            </w:pPr>
+            <w:r>
+              <w:rPr>
+                <w:rFonts w:eastAsia="Calibri" w:cs=""/>
+                <w:color w:val="808080" w:themeColor="background1" w:themeShade="80"/>
+                <w:kern w:val="0"/>
+                <w:sz w:val="24"/>
+                <w:szCs w:val="24"/>
+                <w:lang w:val="en-US" w:eastAsia="en-US" w:bidi="ar-SA"/>
+              </w:rPr>
+              <w:t>H4</w:t>
+            </w:r>
+          </w:p>
+        </w:tc>
+        <w:tc>
+          <w:tcPr>
+            <w:tcW w:w="657" w:type="dxa"/>
+            <w:tcBorders>
+              <w:top w:val="nil"/>
+            </w:tcBorders>
+            <w:shd w:color="auto" w:fill="E2EFD9" w:themeFill="accent6" w:themeFillTint="33" w:val="clear"/>
+          </w:tcPr>
+          <w:p>
+            <w:pPr>
+              <w:pStyle w:val="Normal"/>
+              <w:widowControl w:val="false"/>
+              <w:suppressAutoHyphens w:val="true"/>
+              <w:spacing w:before="0" w:after="0"/>
+              <w:rPr/>
+            </w:pPr>
+            <w:r>
+              <w:rPr>
+                <w:rFonts w:eastAsia="Calibri" w:cs=""/>
+                <w:color w:val="808080" w:themeColor="background1" w:themeShade="80"/>
+                <w:kern w:val="0"/>
+                <w:sz w:val="24"/>
+                <w:szCs w:val="24"/>
+                <w:lang w:val="en-US" w:eastAsia="en-US" w:bidi="ar-SA"/>
+              </w:rPr>
+              <w:t>S:</w:t>
+            </w:r>
+            <w:r>
+              <w:rPr>
+                <w:rFonts w:eastAsia="Calibri" w:cs=""/>
+                <w:color w:val="808080" w:themeColor="background1" w:themeShade="80"/>
+                <w:kern w:val="0"/>
+                <w:sz w:val="24"/>
+                <w:szCs w:val="24"/>
+                <w:lang w:val="en-US" w:eastAsia="en-US" w:bidi="ar-SA"/>
+              </w:rPr>
+              <w:t>2</w:t>
+            </w:r>
+          </w:p>
+          <w:p>
+            <w:pPr>
+              <w:pStyle w:val="Normal"/>
+              <w:widowControl w:val="false"/>
+              <w:suppressAutoHyphens w:val="true"/>
+              <w:spacing w:before="0" w:after="0"/>
+              <w:rPr/>
+            </w:pPr>
+            <w:r>
+              <w:rPr>
+                <w:rFonts w:eastAsia="Calibri" w:cs=""/>
+                <w:color w:val="808080" w:themeColor="background1" w:themeShade="80"/>
+                <w:kern w:val="0"/>
+                <w:sz w:val="24"/>
+                <w:szCs w:val="24"/>
+                <w:lang w:val="en-US" w:eastAsia="en-US" w:bidi="ar-SA"/>
+              </w:rPr>
+              <w:t>E:4</w:t>
+            </w:r>
+          </w:p>
+          <w:p>
+            <w:pPr>
+              <w:pStyle w:val="Normal"/>
+              <w:widowControl w:val="false"/>
+              <w:suppressAutoHyphens w:val="true"/>
+              <w:spacing w:before="0" w:after="0"/>
+              <w:rPr/>
+            </w:pPr>
+            <w:r>
+              <w:rPr>
+                <w:rFonts w:eastAsia="Calibri" w:cs=""/>
+                <w:color w:val="808080" w:themeColor="background1" w:themeShade="80"/>
+                <w:kern w:val="0"/>
+                <w:sz w:val="24"/>
+                <w:szCs w:val="24"/>
+                <w:lang w:val="en-US" w:eastAsia="en-US" w:bidi="ar-SA"/>
+              </w:rPr>
+              <w:t>C:</w:t>
+            </w:r>
+            <w:r>
+              <w:rPr>
+                <w:rFonts w:eastAsia="Calibri" w:cs=""/>
+                <w:color w:val="808080" w:themeColor="background1" w:themeShade="80"/>
+                <w:kern w:val="0"/>
+                <w:sz w:val="24"/>
+                <w:szCs w:val="24"/>
+                <w:lang w:val="en-US" w:eastAsia="en-US" w:bidi="ar-SA"/>
+              </w:rPr>
+              <w:t>1</w:t>
+            </w:r>
+          </w:p>
+        </w:tc>
+        <w:tc>
+          <w:tcPr>
+            <w:tcW w:w="662" w:type="dxa"/>
+            <w:tcBorders>
+              <w:top w:val="nil"/>
+            </w:tcBorders>
+            <w:shd w:color="auto" w:fill="E2EFD9" w:themeFill="accent6" w:themeFillTint="33" w:val="clear"/>
+          </w:tcPr>
+          <w:p>
+            <w:pPr>
+              <w:pStyle w:val="Normal"/>
+              <w:widowControl w:val="false"/>
+              <w:suppressAutoHyphens w:val="true"/>
+              <w:spacing w:before="0" w:after="0"/>
+              <w:rPr/>
+            </w:pPr>
+            <w:r>
+              <w:rPr>
+                <w:rFonts w:eastAsia="Calibri" w:cs=""/>
+                <w:color w:val="808080" w:themeColor="background1" w:themeShade="80"/>
+                <w:kern w:val="0"/>
+                <w:sz w:val="24"/>
+                <w:szCs w:val="24"/>
+                <w:lang w:val="en-US" w:eastAsia="en-US" w:bidi="ar-SA"/>
+              </w:rPr>
+              <w:t>S:</w:t>
+            </w:r>
+            <w:r>
+              <w:rPr>
+                <w:rFonts w:eastAsia="Calibri" w:cs=""/>
+                <w:color w:val="808080" w:themeColor="background1" w:themeShade="80"/>
+                <w:kern w:val="0"/>
+                <w:sz w:val="24"/>
+                <w:szCs w:val="24"/>
+                <w:lang w:val="en-US" w:eastAsia="en-US" w:bidi="ar-SA"/>
+              </w:rPr>
+              <w:t>1</w:t>
+            </w:r>
+          </w:p>
+          <w:p>
+            <w:pPr>
+              <w:pStyle w:val="Normal"/>
+              <w:widowControl w:val="false"/>
+              <w:suppressAutoHyphens w:val="true"/>
+              <w:spacing w:before="0" w:after="0"/>
+              <w:rPr/>
+            </w:pPr>
+            <w:r>
+              <w:rPr>
+                <w:rFonts w:eastAsia="Calibri" w:cs=""/>
+                <w:color w:val="808080" w:themeColor="background1" w:themeShade="80"/>
+                <w:kern w:val="0"/>
+                <w:sz w:val="24"/>
+                <w:szCs w:val="24"/>
+                <w:lang w:val="en-US" w:eastAsia="en-US" w:bidi="ar-SA"/>
+              </w:rPr>
+              <w:t>E:4</w:t>
+            </w:r>
+          </w:p>
+          <w:p>
+            <w:pPr>
+              <w:pStyle w:val="Normal"/>
+              <w:widowControl w:val="false"/>
+              <w:suppressAutoHyphens w:val="true"/>
+              <w:spacing w:before="0" w:after="0"/>
+              <w:rPr/>
+            </w:pPr>
+            <w:r>
+              <w:rPr>
+                <w:rFonts w:eastAsia="Calibri" w:cs=""/>
+                <w:color w:val="808080" w:themeColor="background1" w:themeShade="80"/>
+                <w:kern w:val="0"/>
+                <w:sz w:val="24"/>
+                <w:szCs w:val="24"/>
+                <w:lang w:val="en-US" w:eastAsia="en-US" w:bidi="ar-SA"/>
+              </w:rPr>
+              <w:t>C:0</w:t>
+            </w:r>
+          </w:p>
+        </w:tc>
+        <w:tc>
+          <w:tcPr>
+            <w:tcW w:w="659" w:type="dxa"/>
+            <w:tcBorders>
+              <w:top w:val="nil"/>
+            </w:tcBorders>
+            <w:shd w:color="auto" w:fill="E2EFD9" w:themeFill="accent6" w:themeFillTint="33" w:val="clear"/>
+          </w:tcPr>
+          <w:p>
+            <w:pPr>
+              <w:pStyle w:val="Normal"/>
+              <w:widowControl w:val="false"/>
+              <w:suppressAutoHyphens w:val="true"/>
+              <w:spacing w:before="0" w:after="0"/>
+              <w:rPr/>
+            </w:pPr>
+            <w:r>
+              <w:rPr>
+                <w:rFonts w:eastAsia="Calibri" w:cs=""/>
+                <w:color w:val="808080" w:themeColor="background1" w:themeShade="80"/>
+                <w:kern w:val="0"/>
+                <w:sz w:val="24"/>
+                <w:szCs w:val="24"/>
+                <w:lang w:val="en-US" w:eastAsia="en-US" w:bidi="ar-SA"/>
+              </w:rPr>
+              <w:t>S:</w:t>
+            </w:r>
+            <w:r>
+              <w:rPr>
+                <w:rFonts w:eastAsia="Calibri" w:cs=""/>
+                <w:color w:val="808080" w:themeColor="background1" w:themeShade="80"/>
+                <w:kern w:val="0"/>
+                <w:sz w:val="24"/>
+                <w:szCs w:val="24"/>
+                <w:lang w:val="en-US" w:eastAsia="en-US" w:bidi="ar-SA"/>
+              </w:rPr>
+              <w:t>0</w:t>
+            </w:r>
+          </w:p>
+          <w:p>
+            <w:pPr>
+              <w:pStyle w:val="Normal"/>
+              <w:widowControl w:val="false"/>
+              <w:suppressAutoHyphens w:val="true"/>
+              <w:spacing w:before="0" w:after="0"/>
+              <w:rPr/>
+            </w:pPr>
+            <w:r>
+              <w:rPr>
+                <w:rFonts w:eastAsia="Calibri" w:cs=""/>
+                <w:color w:val="808080" w:themeColor="background1" w:themeShade="80"/>
+                <w:kern w:val="0"/>
+                <w:sz w:val="24"/>
+                <w:szCs w:val="24"/>
+                <w:lang w:val="en-US" w:eastAsia="en-US" w:bidi="ar-SA"/>
+              </w:rPr>
+              <w:t>E:3</w:t>
+            </w:r>
+          </w:p>
+          <w:p>
+            <w:pPr>
+              <w:pStyle w:val="Normal"/>
+              <w:widowControl w:val="false"/>
+              <w:suppressAutoHyphens w:val="true"/>
+              <w:spacing w:before="0" w:after="0"/>
+              <w:rPr/>
+            </w:pPr>
+            <w:r>
+              <w:rPr>
+                <w:rFonts w:eastAsia="Calibri" w:cs=""/>
+                <w:color w:val="808080" w:themeColor="background1" w:themeShade="80"/>
+                <w:kern w:val="0"/>
+                <w:sz w:val="24"/>
+                <w:szCs w:val="24"/>
+                <w:lang w:val="en-US" w:eastAsia="en-US" w:bidi="ar-SA"/>
+              </w:rPr>
+              <w:t>C:0</w:t>
+            </w:r>
+          </w:p>
+        </w:tc>
+        <w:tc>
+          <w:tcPr>
+            <w:tcW w:w="661" w:type="dxa"/>
+            <w:tcBorders>
+              <w:top w:val="nil"/>
+            </w:tcBorders>
+            <w:shd w:color="auto" w:fill="E2EFD9" w:themeFill="accent6" w:themeFillTint="33" w:val="clear"/>
+          </w:tcPr>
+          <w:p>
+            <w:pPr>
+              <w:pStyle w:val="Normal"/>
+              <w:widowControl w:val="false"/>
+              <w:suppressAutoHyphens w:val="true"/>
+              <w:spacing w:before="0" w:after="0"/>
+              <w:rPr/>
+            </w:pPr>
+            <w:r>
+              <w:rPr>
+                <w:rFonts w:eastAsia="Calibri" w:cs=""/>
+                <w:color w:val="808080" w:themeColor="background1" w:themeShade="80"/>
+                <w:kern w:val="0"/>
+                <w:sz w:val="24"/>
+                <w:szCs w:val="24"/>
+                <w:lang w:val="en-US" w:eastAsia="en-US" w:bidi="ar-SA"/>
+              </w:rPr>
+              <w:t>S:</w:t>
+            </w:r>
+            <w:r>
+              <w:rPr>
+                <w:rFonts w:eastAsia="Calibri" w:cs=""/>
+                <w:color w:val="808080" w:themeColor="background1" w:themeShade="80"/>
+                <w:kern w:val="0"/>
+                <w:sz w:val="24"/>
+                <w:szCs w:val="24"/>
+                <w:lang w:val="en-US" w:eastAsia="en-US" w:bidi="ar-SA"/>
+              </w:rPr>
+              <w:t>2</w:t>
+            </w:r>
+          </w:p>
+          <w:p>
+            <w:pPr>
+              <w:pStyle w:val="Normal"/>
+              <w:widowControl w:val="false"/>
+              <w:suppressAutoHyphens w:val="true"/>
+              <w:spacing w:before="0" w:after="0"/>
+              <w:rPr/>
+            </w:pPr>
+            <w:r>
+              <w:rPr>
+                <w:rFonts w:eastAsia="Calibri" w:cs=""/>
+                <w:color w:val="808080" w:themeColor="background1" w:themeShade="80"/>
+                <w:kern w:val="0"/>
+                <w:sz w:val="24"/>
+                <w:szCs w:val="24"/>
+                <w:lang w:val="en-US" w:eastAsia="en-US" w:bidi="ar-SA"/>
+              </w:rPr>
+              <w:t>E:4</w:t>
+            </w:r>
+          </w:p>
+          <w:p>
+            <w:pPr>
+              <w:pStyle w:val="Normal"/>
+              <w:widowControl w:val="false"/>
+              <w:suppressAutoHyphens w:val="true"/>
+              <w:spacing w:before="0" w:after="0"/>
+              <w:rPr/>
+            </w:pPr>
+            <w:r>
+              <w:rPr>
+                <w:rFonts w:eastAsia="Calibri" w:cs=""/>
+                <w:color w:val="808080" w:themeColor="background1" w:themeShade="80"/>
+                <w:kern w:val="0"/>
+                <w:sz w:val="24"/>
+                <w:szCs w:val="24"/>
+                <w:lang w:val="en-US" w:eastAsia="en-US" w:bidi="ar-SA"/>
+              </w:rPr>
+              <w:t>C:0</w:t>
+            </w:r>
+          </w:p>
+        </w:tc>
+        <w:tc>
+          <w:tcPr>
+            <w:tcW w:w="663" w:type="dxa"/>
+            <w:tcBorders>
+              <w:top w:val="nil"/>
+            </w:tcBorders>
+            <w:shd w:color="auto" w:fill="E2EFD9" w:themeFill="accent6" w:themeFillTint="33" w:val="clear"/>
+          </w:tcPr>
+          <w:p>
+            <w:pPr>
+              <w:pStyle w:val="Normal"/>
+              <w:widowControl w:val="false"/>
+              <w:suppressAutoHyphens w:val="true"/>
+              <w:spacing w:before="0" w:after="0"/>
+              <w:rPr/>
+            </w:pPr>
+            <w:r>
+              <w:rPr>
+                <w:rFonts w:eastAsia="Calibri" w:cs=""/>
+                <w:color w:val="808080" w:themeColor="background1" w:themeShade="80"/>
+                <w:kern w:val="0"/>
+                <w:sz w:val="24"/>
+                <w:szCs w:val="24"/>
+                <w:lang w:val="en-US" w:eastAsia="en-US" w:bidi="ar-SA"/>
+              </w:rPr>
+              <w:t>S:</w:t>
+            </w:r>
+            <w:r>
+              <w:rPr>
+                <w:rFonts w:eastAsia="Calibri" w:cs=""/>
+                <w:color w:val="808080" w:themeColor="background1" w:themeShade="80"/>
+                <w:kern w:val="0"/>
+                <w:sz w:val="24"/>
+                <w:szCs w:val="24"/>
+                <w:lang w:val="en-US" w:eastAsia="en-US" w:bidi="ar-SA"/>
+              </w:rPr>
+              <w:t>1</w:t>
+            </w:r>
+          </w:p>
+          <w:p>
+            <w:pPr>
+              <w:pStyle w:val="Normal"/>
+              <w:widowControl w:val="false"/>
+              <w:suppressAutoHyphens w:val="true"/>
+              <w:spacing w:before="0" w:after="0"/>
+              <w:rPr/>
+            </w:pPr>
+            <w:r>
+              <w:rPr>
+                <w:rFonts w:eastAsia="Calibri" w:cs=""/>
+                <w:color w:val="808080" w:themeColor="background1" w:themeShade="80"/>
+                <w:kern w:val="0"/>
+                <w:sz w:val="24"/>
+                <w:szCs w:val="24"/>
+                <w:lang w:val="en-US" w:eastAsia="en-US" w:bidi="ar-SA"/>
+              </w:rPr>
+              <w:t>E:4</w:t>
+            </w:r>
+          </w:p>
+          <w:p>
+            <w:pPr>
+              <w:pStyle w:val="Normal"/>
+              <w:widowControl w:val="false"/>
+              <w:suppressAutoHyphens w:val="true"/>
+              <w:spacing w:before="0" w:after="0"/>
+              <w:rPr/>
+            </w:pPr>
+            <w:r>
+              <w:rPr>
+                <w:rFonts w:eastAsia="Calibri" w:cs=""/>
+                <w:color w:val="808080" w:themeColor="background1" w:themeShade="80"/>
+                <w:kern w:val="0"/>
+                <w:sz w:val="24"/>
+                <w:szCs w:val="24"/>
+                <w:lang w:val="en-US" w:eastAsia="en-US" w:bidi="ar-SA"/>
+              </w:rPr>
+              <w:t>C:0</w:t>
+            </w:r>
+          </w:p>
+        </w:tc>
+        <w:tc>
+          <w:tcPr>
+            <w:tcW w:w="658" w:type="dxa"/>
+            <w:tcBorders>
+              <w:top w:val="nil"/>
+            </w:tcBorders>
+            <w:shd w:color="auto" w:fill="E2EFD9" w:themeFill="accent6" w:themeFillTint="33" w:val="clear"/>
+          </w:tcPr>
+          <w:p>
+            <w:pPr>
+              <w:pStyle w:val="Normal"/>
+              <w:widowControl w:val="false"/>
+              <w:suppressAutoHyphens w:val="true"/>
+              <w:spacing w:before="0" w:after="0"/>
+              <w:rPr/>
+            </w:pPr>
+            <w:r>
+              <w:rPr>
+                <w:rFonts w:eastAsia="Calibri" w:cs=""/>
+                <w:color w:val="808080" w:themeColor="background1" w:themeShade="80"/>
+                <w:kern w:val="0"/>
+                <w:sz w:val="24"/>
+                <w:szCs w:val="24"/>
+                <w:lang w:val="en-US" w:eastAsia="en-US" w:bidi="ar-SA"/>
+              </w:rPr>
+              <w:t>S:0</w:t>
+            </w:r>
+          </w:p>
+          <w:p>
+            <w:pPr>
+              <w:pStyle w:val="Normal"/>
+              <w:widowControl w:val="false"/>
+              <w:suppressAutoHyphens w:val="true"/>
+              <w:spacing w:before="0" w:after="0"/>
+              <w:rPr/>
+            </w:pPr>
+            <w:r>
+              <w:rPr>
+                <w:rFonts w:eastAsia="Calibri" w:cs=""/>
+                <w:color w:val="808080" w:themeColor="background1" w:themeShade="80"/>
+                <w:kern w:val="0"/>
+                <w:sz w:val="24"/>
+                <w:szCs w:val="24"/>
+                <w:lang w:val="en-US" w:eastAsia="en-US" w:bidi="ar-SA"/>
+              </w:rPr>
+              <w:t>E:3</w:t>
+            </w:r>
+          </w:p>
+          <w:p>
+            <w:pPr>
+              <w:pStyle w:val="Normal"/>
+              <w:widowControl w:val="false"/>
+              <w:suppressAutoHyphens w:val="true"/>
+              <w:spacing w:before="0" w:after="0"/>
+              <w:rPr/>
+            </w:pPr>
+            <w:r>
+              <w:rPr>
+                <w:rFonts w:eastAsia="Calibri" w:cs=""/>
+                <w:color w:val="808080" w:themeColor="background1" w:themeShade="80"/>
+                <w:kern w:val="0"/>
+                <w:sz w:val="24"/>
+                <w:szCs w:val="24"/>
+                <w:lang w:val="en-US" w:eastAsia="en-US" w:bidi="ar-SA"/>
+              </w:rPr>
+              <w:t>C:0</w:t>
+            </w:r>
+          </w:p>
+        </w:tc>
+        <w:tc>
+          <w:tcPr>
+            <w:tcW w:w="661" w:type="dxa"/>
+            <w:tcBorders>
+              <w:top w:val="nil"/>
+            </w:tcBorders>
+            <w:shd w:color="auto" w:fill="E2EFD9" w:themeFill="accent6" w:themeFillTint="33" w:val="clear"/>
+          </w:tcPr>
+          <w:p>
+            <w:pPr>
+              <w:pStyle w:val="Normal"/>
+              <w:widowControl w:val="false"/>
+              <w:suppressAutoHyphens w:val="true"/>
+              <w:spacing w:before="0" w:after="0"/>
+              <w:rPr/>
+            </w:pPr>
+            <w:r>
+              <w:rPr>
+                <w:rFonts w:eastAsia="Calibri" w:cs=""/>
+                <w:color w:val="808080" w:themeColor="background1" w:themeShade="80"/>
+                <w:kern w:val="0"/>
+                <w:sz w:val="24"/>
+                <w:szCs w:val="24"/>
+                <w:lang w:val="en-US" w:eastAsia="en-US" w:bidi="ar-SA"/>
+              </w:rPr>
+              <w:t>S:2</w:t>
+            </w:r>
+          </w:p>
+          <w:p>
+            <w:pPr>
+              <w:pStyle w:val="Normal"/>
+              <w:widowControl w:val="false"/>
+              <w:suppressAutoHyphens w:val="true"/>
+              <w:spacing w:before="0" w:after="0"/>
+              <w:rPr/>
+            </w:pPr>
+            <w:r>
+              <w:rPr>
+                <w:rFonts w:eastAsia="Calibri" w:cs=""/>
+                <w:color w:val="808080" w:themeColor="background1" w:themeShade="80"/>
+                <w:kern w:val="0"/>
+                <w:sz w:val="24"/>
+                <w:szCs w:val="24"/>
+                <w:lang w:val="en-US" w:eastAsia="en-US" w:bidi="ar-SA"/>
+              </w:rPr>
+              <w:t>E:4</w:t>
+            </w:r>
+          </w:p>
+          <w:p>
+            <w:pPr>
+              <w:pStyle w:val="Normal"/>
+              <w:widowControl w:val="false"/>
+              <w:suppressAutoHyphens w:val="true"/>
+              <w:spacing w:before="0" w:after="0"/>
+              <w:rPr/>
+            </w:pPr>
+            <w:r>
+              <w:rPr>
+                <w:rFonts w:eastAsia="Calibri" w:cs=""/>
+                <w:color w:val="808080" w:themeColor="background1" w:themeShade="80"/>
+                <w:kern w:val="0"/>
+                <w:sz w:val="24"/>
+                <w:szCs w:val="24"/>
+                <w:lang w:val="en-US" w:eastAsia="en-US" w:bidi="ar-SA"/>
+              </w:rPr>
+              <w:t>C:</w:t>
+            </w:r>
+            <w:r>
+              <w:rPr>
+                <w:rFonts w:eastAsia="Calibri" w:cs=""/>
+                <w:color w:val="808080" w:themeColor="background1" w:themeShade="80"/>
+                <w:kern w:val="0"/>
+                <w:sz w:val="24"/>
+                <w:szCs w:val="24"/>
+                <w:lang w:val="en-US" w:eastAsia="en-US" w:bidi="ar-SA"/>
+              </w:rPr>
+              <w:t>2</w:t>
+            </w:r>
+          </w:p>
+        </w:tc>
+        <w:tc>
+          <w:tcPr>
+            <w:tcW w:w="663" w:type="dxa"/>
+            <w:tcBorders>
+              <w:top w:val="nil"/>
+            </w:tcBorders>
+            <w:shd w:color="auto" w:fill="E2EFD9" w:themeFill="accent6" w:themeFillTint="33" w:val="clear"/>
+          </w:tcPr>
+          <w:p>
+            <w:pPr>
+              <w:pStyle w:val="Normal"/>
+              <w:widowControl w:val="false"/>
+              <w:suppressAutoHyphens w:val="true"/>
+              <w:spacing w:before="0" w:after="0"/>
+              <w:rPr/>
+            </w:pPr>
+            <w:r>
+              <w:rPr>
+                <w:rFonts w:eastAsia="Calibri" w:cs=""/>
+                <w:color w:val="808080" w:themeColor="background1" w:themeShade="80"/>
+                <w:kern w:val="0"/>
+                <w:sz w:val="24"/>
+                <w:szCs w:val="24"/>
+                <w:lang w:val="en-US" w:eastAsia="en-US" w:bidi="ar-SA"/>
+              </w:rPr>
+              <w:t>S:</w:t>
+            </w:r>
+            <w:r>
+              <w:rPr>
+                <w:rFonts w:eastAsia="Calibri" w:cs=""/>
+                <w:color w:val="808080" w:themeColor="background1" w:themeShade="80"/>
+                <w:kern w:val="0"/>
+                <w:sz w:val="24"/>
+                <w:szCs w:val="24"/>
+                <w:lang w:val="en-US" w:eastAsia="en-US" w:bidi="ar-SA"/>
+              </w:rPr>
+              <w:t>1</w:t>
+            </w:r>
+          </w:p>
+          <w:p>
+            <w:pPr>
+              <w:pStyle w:val="Normal"/>
+              <w:widowControl w:val="false"/>
+              <w:suppressAutoHyphens w:val="true"/>
+              <w:spacing w:before="0" w:after="0"/>
+              <w:rPr/>
+            </w:pPr>
+            <w:r>
+              <w:rPr>
+                <w:rFonts w:eastAsia="Calibri" w:cs=""/>
+                <w:color w:val="808080" w:themeColor="background1" w:themeShade="80"/>
+                <w:kern w:val="0"/>
+                <w:sz w:val="24"/>
+                <w:szCs w:val="24"/>
+                <w:lang w:val="en-US" w:eastAsia="en-US" w:bidi="ar-SA"/>
+              </w:rPr>
+              <w:t>E:4</w:t>
+            </w:r>
+          </w:p>
+          <w:p>
+            <w:pPr>
+              <w:pStyle w:val="Normal"/>
+              <w:widowControl w:val="false"/>
+              <w:suppressAutoHyphens w:val="true"/>
+              <w:spacing w:before="0" w:after="0"/>
+              <w:rPr/>
+            </w:pPr>
+            <w:r>
+              <w:rPr>
+                <w:rFonts w:eastAsia="Calibri" w:cs=""/>
+                <w:color w:val="808080" w:themeColor="background1" w:themeShade="80"/>
+                <w:kern w:val="0"/>
+                <w:sz w:val="24"/>
+                <w:szCs w:val="24"/>
+                <w:lang w:val="en-US" w:eastAsia="en-US" w:bidi="ar-SA"/>
+              </w:rPr>
+              <w:t>C:1</w:t>
+            </w:r>
+          </w:p>
+        </w:tc>
+        <w:tc>
+          <w:tcPr>
+            <w:tcW w:w="663" w:type="dxa"/>
+            <w:tcBorders>
+              <w:top w:val="nil"/>
+            </w:tcBorders>
+            <w:shd w:color="auto" w:fill="E2EFD9" w:themeFill="accent6" w:themeFillTint="33" w:val="clear"/>
+          </w:tcPr>
+          <w:p>
+            <w:pPr>
+              <w:pStyle w:val="Normal"/>
+              <w:widowControl w:val="false"/>
+              <w:suppressAutoHyphens w:val="true"/>
+              <w:spacing w:before="0" w:after="0"/>
+              <w:rPr/>
+            </w:pPr>
+            <w:r>
+              <w:rPr>
+                <w:rFonts w:eastAsia="Calibri" w:cs=""/>
+                <w:color w:val="808080" w:themeColor="background1" w:themeShade="80"/>
+                <w:kern w:val="0"/>
+                <w:sz w:val="24"/>
+                <w:szCs w:val="24"/>
+                <w:lang w:val="en-US" w:eastAsia="en-US" w:bidi="ar-SA"/>
+              </w:rPr>
+              <w:t>S:</w:t>
+            </w:r>
+          </w:p>
+          <w:p>
+            <w:pPr>
+              <w:pStyle w:val="Normal"/>
+              <w:widowControl w:val="false"/>
+              <w:suppressAutoHyphens w:val="true"/>
+              <w:spacing w:before="0" w:after="0"/>
+              <w:rPr/>
+            </w:pPr>
+            <w:r>
+              <w:rPr>
+                <w:rFonts w:eastAsia="Calibri" w:cs=""/>
+                <w:color w:val="808080" w:themeColor="background1" w:themeShade="80"/>
+                <w:kern w:val="0"/>
+                <w:sz w:val="24"/>
+                <w:szCs w:val="24"/>
+                <w:lang w:val="en-US" w:eastAsia="en-US" w:bidi="ar-SA"/>
+              </w:rPr>
+              <w:t>E:</w:t>
+            </w:r>
+          </w:p>
+          <w:p>
+            <w:pPr>
+              <w:pStyle w:val="Normal"/>
+              <w:widowControl w:val="false"/>
+              <w:suppressAutoHyphens w:val="true"/>
+              <w:spacing w:before="0" w:after="0"/>
+              <w:rPr/>
+            </w:pPr>
+            <w:r>
+              <w:rPr>
+                <w:rFonts w:eastAsia="Calibri" w:cs=""/>
+                <w:color w:val="808080" w:themeColor="background1" w:themeShade="80"/>
+                <w:kern w:val="0"/>
+                <w:sz w:val="24"/>
+                <w:szCs w:val="24"/>
+                <w:lang w:val="en-US" w:eastAsia="en-US" w:bidi="ar-SA"/>
+              </w:rPr>
+              <w:t>C:</w:t>
+            </w:r>
+          </w:p>
+        </w:tc>
+        <w:tc>
+          <w:tcPr>
+            <w:tcW w:w="948" w:type="dxa"/>
+            <w:tcBorders>
+              <w:top w:val="nil"/>
+            </w:tcBorders>
+            <w:shd w:color="auto" w:fill="E2EFD9" w:themeFill="accent6" w:themeFillTint="33" w:val="clear"/>
+          </w:tcPr>
+          <w:p>
+            <w:pPr>
+              <w:pStyle w:val="Normal"/>
+              <w:widowControl w:val="false"/>
+              <w:suppressAutoHyphens w:val="true"/>
+              <w:spacing w:before="0" w:after="0"/>
+              <w:rPr/>
+            </w:pPr>
+            <w:r>
+              <w:rPr>
+                <w:rFonts w:eastAsia="Calibri" w:cs=""/>
+                <w:color w:val="808080" w:themeColor="background1" w:themeShade="80"/>
+                <w:kern w:val="0"/>
+                <w:sz w:val="24"/>
+                <w:szCs w:val="24"/>
+                <w:lang w:val="en-US" w:eastAsia="en-US" w:bidi="ar-SA"/>
+              </w:rPr>
+              <w:t>S:</w:t>
+            </w:r>
+            <w:r>
+              <w:rPr>
+                <w:rFonts w:eastAsia="Calibri" w:cs=""/>
+                <w:color w:val="808080" w:themeColor="background1" w:themeShade="80"/>
+                <w:kern w:val="0"/>
+                <w:sz w:val="24"/>
+                <w:szCs w:val="24"/>
+                <w:lang w:val="en-US" w:eastAsia="en-US" w:bidi="ar-SA"/>
+              </w:rPr>
+              <w:t>2</w:t>
+            </w:r>
+          </w:p>
+          <w:p>
+            <w:pPr>
+              <w:pStyle w:val="Normal"/>
+              <w:widowControl w:val="false"/>
+              <w:suppressAutoHyphens w:val="true"/>
+              <w:spacing w:before="0" w:after="0"/>
+              <w:rPr/>
+            </w:pPr>
+            <w:r>
+              <w:rPr>
+                <w:rFonts w:eastAsia="Calibri" w:cs=""/>
+                <w:color w:val="808080" w:themeColor="background1" w:themeShade="80"/>
+                <w:kern w:val="0"/>
+                <w:sz w:val="24"/>
+                <w:szCs w:val="24"/>
+                <w:lang w:val="en-US" w:eastAsia="en-US" w:bidi="ar-SA"/>
+              </w:rPr>
+              <w:t>E:4</w:t>
+            </w:r>
+          </w:p>
+          <w:p>
+            <w:pPr>
+              <w:pStyle w:val="Normal"/>
+              <w:widowControl w:val="false"/>
+              <w:suppressAutoHyphens w:val="true"/>
+              <w:spacing w:before="0" w:after="0"/>
+              <w:rPr/>
+            </w:pPr>
+            <w:r>
+              <w:rPr>
+                <w:rFonts w:eastAsia="Calibri" w:cs=""/>
+                <w:color w:val="808080" w:themeColor="background1" w:themeShade="80"/>
+                <w:kern w:val="0"/>
+                <w:sz w:val="24"/>
+                <w:szCs w:val="24"/>
+                <w:lang w:val="en-US" w:eastAsia="en-US" w:bidi="ar-SA"/>
+              </w:rPr>
+              <w:t>C:</w:t>
+            </w:r>
+            <w:r>
+              <w:rPr>
+                <w:rFonts w:eastAsia="Calibri" w:cs=""/>
+                <w:color w:val="808080" w:themeColor="background1" w:themeShade="80"/>
+                <w:kern w:val="0"/>
+                <w:sz w:val="24"/>
+                <w:szCs w:val="24"/>
+                <w:lang w:val="en-US" w:eastAsia="en-US" w:bidi="ar-SA"/>
+              </w:rPr>
+              <w:t>2</w:t>
+            </w:r>
+          </w:p>
+        </w:tc>
+        <w:tc>
+          <w:tcPr>
+            <w:tcW w:w="740" w:type="dxa"/>
+            <w:tcBorders>
+              <w:top w:val="nil"/>
+            </w:tcBorders>
+            <w:shd w:color="auto" w:fill="E2EFD9" w:themeFill="accent6" w:themeFillTint="33" w:val="clear"/>
+          </w:tcPr>
+          <w:p>
+            <w:pPr>
+              <w:pStyle w:val="Normal"/>
+              <w:widowControl w:val="false"/>
+              <w:suppressAutoHyphens w:val="true"/>
+              <w:spacing w:before="0" w:after="0"/>
+              <w:rPr>
+                <w:color w:val="808080" w:themeColor="background1" w:themeShade="80"/>
+                <w:sz w:val="24"/>
+                <w:lang w:val="en-US"/>
+              </w:rPr>
+            </w:pPr>
+            <w:r>
+              <w:rPr>
+                <w:color w:val="808080" w:themeColor="background1" w:themeShade="80"/>
+                <w:sz w:val="24"/>
+                <w:lang w:val="en-US"/>
+              </w:rPr>
+              <w:t>B</w:t>
+            </w:r>
+          </w:p>
+        </w:tc>
+      </w:tr>
+      <w:tr>
+        <w:trPr/>
+        <w:tc>
+          <w:tcPr>
+            <w:tcW w:w="524" w:type="dxa"/>
+            <w:vMerge w:val="continue"/>
+            <w:tcBorders/>
+            <w:shd w:color="auto" w:fill="BFBFBF" w:themeFill="background1" w:themeFillShade="bf" w:val="clear"/>
+            <w:textDirection w:val="btLr"/>
+          </w:tcPr>
+          <w:p>
+            <w:pPr>
+              <w:pStyle w:val="Normal"/>
+              <w:widowControl w:val="false"/>
+              <w:suppressAutoHyphens w:val="true"/>
+              <w:spacing w:before="0" w:after="0"/>
+              <w:rPr>
+                <w:sz w:val="24"/>
+                <w:lang w:val="en-US"/>
+              </w:rPr>
+            </w:pPr>
+            <w:r>
+              <w:rPr>
+                <w:sz w:val="24"/>
+                <w:lang w:val="en-US"/>
+              </w:rPr>
+            </w:r>
+          </w:p>
+        </w:tc>
+        <w:tc>
+          <w:tcPr>
+            <w:tcW w:w="800" w:type="dxa"/>
+            <w:tcBorders>
+              <w:top w:val="nil"/>
+            </w:tcBorders>
+            <w:shd w:color="auto" w:fill="BFBFBF" w:themeFill="background1" w:themeFillShade="bf" w:val="clear"/>
+          </w:tcPr>
+          <w:p>
+            <w:pPr>
+              <w:pStyle w:val="Normal"/>
+              <w:widowControl w:val="false"/>
+              <w:suppressAutoHyphens w:val="true"/>
+              <w:spacing w:before="0" w:after="0"/>
+              <w:rPr/>
+            </w:pPr>
+            <w:r>
+              <w:rPr>
+                <w:rFonts w:eastAsia="Calibri" w:cs=""/>
+                <w:color w:val="808080" w:themeColor="background1" w:themeShade="80"/>
+                <w:kern w:val="0"/>
+                <w:sz w:val="24"/>
+                <w:szCs w:val="24"/>
+                <w:lang w:val="en-US" w:eastAsia="en-US" w:bidi="ar-SA"/>
+              </w:rPr>
+              <w:t>H5</w:t>
+            </w:r>
+          </w:p>
+        </w:tc>
+        <w:tc>
+          <w:tcPr>
+            <w:tcW w:w="657" w:type="dxa"/>
+            <w:tcBorders>
+              <w:top w:val="nil"/>
+            </w:tcBorders>
+            <w:shd w:color="auto" w:fill="E2EFD9" w:themeFill="accent6" w:themeFillTint="33" w:val="clear"/>
+          </w:tcPr>
+          <w:p>
+            <w:pPr>
+              <w:pStyle w:val="Normal"/>
+              <w:widowControl w:val="false"/>
+              <w:suppressAutoHyphens w:val="true"/>
+              <w:spacing w:before="0" w:after="0"/>
+              <w:rPr/>
+            </w:pPr>
+            <w:r>
+              <w:rPr>
+                <w:rFonts w:eastAsia="Calibri" w:cs=""/>
+                <w:color w:val="808080" w:themeColor="background1" w:themeShade="80"/>
+                <w:kern w:val="0"/>
+                <w:sz w:val="24"/>
+                <w:szCs w:val="24"/>
+                <w:lang w:val="en-US" w:eastAsia="en-US" w:bidi="ar-SA"/>
+              </w:rPr>
+              <w:t>S:</w:t>
+            </w:r>
+            <w:r>
+              <w:rPr>
+                <w:rFonts w:eastAsia="Calibri" w:cs=""/>
+                <w:color w:val="808080" w:themeColor="background1" w:themeShade="80"/>
+                <w:kern w:val="0"/>
+                <w:sz w:val="24"/>
+                <w:szCs w:val="24"/>
+                <w:lang w:val="en-US" w:eastAsia="en-US" w:bidi="ar-SA"/>
+              </w:rPr>
+              <w:t>1</w:t>
+            </w:r>
+          </w:p>
+          <w:p>
+            <w:pPr>
+              <w:pStyle w:val="Normal"/>
+              <w:widowControl w:val="false"/>
+              <w:suppressAutoHyphens w:val="true"/>
+              <w:spacing w:before="0" w:after="0"/>
+              <w:rPr/>
+            </w:pPr>
+            <w:r>
+              <w:rPr>
+                <w:rFonts w:eastAsia="Calibri" w:cs=""/>
+                <w:color w:val="808080" w:themeColor="background1" w:themeShade="80"/>
+                <w:kern w:val="0"/>
+                <w:sz w:val="24"/>
+                <w:szCs w:val="24"/>
+                <w:lang w:val="en-US" w:eastAsia="en-US" w:bidi="ar-SA"/>
+              </w:rPr>
+              <w:t>E:4</w:t>
+            </w:r>
+          </w:p>
+          <w:p>
+            <w:pPr>
+              <w:pStyle w:val="Normal"/>
+              <w:widowControl w:val="false"/>
+              <w:suppressAutoHyphens w:val="true"/>
+              <w:spacing w:before="0" w:after="0"/>
+              <w:rPr/>
+            </w:pPr>
+            <w:r>
+              <w:rPr>
+                <w:rFonts w:eastAsia="Calibri" w:cs=""/>
+                <w:color w:val="808080" w:themeColor="background1" w:themeShade="80"/>
+                <w:kern w:val="0"/>
+                <w:sz w:val="24"/>
+                <w:szCs w:val="24"/>
+                <w:lang w:val="en-US" w:eastAsia="en-US" w:bidi="ar-SA"/>
+              </w:rPr>
+              <w:t>C:2</w:t>
+            </w:r>
+          </w:p>
+        </w:tc>
+        <w:tc>
+          <w:tcPr>
+            <w:tcW w:w="662" w:type="dxa"/>
+            <w:tcBorders>
+              <w:top w:val="nil"/>
+            </w:tcBorders>
+            <w:shd w:color="auto" w:fill="E2EFD9" w:themeFill="accent6" w:themeFillTint="33" w:val="clear"/>
+          </w:tcPr>
+          <w:p>
+            <w:pPr>
+              <w:pStyle w:val="Normal"/>
+              <w:widowControl w:val="false"/>
+              <w:suppressAutoHyphens w:val="true"/>
+              <w:spacing w:before="0" w:after="0"/>
+              <w:rPr/>
+            </w:pPr>
+            <w:r>
+              <w:rPr>
+                <w:rFonts w:eastAsia="Calibri" w:cs=""/>
+                <w:color w:val="808080" w:themeColor="background1" w:themeShade="80"/>
+                <w:kern w:val="0"/>
+                <w:sz w:val="24"/>
+                <w:szCs w:val="24"/>
+                <w:lang w:val="en-US" w:eastAsia="en-US" w:bidi="ar-SA"/>
+              </w:rPr>
+              <w:t>S:3</w:t>
+            </w:r>
+          </w:p>
+          <w:p>
+            <w:pPr>
+              <w:pStyle w:val="Normal"/>
+              <w:widowControl w:val="false"/>
+              <w:suppressAutoHyphens w:val="true"/>
+              <w:spacing w:before="0" w:after="0"/>
+              <w:rPr/>
+            </w:pPr>
+            <w:r>
+              <w:rPr>
+                <w:rFonts w:eastAsia="Calibri" w:cs=""/>
+                <w:color w:val="808080" w:themeColor="background1" w:themeShade="80"/>
+                <w:kern w:val="0"/>
+                <w:sz w:val="24"/>
+                <w:szCs w:val="24"/>
+                <w:lang w:val="en-US" w:eastAsia="en-US" w:bidi="ar-SA"/>
+              </w:rPr>
+              <w:t>E:4</w:t>
+            </w:r>
+          </w:p>
+          <w:p>
+            <w:pPr>
+              <w:pStyle w:val="Normal"/>
+              <w:widowControl w:val="false"/>
+              <w:suppressAutoHyphens w:val="true"/>
+              <w:spacing w:before="0" w:after="0"/>
+              <w:rPr/>
+            </w:pPr>
+            <w:r>
+              <w:rPr>
+                <w:rFonts w:eastAsia="Calibri" w:cs=""/>
+                <w:color w:val="808080" w:themeColor="background1" w:themeShade="80"/>
+                <w:kern w:val="0"/>
+                <w:sz w:val="24"/>
+                <w:szCs w:val="24"/>
+                <w:lang w:val="en-US" w:eastAsia="en-US" w:bidi="ar-SA"/>
+              </w:rPr>
+              <w:t>C:2</w:t>
+            </w:r>
+          </w:p>
+        </w:tc>
+        <w:tc>
+          <w:tcPr>
+            <w:tcW w:w="659" w:type="dxa"/>
+            <w:tcBorders>
+              <w:top w:val="nil"/>
+            </w:tcBorders>
+            <w:shd w:color="auto" w:fill="E2EFD9" w:themeFill="accent6" w:themeFillTint="33" w:val="clear"/>
+          </w:tcPr>
+          <w:p>
+            <w:pPr>
+              <w:pStyle w:val="Normal"/>
+              <w:widowControl w:val="false"/>
+              <w:suppressAutoHyphens w:val="true"/>
+              <w:spacing w:before="0" w:after="0"/>
+              <w:rPr/>
+            </w:pPr>
+            <w:r>
+              <w:rPr>
+                <w:rFonts w:eastAsia="Calibri" w:cs=""/>
+                <w:color w:val="808080" w:themeColor="background1" w:themeShade="80"/>
+                <w:kern w:val="0"/>
+                <w:sz w:val="24"/>
+                <w:szCs w:val="24"/>
+                <w:lang w:val="en-US" w:eastAsia="en-US" w:bidi="ar-SA"/>
+              </w:rPr>
+              <w:t>S:2</w:t>
+            </w:r>
+          </w:p>
+          <w:p>
+            <w:pPr>
+              <w:pStyle w:val="Normal"/>
+              <w:widowControl w:val="false"/>
+              <w:suppressAutoHyphens w:val="true"/>
+              <w:spacing w:before="0" w:after="0"/>
+              <w:rPr/>
+            </w:pPr>
+            <w:r>
+              <w:rPr>
+                <w:rFonts w:eastAsia="Calibri" w:cs=""/>
+                <w:color w:val="808080" w:themeColor="background1" w:themeShade="80"/>
+                <w:kern w:val="0"/>
+                <w:sz w:val="24"/>
+                <w:szCs w:val="24"/>
+                <w:lang w:val="en-US" w:eastAsia="en-US" w:bidi="ar-SA"/>
+              </w:rPr>
+              <w:t>E:3</w:t>
+            </w:r>
+          </w:p>
+          <w:p>
+            <w:pPr>
+              <w:pStyle w:val="Normal"/>
+              <w:widowControl w:val="false"/>
+              <w:suppressAutoHyphens w:val="true"/>
+              <w:spacing w:before="0" w:after="0"/>
+              <w:rPr/>
+            </w:pPr>
+            <w:r>
+              <w:rPr>
+                <w:rFonts w:eastAsia="Calibri" w:cs=""/>
+                <w:color w:val="808080" w:themeColor="background1" w:themeShade="80"/>
+                <w:kern w:val="0"/>
+                <w:sz w:val="24"/>
+                <w:szCs w:val="24"/>
+                <w:lang w:val="en-US" w:eastAsia="en-US" w:bidi="ar-SA"/>
+              </w:rPr>
+              <w:t>C:0</w:t>
+            </w:r>
+          </w:p>
+        </w:tc>
+        <w:tc>
+          <w:tcPr>
+            <w:tcW w:w="661" w:type="dxa"/>
+            <w:tcBorders>
+              <w:top w:val="nil"/>
+            </w:tcBorders>
+            <w:shd w:color="auto" w:fill="E2EFD9" w:themeFill="accent6" w:themeFillTint="33" w:val="clear"/>
+          </w:tcPr>
+          <w:p>
+            <w:pPr>
+              <w:pStyle w:val="Normal"/>
+              <w:widowControl w:val="false"/>
+              <w:suppressAutoHyphens w:val="true"/>
+              <w:spacing w:before="0" w:after="0"/>
+              <w:rPr/>
+            </w:pPr>
+            <w:r>
+              <w:rPr>
+                <w:rFonts w:eastAsia="Calibri" w:cs=""/>
+                <w:color w:val="808080" w:themeColor="background1" w:themeShade="80"/>
+                <w:kern w:val="0"/>
+                <w:sz w:val="24"/>
+                <w:szCs w:val="24"/>
+                <w:lang w:val="en-US" w:eastAsia="en-US" w:bidi="ar-SA"/>
+              </w:rPr>
+              <w:t>S:</w:t>
+            </w:r>
+            <w:r>
+              <w:rPr>
+                <w:rFonts w:eastAsia="Calibri" w:cs=""/>
+                <w:color w:val="808080" w:themeColor="background1" w:themeShade="80"/>
+                <w:kern w:val="0"/>
+                <w:sz w:val="24"/>
+                <w:szCs w:val="24"/>
+                <w:lang w:val="en-US" w:eastAsia="en-US" w:bidi="ar-SA"/>
+              </w:rPr>
+              <w:t>2</w:t>
+            </w:r>
+          </w:p>
+          <w:p>
+            <w:pPr>
+              <w:pStyle w:val="Normal"/>
+              <w:widowControl w:val="false"/>
+              <w:suppressAutoHyphens w:val="true"/>
+              <w:spacing w:before="0" w:after="0"/>
+              <w:rPr/>
+            </w:pPr>
+            <w:r>
+              <w:rPr>
+                <w:rFonts w:eastAsia="Calibri" w:cs=""/>
+                <w:color w:val="808080" w:themeColor="background1" w:themeShade="80"/>
+                <w:kern w:val="0"/>
+                <w:sz w:val="24"/>
+                <w:szCs w:val="24"/>
+                <w:lang w:val="en-US" w:eastAsia="en-US" w:bidi="ar-SA"/>
+              </w:rPr>
+              <w:t>E:4</w:t>
+            </w:r>
+          </w:p>
+          <w:p>
+            <w:pPr>
+              <w:pStyle w:val="Normal"/>
+              <w:widowControl w:val="false"/>
+              <w:suppressAutoHyphens w:val="true"/>
+              <w:spacing w:before="0" w:after="0"/>
+              <w:rPr/>
+            </w:pPr>
+            <w:r>
+              <w:rPr>
+                <w:rFonts w:eastAsia="Calibri" w:cs=""/>
+                <w:color w:val="808080" w:themeColor="background1" w:themeShade="80"/>
+                <w:kern w:val="0"/>
+                <w:sz w:val="24"/>
+                <w:szCs w:val="24"/>
+                <w:lang w:val="en-US" w:eastAsia="en-US" w:bidi="ar-SA"/>
+              </w:rPr>
+              <w:t>C:1</w:t>
+            </w:r>
+          </w:p>
+        </w:tc>
+        <w:tc>
+          <w:tcPr>
+            <w:tcW w:w="663" w:type="dxa"/>
+            <w:tcBorders>
+              <w:top w:val="nil"/>
+            </w:tcBorders>
+            <w:shd w:color="auto" w:fill="E2EFD9" w:themeFill="accent6" w:themeFillTint="33" w:val="clear"/>
+          </w:tcPr>
+          <w:p>
+            <w:pPr>
+              <w:pStyle w:val="Normal"/>
+              <w:widowControl w:val="false"/>
+              <w:suppressAutoHyphens w:val="true"/>
+              <w:spacing w:before="0" w:after="0"/>
+              <w:rPr/>
+            </w:pPr>
+            <w:r>
+              <w:rPr>
+                <w:rFonts w:eastAsia="Calibri" w:cs=""/>
+                <w:color w:val="808080" w:themeColor="background1" w:themeShade="80"/>
+                <w:kern w:val="0"/>
+                <w:sz w:val="24"/>
+                <w:szCs w:val="24"/>
+                <w:lang w:val="en-US" w:eastAsia="en-US" w:bidi="ar-SA"/>
+              </w:rPr>
+              <w:t>S:3</w:t>
+            </w:r>
+          </w:p>
+          <w:p>
+            <w:pPr>
+              <w:pStyle w:val="Normal"/>
+              <w:widowControl w:val="false"/>
+              <w:suppressAutoHyphens w:val="true"/>
+              <w:spacing w:before="0" w:after="0"/>
+              <w:rPr/>
+            </w:pPr>
+            <w:r>
+              <w:rPr>
+                <w:rFonts w:eastAsia="Calibri" w:cs=""/>
+                <w:color w:val="808080" w:themeColor="background1" w:themeShade="80"/>
+                <w:kern w:val="0"/>
+                <w:sz w:val="24"/>
+                <w:szCs w:val="24"/>
+                <w:lang w:val="en-US" w:eastAsia="en-US" w:bidi="ar-SA"/>
+              </w:rPr>
+              <w:t>E:4</w:t>
+            </w:r>
+          </w:p>
+          <w:p>
+            <w:pPr>
+              <w:pStyle w:val="Normal"/>
+              <w:widowControl w:val="false"/>
+              <w:suppressAutoHyphens w:val="true"/>
+              <w:spacing w:before="0" w:after="0"/>
+              <w:rPr/>
+            </w:pPr>
+            <w:r>
+              <w:rPr>
+                <w:rFonts w:eastAsia="Calibri" w:cs=""/>
+                <w:color w:val="808080" w:themeColor="background1" w:themeShade="80"/>
+                <w:kern w:val="0"/>
+                <w:sz w:val="24"/>
+                <w:szCs w:val="24"/>
+                <w:lang w:val="en-US" w:eastAsia="en-US" w:bidi="ar-SA"/>
+              </w:rPr>
+              <w:t>C:2</w:t>
+            </w:r>
+          </w:p>
+        </w:tc>
+        <w:tc>
+          <w:tcPr>
+            <w:tcW w:w="658" w:type="dxa"/>
+            <w:tcBorders>
+              <w:top w:val="nil"/>
+            </w:tcBorders>
+            <w:shd w:color="auto" w:fill="E2EFD9" w:themeFill="accent6" w:themeFillTint="33" w:val="clear"/>
+          </w:tcPr>
+          <w:p>
+            <w:pPr>
+              <w:pStyle w:val="Normal"/>
+              <w:widowControl w:val="false"/>
+              <w:suppressAutoHyphens w:val="true"/>
+              <w:spacing w:before="0" w:after="0"/>
+              <w:rPr/>
+            </w:pPr>
+            <w:r>
+              <w:rPr>
+                <w:rFonts w:eastAsia="Calibri" w:cs=""/>
+                <w:color w:val="808080" w:themeColor="background1" w:themeShade="80"/>
+                <w:kern w:val="0"/>
+                <w:sz w:val="24"/>
+                <w:szCs w:val="24"/>
+                <w:lang w:val="en-US" w:eastAsia="en-US" w:bidi="ar-SA"/>
+              </w:rPr>
+              <w:t>S:</w:t>
+            </w:r>
+            <w:r>
+              <w:rPr>
+                <w:rFonts w:eastAsia="Calibri" w:cs=""/>
+                <w:color w:val="808080" w:themeColor="background1" w:themeShade="80"/>
+                <w:kern w:val="0"/>
+                <w:sz w:val="24"/>
+                <w:szCs w:val="24"/>
+                <w:lang w:val="en-US" w:eastAsia="en-US" w:bidi="ar-SA"/>
+              </w:rPr>
+              <w:t>2</w:t>
+            </w:r>
+          </w:p>
+          <w:p>
+            <w:pPr>
+              <w:pStyle w:val="Normal"/>
+              <w:widowControl w:val="false"/>
+              <w:suppressAutoHyphens w:val="true"/>
+              <w:spacing w:before="0" w:after="0"/>
+              <w:rPr/>
+            </w:pPr>
+            <w:r>
+              <w:rPr>
+                <w:rFonts w:eastAsia="Calibri" w:cs=""/>
+                <w:color w:val="808080" w:themeColor="background1" w:themeShade="80"/>
+                <w:kern w:val="0"/>
+                <w:sz w:val="24"/>
+                <w:szCs w:val="24"/>
+                <w:lang w:val="en-US" w:eastAsia="en-US" w:bidi="ar-SA"/>
+              </w:rPr>
+              <w:t>E:4</w:t>
+            </w:r>
+          </w:p>
+          <w:p>
+            <w:pPr>
+              <w:pStyle w:val="Normal"/>
+              <w:widowControl w:val="false"/>
+              <w:suppressAutoHyphens w:val="true"/>
+              <w:spacing w:before="0" w:after="0"/>
+              <w:rPr/>
+            </w:pPr>
+            <w:r>
+              <w:rPr>
+                <w:rFonts w:eastAsia="Calibri" w:cs=""/>
+                <w:color w:val="808080" w:themeColor="background1" w:themeShade="80"/>
+                <w:kern w:val="0"/>
+                <w:sz w:val="24"/>
+                <w:szCs w:val="24"/>
+                <w:lang w:val="en-US" w:eastAsia="en-US" w:bidi="ar-SA"/>
+              </w:rPr>
+              <w:t>C:0</w:t>
+            </w:r>
+          </w:p>
+        </w:tc>
+        <w:tc>
+          <w:tcPr>
+            <w:tcW w:w="661" w:type="dxa"/>
+            <w:tcBorders>
+              <w:top w:val="nil"/>
+            </w:tcBorders>
+            <w:shd w:color="auto" w:fill="E2EFD9" w:themeFill="accent6" w:themeFillTint="33" w:val="clear"/>
+          </w:tcPr>
+          <w:p>
+            <w:pPr>
+              <w:pStyle w:val="Normal"/>
+              <w:widowControl w:val="false"/>
+              <w:suppressAutoHyphens w:val="true"/>
+              <w:spacing w:before="0" w:after="0"/>
+              <w:rPr/>
+            </w:pPr>
+            <w:r>
+              <w:rPr>
+                <w:rFonts w:eastAsia="Calibri" w:cs=""/>
+                <w:color w:val="808080" w:themeColor="background1" w:themeShade="80"/>
+                <w:kern w:val="0"/>
+                <w:sz w:val="24"/>
+                <w:szCs w:val="24"/>
+                <w:lang w:val="en-US" w:eastAsia="en-US" w:bidi="ar-SA"/>
+              </w:rPr>
+              <w:t>S:</w:t>
+            </w:r>
+            <w:r>
+              <w:rPr>
+                <w:rFonts w:eastAsia="Calibri" w:cs=""/>
+                <w:color w:val="808080" w:themeColor="background1" w:themeShade="80"/>
+                <w:kern w:val="0"/>
+                <w:sz w:val="24"/>
+                <w:szCs w:val="24"/>
+                <w:lang w:val="en-US" w:eastAsia="en-US" w:bidi="ar-SA"/>
+              </w:rPr>
+              <w:t>3</w:t>
+            </w:r>
+          </w:p>
+          <w:p>
+            <w:pPr>
+              <w:pStyle w:val="Normal"/>
+              <w:widowControl w:val="false"/>
+              <w:suppressAutoHyphens w:val="true"/>
+              <w:spacing w:before="0" w:after="0"/>
+              <w:rPr/>
+            </w:pPr>
+            <w:r>
+              <w:rPr>
+                <w:rFonts w:eastAsia="Calibri" w:cs=""/>
+                <w:color w:val="808080" w:themeColor="background1" w:themeShade="80"/>
+                <w:kern w:val="0"/>
+                <w:sz w:val="24"/>
+                <w:szCs w:val="24"/>
+                <w:lang w:val="en-US" w:eastAsia="en-US" w:bidi="ar-SA"/>
+              </w:rPr>
+              <w:t>E:4</w:t>
+            </w:r>
+          </w:p>
+          <w:p>
+            <w:pPr>
+              <w:pStyle w:val="Normal"/>
+              <w:widowControl w:val="false"/>
+              <w:suppressAutoHyphens w:val="true"/>
+              <w:spacing w:before="0" w:after="0"/>
+              <w:rPr/>
+            </w:pPr>
+            <w:r>
+              <w:rPr>
+                <w:rFonts w:eastAsia="Calibri" w:cs=""/>
+                <w:color w:val="808080" w:themeColor="background1" w:themeShade="80"/>
+                <w:kern w:val="0"/>
+                <w:sz w:val="24"/>
+                <w:szCs w:val="24"/>
+                <w:lang w:val="en-US" w:eastAsia="en-US" w:bidi="ar-SA"/>
+              </w:rPr>
+              <w:t>C:1</w:t>
+            </w:r>
+          </w:p>
+        </w:tc>
+        <w:tc>
+          <w:tcPr>
+            <w:tcW w:w="663" w:type="dxa"/>
+            <w:tcBorders>
+              <w:top w:val="nil"/>
+            </w:tcBorders>
+            <w:shd w:color="auto" w:fill="E2EFD9" w:themeFill="accent6" w:themeFillTint="33" w:val="clear"/>
+          </w:tcPr>
+          <w:p>
+            <w:pPr>
+              <w:pStyle w:val="Normal"/>
+              <w:widowControl w:val="false"/>
+              <w:suppressAutoHyphens w:val="true"/>
+              <w:spacing w:before="0" w:after="0"/>
+              <w:rPr/>
+            </w:pPr>
+            <w:r>
+              <w:rPr>
+                <w:rFonts w:eastAsia="Calibri" w:cs=""/>
+                <w:color w:val="808080" w:themeColor="background1" w:themeShade="80"/>
+                <w:kern w:val="0"/>
+                <w:sz w:val="24"/>
+                <w:szCs w:val="24"/>
+                <w:lang w:val="en-US" w:eastAsia="en-US" w:bidi="ar-SA"/>
+              </w:rPr>
+              <w:t>S:</w:t>
+            </w:r>
+            <w:r>
+              <w:rPr>
+                <w:rFonts w:eastAsia="Calibri" w:cs=""/>
+                <w:color w:val="808080" w:themeColor="background1" w:themeShade="80"/>
+                <w:kern w:val="0"/>
+                <w:sz w:val="24"/>
+                <w:szCs w:val="24"/>
+                <w:lang w:val="en-US" w:eastAsia="en-US" w:bidi="ar-SA"/>
+              </w:rPr>
+              <w:t>2</w:t>
+            </w:r>
+          </w:p>
+          <w:p>
+            <w:pPr>
+              <w:pStyle w:val="Normal"/>
+              <w:widowControl w:val="false"/>
+              <w:suppressAutoHyphens w:val="true"/>
+              <w:spacing w:before="0" w:after="0"/>
+              <w:rPr/>
+            </w:pPr>
+            <w:r>
+              <w:rPr>
+                <w:rFonts w:eastAsia="Calibri" w:cs=""/>
+                <w:color w:val="808080" w:themeColor="background1" w:themeShade="80"/>
+                <w:kern w:val="0"/>
+                <w:sz w:val="24"/>
+                <w:szCs w:val="24"/>
+                <w:lang w:val="en-US" w:eastAsia="en-US" w:bidi="ar-SA"/>
+              </w:rPr>
+              <w:t>E:4</w:t>
+            </w:r>
+          </w:p>
+          <w:p>
+            <w:pPr>
+              <w:pStyle w:val="Normal"/>
+              <w:widowControl w:val="false"/>
+              <w:suppressAutoHyphens w:val="true"/>
+              <w:spacing w:before="0" w:after="0"/>
+              <w:rPr/>
+            </w:pPr>
+            <w:r>
+              <w:rPr>
+                <w:rFonts w:eastAsia="Calibri" w:cs=""/>
+                <w:color w:val="808080" w:themeColor="background1" w:themeShade="80"/>
+                <w:kern w:val="0"/>
+                <w:sz w:val="24"/>
+                <w:szCs w:val="24"/>
+                <w:lang w:val="en-US" w:eastAsia="en-US" w:bidi="ar-SA"/>
+              </w:rPr>
+              <w:t>C:3</w:t>
+            </w:r>
+          </w:p>
+        </w:tc>
+        <w:tc>
+          <w:tcPr>
+            <w:tcW w:w="663" w:type="dxa"/>
+            <w:tcBorders>
+              <w:top w:val="nil"/>
+            </w:tcBorders>
+            <w:shd w:color="auto" w:fill="E2EFD9" w:themeFill="accent6" w:themeFillTint="33" w:val="clear"/>
+          </w:tcPr>
+          <w:p>
+            <w:pPr>
+              <w:pStyle w:val="Normal"/>
+              <w:widowControl w:val="false"/>
+              <w:suppressAutoHyphens w:val="true"/>
+              <w:spacing w:before="0" w:after="0"/>
+              <w:rPr/>
+            </w:pPr>
+            <w:r>
+              <w:rPr>
+                <w:rFonts w:eastAsia="Calibri" w:cs=""/>
+                <w:color w:val="808080" w:themeColor="background1" w:themeShade="80"/>
+                <w:kern w:val="0"/>
+                <w:sz w:val="24"/>
+                <w:szCs w:val="24"/>
+                <w:lang w:val="en-US" w:eastAsia="en-US" w:bidi="ar-SA"/>
+              </w:rPr>
+              <w:t>S:</w:t>
+            </w:r>
+          </w:p>
+          <w:p>
+            <w:pPr>
+              <w:pStyle w:val="Normal"/>
+              <w:widowControl w:val="false"/>
+              <w:suppressAutoHyphens w:val="true"/>
+              <w:spacing w:before="0" w:after="0"/>
+              <w:rPr/>
+            </w:pPr>
+            <w:r>
+              <w:rPr>
+                <w:rFonts w:eastAsia="Calibri" w:cs=""/>
+                <w:color w:val="808080" w:themeColor="background1" w:themeShade="80"/>
+                <w:kern w:val="0"/>
+                <w:sz w:val="24"/>
+                <w:szCs w:val="24"/>
+                <w:lang w:val="en-US" w:eastAsia="en-US" w:bidi="ar-SA"/>
+              </w:rPr>
+              <w:t>E:</w:t>
+            </w:r>
+          </w:p>
+          <w:p>
+            <w:pPr>
+              <w:pStyle w:val="Normal"/>
+              <w:widowControl w:val="false"/>
+              <w:suppressAutoHyphens w:val="true"/>
+              <w:spacing w:before="0" w:after="0"/>
+              <w:rPr/>
+            </w:pPr>
+            <w:r>
+              <w:rPr>
+                <w:rFonts w:eastAsia="Calibri" w:cs=""/>
+                <w:color w:val="808080" w:themeColor="background1" w:themeShade="80"/>
+                <w:kern w:val="0"/>
+                <w:sz w:val="24"/>
+                <w:szCs w:val="24"/>
+                <w:lang w:val="en-US" w:eastAsia="en-US" w:bidi="ar-SA"/>
+              </w:rPr>
+              <w:t>C:</w:t>
+            </w:r>
+          </w:p>
+        </w:tc>
+        <w:tc>
+          <w:tcPr>
+            <w:tcW w:w="948" w:type="dxa"/>
+            <w:tcBorders>
+              <w:top w:val="nil"/>
+            </w:tcBorders>
+            <w:shd w:color="auto" w:fill="E2EFD9" w:themeFill="accent6" w:themeFillTint="33" w:val="clear"/>
+          </w:tcPr>
+          <w:p>
+            <w:pPr>
+              <w:pStyle w:val="Normal"/>
+              <w:widowControl w:val="false"/>
+              <w:suppressAutoHyphens w:val="true"/>
+              <w:spacing w:before="0" w:after="0"/>
+              <w:rPr/>
+            </w:pPr>
+            <w:r>
+              <w:rPr>
+                <w:rFonts w:eastAsia="Calibri" w:cs=""/>
+                <w:color w:val="808080" w:themeColor="background1" w:themeShade="80"/>
+                <w:kern w:val="0"/>
+                <w:sz w:val="24"/>
+                <w:szCs w:val="24"/>
+                <w:lang w:val="en-US" w:eastAsia="en-US" w:bidi="ar-SA"/>
+              </w:rPr>
+              <w:t>S:3</w:t>
+            </w:r>
+          </w:p>
+          <w:p>
+            <w:pPr>
+              <w:pStyle w:val="Normal"/>
+              <w:widowControl w:val="false"/>
+              <w:suppressAutoHyphens w:val="true"/>
+              <w:spacing w:before="0" w:after="0"/>
+              <w:rPr/>
+            </w:pPr>
+            <w:r>
+              <w:rPr>
+                <w:rFonts w:eastAsia="Calibri" w:cs=""/>
+                <w:color w:val="808080" w:themeColor="background1" w:themeShade="80"/>
+                <w:kern w:val="0"/>
+                <w:sz w:val="24"/>
+                <w:szCs w:val="24"/>
+                <w:lang w:val="en-US" w:eastAsia="en-US" w:bidi="ar-SA"/>
+              </w:rPr>
+              <w:t>E:4</w:t>
+            </w:r>
+          </w:p>
+          <w:p>
+            <w:pPr>
+              <w:pStyle w:val="Normal"/>
+              <w:widowControl w:val="false"/>
+              <w:suppressAutoHyphens w:val="true"/>
+              <w:spacing w:before="0" w:after="0"/>
+              <w:rPr/>
+            </w:pPr>
+            <w:r>
+              <w:rPr>
+                <w:rFonts w:eastAsia="Calibri" w:cs=""/>
+                <w:color w:val="808080" w:themeColor="background1" w:themeShade="80"/>
+                <w:kern w:val="0"/>
+                <w:sz w:val="24"/>
+                <w:szCs w:val="24"/>
+                <w:lang w:val="en-US" w:eastAsia="en-US" w:bidi="ar-SA"/>
+              </w:rPr>
+              <w:t>C:3</w:t>
+            </w:r>
+          </w:p>
+        </w:tc>
+        <w:tc>
+          <w:tcPr>
+            <w:tcW w:w="740" w:type="dxa"/>
+            <w:tcBorders>
+              <w:top w:val="nil"/>
+            </w:tcBorders>
+            <w:shd w:color="auto" w:fill="E2EFD9" w:themeFill="accent6" w:themeFillTint="33" w:val="clear"/>
+          </w:tcPr>
+          <w:p>
+            <w:pPr>
+              <w:pStyle w:val="Normal"/>
+              <w:widowControl w:val="false"/>
+              <w:suppressAutoHyphens w:val="true"/>
+              <w:spacing w:before="0" w:after="0"/>
+              <w:rPr>
+                <w:color w:val="808080" w:themeColor="background1" w:themeShade="80"/>
+                <w:sz w:val="24"/>
+                <w:lang w:val="en-US"/>
+              </w:rPr>
+            </w:pPr>
+            <w:r>
+              <w:rPr>
+                <w:color w:val="808080" w:themeColor="background1" w:themeShade="80"/>
+                <w:sz w:val="24"/>
+                <w:lang w:val="en-US"/>
+              </w:rPr>
+              <w:t>D</w:t>
             </w:r>
           </w:p>
         </w:tc>
@@ -8557,13 +10211,14 @@
         <w:tblW w:w="9622" w:type="dxa"/>
         <w:jc w:val="left"/>
         <w:tblInd w:w="113" w:type="dxa"/>
+        <w:tblLayout w:type="fixed"/>
         <w:tblCellMar>
           <w:top w:w="0" w:type="dxa"/>
           <w:left w:w="108" w:type="dxa"/>
           <w:bottom w:w="0" w:type="dxa"/>
           <w:right w:w="108" w:type="dxa"/>
         </w:tblCellMar>
-        <w:tblLook w:val="04a0" w:noHBand="0" w:noVBand="1" w:firstColumn="1" w:lastRow="0" w:lastColumn="0" w:firstRow="1"/>
+        <w:tblLook w:firstRow="1" w:noVBand="1" w:lastRow="0" w:firstColumn="1" w:lastColumn="0" w:noHBand="0" w:val="04a0"/>
       </w:tblPr>
       <w:tblGrid>
         <w:gridCol w:w="3207"/>
@@ -8635,7 +10290,29 @@
                 <w:vertAlign w:val="baseline"/>
                 <w:lang w:val="en-GB" w:eastAsia="en-US" w:bidi="ar-SA"/>
               </w:rPr>
-              <w:t xml:space="preserve">F3/S7: </w:t>
+              <w:t xml:space="preserve">F3/S7: Accelerating in highway,  the  car starts to accelerate more </w:t>
+            </w:r>
+            <w:r>
+              <w:rPr>
+                <w:rFonts w:eastAsia="Calibri" w:cs="Calibri"/>
+                <w:b w:val="false"/>
+                <w:i w:val="false"/>
+                <w:caps w:val="false"/>
+                <w:smallCaps w:val="false"/>
+                <w:strike w:val="false"/>
+                <w:dstrike w:val="false"/>
+                <w:color w:val="000000"/>
+                <w:kern w:val="0"/>
+                <w:position w:val="0"/>
+                <w:sz w:val="24"/>
+                <w:sz w:val="24"/>
+                <w:szCs w:val="24"/>
+                <w:u w:val="none"/>
+                <w:shd w:fill="auto" w:val="clear"/>
+                <w:vertAlign w:val="baseline"/>
+                <w:lang w:val="en-GB" w:eastAsia="en-US" w:bidi="ar-SA"/>
+              </w:rPr>
+              <w:t>than</w:t>
             </w:r>
             <w:r>
               <w:rPr>
@@ -8655,48 +10332,6 @@
                 <w:vertAlign w:val="baseline"/>
                 <w:lang w:val="en-GB" w:eastAsia="en-US" w:bidi="ar-SA"/>
               </w:rPr>
-              <w:t xml:space="preserve">Accelerating in highway,  the  car starts to accelerate more </w:t>
-            </w:r>
-            <w:r>
-              <w:rPr>
-                <w:rFonts w:eastAsia="Calibri" w:cs="Calibri"/>
-                <w:b w:val="false"/>
-                <w:i w:val="false"/>
-                <w:caps w:val="false"/>
-                <w:smallCaps w:val="false"/>
-                <w:strike w:val="false"/>
-                <w:dstrike w:val="false"/>
-                <w:color w:val="000000"/>
-                <w:kern w:val="0"/>
-                <w:position w:val="0"/>
-                <w:sz w:val="24"/>
-                <w:sz w:val="24"/>
-                <w:szCs w:val="24"/>
-                <w:u w:val="none"/>
-                <w:shd w:fill="auto" w:val="clear"/>
-                <w:vertAlign w:val="baseline"/>
-                <w:lang w:val="en-GB" w:eastAsia="en-US" w:bidi="ar-SA"/>
-              </w:rPr>
-              <w:t>than</w:t>
-            </w:r>
-            <w:r>
-              <w:rPr>
-                <w:rFonts w:eastAsia="Calibri" w:cs="Calibri"/>
-                <w:b w:val="false"/>
-                <w:i w:val="false"/>
-                <w:caps w:val="false"/>
-                <w:smallCaps w:val="false"/>
-                <w:strike w:val="false"/>
-                <w:dstrike w:val="false"/>
-                <w:position w:val="0"/>
-                <w:sz w:val="24"/>
-                <w:sz w:val="24"/>
-                <w:szCs w:val="24"/>
-                <w:u w:val="none"/>
-                <w:shd w:fill="auto" w:val="clear"/>
-                <w:vertAlign w:val="baseline"/>
-                <w:lang w:val="en-GB" w:eastAsia="en-US" w:bidi="ar-SA"/>
-              </w:rPr>
               <w:t xml:space="preserve"> requested.</w:t>
             </w:r>
           </w:p>
@@ -8989,13 +10624,14 @@
         <w:tblW w:w="9622" w:type="dxa"/>
         <w:jc w:val="left"/>
         <w:tblInd w:w="113" w:type="dxa"/>
+        <w:tblLayout w:type="fixed"/>
         <w:tblCellMar>
           <w:top w:w="0" w:type="dxa"/>
           <w:left w:w="108" w:type="dxa"/>
           <w:bottom w:w="0" w:type="dxa"/>
           <w:right w:w="108" w:type="dxa"/>
         </w:tblCellMar>
-        <w:tblLook w:val="04a0" w:noHBand="0" w:noVBand="1" w:firstColumn="1" w:lastRow="0" w:lastColumn="0" w:firstRow="1"/>
+        <w:tblLook w:firstRow="1" w:noVBand="1" w:lastRow="0" w:firstColumn="1" w:lastColumn="0" w:noHBand="0" w:val="04a0"/>
       </w:tblPr>
       <w:tblGrid>
         <w:gridCol w:w="3207"/>
@@ -9061,17 +10697,7 @@
                 <w:sz w:val="24"/>
                 <w:lang w:val="en-US"/>
               </w:rPr>
-              <w:t xml:space="preserve">F3/S2: </w:t>
-            </w:r>
-            <w:r>
-              <w:rPr>
-                <w:i/>
-                <w:iCs/>
-                <w:color w:val="000000" w:themeShade="80"/>
-                <w:sz w:val="24"/>
-                <w:lang w:val="en-US"/>
-              </w:rPr>
-              <w:t>In the city, breaking even its not requested.</w:t>
+              <w:t>F3/S2: In the city, breaking even its not requested.</w:t>
             </w:r>
           </w:p>
         </w:tc>
@@ -9375,13 +11001,14 @@
         <w:tblW w:w="9622" w:type="dxa"/>
         <w:jc w:val="left"/>
         <w:tblInd w:w="113" w:type="dxa"/>
+        <w:tblLayout w:type="fixed"/>
         <w:tblCellMar>
           <w:top w:w="0" w:type="dxa"/>
           <w:left w:w="108" w:type="dxa"/>
           <w:bottom w:w="0" w:type="dxa"/>
           <w:right w:w="108" w:type="dxa"/>
         </w:tblCellMar>
-        <w:tblLook w:val="04a0" w:noHBand="0" w:noVBand="1" w:firstColumn="1" w:lastRow="0" w:lastColumn="0" w:firstRow="1"/>
+        <w:tblLook w:firstRow="1" w:noVBand="1" w:lastRow="0" w:firstColumn="1" w:lastColumn="0" w:noHBand="0" w:val="04a0"/>
       </w:tblPr>
       <w:tblGrid>
         <w:gridCol w:w="1120"/>
@@ -9427,14 +11054,15 @@
               <w:spacing w:before="0" w:after="0"/>
               <w:rPr>
                 <w:color w:themeColor="background1" w:themeShade="80"/>
-                <w:highlight w:val="darkGreen"/>
-              </w:rPr>
-            </w:pPr>
-            <w:r>
-              <w:rPr>
-                <w:color w:val="808080" w:themeColor="background1" w:themeShade="80"/>
-                <w:sz w:val="24"/>
-                <w:highlight w:val="darkGreen"/>
+                <w:highlight w:val="none"/>
+                <w:shd w:fill="auto" w:val="clear"/>
+              </w:rPr>
+            </w:pPr>
+            <w:r>
+              <w:rPr>
+                <w:color w:val="808080" w:themeColor="background1" w:themeShade="80"/>
+                <w:sz w:val="24"/>
+                <w:shd w:fill="auto" w:val="clear"/>
                 <w:lang w:val="en-US"/>
               </w:rPr>
               <w:t>When the pedal position request is not consistent with ECU signal we should warn the driver to use the hydraulic breaking pedal and swap to neutral to avoid accelerating.</w:t>
@@ -9482,14 +11110,15 @@
               <w:spacing w:before="0" w:after="0"/>
               <w:rPr>
                 <w:color w:themeColor="background1" w:themeShade="80"/>
-                <w:highlight w:val="darkGreen"/>
-              </w:rPr>
-            </w:pPr>
-            <w:r>
-              <w:rPr>
-                <w:color w:val="808080" w:themeColor="background1" w:themeShade="80"/>
-                <w:sz w:val="24"/>
-                <w:highlight w:val="darkGreen"/>
+                <w:highlight w:val="none"/>
+                <w:shd w:fill="auto" w:val="clear"/>
+              </w:rPr>
+            </w:pPr>
+            <w:r>
+              <w:rPr>
+                <w:color w:val="808080" w:themeColor="background1" w:themeShade="80"/>
+                <w:sz w:val="24"/>
+                <w:shd w:fill="auto" w:val="clear"/>
                 <w:lang w:val="en-US"/>
               </w:rPr>
               <w:t>When pedal position is not in the breaking and CAN bus does not send signal and the vehicle is breaking then swap to neutral (safe state) and warn the user on the dashboard</w:t>
@@ -9537,14 +11166,15 @@
               <w:spacing w:before="0" w:after="0"/>
               <w:rPr>
                 <w:color w:themeColor="background1" w:themeShade="80"/>
-                <w:highlight w:val="darkGreen"/>
-              </w:rPr>
-            </w:pPr>
-            <w:r>
-              <w:rPr>
-                <w:color w:val="808080" w:themeColor="background1" w:themeShade="80"/>
-                <w:sz w:val="24"/>
-                <w:highlight w:val="darkGreen"/>
+                <w:highlight w:val="none"/>
+                <w:shd w:fill="auto" w:val="clear"/>
+              </w:rPr>
+            </w:pPr>
+            <w:r>
+              <w:rPr>
+                <w:color w:val="808080" w:themeColor="background1" w:themeShade="80"/>
+                <w:sz w:val="24"/>
+                <w:shd w:fill="auto" w:val="clear"/>
                 <w:lang w:val="en-US"/>
               </w:rPr>
               <w:t>When the pedal position request is not consistent with ECU signal we should warn the driver on the dashboard.</w:t>
@@ -9578,6 +11208,71 @@
           <w:lang w:val="en-US"/>
         </w:rPr>
         <w:t>SG1: When the pedal position request is not consistent with the ECU signal, a warning must be produced, so that the user can use the hydraulic pedal, and the item should swap to neutral (all the previous safety goals are a reword of this concept)</w:t>
+      </w:r>
+    </w:p>
+    <w:p>
+      <w:pPr>
+        <w:pStyle w:val="Normal"/>
+        <w:rPr>
+          <w:lang w:val="en-US"/>
+        </w:rPr>
+      </w:pPr>
+      <w:r>
+        <w:rPr>
+          <w:lang w:val="en-US"/>
+        </w:rPr>
+      </w:r>
+    </w:p>
+    <w:p>
+      <w:pPr>
+        <w:pStyle w:val="Normal"/>
+        <w:rPr>
+          <w:lang w:val="en-US"/>
+        </w:rPr>
+      </w:pPr>
+      <w:r>
+        <w:rPr>
+          <w:lang w:val="en-US"/>
+        </w:rPr>
+      </w:r>
+    </w:p>
+    <w:p>
+      <w:pPr>
+        <w:pStyle w:val="Normal"/>
+        <w:rPr>
+          <w:lang w:val="en-US"/>
+        </w:rPr>
+      </w:pPr>
+      <w:r>
+        <w:rPr>
+          <w:lang w:val="en-US"/>
+        </w:rPr>
+      </w:r>
+    </w:p>
+    <w:p>
+      <w:pPr>
+        <w:pStyle w:val="Normal"/>
+        <w:rPr>
+          <w:lang w:val="en-US"/>
+        </w:rPr>
+      </w:pPr>
+      <w:r>
+        <w:rPr>
+          <w:lang w:val="en-US"/>
+        </w:rPr>
+      </w:r>
+    </w:p>
+    <w:p>
+      <w:pPr>
+        <w:pStyle w:val="Normal"/>
+        <w:rPr>
+          <w:lang w:val="en-US"/>
+        </w:rPr>
+      </w:pPr>
+      <w:r>
+        <w:rPr>
+          <w:lang w:val="en-US"/>
+        </w:rPr>
       </w:r>
     </w:p>
     <w:p>
@@ -9611,18 +11306,19 @@
         <w:tblW w:w="9622" w:type="dxa"/>
         <w:jc w:val="left"/>
         <w:tblInd w:w="113" w:type="dxa"/>
+        <w:tblLayout w:type="fixed"/>
         <w:tblCellMar>
           <w:top w:w="0" w:type="dxa"/>
           <w:left w:w="108" w:type="dxa"/>
           <w:bottom w:w="0" w:type="dxa"/>
           <w:right w:w="108" w:type="dxa"/>
         </w:tblCellMar>
-        <w:tblLook w:val="04a0" w:noHBand="0" w:noVBand="1" w:firstColumn="1" w:lastRow="0" w:lastColumn="0" w:firstRow="1"/>
+        <w:tblLook w:firstRow="1" w:noVBand="1" w:lastRow="0" w:firstColumn="1" w:lastColumn="0" w:noHBand="0" w:val="04a0"/>
       </w:tblPr>
       <w:tblGrid>
         <w:gridCol w:w="2208"/>
-        <w:gridCol w:w="1841"/>
-        <w:gridCol w:w="1854"/>
+        <w:gridCol w:w="1839"/>
+        <w:gridCol w:w="1856"/>
         <w:gridCol w:w="1835"/>
         <w:gridCol w:w="1884"/>
       </w:tblGrid>
@@ -9657,7 +11353,7 @@
         </w:tc>
         <w:tc>
           <w:tcPr>
-            <w:tcW w:w="1841" w:type="dxa"/>
+            <w:tcW w:w="1839" w:type="dxa"/>
             <w:tcBorders/>
           </w:tcPr>
           <w:p>
@@ -9684,7 +11380,7 @@
         </w:tc>
         <w:tc>
           <w:tcPr>
-            <w:tcW w:w="1854" w:type="dxa"/>
+            <w:tcW w:w="1856" w:type="dxa"/>
             <w:tcBorders/>
           </w:tcPr>
           <w:p>
@@ -9805,7 +11501,7 @@
         </w:tc>
         <w:tc>
           <w:tcPr>
-            <w:tcW w:w="1841" w:type="dxa"/>
+            <w:tcW w:w="1839" w:type="dxa"/>
             <w:tcBorders/>
           </w:tcPr>
           <w:p>
@@ -9832,7 +11528,7 @@
         </w:tc>
         <w:tc>
           <w:tcPr>
-            <w:tcW w:w="1854" w:type="dxa"/>
+            <w:tcW w:w="1856" w:type="dxa"/>
             <w:tcBorders/>
           </w:tcPr>
           <w:p>
@@ -9880,23 +11576,7 @@
                 <w:sz w:val="24"/>
                 <w:lang w:val="en-US"/>
               </w:rPr>
-              <w:t xml:space="preserve">Swapped to neutral position </w:t>
-            </w:r>
-            <w:r>
-              <w:rPr>
-                <w:color w:val="808080" w:themeColor="background1" w:themeShade="80"/>
-                <w:sz w:val="24"/>
-                <w:lang w:val="en-US"/>
-              </w:rPr>
-              <w:t>and</w:t>
-            </w:r>
-            <w:r>
-              <w:rPr>
-                <w:color w:val="808080" w:themeColor="background1" w:themeShade="80"/>
-                <w:sz w:val="24"/>
-                <w:lang w:val="en-US"/>
-              </w:rPr>
-              <w:t xml:space="preserve"> using the hydraulic pedal.</w:t>
+              <w:t>Swapped to neutral position and using the hydraulic pedal.</w:t>
             </w:r>
           </w:p>
         </w:tc>
@@ -9908,7 +11588,7 @@
           <w:p>
             <w:pPr>
               <w:pStyle w:val="Normal"/>
-              <w:widowControl/>
+              <w:widowControl w:val="false"/>
               <w:spacing w:before="0" w:after="0"/>
               <w:jc w:val="left"/>
               <w:rPr>
@@ -9931,7 +11611,7 @@
           <w:p>
             <w:pPr>
               <w:pStyle w:val="Normal"/>
-              <w:widowControl/>
+              <w:widowControl w:val="false"/>
               <w:spacing w:before="0" w:after="0"/>
               <w:jc w:val="left"/>
               <w:rPr>
@@ -9942,6 +11622,7 @@
             <w:r>
               <w:rPr>
                 <w:color w:val="4472C4" w:themeColor="accent1"/>
+                <w:sz w:val="20"/>
                 <w:lang w:val="en-US"/>
               </w:rPr>
             </w:r>
@@ -9989,7 +11670,7 @@
         </w:tc>
         <w:tc>
           <w:tcPr>
-            <w:tcW w:w="1841" w:type="dxa"/>
+            <w:tcW w:w="1839" w:type="dxa"/>
             <w:tcBorders/>
           </w:tcPr>
           <w:p>
@@ -10016,7 +11697,7 @@
         </w:tc>
         <w:tc>
           <w:tcPr>
-            <w:tcW w:w="1854" w:type="dxa"/>
+            <w:tcW w:w="1856" w:type="dxa"/>
             <w:tcBorders/>
           </w:tcPr>
           <w:p>
@@ -10061,12 +11742,9 @@
             <w:r>
               <w:rPr>
                 <w:color w:val="808080"/>
+                <w:sz w:val="20"/>
               </w:rPr>
               <w:t>Swap to neutral</w:t>
-            </w:r>
-            <w:r>
-              <w:rPr/>
-              <w:t xml:space="preserve"> </w:t>
             </w:r>
           </w:p>
         </w:tc>
@@ -10133,13 +11811,13 @@
                 <w:sz w:val="24"/>
                 <w:lang w:val="en-US"/>
               </w:rPr>
-              <w:t xml:space="preserve">ECU required torque magnitude is not consistent </w:t>
-            </w:r>
-          </w:p>
-        </w:tc>
-        <w:tc>
-          <w:tcPr>
-            <w:tcW w:w="1841" w:type="dxa"/>
+              <w:t>ECU required torque magnitude is not consistent</w:t>
+            </w:r>
+          </w:p>
+        </w:tc>
+        <w:tc>
+          <w:tcPr>
+            <w:tcW w:w="1839" w:type="dxa"/>
             <w:tcBorders/>
           </w:tcPr>
           <w:p>
@@ -10166,7 +11844,7 @@
         </w:tc>
         <w:tc>
           <w:tcPr>
-            <w:tcW w:w="1854" w:type="dxa"/>
+            <w:tcW w:w="1856" w:type="dxa"/>
             <w:tcBorders/>
           </w:tcPr>
           <w:p>
@@ -10368,6 +12046,12 @@
         </w:rPr>
         <w:t>Relevant failure modes for H3</w:t>
       </w:r>
+      <w:r>
+        <w:rPr>
+          <w:lang w:val="en-GB" w:eastAsia="en-US" w:bidi="ar-SA"/>
+        </w:rPr>
+        <w:t xml:space="preserve"> and H4</w:t>
+      </w:r>
     </w:p>
     <w:p>
       <w:pPr>
@@ -10382,7 +12066,7 @@
           <w:color w:val="729FCF"/>
           <w:lang w:val="en-GB" w:eastAsia="en-US" w:bidi="ar-SA"/>
         </w:rPr>
-        <w:t>FM3: The ECU sends inconsistent magnitude of the  signal to the electric motor that makes the vehicle accelerate/break less then desired.</w:t>
+        <w:t>FM3: The ECU sends inconsistent magnitude of the signal to the electric motor that makes the vehicle accelerate/break less then desired.</w:t>
       </w:r>
       <w:r>
         <w:rPr>
@@ -10416,7 +12100,7 @@
       </w:footnotePr>
       <w:type w:val="nextPage"/>
       <w:pgSz w:w="11906" w:h="16838"/>
-      <w:pgMar w:left="1134" w:right="1134" w:header="0" w:top="1417" w:footer="0" w:bottom="1134" w:gutter="0"/>
+      <w:pgMar w:left="1134" w:right="1134" w:gutter="0" w:header="0" w:top="1417" w:footer="0" w:bottom="1134"/>
       <w:pgNumType w:fmt="decimal"/>
       <w:formProt w:val="false"/>
       <w:textDirection w:val="lrTb"/>
@@ -10427,7 +12111,7 @@
 </file>
 
 <file path=word/footnotes.xml><?xml version="1.0" encoding="utf-8"?>
-<w:footnotes xmlns:o="urn:schemas-microsoft-com:office:office" xmlns:r="http://schemas.openxmlformats.org/officeDocument/2006/relationships" xmlns:v="urn:schemas-microsoft-com:vml" xmlns:w="http://schemas.openxmlformats.org/wordprocessingml/2006/main" xmlns:w10="urn:schemas-microsoft-com:office:word" xmlns:wp="http://schemas.openxmlformats.org/drawingml/2006/wordprocessingDrawing" xmlns:wps="http://schemas.microsoft.com/office/word/2010/wordprocessingShape" xmlns:wpg="http://schemas.microsoft.com/office/word/2010/wordprocessingGroup" xmlns:mc="http://schemas.openxmlformats.org/markup-compatibility/2006" xmlns:wp14="http://schemas.microsoft.com/office/word/2010/wordprocessingDrawing" xmlns:w14="http://schemas.microsoft.com/office/word/2010/wordml" mc:Ignorable="w14 wp14">
+<w:footnotes xmlns:o="urn:schemas-microsoft-com:office:office" xmlns:r="http://schemas.openxmlformats.org/officeDocument/2006/relationships" xmlns:v="urn:schemas-microsoft-com:vml" xmlns:w="http://schemas.openxmlformats.org/wordprocessingml/2006/main" xmlns:w10="urn:schemas-microsoft-com:office:word" xmlns:wp="http://schemas.openxmlformats.org/drawingml/2006/wordprocessingDrawing" xmlns:wps="http://schemas.microsoft.com/office/word/2010/wordprocessingShape" xmlns:wpg="http://schemas.microsoft.com/office/word/2010/wordprocessingGroup" xmlns:mc="http://schemas.openxmlformats.org/markup-compatibility/2006" xmlns:wp14="http://schemas.microsoft.com/office/word/2010/wordprocessingDrawing" xmlns:w14="http://schemas.microsoft.com/office/word/2010/wordml" xmlns:w15="http://schemas.microsoft.com/office/word/2012/wordml" mc:Ignorable="w14 wp14 w15">
   <w:footnote w:id="0" w:type="separator">
     <w:p>
       <w:pPr>
@@ -10485,7 +12169,7 @@
 </file>
 
 <file path=word/numbering.xml><?xml version="1.0" encoding="utf-8"?>
-<w:numbering xmlns:w="http://schemas.openxmlformats.org/wordprocessingml/2006/main" xmlns:o="urn:schemas-microsoft-com:office:office" xmlns:r="http://schemas.openxmlformats.org/officeDocument/2006/relationships" xmlns:v="urn:schemas-microsoft-com:vml">
+<w:numbering xmlns:w="http://schemas.openxmlformats.org/wordprocessingml/2006/main" xmlns:o="urn:schemas-microsoft-com:office:office" xmlns:r="http://schemas.openxmlformats.org/officeDocument/2006/relationships" xmlns:v="urn:schemas-microsoft-com:vml" xmlns:mc="http://schemas.openxmlformats.org/markup-compatibility/2006" xmlns:w14="http://schemas.microsoft.com/office/word/2010/wordml" mc:Ignorable="w14">
   <w:abstractNum w:abstractNumId="1">
     <w:lvl w:ilvl="0">
       <w:start w:val="1"/>
@@ -11047,6 +12731,7 @@
         </w:tabs>
         <w:ind w:left="0" w:hanging="0"/>
       </w:pPr>
+      <w:rPr/>
     </w:lvl>
     <w:lvl w:ilvl="1">
       <w:start w:val="1"/>
@@ -11060,6 +12745,7 @@
         </w:tabs>
         <w:ind w:left="0" w:hanging="0"/>
       </w:pPr>
+      <w:rPr/>
     </w:lvl>
     <w:lvl w:ilvl="2">
       <w:start w:val="1"/>
@@ -11073,6 +12759,7 @@
         </w:tabs>
         <w:ind w:left="0" w:hanging="0"/>
       </w:pPr>
+      <w:rPr/>
     </w:lvl>
     <w:lvl w:ilvl="3">
       <w:start w:val="1"/>
@@ -11086,6 +12773,7 @@
         </w:tabs>
         <w:ind w:left="0" w:hanging="0"/>
       </w:pPr>
+      <w:rPr/>
     </w:lvl>
     <w:lvl w:ilvl="4">
       <w:start w:val="1"/>
@@ -11099,6 +12787,7 @@
         </w:tabs>
         <w:ind w:left="0" w:hanging="0"/>
       </w:pPr>
+      <w:rPr/>
     </w:lvl>
     <w:lvl w:ilvl="5">
       <w:start w:val="1"/>
@@ -11112,6 +12801,7 @@
         </w:tabs>
         <w:ind w:left="0" w:hanging="0"/>
       </w:pPr>
+      <w:rPr/>
     </w:lvl>
     <w:lvl w:ilvl="6">
       <w:start w:val="1"/>
@@ -11125,6 +12815,7 @@
         </w:tabs>
         <w:ind w:left="0" w:hanging="0"/>
       </w:pPr>
+      <w:rPr/>
     </w:lvl>
     <w:lvl w:ilvl="7">
       <w:start w:val="1"/>
@@ -11138,6 +12829,7 @@
         </w:tabs>
         <w:ind w:left="0" w:hanging="0"/>
       </w:pPr>
+      <w:rPr/>
     </w:lvl>
     <w:lvl w:ilvl="8">
       <w:start w:val="1"/>
@@ -11151,6 +12843,7 @@
         </w:tabs>
         <w:ind w:left="0" w:hanging="0"/>
       </w:pPr>
+      <w:rPr/>
     </w:lvl>
   </w:abstractNum>
   <w:abstractNum w:abstractNumId="6">
@@ -11969,13 +13662,13 @@
     </w:rPr>
   </w:style>
   <w:style w:type="character" w:styleId="Richiamoallanotaapidipagina">
-    <w:name w:val="Richiamo alla nota a piè di pagina"/>
+    <w:name w:val="Footnote Reference"/>
     <w:rPr>
       <w:vertAlign w:val="superscript"/>
     </w:rPr>
   </w:style>
   <w:style w:type="character" w:styleId="Richiamoallanotadichiusura">
-    <w:name w:val="Richiamo alla nota di chiusura"/>
+    <w:name w:val="Endnote Reference"/>
     <w:rPr>
       <w:vertAlign w:val="superscript"/>
     </w:rPr>

</xml_diff>